<commit_message>
First playable version, temporary keys to inflict damage to enemy and charge for boost
</commit_message>
<xml_diff>
--- a/Stories2.docx
+++ b/Stories2.docx
@@ -798,11 +798,23 @@
       <w:r>
         <w:t>/Items</w:t>
       </w:r>
+      <w:r>
+        <w:t xml:space="preserve"> als ScriptableObjects, dann sind die auch verwendet</w:t>
+      </w:r>
+    </w:p>
+    <w:p>
+      <w:pPr>
+        <w:pStyle w:val="Listenabsatz"/>
+        <w:numPr>
+          <w:ilvl w:val="0"/>
+          <w:numId w:val="2"/>
+        </w:numPr>
+      </w:pPr>
+      <w:r>
+        <w:t>Fighter nicht tot sondern lastBreath wenn Health = 0 gefangen durch Tests</w:t>
+      </w:r>
       <w:bookmarkStart w:id="0" w:name="_GoBack"/>
       <w:bookmarkEnd w:id="0"/>
-      <w:r>
-        <w:t xml:space="preserve"> als ScriptableObjects, dann sind die auch verwendet</w:t>
-      </w:r>
     </w:p>
     <w:sectPr>
       <w:pgSz w:w="11906" w:h="16838"/>

</xml_diff>

<commit_message>
added TODO: why do stats get reset on game start?
</commit_message>
<xml_diff>
--- a/Stories2.docx
+++ b/Stories2.docx
@@ -446,15 +446,14 @@
         <w:rPr>
           <w:lang w:val="en-US"/>
         </w:rPr>
-        <w:t>As a player, I …</w:t>
-      </w:r>
-    </w:p>
-    <w:p>
-      <w:pPr>
-        <w:rPr>
-          <w:lang w:val="en-US"/>
-        </w:rPr>
-      </w:pPr>
+        <w:t xml:space="preserve">As a player, I </w:t>
+      </w:r>
+      <w:r>
+        <w:rPr>
+          <w:lang w:val="en-US"/>
+        </w:rPr>
+        <w:t>can equip a weapon that gives me a constant bonus on attack damage</w:t>
+      </w:r>
     </w:p>
     <w:p>
       <w:pPr>
@@ -471,6 +470,49 @@
         <w:rPr>
           <w:lang w:val="en-US"/>
         </w:rPr>
+        <w:t>As a player, I can collect items and store them in an inventory</w:t>
+      </w:r>
+    </w:p>
+    <w:p>
+      <w:pPr>
+        <w:pStyle w:val="Listenabsatz"/>
+        <w:numPr>
+          <w:ilvl w:val="0"/>
+          <w:numId w:val="1"/>
+        </w:numPr>
+        <w:rPr>
+          <w:lang w:val="en-US"/>
+        </w:rPr>
+      </w:pPr>
+      <w:r>
+        <w:rPr>
+          <w:lang w:val="en-US"/>
+        </w:rPr>
+        <w:t>As a player, I can use items from my inventory for damage boost e.g.</w:t>
+      </w:r>
+    </w:p>
+    <w:p>
+      <w:pPr>
+        <w:rPr>
+          <w:lang w:val="en-US"/>
+        </w:rPr>
+      </w:pPr>
+    </w:p>
+    <w:p>
+      <w:pPr>
+        <w:pStyle w:val="Listenabsatz"/>
+        <w:numPr>
+          <w:ilvl w:val="0"/>
+          <w:numId w:val="1"/>
+        </w:numPr>
+        <w:rPr>
+          <w:lang w:val="en-US"/>
+        </w:rPr>
+      </w:pPr>
+      <w:r>
+        <w:rPr>
+          <w:lang w:val="en-US"/>
+        </w:rPr>
         <w:t>As an enemy, I …</w:t>
       </w:r>
     </w:p>
@@ -482,23 +524,34 @@
       </w:pPr>
     </w:p>
     <w:p>
-      <w:pPr>
-        <w:rPr>
-          <w:lang w:val="en-US"/>
-        </w:rPr>
-      </w:pPr>
+      <w:r>
+        <w:rPr>
+          <w:b/>
+        </w:rPr>
+        <w:t>TODO:</w:t>
+      </w:r>
+      <w:r>
+        <w:t xml:space="preserve"> Warum werden </w:t>
+      </w:r>
+      <w:proofErr w:type="spellStart"/>
+      <w:r>
+        <w:t>stats</w:t>
+      </w:r>
+      <w:proofErr w:type="spellEnd"/>
+      <w:r>
+        <w:t xml:space="preserve"> bei Spielstart </w:t>
+      </w:r>
+      <w:r>
+        <w:t>zurückgesetzt???</w:t>
+      </w:r>
+      <w:bookmarkStart w:id="0" w:name="_GoBack"/>
+      <w:bookmarkEnd w:id="0"/>
     </w:p>
     <w:p>
       <w:pPr>
         <w:pStyle w:val="berschrift1"/>
-        <w:rPr>
-          <w:lang w:val="en-US"/>
-        </w:rPr>
-      </w:pPr>
-      <w:r>
-        <w:rPr>
-          <w:lang w:val="en-US"/>
-        </w:rPr>
+      </w:pPr>
+      <w:r>
         <w:t>Notes</w:t>
       </w:r>
     </w:p>
@@ -523,8 +576,13 @@
         </w:numPr>
       </w:pPr>
       <w:r>
-        <w:t>Test vs. UnityTest</w:t>
-      </w:r>
+        <w:t xml:space="preserve">Test vs. </w:t>
+      </w:r>
+      <w:proofErr w:type="spellStart"/>
+      <w:r>
+        <w:t>UnityTest</w:t>
+      </w:r>
+      <w:proofErr w:type="spellEnd"/>
     </w:p>
     <w:p>
       <w:pPr>
@@ -534,8 +592,13 @@
           <w:numId w:val="2"/>
         </w:numPr>
       </w:pPr>
-      <w:r>
-        <w:t>MonoBehavior nicht zu testen? Logik in Klassen auslagern?</w:t>
+      <w:proofErr w:type="spellStart"/>
+      <w:r>
+        <w:t>MonoBehavior</w:t>
+      </w:r>
+      <w:proofErr w:type="spellEnd"/>
+      <w:r>
+        <w:t xml:space="preserve"> nicht zu testen? Logik in Klassen auslagern?</w:t>
       </w:r>
     </w:p>
     <w:p>
@@ -558,14 +621,27 @@
           <w:numId w:val="2"/>
         </w:numPr>
       </w:pPr>
-      <w:r>
-        <w:t xml:space="preserve">Assert.Equals() nur für Objekte? </w:t>
+      <w:proofErr w:type="spellStart"/>
+      <w:r>
+        <w:t>Assert.Equals</w:t>
+      </w:r>
+      <w:proofErr w:type="spellEnd"/>
+      <w:r>
+        <w:t xml:space="preserve">() nur für Objekte? </w:t>
       </w:r>
       <w:r>
         <w:sym w:font="Wingdings" w:char="F0E8"/>
       </w:r>
       <w:r>
-        <w:t xml:space="preserve"> AreEqual für Werte</w:t>
+        <w:t xml:space="preserve"> </w:t>
+      </w:r>
+      <w:proofErr w:type="spellStart"/>
+      <w:r>
+        <w:t>AreEqual</w:t>
+      </w:r>
+      <w:proofErr w:type="spellEnd"/>
+      <w:r>
+        <w:t xml:space="preserve"> für Werte</w:t>
       </w:r>
     </w:p>
     <w:p>
@@ -576,8 +652,13 @@
           <w:numId w:val="2"/>
         </w:numPr>
       </w:pPr>
-      <w:r>
-        <w:t xml:space="preserve">PlayerStats Test sehr einfach zu erstellen. </w:t>
+      <w:proofErr w:type="spellStart"/>
+      <w:r>
+        <w:t>PlayerStats</w:t>
+      </w:r>
+      <w:proofErr w:type="spellEnd"/>
+      <w:r>
+        <w:t xml:space="preserve"> Test sehr einfach zu erstellen. </w:t>
       </w:r>
     </w:p>
     <w:p>
@@ -588,8 +669,29 @@
           <w:numId w:val="2"/>
         </w:numPr>
       </w:pPr>
-      <w:r>
-        <w:t xml:space="preserve">Refactor Idee: maxHealth in PlayerStats variabel machen </w:t>
+      <w:proofErr w:type="spellStart"/>
+      <w:r>
+        <w:t>Refactor</w:t>
+      </w:r>
+      <w:proofErr w:type="spellEnd"/>
+      <w:r>
+        <w:t xml:space="preserve"> Idee: </w:t>
+      </w:r>
+      <w:proofErr w:type="spellStart"/>
+      <w:r>
+        <w:t>maxHealth</w:t>
+      </w:r>
+      <w:proofErr w:type="spellEnd"/>
+      <w:r>
+        <w:t xml:space="preserve"> in </w:t>
+      </w:r>
+      <w:proofErr w:type="spellStart"/>
+      <w:r>
+        <w:t>PlayerStats</w:t>
+      </w:r>
+      <w:proofErr w:type="spellEnd"/>
+      <w:r>
+        <w:t xml:space="preserve"> variabel machen </w:t>
       </w:r>
       <w:r>
         <w:rPr>
@@ -598,10 +700,23 @@
         <w:sym w:font="Wingdings" w:char="F0E0"/>
       </w:r>
       <w:r>
-        <w:t xml:space="preserve"> so ist es einstellbar durch Spieler oder im Spiel durch Power-Ups</w:t>
-      </w:r>
-      <w:r>
-        <w:t>, Refactor der Tests nötig</w:t>
+        <w:t xml:space="preserve"> so ist es einstellbar durch Spieler oder im Spiel durch Power-</w:t>
+      </w:r>
+      <w:proofErr w:type="spellStart"/>
+      <w:r>
+        <w:t>Ups</w:t>
+      </w:r>
+      <w:proofErr w:type="spellEnd"/>
+      <w:r>
+        <w:t xml:space="preserve">, </w:t>
+      </w:r>
+      <w:proofErr w:type="spellStart"/>
+      <w:r>
+        <w:t>Refactor</w:t>
+      </w:r>
+      <w:proofErr w:type="spellEnd"/>
+      <w:r>
+        <w:t xml:space="preserve"> der Tests nötig</w:t>
       </w:r>
     </w:p>
     <w:p>
@@ -612,14 +727,56 @@
           <w:numId w:val="2"/>
         </w:numPr>
       </w:pPr>
-      <w:r>
-        <w:t xml:space="preserve">Refactor Idee: ReceiveDamage() und GetHealedBy() zusammenführen </w:t>
+      <w:proofErr w:type="spellStart"/>
+      <w:r>
+        <w:t>Refactor</w:t>
+      </w:r>
+      <w:proofErr w:type="spellEnd"/>
+      <w:r>
+        <w:t xml:space="preserve"> Idee: </w:t>
+      </w:r>
+      <w:proofErr w:type="spellStart"/>
+      <w:proofErr w:type="gramStart"/>
+      <w:r>
+        <w:t>ReceiveDamage</w:t>
+      </w:r>
+      <w:proofErr w:type="spellEnd"/>
+      <w:r>
+        <w:t>(</w:t>
+      </w:r>
+      <w:proofErr w:type="gramEnd"/>
+      <w:r>
+        <w:t xml:space="preserve">) und </w:t>
+      </w:r>
+      <w:proofErr w:type="spellStart"/>
+      <w:r>
+        <w:t>GetHealedBy</w:t>
+      </w:r>
+      <w:proofErr w:type="spellEnd"/>
+      <w:r>
+        <w:t xml:space="preserve">() zusammenführen </w:t>
       </w:r>
       <w:r>
         <w:sym w:font="Wingdings" w:char="F0E0"/>
       </w:r>
       <w:r>
-        <w:t xml:space="preserve"> Refactor! Doch verworfen, damit negatives Heilen usw getestet werden kann</w:t>
+        <w:t xml:space="preserve"> </w:t>
+      </w:r>
+      <w:proofErr w:type="spellStart"/>
+      <w:r>
+        <w:t>Refactor</w:t>
+      </w:r>
+      <w:proofErr w:type="spellEnd"/>
+      <w:r>
+        <w:t xml:space="preserve">! Doch verworfen, damit negatives Heilen </w:t>
+      </w:r>
+      <w:proofErr w:type="spellStart"/>
+      <w:r>
+        <w:t>usw</w:t>
+      </w:r>
+      <w:proofErr w:type="spellEnd"/>
+      <w:r>
+        <w:t xml:space="preserve"> getestet werden kann</w:t>
       </w:r>
     </w:p>
     <w:p>
@@ -643,7 +800,31 @@
         </w:numPr>
       </w:pPr>
       <w:r>
-        <w:t>Fehler sofort gefunden: Hatte recoveren von Last Breath in Damage Funktion statt Heal Funktion geschrieben</w:t>
+        <w:t xml:space="preserve">Fehler sofort gefunden: Hatte </w:t>
+      </w:r>
+      <w:proofErr w:type="spellStart"/>
+      <w:r>
+        <w:t>recoveren</w:t>
+      </w:r>
+      <w:proofErr w:type="spellEnd"/>
+      <w:r>
+        <w:t xml:space="preserve"> von Last </w:t>
+      </w:r>
+      <w:proofErr w:type="spellStart"/>
+      <w:r>
+        <w:t>Breath</w:t>
+      </w:r>
+      <w:proofErr w:type="spellEnd"/>
+      <w:r>
+        <w:t xml:space="preserve"> in Damage Funktion statt </w:t>
+      </w:r>
+      <w:proofErr w:type="spellStart"/>
+      <w:r>
+        <w:t>Heal</w:t>
+      </w:r>
+      <w:proofErr w:type="spellEnd"/>
+      <w:r>
+        <w:t xml:space="preserve"> Funktion geschrieben</w:t>
       </w:r>
     </w:p>
     <w:p>
@@ -655,7 +836,19 @@
         </w:numPr>
       </w:pPr>
       <w:r>
-        <w:t>Tests so unabhängig wie möglich machen: Damage Boost after charge Tests überprüfen, ob der Damage Boost richtig angewendet wurde, indem sie einen Setter anwenden. Ob es nur einen Boost gleichzeitig oder eine Liste gibt, ist den Tests egal und kann unabhängig von ihnen angepasst werden</w:t>
+        <w:t xml:space="preserve">Tests so unabhängig wie möglich machen: Damage Boost after </w:t>
+      </w:r>
+      <w:proofErr w:type="spellStart"/>
+      <w:r>
+        <w:t>charge</w:t>
+      </w:r>
+      <w:proofErr w:type="spellEnd"/>
+      <w:r>
+        <w:t xml:space="preserve"> Tests überprüfen, ob der Damage Boost richtig angewendet wurde, indem sie einen Setter anwenden. Ob es nur einen Boost gleichzeitig oder eine Liste gibt, ist den </w:t>
+      </w:r>
+      <w:r>
+        <w:lastRenderedPageBreak/>
+        <w:t>Tests egal und kann unabhängig von ihnen angepasst werden</w:t>
       </w:r>
       <w:r>
         <w:t>. Sie überprüfen nur die resultierenden Werte und melden, wenn Dinge nicht passen</w:t>
@@ -670,7 +863,15 @@
         </w:numPr>
       </w:pPr>
       <w:r>
-        <w:t>Enemy Klasse angefangen: Auffällig, dass viel Code dupliziert wird. Refactor: Eine allgemeine Fighter Klasse, davon erben Player und Enemy</w:t>
+        <w:t xml:space="preserve">Enemy Klasse angefangen: Auffällig, dass viel Code dupliziert wird. </w:t>
+      </w:r>
+      <w:proofErr w:type="spellStart"/>
+      <w:r>
+        <w:t>Refactor</w:t>
+      </w:r>
+      <w:proofErr w:type="spellEnd"/>
+      <w:r>
+        <w:t>: Eine allgemeine Fighter Klasse, davon erben Player und Enemy</w:t>
       </w:r>
     </w:p>
     <w:p>
@@ -681,9 +882,13 @@
           <w:numId w:val="2"/>
         </w:numPr>
       </w:pPr>
-      <w:r>
-        <w:lastRenderedPageBreak/>
-        <w:t>PlayerInventory für Equipment und Items</w:t>
+      <w:proofErr w:type="spellStart"/>
+      <w:r>
+        <w:t>PlayerInventory</w:t>
+      </w:r>
+      <w:proofErr w:type="spellEnd"/>
+      <w:r>
+        <w:t xml:space="preserve"> für Equipment und Items</w:t>
       </w:r>
     </w:p>
     <w:p>
@@ -694,14 +899,56 @@
           <w:numId w:val="2"/>
         </w:numPr>
       </w:pPr>
-      <w:r>
-        <w:t>Refactor der Assert Funktionen, Less, NotEqual</w:t>
-      </w:r>
+      <w:proofErr w:type="spellStart"/>
+      <w:r>
+        <w:t>Refactor</w:t>
+      </w:r>
+      <w:proofErr w:type="spellEnd"/>
+      <w:r>
+        <w:t xml:space="preserve"> der </w:t>
+      </w:r>
+      <w:proofErr w:type="spellStart"/>
+      <w:r>
+        <w:t>Assert</w:t>
+      </w:r>
+      <w:proofErr w:type="spellEnd"/>
+      <w:r>
+        <w:t xml:space="preserve"> Funktionen, </w:t>
+      </w:r>
+      <w:proofErr w:type="spellStart"/>
+      <w:r>
+        <w:t>Less</w:t>
+      </w:r>
+      <w:proofErr w:type="spellEnd"/>
+      <w:r>
+        <w:t xml:space="preserve">, </w:t>
+      </w:r>
+      <w:proofErr w:type="spellStart"/>
+      <w:r>
+        <w:t>NotEqual</w:t>
+      </w:r>
+      <w:proofErr w:type="spellEnd"/>
       <w:r>
         <w:t>, Zero, Positive</w:t>
       </w:r>
       <w:r>
-        <w:t xml:space="preserve"> etc sind interessant + custom Fehlermeldungen</w:t>
+        <w:t xml:space="preserve"> </w:t>
+      </w:r>
+      <w:proofErr w:type="spellStart"/>
+      <w:r>
+        <w:t>etc</w:t>
+      </w:r>
+      <w:proofErr w:type="spellEnd"/>
+      <w:r>
+        <w:t xml:space="preserve"> sind interessant + </w:t>
+      </w:r>
+      <w:proofErr w:type="spellStart"/>
+      <w:r>
+        <w:t>custom</w:t>
+      </w:r>
+      <w:proofErr w:type="spellEnd"/>
+      <w:r>
+        <w:t xml:space="preserve"> Fehlermeldungen</w:t>
       </w:r>
     </w:p>
     <w:p>
@@ -713,7 +960,23 @@
         </w:numPr>
       </w:pPr>
       <w:r>
-        <w:t>Problem mit Unity 2018: Test Scripts im Test Folder finden normale Scripte in anderen Ordnern nicht. Von Hand Assembly erstellen und in der Test Assembly referenzieren (</w:t>
+        <w:t xml:space="preserve">Problem mit Unity 2018: Test Scripts im Test Folder finden normale </w:t>
+      </w:r>
+      <w:proofErr w:type="spellStart"/>
+      <w:r>
+        <w:t>Scripte</w:t>
+      </w:r>
+      <w:proofErr w:type="spellEnd"/>
+      <w:r>
+        <w:t xml:space="preserve"> in anderen Ordnern nicht. Von Hand Assembly erstellen und in </w:t>
+      </w:r>
+      <w:proofErr w:type="gramStart"/>
+      <w:r>
+        <w:t>der Test</w:t>
+      </w:r>
+      <w:proofErr w:type="gramEnd"/>
+      <w:r>
+        <w:t xml:space="preserve"> Assembly referenzieren (</w:t>
       </w:r>
       <w:hyperlink r:id="rId5" w:history="1">
         <w:r>
@@ -739,16 +1002,49 @@
         <w:rPr>
           <w:lang w:val="en-US"/>
         </w:rPr>
-        <w:t>Humble Object Pattern für MonoBehaviors?</w:t>
-      </w:r>
+        <w:t xml:space="preserve">Humble Object Pattern </w:t>
+      </w:r>
+      <w:proofErr w:type="spellStart"/>
+      <w:r>
+        <w:rPr>
+          <w:lang w:val="en-US"/>
+        </w:rPr>
+        <w:t>für</w:t>
+      </w:r>
+      <w:proofErr w:type="spellEnd"/>
       <w:r>
         <w:rPr>
           <w:lang w:val="en-US"/>
         </w:rPr>
         <w:t xml:space="preserve"> </w:t>
       </w:r>
-      <w:r>
-        <w:t>MonoBehavior enthält Referenzen auf ausgelagerte C# Scripts, die die Logik enthalten, ausführen und getestet werden</w:t>
+      <w:proofErr w:type="spellStart"/>
+      <w:r>
+        <w:rPr>
+          <w:lang w:val="en-US"/>
+        </w:rPr>
+        <w:t>MonoBehaviors</w:t>
+      </w:r>
+      <w:proofErr w:type="spellEnd"/>
+      <w:r>
+        <w:rPr>
+          <w:lang w:val="en-US"/>
+        </w:rPr>
+        <w:t>?</w:t>
+      </w:r>
+      <w:r>
+        <w:rPr>
+          <w:lang w:val="en-US"/>
+        </w:rPr>
+        <w:t xml:space="preserve"> </w:t>
+      </w:r>
+      <w:proofErr w:type="spellStart"/>
+      <w:r>
+        <w:t>MonoBehavior</w:t>
+      </w:r>
+      <w:proofErr w:type="spellEnd"/>
+      <w:r>
+        <w:t xml:space="preserve"> enthält Referenzen auf ausgelagerte C# Scripts, die die Logik enthalten, ausführen und getestet werden</w:t>
       </w:r>
     </w:p>
     <w:p>
@@ -763,7 +1059,15 @@
         <w:t xml:space="preserve"> [Serializable] </w:t>
       </w:r>
       <w:r>
-        <w:t>Attribut über den C# Klassen must have, damit sie im Inspector angezeigt werden</w:t>
+        <w:t xml:space="preserve">Attribut über den C# Klassen must </w:t>
+      </w:r>
+      <w:proofErr w:type="spellStart"/>
+      <w:r>
+        <w:t>have</w:t>
+      </w:r>
+      <w:proofErr w:type="spellEnd"/>
+      <w:r>
+        <w:t>, damit sie im Inspector angezeigt werden</w:t>
       </w:r>
     </w:p>
     <w:p>
@@ -774,8 +1078,13 @@
           <w:numId w:val="2"/>
         </w:numPr>
       </w:pPr>
-      <w:r>
-        <w:t xml:space="preserve">Active Time Battle? Dann kann Static Time Klasse von Unity umgangen </w:t>
+      <w:proofErr w:type="spellStart"/>
+      <w:r>
+        <w:t>Active</w:t>
+      </w:r>
+      <w:proofErr w:type="spellEnd"/>
+      <w:r>
+        <w:t xml:space="preserve"> Time Battle? Dann kann Static Time Klasse von Unity umgangen </w:t>
       </w:r>
       <w:r>
         <w:t>we</w:t>
@@ -792,14 +1101,24 @@
           <w:numId w:val="2"/>
         </w:numPr>
       </w:pPr>
+      <w:proofErr w:type="spellStart"/>
       <w:r>
         <w:t>Weapons</w:t>
       </w:r>
+      <w:proofErr w:type="spellEnd"/>
       <w:r>
         <w:t>/Items</w:t>
       </w:r>
       <w:r>
-        <w:t xml:space="preserve"> als ScriptableObjects, dann sind die auch verwendet</w:t>
+        <w:t xml:space="preserve"> als </w:t>
+      </w:r>
+      <w:proofErr w:type="spellStart"/>
+      <w:r>
+        <w:t>ScriptableObjects</w:t>
+      </w:r>
+      <w:proofErr w:type="spellEnd"/>
+      <w:r>
+        <w:t>, dann sind die auch verwendet</w:t>
       </w:r>
     </w:p>
     <w:p>
@@ -811,10 +1130,25 @@
         </w:numPr>
       </w:pPr>
       <w:r>
-        <w:t>Fighter nicht tot sondern lastBreath wenn Health = 0 gefangen durch Tests</w:t>
-      </w:r>
-      <w:bookmarkStart w:id="0" w:name="_GoBack"/>
-      <w:bookmarkEnd w:id="0"/>
+        <w:t xml:space="preserve">Fighter nicht </w:t>
+      </w:r>
+      <w:r>
+        <w:t>tot,</w:t>
+      </w:r>
+      <w:r>
+        <w:t xml:space="preserve"> sondern </w:t>
+      </w:r>
+      <w:proofErr w:type="spellStart"/>
+      <w:r>
+        <w:t>lastBreath</w:t>
+      </w:r>
+      <w:proofErr w:type="spellEnd"/>
+      <w:r>
+        <w:t xml:space="preserve"> wenn Health = 0 </w:t>
+      </w:r>
+      <w:r>
+        <w:t>nicht gefangen durch Test, weil ich Leben nicht auf 0 sondern negativ gemacht habe. Tests sind nur so schlau wie ihr Autor</w:t>
+      </w:r>
     </w:p>
     <w:sectPr>
       <w:pgSz w:w="11906" w:h="16838"/>

</xml_diff>

<commit_message>
Added NSubstitute (+dll in asset folder), changed to vs2017 and .net 4.x to make it compile
</commit_message>
<xml_diff>
--- a/Stories2.docx
+++ b/Stories2.docx
@@ -531,7 +531,15 @@
         <w:t>TODO:</w:t>
       </w:r>
       <w:r>
-        <w:t xml:space="preserve"> Warum werden stats bei Spielstart </w:t>
+        <w:t xml:space="preserve"> Warum werden </w:t>
+      </w:r>
+      <w:proofErr w:type="spellStart"/>
+      <w:r>
+        <w:t>stats</w:t>
+      </w:r>
+      <w:proofErr w:type="spellEnd"/>
+      <w:r>
+        <w:t xml:space="preserve"> bei Spielstart </w:t>
       </w:r>
       <w:r>
         <w:t>zurückgesetzt???</w:t>
@@ -566,8 +574,13 @@
         </w:numPr>
       </w:pPr>
       <w:r>
-        <w:t>Test vs. UnityTest</w:t>
-      </w:r>
+        <w:t xml:space="preserve">Test vs. </w:t>
+      </w:r>
+      <w:proofErr w:type="spellStart"/>
+      <w:r>
+        <w:t>UnityTest</w:t>
+      </w:r>
+      <w:proofErr w:type="spellEnd"/>
     </w:p>
     <w:p>
       <w:pPr>
@@ -577,8 +590,13 @@
           <w:numId w:val="2"/>
         </w:numPr>
       </w:pPr>
-      <w:r>
-        <w:t>MonoBehavior nicht zu testen? Logik in Klassen auslagern?</w:t>
+      <w:proofErr w:type="spellStart"/>
+      <w:r>
+        <w:t>MonoBehavior</w:t>
+      </w:r>
+      <w:proofErr w:type="spellEnd"/>
+      <w:r>
+        <w:t xml:space="preserve"> nicht zu testen? Logik in Klassen auslagern?</w:t>
       </w:r>
     </w:p>
     <w:p>
@@ -601,14 +619,27 @@
           <w:numId w:val="2"/>
         </w:numPr>
       </w:pPr>
-      <w:r>
-        <w:t xml:space="preserve">Assert.Equals() nur für Objekte? </w:t>
+      <w:proofErr w:type="spellStart"/>
+      <w:r>
+        <w:t>Assert.Equals</w:t>
+      </w:r>
+      <w:proofErr w:type="spellEnd"/>
+      <w:r>
+        <w:t xml:space="preserve">() nur für Objekte? </w:t>
       </w:r>
       <w:r>
         <w:sym w:font="Wingdings" w:char="F0E8"/>
       </w:r>
       <w:r>
-        <w:t xml:space="preserve"> AreEqual für Werte</w:t>
+        <w:t xml:space="preserve"> </w:t>
+      </w:r>
+      <w:proofErr w:type="spellStart"/>
+      <w:r>
+        <w:t>AreEqual</w:t>
+      </w:r>
+      <w:proofErr w:type="spellEnd"/>
+      <w:r>
+        <w:t xml:space="preserve"> für Werte</w:t>
       </w:r>
     </w:p>
     <w:p>
@@ -619,8 +650,13 @@
           <w:numId w:val="2"/>
         </w:numPr>
       </w:pPr>
-      <w:r>
-        <w:t xml:space="preserve">PlayerStats Test sehr einfach zu erstellen. </w:t>
+      <w:proofErr w:type="spellStart"/>
+      <w:r>
+        <w:t>PlayerStats</w:t>
+      </w:r>
+      <w:proofErr w:type="spellEnd"/>
+      <w:r>
+        <w:t xml:space="preserve"> Test sehr einfach zu erstellen. </w:t>
       </w:r>
     </w:p>
     <w:p>
@@ -631,8 +667,29 @@
           <w:numId w:val="2"/>
         </w:numPr>
       </w:pPr>
-      <w:r>
-        <w:t xml:space="preserve">Refactor Idee: maxHealth in PlayerStats variabel machen </w:t>
+      <w:proofErr w:type="spellStart"/>
+      <w:r>
+        <w:t>Refactor</w:t>
+      </w:r>
+      <w:proofErr w:type="spellEnd"/>
+      <w:r>
+        <w:t xml:space="preserve"> Idee: </w:t>
+      </w:r>
+      <w:proofErr w:type="spellStart"/>
+      <w:r>
+        <w:t>maxHealth</w:t>
+      </w:r>
+      <w:proofErr w:type="spellEnd"/>
+      <w:r>
+        <w:t xml:space="preserve"> in </w:t>
+      </w:r>
+      <w:proofErr w:type="spellStart"/>
+      <w:r>
+        <w:t>PlayerStats</w:t>
+      </w:r>
+      <w:proofErr w:type="spellEnd"/>
+      <w:r>
+        <w:t xml:space="preserve"> variabel machen </w:t>
       </w:r>
       <w:r>
         <w:rPr>
@@ -641,10 +698,23 @@
         <w:sym w:font="Wingdings" w:char="F0E0"/>
       </w:r>
       <w:r>
-        <w:t xml:space="preserve"> so ist es einstellbar durch Spieler oder im Spiel durch Power-Ups</w:t>
-      </w:r>
-      <w:r>
-        <w:t>, Refactor der Tests nötig</w:t>
+        <w:t xml:space="preserve"> so ist es einstellbar durch Spieler oder im Spiel durch Power-</w:t>
+      </w:r>
+      <w:proofErr w:type="spellStart"/>
+      <w:r>
+        <w:t>Ups</w:t>
+      </w:r>
+      <w:proofErr w:type="spellEnd"/>
+      <w:r>
+        <w:t xml:space="preserve">, </w:t>
+      </w:r>
+      <w:proofErr w:type="spellStart"/>
+      <w:r>
+        <w:t>Refactor</w:t>
+      </w:r>
+      <w:proofErr w:type="spellEnd"/>
+      <w:r>
+        <w:t xml:space="preserve"> der Tests nötig</w:t>
       </w:r>
     </w:p>
     <w:p>
@@ -655,14 +725,56 @@
           <w:numId w:val="2"/>
         </w:numPr>
       </w:pPr>
-      <w:r>
-        <w:t xml:space="preserve">Refactor Idee: ReceiveDamage() und GetHealedBy() zusammenführen </w:t>
+      <w:proofErr w:type="spellStart"/>
+      <w:r>
+        <w:t>Refactor</w:t>
+      </w:r>
+      <w:proofErr w:type="spellEnd"/>
+      <w:r>
+        <w:t xml:space="preserve"> Idee: </w:t>
+      </w:r>
+      <w:proofErr w:type="spellStart"/>
+      <w:proofErr w:type="gramStart"/>
+      <w:r>
+        <w:t>ReceiveDamage</w:t>
+      </w:r>
+      <w:proofErr w:type="spellEnd"/>
+      <w:r>
+        <w:t>(</w:t>
+      </w:r>
+      <w:proofErr w:type="gramEnd"/>
+      <w:r>
+        <w:t xml:space="preserve">) und </w:t>
+      </w:r>
+      <w:proofErr w:type="spellStart"/>
+      <w:r>
+        <w:t>GetHealedBy</w:t>
+      </w:r>
+      <w:proofErr w:type="spellEnd"/>
+      <w:r>
+        <w:t xml:space="preserve">() zusammenführen </w:t>
       </w:r>
       <w:r>
         <w:sym w:font="Wingdings" w:char="F0E0"/>
       </w:r>
       <w:r>
-        <w:t xml:space="preserve"> Refactor! Doch verworfen, damit negatives Heilen usw getestet werden kann</w:t>
+        <w:t xml:space="preserve"> </w:t>
+      </w:r>
+      <w:proofErr w:type="spellStart"/>
+      <w:r>
+        <w:t>Refactor</w:t>
+      </w:r>
+      <w:proofErr w:type="spellEnd"/>
+      <w:r>
+        <w:t xml:space="preserve">! Doch verworfen, damit negatives Heilen </w:t>
+      </w:r>
+      <w:proofErr w:type="spellStart"/>
+      <w:r>
+        <w:t>usw</w:t>
+      </w:r>
+      <w:proofErr w:type="spellEnd"/>
+      <w:r>
+        <w:t xml:space="preserve"> getestet werden kann</w:t>
       </w:r>
     </w:p>
     <w:p>
@@ -686,7 +798,31 @@
         </w:numPr>
       </w:pPr>
       <w:r>
-        <w:t>Fehler sofort gefunden: Hatte recoveren von Last Breath in Damage Funktion statt Heal Funktion geschrieben</w:t>
+        <w:t xml:space="preserve">Fehler sofort gefunden: Hatte </w:t>
+      </w:r>
+      <w:proofErr w:type="spellStart"/>
+      <w:r>
+        <w:t>recoveren</w:t>
+      </w:r>
+      <w:proofErr w:type="spellEnd"/>
+      <w:r>
+        <w:t xml:space="preserve"> von Last </w:t>
+      </w:r>
+      <w:proofErr w:type="spellStart"/>
+      <w:r>
+        <w:t>Breath</w:t>
+      </w:r>
+      <w:proofErr w:type="spellEnd"/>
+      <w:r>
+        <w:t xml:space="preserve"> in Damage Funktion statt </w:t>
+      </w:r>
+      <w:proofErr w:type="spellStart"/>
+      <w:r>
+        <w:t>Heal</w:t>
+      </w:r>
+      <w:proofErr w:type="spellEnd"/>
+      <w:r>
+        <w:t xml:space="preserve"> Funktion geschrieben</w:t>
       </w:r>
     </w:p>
     <w:p>
@@ -698,7 +834,15 @@
         </w:numPr>
       </w:pPr>
       <w:r>
-        <w:t xml:space="preserve">Tests so unabhängig wie möglich machen: Damage Boost after charge Tests überprüfen, ob der Damage Boost richtig angewendet wurde, indem sie einen Setter anwenden. Ob es nur einen Boost gleichzeitig oder eine Liste gibt, ist den </w:t>
+        <w:t xml:space="preserve">Tests so unabhängig wie möglich machen: Damage Boost after </w:t>
+      </w:r>
+      <w:proofErr w:type="spellStart"/>
+      <w:r>
+        <w:t>charge</w:t>
+      </w:r>
+      <w:proofErr w:type="spellEnd"/>
+      <w:r>
+        <w:t xml:space="preserve"> Tests überprüfen, ob der Damage Boost richtig angewendet wurde, indem sie einen Setter anwenden. Ob es nur einen Boost gleichzeitig oder eine Liste gibt, ist den </w:t>
       </w:r>
       <w:r>
         <w:lastRenderedPageBreak/>
@@ -717,7 +861,15 @@
         </w:numPr>
       </w:pPr>
       <w:r>
-        <w:t>Enemy Klasse angefangen: Auffällig, dass viel Code dupliziert wird. Refactor: Eine allgemeine Fighter Klasse, davon erben Player und Enemy</w:t>
+        <w:t xml:space="preserve">Enemy Klasse angefangen: Auffällig, dass viel Code dupliziert wird. </w:t>
+      </w:r>
+      <w:proofErr w:type="spellStart"/>
+      <w:r>
+        <w:t>Refactor</w:t>
+      </w:r>
+      <w:proofErr w:type="spellEnd"/>
+      <w:r>
+        <w:t>: Eine allgemeine Fighter Klasse, davon erben Player und Enemy</w:t>
       </w:r>
     </w:p>
     <w:p>
@@ -728,8 +880,13 @@
           <w:numId w:val="2"/>
         </w:numPr>
       </w:pPr>
-      <w:r>
-        <w:t>PlayerInventory für Equipment und Items</w:t>
+      <w:proofErr w:type="spellStart"/>
+      <w:r>
+        <w:t>PlayerInventory</w:t>
+      </w:r>
+      <w:proofErr w:type="spellEnd"/>
+      <w:r>
+        <w:t xml:space="preserve"> für Equipment und Items</w:t>
       </w:r>
     </w:p>
     <w:p>
@@ -740,14 +897,56 @@
           <w:numId w:val="2"/>
         </w:numPr>
       </w:pPr>
-      <w:r>
-        <w:t>Refactor der Assert Funktionen, Less, NotEqual</w:t>
-      </w:r>
+      <w:proofErr w:type="spellStart"/>
+      <w:r>
+        <w:t>Refactor</w:t>
+      </w:r>
+      <w:proofErr w:type="spellEnd"/>
+      <w:r>
+        <w:t xml:space="preserve"> der </w:t>
+      </w:r>
+      <w:proofErr w:type="spellStart"/>
+      <w:r>
+        <w:t>Assert</w:t>
+      </w:r>
+      <w:proofErr w:type="spellEnd"/>
+      <w:r>
+        <w:t xml:space="preserve"> Funktionen, </w:t>
+      </w:r>
+      <w:proofErr w:type="spellStart"/>
+      <w:r>
+        <w:t>Less</w:t>
+      </w:r>
+      <w:proofErr w:type="spellEnd"/>
+      <w:r>
+        <w:t xml:space="preserve">, </w:t>
+      </w:r>
+      <w:proofErr w:type="spellStart"/>
+      <w:r>
+        <w:t>NotEqual</w:t>
+      </w:r>
+      <w:proofErr w:type="spellEnd"/>
       <w:r>
         <w:t>, Zero, Positive</w:t>
       </w:r>
       <w:r>
-        <w:t xml:space="preserve"> etc sind interessant + custom Fehlermeldungen</w:t>
+        <w:t xml:space="preserve"> </w:t>
+      </w:r>
+      <w:proofErr w:type="spellStart"/>
+      <w:r>
+        <w:t>etc</w:t>
+      </w:r>
+      <w:proofErr w:type="spellEnd"/>
+      <w:r>
+        <w:t xml:space="preserve"> sind interessant + </w:t>
+      </w:r>
+      <w:proofErr w:type="spellStart"/>
+      <w:r>
+        <w:t>custom</w:t>
+      </w:r>
+      <w:proofErr w:type="spellEnd"/>
+      <w:r>
+        <w:t xml:space="preserve"> Fehlermeldungen</w:t>
       </w:r>
     </w:p>
     <w:p>
@@ -759,7 +958,23 @@
         </w:numPr>
       </w:pPr>
       <w:r>
-        <w:t>Problem mit Unity 2018: Test Scripts im Test Folder finden normale Scripte in anderen Ordnern nicht. Von Hand Assembly erstellen und in der Test Assembly referenzieren (</w:t>
+        <w:t xml:space="preserve">Problem mit Unity 2018: Test Scripts im Test Folder finden normale </w:t>
+      </w:r>
+      <w:proofErr w:type="spellStart"/>
+      <w:r>
+        <w:t>Scripte</w:t>
+      </w:r>
+      <w:proofErr w:type="spellEnd"/>
+      <w:r>
+        <w:t xml:space="preserve"> in anderen Ordnern nicht. Von Hand Assembly erstellen und in </w:t>
+      </w:r>
+      <w:proofErr w:type="gramStart"/>
+      <w:r>
+        <w:t>der Test</w:t>
+      </w:r>
+      <w:proofErr w:type="gramEnd"/>
+      <w:r>
+        <w:t xml:space="preserve"> Assembly referenzieren (</w:t>
       </w:r>
       <w:hyperlink r:id="rId5" w:history="1">
         <w:r>
@@ -785,16 +1000,49 @@
         <w:rPr>
           <w:lang w:val="en-US"/>
         </w:rPr>
-        <w:t>Humble Object Pattern für MonoBehaviors?</w:t>
-      </w:r>
+        <w:t xml:space="preserve">Humble Object Pattern </w:t>
+      </w:r>
+      <w:proofErr w:type="spellStart"/>
+      <w:r>
+        <w:rPr>
+          <w:lang w:val="en-US"/>
+        </w:rPr>
+        <w:t>für</w:t>
+      </w:r>
+      <w:proofErr w:type="spellEnd"/>
       <w:r>
         <w:rPr>
           <w:lang w:val="en-US"/>
         </w:rPr>
         <w:t xml:space="preserve"> </w:t>
       </w:r>
-      <w:r>
-        <w:t>MonoBehavior enthält Referenzen auf ausgelagerte C# Scripts, die die Logik enthalten, ausführen und getestet werden</w:t>
+      <w:proofErr w:type="spellStart"/>
+      <w:r>
+        <w:rPr>
+          <w:lang w:val="en-US"/>
+        </w:rPr>
+        <w:t>MonoBehaviors</w:t>
+      </w:r>
+      <w:proofErr w:type="spellEnd"/>
+      <w:r>
+        <w:rPr>
+          <w:lang w:val="en-US"/>
+        </w:rPr>
+        <w:t>?</w:t>
+      </w:r>
+      <w:r>
+        <w:rPr>
+          <w:lang w:val="en-US"/>
+        </w:rPr>
+        <w:t xml:space="preserve"> </w:t>
+      </w:r>
+      <w:proofErr w:type="spellStart"/>
+      <w:r>
+        <w:t>MonoBehavior</w:t>
+      </w:r>
+      <w:proofErr w:type="spellEnd"/>
+      <w:r>
+        <w:t xml:space="preserve"> enthält Referenzen auf ausgelagerte C# Scripts, die die Logik enthalten, ausführen und getestet werden</w:t>
       </w:r>
     </w:p>
     <w:p>
@@ -809,7 +1057,15 @@
         <w:t xml:space="preserve"> [Serializable] </w:t>
       </w:r>
       <w:r>
-        <w:t>Attribut über den C# Klassen must have, damit sie im Inspector angezeigt werden</w:t>
+        <w:t xml:space="preserve">Attribut über den C# Klassen must </w:t>
+      </w:r>
+      <w:proofErr w:type="spellStart"/>
+      <w:r>
+        <w:t>have</w:t>
+      </w:r>
+      <w:proofErr w:type="spellEnd"/>
+      <w:r>
+        <w:t>, damit sie im Inspector angezeigt werden</w:t>
       </w:r>
     </w:p>
     <w:p>
@@ -820,8 +1076,13 @@
           <w:numId w:val="2"/>
         </w:numPr>
       </w:pPr>
-      <w:r>
-        <w:t xml:space="preserve">Active Time Battle? Dann kann Static Time Klasse von Unity umgangen </w:t>
+      <w:proofErr w:type="spellStart"/>
+      <w:r>
+        <w:t>Active</w:t>
+      </w:r>
+      <w:proofErr w:type="spellEnd"/>
+      <w:r>
+        <w:t xml:space="preserve"> Time Battle? Dann kann Static Time Klasse von Unity umgangen </w:t>
       </w:r>
       <w:r>
         <w:t>we</w:t>
@@ -838,14 +1099,24 @@
           <w:numId w:val="2"/>
         </w:numPr>
       </w:pPr>
+      <w:proofErr w:type="spellStart"/>
       <w:r>
         <w:t>Weapons</w:t>
       </w:r>
+      <w:proofErr w:type="spellEnd"/>
       <w:r>
         <w:t>/Items</w:t>
       </w:r>
       <w:r>
-        <w:t xml:space="preserve"> als ScriptableObjects, dann sind die auch verwendet</w:t>
+        <w:t xml:space="preserve"> als </w:t>
+      </w:r>
+      <w:proofErr w:type="spellStart"/>
+      <w:r>
+        <w:t>ScriptableObjects</w:t>
+      </w:r>
+      <w:proofErr w:type="spellEnd"/>
+      <w:r>
+        <w:t>, dann sind die auch verwendet</w:t>
       </w:r>
     </w:p>
     <w:p>
@@ -863,7 +1134,17 @@
         <w:t>tot,</w:t>
       </w:r>
       <w:r>
-        <w:t xml:space="preserve"> sondern lastBreath wenn Health = 0 </w:t>
+        <w:t xml:space="preserve"> sondern </w:t>
+      </w:r>
+      <w:proofErr w:type="spellStart"/>
+      <w:proofErr w:type="gramStart"/>
+      <w:r>
+        <w:t>lastBreath</w:t>
+      </w:r>
+      <w:proofErr w:type="spellEnd"/>
+      <w:proofErr w:type="gramEnd"/>
+      <w:r>
+        <w:t xml:space="preserve"> wenn Health = 0 </w:t>
       </w:r>
       <w:r>
         <w:t>nicht gefangen durch Test, weil ich Leben nicht auf 0 sondern negativ gemacht habe. Tests sind nur so schlau wie ihr Autor</w:t>
@@ -877,8 +1158,21 @@
           <w:numId w:val="2"/>
         </w:numPr>
       </w:pPr>
-      <w:r>
-        <w:t>Humble Object Pattern Grund: MonoBehaviors lassen sich nicht per Script instanziieren und verwenden wie normale Klassen</w:t>
+      <w:proofErr w:type="spellStart"/>
+      <w:r>
+        <w:t>Humble</w:t>
+      </w:r>
+      <w:proofErr w:type="spellEnd"/>
+      <w:r>
+        <w:t xml:space="preserve"> Object Pattern Grund: </w:t>
+      </w:r>
+      <w:proofErr w:type="spellStart"/>
+      <w:r>
+        <w:t>MonoBehaviors</w:t>
+      </w:r>
+      <w:proofErr w:type="spellEnd"/>
+      <w:r>
+        <w:t xml:space="preserve"> lassen sich nicht per Script instanziieren und verwenden wie normale Klassen</w:t>
       </w:r>
     </w:p>
     <w:p>
@@ -890,7 +1184,55 @@
         </w:numPr>
       </w:pPr>
       <w:r>
-        <w:t>Problem Inventar und Stats: Stats liefern den Damage Wert des Spielers. Inventar liefert Damage Wert der ausgerüsteten Waffe. Um das zu kombinieren, müssten entweder beide Dinge zu einer Klasse werden (widerspricht den Prinzipien und würde dem Ganzen seine Übersicht nehmen) oder sich gegenseitig referenzieren (dann wären sie sehr stark gekoppelt, was von der Logik komisch wäre und das Ganze verkompliziert). Wir bleiben daher dabei, dass beide getrennt voneinander im MonoBehavior existieren und verwendet werden. Das MonoBehavior muss nun also in einer eigenen Funktion die Damage Werte aus beiden Teilen nehmen und selber mit der korrekten Rechnung kombinieren. Das hilft unserem Problem nicht, dass wir MonoBehaviors nicht mocken können, um sie zu testen. Daher Lösung: Wir lassen unseren Player ein Interface implementieren, welches die Funktion mit der Rechnung vorgibt.</w:t>
+        <w:t xml:space="preserve">Problem Inventar und </w:t>
+      </w:r>
+      <w:proofErr w:type="spellStart"/>
+      <w:r>
+        <w:t>Stats</w:t>
+      </w:r>
+      <w:proofErr w:type="spellEnd"/>
+      <w:r>
+        <w:t xml:space="preserve">: </w:t>
+      </w:r>
+      <w:proofErr w:type="spellStart"/>
+      <w:r>
+        <w:t>Stats</w:t>
+      </w:r>
+      <w:proofErr w:type="spellEnd"/>
+      <w:r>
+        <w:t xml:space="preserve"> liefern den Damage Wert des Spielers. Inventar liefert Damage Wert der ausgerüsteten Waffe. Um das zu kombinieren, müssten entweder beide Dinge zu einer Klasse werden (widerspricht den Prinzipien und würde dem Ganzen seine Übersicht nehmen) oder sich gegenseitig referenzieren (dann wären sie sehr stark gekoppelt, was von der Logik komisch wäre und das Ganze verkompliziert). Wir bleiben daher dabei, dass beide getrennt voneinander im </w:t>
+      </w:r>
+      <w:proofErr w:type="spellStart"/>
+      <w:r>
+        <w:t>MonoBehavior</w:t>
+      </w:r>
+      <w:proofErr w:type="spellEnd"/>
+      <w:r>
+        <w:t xml:space="preserve"> existieren und verwendet werden. Das </w:t>
+      </w:r>
+      <w:proofErr w:type="spellStart"/>
+      <w:r>
+        <w:t>MonoBehavior</w:t>
+      </w:r>
+      <w:proofErr w:type="spellEnd"/>
+      <w:r>
+        <w:t xml:space="preserve"> muss nun also in einer eigenen Funktion die Damage Werte aus beiden Teilen nehmen und selber mit der korrekten Rechnung kombinieren. Das hilft unserem Problem nicht, dass wir </w:t>
+      </w:r>
+      <w:proofErr w:type="spellStart"/>
+      <w:r>
+        <w:t>MonoBehaviors</w:t>
+      </w:r>
+      <w:proofErr w:type="spellEnd"/>
+      <w:r>
+        <w:t xml:space="preserve"> nicht </w:t>
+      </w:r>
+      <w:proofErr w:type="spellStart"/>
+      <w:r>
+        <w:t>mocken</w:t>
+      </w:r>
+      <w:proofErr w:type="spellEnd"/>
+      <w:r>
+        <w:t xml:space="preserve"> können, um sie zu testen. Daher Lösung: Wir lassen unseren Player ein Interface implementieren, welches die Funktion mit der Rechnung vorgibt.</w:t>
       </w:r>
     </w:p>
     <w:p>
@@ -902,8 +1244,37 @@
         </w:numPr>
       </w:pPr>
       <w:r>
-        <w:t>Pure Functions? Nein, impure functions, zu testen mit Test Doubles, eben Mock etc</w:t>
-      </w:r>
+        <w:t xml:space="preserve">Pure </w:t>
+      </w:r>
+      <w:proofErr w:type="spellStart"/>
+      <w:r>
+        <w:t>Functions</w:t>
+      </w:r>
+      <w:proofErr w:type="spellEnd"/>
+      <w:r>
+        <w:t xml:space="preserve">? Nein, </w:t>
+      </w:r>
+      <w:proofErr w:type="spellStart"/>
+      <w:r>
+        <w:t>impure</w:t>
+      </w:r>
+      <w:proofErr w:type="spellEnd"/>
+      <w:r>
+        <w:t xml:space="preserve"> </w:t>
+      </w:r>
+      <w:proofErr w:type="spellStart"/>
+      <w:r>
+        <w:t>functions</w:t>
+      </w:r>
+      <w:proofErr w:type="spellEnd"/>
+      <w:r>
+        <w:t xml:space="preserve">, zu testen mit Test Doubles, eben Mock </w:t>
+      </w:r>
+      <w:proofErr w:type="spellStart"/>
+      <w:r>
+        <w:t>etc</w:t>
+      </w:r>
+      <w:proofErr w:type="spellEnd"/>
     </w:p>
     <w:p>
       <w:pPr>
@@ -913,12 +1284,70 @@
           <w:numId w:val="2"/>
         </w:numPr>
       </w:pPr>
-      <w:r>
-        <w:t xml:space="preserve">NSubstitute runterladen: war mal in den Testing Tools, aber entfernt bei Merge mit Unity? </w:t>
-      </w:r>
-      <w:r>
-        <w:t>https://github.com/nsubstitute/NSubstitute/releases</w:t>
-      </w:r>
+      <w:proofErr w:type="spellStart"/>
+      <w:r>
+        <w:t>NSubstitute</w:t>
+      </w:r>
+      <w:proofErr w:type="spellEnd"/>
+      <w:r>
+        <w:t xml:space="preserve"> runterladen: war mal in den </w:t>
+      </w:r>
+      <w:proofErr w:type="spellStart"/>
+      <w:r>
+        <w:t>Testing</w:t>
+      </w:r>
+      <w:proofErr w:type="spellEnd"/>
+      <w:r>
+        <w:t xml:space="preserve"> Tools, aber entfernt bei </w:t>
+      </w:r>
+      <w:proofErr w:type="spellStart"/>
+      <w:r>
+        <w:t>Merge</w:t>
+      </w:r>
+      <w:proofErr w:type="spellEnd"/>
+      <w:r>
+        <w:t xml:space="preserve"> mit Unity? </w:t>
+      </w:r>
+    </w:p>
+    <w:p>
+      <w:pPr>
+        <w:pStyle w:val="Listenabsatz"/>
+        <w:numPr>
+          <w:ilvl w:val="0"/>
+          <w:numId w:val="2"/>
+        </w:numPr>
+      </w:pPr>
+      <w:hyperlink r:id="rId6" w:history="1">
+        <w:r>
+          <w:rPr>
+            <w:rStyle w:val="Hyperlink"/>
+          </w:rPr>
+          <w:t>https://www.nuget.org/packages/NSubstitute/2.0.1-rc</w:t>
+        </w:r>
+      </w:hyperlink>
+      <w:r>
+        <w:t xml:space="preserve"> --&gt; Package Manager </w:t>
+      </w:r>
+    </w:p>
+    <w:p>
+      <w:pPr>
+        <w:pStyle w:val="Listenabsatz"/>
+        <w:numPr>
+          <w:ilvl w:val="0"/>
+          <w:numId w:val="2"/>
+        </w:numPr>
+      </w:pPr>
+      <w:r>
+        <w:t xml:space="preserve">in Package Manager Console ausführen </w:t>
+      </w:r>
+      <w:hyperlink r:id="rId7" w:history="1">
+        <w:r>
+          <w:rPr>
+            <w:rStyle w:val="Hyperlink"/>
+          </w:rPr>
+          <w:t>https://docs.microsoft.com/de-de/nuget/tools/package-manager-console</w:t>
+        </w:r>
+      </w:hyperlink>
       <w:r>
         <w:t xml:space="preserve"> </w:t>
       </w:r>
@@ -931,11 +1360,73 @@
           <w:numId w:val="2"/>
         </w:numPr>
       </w:pPr>
-      <w:r>
-        <w:t>As Asset hinzufügen</w:t>
+      <w:proofErr w:type="spellStart"/>
+      <w:r>
+        <w:t>dll</w:t>
+      </w:r>
+      <w:proofErr w:type="spellEnd"/>
+      <w:r>
+        <w:t xml:space="preserve"> in Unity einfügen, sonst </w:t>
+      </w:r>
+      <w:proofErr w:type="spellStart"/>
+      <w:r>
+        <w:t>compiled</w:t>
+      </w:r>
+      <w:proofErr w:type="spellEnd"/>
+      <w:r>
+        <w:t xml:space="preserve"> zwar </w:t>
+      </w:r>
+      <w:proofErr w:type="spellStart"/>
+      <w:r>
+        <w:t>vs</w:t>
+      </w:r>
+      <w:proofErr w:type="spellEnd"/>
+      <w:r>
+        <w:t xml:space="preserve"> aber </w:t>
+      </w:r>
+      <w:proofErr w:type="spellStart"/>
+      <w:r>
+        <w:t>unity</w:t>
+      </w:r>
+      <w:proofErr w:type="spellEnd"/>
+      <w:r>
+        <w:t xml:space="preserve"> nicht </w:t>
       </w:r>
       <w:bookmarkStart w:id="0" w:name="_GoBack"/>
       <w:bookmarkEnd w:id="0"/>
+      <w:r>
+        <w:fldChar w:fldCharType="begin"/>
+      </w:r>
+      <w:r>
+        <w:instrText xml:space="preserve"> HYPERLINK "</w:instrText>
+      </w:r>
+      <w:r>
+        <w:instrText>https://answers.unity.com/questions/1461487/nsubstitute-doesnt-register-in-unity.html</w:instrText>
+      </w:r>
+      <w:r>
+        <w:instrText xml:space="preserve">" </w:instrText>
+      </w:r>
+      <w:r>
+        <w:fldChar w:fldCharType="separate"/>
+      </w:r>
+      <w:r>
+        <w:rPr>
+          <w:rStyle w:val="Hyperlink"/>
+        </w:rPr>
+        <w:t>https://answers.unity.com/questions/1461487/nsubstitute-doesnt-register-in-unity.html</w:t>
+      </w:r>
+      <w:r>
+        <w:fldChar w:fldCharType="end"/>
+      </w:r>
+    </w:p>
+    <w:p>
+      <w:pPr>
+        <w:pStyle w:val="Listenabsatz"/>
+        <w:numPr>
+          <w:ilvl w:val="0"/>
+          <w:numId w:val="2"/>
+        </w:numPr>
+      </w:pPr>
     </w:p>
     <w:sectPr>
       <w:pgSz w:w="11906" w:h="16838"/>

</xml_diff>

<commit_message>
Added Documentation for Interface Mocking and corrected test (damage increase through weapon)
</commit_message>
<xml_diff>
--- a/Stories2.docx
+++ b/Stories2.docx
@@ -531,15 +531,7 @@
         <w:t>TODO:</w:t>
       </w:r>
       <w:r>
-        <w:t xml:space="preserve"> Warum werden </w:t>
-      </w:r>
-      <w:proofErr w:type="spellStart"/>
-      <w:r>
-        <w:t>stats</w:t>
-      </w:r>
-      <w:proofErr w:type="spellEnd"/>
-      <w:r>
-        <w:t xml:space="preserve"> bei Spielstart </w:t>
+        <w:t xml:space="preserve"> Warum werden stats bei Spielstart </w:t>
       </w:r>
       <w:r>
         <w:t>zurückgesetzt???</w:t>
@@ -574,29 +566,19 @@
         </w:numPr>
       </w:pPr>
       <w:r>
-        <w:t xml:space="preserve">Test vs. </w:t>
-      </w:r>
-      <w:proofErr w:type="spellStart"/>
-      <w:r>
-        <w:t>UnityTest</w:t>
-      </w:r>
-      <w:proofErr w:type="spellEnd"/>
-    </w:p>
-    <w:p>
-      <w:pPr>
-        <w:pStyle w:val="Listenabsatz"/>
-        <w:numPr>
-          <w:ilvl w:val="0"/>
-          <w:numId w:val="2"/>
-        </w:numPr>
-      </w:pPr>
-      <w:proofErr w:type="spellStart"/>
-      <w:r>
-        <w:t>MonoBehavior</w:t>
-      </w:r>
-      <w:proofErr w:type="spellEnd"/>
-      <w:r>
-        <w:t xml:space="preserve"> nicht zu testen? Logik in Klassen auslagern?</w:t>
+        <w:t>Test vs. UnityTest</w:t>
+      </w:r>
+    </w:p>
+    <w:p>
+      <w:pPr>
+        <w:pStyle w:val="Listenabsatz"/>
+        <w:numPr>
+          <w:ilvl w:val="0"/>
+          <w:numId w:val="2"/>
+        </w:numPr>
+      </w:pPr>
+      <w:r>
+        <w:t>MonoBehavior nicht zu testen? Logik in Klassen auslagern?</w:t>
       </w:r>
     </w:p>
     <w:p>
@@ -619,77 +601,38 @@
           <w:numId w:val="2"/>
         </w:numPr>
       </w:pPr>
-      <w:proofErr w:type="spellStart"/>
-      <w:r>
-        <w:t>Assert.Equals</w:t>
-      </w:r>
-      <w:proofErr w:type="spellEnd"/>
-      <w:r>
-        <w:t xml:space="preserve">() nur für Objekte? </w:t>
+      <w:r>
+        <w:t xml:space="preserve">Assert.Equals() nur für Objekte? </w:t>
       </w:r>
       <w:r>
         <w:sym w:font="Wingdings" w:char="F0E8"/>
       </w:r>
       <w:r>
-        <w:t xml:space="preserve"> </w:t>
-      </w:r>
-      <w:proofErr w:type="spellStart"/>
-      <w:r>
-        <w:t>AreEqual</w:t>
-      </w:r>
-      <w:proofErr w:type="spellEnd"/>
-      <w:r>
-        <w:t xml:space="preserve"> für Werte</w:t>
-      </w:r>
-    </w:p>
-    <w:p>
-      <w:pPr>
-        <w:pStyle w:val="Listenabsatz"/>
-        <w:numPr>
-          <w:ilvl w:val="0"/>
-          <w:numId w:val="2"/>
-        </w:numPr>
-      </w:pPr>
-      <w:proofErr w:type="spellStart"/>
-      <w:r>
-        <w:t>PlayerStats</w:t>
-      </w:r>
-      <w:proofErr w:type="spellEnd"/>
-      <w:r>
-        <w:t xml:space="preserve"> Test sehr einfach zu erstellen. </w:t>
-      </w:r>
-    </w:p>
-    <w:p>
-      <w:pPr>
-        <w:pStyle w:val="Listenabsatz"/>
-        <w:numPr>
-          <w:ilvl w:val="0"/>
-          <w:numId w:val="2"/>
-        </w:numPr>
-      </w:pPr>
-      <w:proofErr w:type="spellStart"/>
-      <w:r>
-        <w:t>Refactor</w:t>
-      </w:r>
-      <w:proofErr w:type="spellEnd"/>
-      <w:r>
-        <w:t xml:space="preserve"> Idee: </w:t>
-      </w:r>
-      <w:proofErr w:type="spellStart"/>
-      <w:r>
-        <w:t>maxHealth</w:t>
-      </w:r>
-      <w:proofErr w:type="spellEnd"/>
-      <w:r>
-        <w:t xml:space="preserve"> in </w:t>
-      </w:r>
-      <w:proofErr w:type="spellStart"/>
-      <w:r>
-        <w:t>PlayerStats</w:t>
-      </w:r>
-      <w:proofErr w:type="spellEnd"/>
-      <w:r>
-        <w:t xml:space="preserve"> variabel machen </w:t>
+        <w:t xml:space="preserve"> AreEqual für Werte</w:t>
+      </w:r>
+    </w:p>
+    <w:p>
+      <w:pPr>
+        <w:pStyle w:val="Listenabsatz"/>
+        <w:numPr>
+          <w:ilvl w:val="0"/>
+          <w:numId w:val="2"/>
+        </w:numPr>
+      </w:pPr>
+      <w:r>
+        <w:t xml:space="preserve">PlayerStats Test sehr einfach zu erstellen. </w:t>
+      </w:r>
+    </w:p>
+    <w:p>
+      <w:pPr>
+        <w:pStyle w:val="Listenabsatz"/>
+        <w:numPr>
+          <w:ilvl w:val="0"/>
+          <w:numId w:val="2"/>
+        </w:numPr>
+      </w:pPr>
+      <w:r>
+        <w:t xml:space="preserve">Refactor Idee: maxHealth in PlayerStats variabel machen </w:t>
       </w:r>
       <w:r>
         <w:rPr>
@@ -698,83 +641,28 @@
         <w:sym w:font="Wingdings" w:char="F0E0"/>
       </w:r>
       <w:r>
-        <w:t xml:space="preserve"> so ist es einstellbar durch Spieler oder im Spiel durch Power-</w:t>
-      </w:r>
-      <w:proofErr w:type="spellStart"/>
-      <w:r>
-        <w:t>Ups</w:t>
-      </w:r>
-      <w:proofErr w:type="spellEnd"/>
-      <w:r>
-        <w:t xml:space="preserve">, </w:t>
-      </w:r>
-      <w:proofErr w:type="spellStart"/>
-      <w:r>
-        <w:t>Refactor</w:t>
-      </w:r>
-      <w:proofErr w:type="spellEnd"/>
-      <w:r>
-        <w:t xml:space="preserve"> der Tests nötig</w:t>
-      </w:r>
-    </w:p>
-    <w:p>
-      <w:pPr>
-        <w:pStyle w:val="Listenabsatz"/>
-        <w:numPr>
-          <w:ilvl w:val="0"/>
-          <w:numId w:val="2"/>
-        </w:numPr>
-      </w:pPr>
-      <w:proofErr w:type="spellStart"/>
-      <w:r>
-        <w:t>Refactor</w:t>
-      </w:r>
-      <w:proofErr w:type="spellEnd"/>
-      <w:r>
-        <w:t xml:space="preserve"> Idee: </w:t>
-      </w:r>
-      <w:proofErr w:type="spellStart"/>
-      <w:proofErr w:type="gramStart"/>
-      <w:r>
-        <w:t>ReceiveDamage</w:t>
-      </w:r>
-      <w:proofErr w:type="spellEnd"/>
-      <w:r>
-        <w:t>(</w:t>
-      </w:r>
-      <w:proofErr w:type="gramEnd"/>
-      <w:r>
-        <w:t xml:space="preserve">) und </w:t>
-      </w:r>
-      <w:proofErr w:type="spellStart"/>
-      <w:r>
-        <w:t>GetHealedBy</w:t>
-      </w:r>
-      <w:proofErr w:type="spellEnd"/>
-      <w:r>
-        <w:t xml:space="preserve">() zusammenführen </w:t>
+        <w:t xml:space="preserve"> so ist es einstellbar durch Spieler oder im Spiel durch Power-Ups</w:t>
+      </w:r>
+      <w:r>
+        <w:t>, Refactor der Tests nötig</w:t>
+      </w:r>
+    </w:p>
+    <w:p>
+      <w:pPr>
+        <w:pStyle w:val="Listenabsatz"/>
+        <w:numPr>
+          <w:ilvl w:val="0"/>
+          <w:numId w:val="2"/>
+        </w:numPr>
+      </w:pPr>
+      <w:r>
+        <w:t xml:space="preserve">Refactor Idee: ReceiveDamage() und GetHealedBy() zusammenführen </w:t>
       </w:r>
       <w:r>
         <w:sym w:font="Wingdings" w:char="F0E0"/>
       </w:r>
       <w:r>
-        <w:t xml:space="preserve"> </w:t>
-      </w:r>
-      <w:proofErr w:type="spellStart"/>
-      <w:r>
-        <w:t>Refactor</w:t>
-      </w:r>
-      <w:proofErr w:type="spellEnd"/>
-      <w:r>
-        <w:t xml:space="preserve">! Doch verworfen, damit negatives Heilen </w:t>
-      </w:r>
-      <w:proofErr w:type="spellStart"/>
-      <w:r>
-        <w:t>usw</w:t>
-      </w:r>
-      <w:proofErr w:type="spellEnd"/>
-      <w:r>
-        <w:t xml:space="preserve"> getestet werden kann</w:t>
+        <w:t xml:space="preserve"> Refactor! Doch verworfen, damit negatives Heilen usw getestet werden kann</w:t>
       </w:r>
     </w:p>
     <w:p>
@@ -798,51 +686,19 @@
         </w:numPr>
       </w:pPr>
       <w:r>
-        <w:t xml:space="preserve">Fehler sofort gefunden: Hatte </w:t>
-      </w:r>
-      <w:proofErr w:type="spellStart"/>
-      <w:r>
-        <w:t>recoveren</w:t>
-      </w:r>
-      <w:proofErr w:type="spellEnd"/>
-      <w:r>
-        <w:t xml:space="preserve"> von Last </w:t>
-      </w:r>
-      <w:proofErr w:type="spellStart"/>
-      <w:r>
-        <w:t>Breath</w:t>
-      </w:r>
-      <w:proofErr w:type="spellEnd"/>
-      <w:r>
-        <w:t xml:space="preserve"> in Damage Funktion statt </w:t>
-      </w:r>
-      <w:proofErr w:type="spellStart"/>
-      <w:r>
-        <w:t>Heal</w:t>
-      </w:r>
-      <w:proofErr w:type="spellEnd"/>
-      <w:r>
-        <w:t xml:space="preserve"> Funktion geschrieben</w:t>
-      </w:r>
-    </w:p>
-    <w:p>
-      <w:pPr>
-        <w:pStyle w:val="Listenabsatz"/>
-        <w:numPr>
-          <w:ilvl w:val="0"/>
-          <w:numId w:val="2"/>
-        </w:numPr>
-      </w:pPr>
-      <w:r>
-        <w:t xml:space="preserve">Tests so unabhängig wie möglich machen: Damage Boost after </w:t>
-      </w:r>
-      <w:proofErr w:type="spellStart"/>
-      <w:r>
-        <w:t>charge</w:t>
-      </w:r>
-      <w:proofErr w:type="spellEnd"/>
-      <w:r>
-        <w:t xml:space="preserve"> Tests überprüfen, ob der Damage Boost richtig angewendet wurde, indem sie einen Setter anwenden. Ob es nur einen Boost gleichzeitig oder eine Liste gibt, ist den </w:t>
+        <w:t>Fehler sofort gefunden: Hatte recoveren von Last Breath in Damage Funktion statt Heal Funktion geschrieben</w:t>
+      </w:r>
+    </w:p>
+    <w:p>
+      <w:pPr>
+        <w:pStyle w:val="Listenabsatz"/>
+        <w:numPr>
+          <w:ilvl w:val="0"/>
+          <w:numId w:val="2"/>
+        </w:numPr>
+      </w:pPr>
+      <w:r>
+        <w:t xml:space="preserve">Tests so unabhängig wie möglich machen: Damage Boost after charge Tests überprüfen, ob der Damage Boost richtig angewendet wurde, indem sie einen Setter anwenden. Ob es nur einen Boost gleichzeitig oder eine Liste gibt, ist den </w:t>
       </w:r>
       <w:r>
         <w:lastRenderedPageBreak/>
@@ -861,120 +717,49 @@
         </w:numPr>
       </w:pPr>
       <w:r>
-        <w:t xml:space="preserve">Enemy Klasse angefangen: Auffällig, dass viel Code dupliziert wird. </w:t>
-      </w:r>
-      <w:proofErr w:type="spellStart"/>
-      <w:r>
-        <w:t>Refactor</w:t>
-      </w:r>
-      <w:proofErr w:type="spellEnd"/>
-      <w:r>
-        <w:t>: Eine allgemeine Fighter Klasse, davon erben Player und Enemy</w:t>
-      </w:r>
-    </w:p>
-    <w:p>
-      <w:pPr>
-        <w:pStyle w:val="Listenabsatz"/>
-        <w:numPr>
-          <w:ilvl w:val="0"/>
-          <w:numId w:val="2"/>
-        </w:numPr>
-      </w:pPr>
-      <w:proofErr w:type="spellStart"/>
-      <w:r>
-        <w:t>PlayerInventory</w:t>
-      </w:r>
-      <w:proofErr w:type="spellEnd"/>
-      <w:r>
-        <w:t xml:space="preserve"> für Equipment und Items</w:t>
-      </w:r>
-    </w:p>
-    <w:p>
-      <w:pPr>
-        <w:pStyle w:val="Listenabsatz"/>
-        <w:numPr>
-          <w:ilvl w:val="0"/>
-          <w:numId w:val="2"/>
-        </w:numPr>
-      </w:pPr>
-      <w:proofErr w:type="spellStart"/>
-      <w:r>
-        <w:t>Refactor</w:t>
-      </w:r>
-      <w:proofErr w:type="spellEnd"/>
-      <w:r>
-        <w:t xml:space="preserve"> der </w:t>
-      </w:r>
-      <w:proofErr w:type="spellStart"/>
-      <w:r>
-        <w:t>Assert</w:t>
-      </w:r>
-      <w:proofErr w:type="spellEnd"/>
-      <w:r>
-        <w:t xml:space="preserve"> Funktionen, </w:t>
-      </w:r>
-      <w:proofErr w:type="spellStart"/>
-      <w:r>
-        <w:t>Less</w:t>
-      </w:r>
-      <w:proofErr w:type="spellEnd"/>
-      <w:r>
-        <w:t xml:space="preserve">, </w:t>
-      </w:r>
-      <w:proofErr w:type="spellStart"/>
-      <w:r>
-        <w:t>NotEqual</w:t>
-      </w:r>
-      <w:proofErr w:type="spellEnd"/>
+        <w:t>Enemy Klasse angefangen: Auffällig, dass viel Code dupliziert wird. Refactor: Eine allgemeine Fighter Klasse, davon erben Player und Enemy</w:t>
+      </w:r>
+    </w:p>
+    <w:p>
+      <w:pPr>
+        <w:pStyle w:val="Listenabsatz"/>
+        <w:numPr>
+          <w:ilvl w:val="0"/>
+          <w:numId w:val="2"/>
+        </w:numPr>
+      </w:pPr>
+      <w:r>
+        <w:t>PlayerInventory für Equipment und Items</w:t>
+      </w:r>
+    </w:p>
+    <w:p>
+      <w:pPr>
+        <w:pStyle w:val="Listenabsatz"/>
+        <w:numPr>
+          <w:ilvl w:val="0"/>
+          <w:numId w:val="2"/>
+        </w:numPr>
+      </w:pPr>
+      <w:r>
+        <w:t>Refactor der Assert Funktionen, Less, NotEqual</w:t>
+      </w:r>
       <w:r>
         <w:t>, Zero, Positive</w:t>
       </w:r>
       <w:r>
-        <w:t xml:space="preserve"> </w:t>
-      </w:r>
-      <w:proofErr w:type="spellStart"/>
-      <w:r>
-        <w:t>etc</w:t>
-      </w:r>
-      <w:proofErr w:type="spellEnd"/>
-      <w:r>
-        <w:t xml:space="preserve"> sind interessant + </w:t>
-      </w:r>
-      <w:proofErr w:type="spellStart"/>
-      <w:r>
-        <w:t>custom</w:t>
-      </w:r>
-      <w:proofErr w:type="spellEnd"/>
-      <w:r>
-        <w:t xml:space="preserve"> Fehlermeldungen</w:t>
-      </w:r>
-    </w:p>
-    <w:p>
-      <w:pPr>
-        <w:pStyle w:val="Listenabsatz"/>
-        <w:numPr>
-          <w:ilvl w:val="0"/>
-          <w:numId w:val="2"/>
-        </w:numPr>
-      </w:pPr>
-      <w:r>
-        <w:t xml:space="preserve">Problem mit Unity 2018: Test Scripts im Test Folder finden normale </w:t>
-      </w:r>
-      <w:proofErr w:type="spellStart"/>
-      <w:r>
-        <w:t>Scripte</w:t>
-      </w:r>
-      <w:proofErr w:type="spellEnd"/>
-      <w:r>
-        <w:t xml:space="preserve"> in anderen Ordnern nicht. Von Hand Assembly erstellen und in </w:t>
-      </w:r>
-      <w:proofErr w:type="gramStart"/>
-      <w:r>
-        <w:t>der Test</w:t>
-      </w:r>
-      <w:proofErr w:type="gramEnd"/>
-      <w:r>
-        <w:t xml:space="preserve"> Assembly referenzieren (</w:t>
+        <w:t xml:space="preserve"> etc sind interessant + custom Fehlermeldungen</w:t>
+      </w:r>
+    </w:p>
+    <w:p>
+      <w:pPr>
+        <w:pStyle w:val="Listenabsatz"/>
+        <w:numPr>
+          <w:ilvl w:val="0"/>
+          <w:numId w:val="2"/>
+        </w:numPr>
+      </w:pPr>
+      <w:r>
+        <w:t>Problem mit Unity 2018: Test Scripts im Test Folder finden normale Scripte in anderen Ordnern nicht. Von Hand Assembly erstellen und in der Test Assembly referenzieren (</w:t>
       </w:r>
       <w:hyperlink r:id="rId5" w:history="1">
         <w:r>
@@ -1000,49 +785,16 @@
         <w:rPr>
           <w:lang w:val="en-US"/>
         </w:rPr>
-        <w:t xml:space="preserve">Humble Object Pattern </w:t>
-      </w:r>
-      <w:proofErr w:type="spellStart"/>
-      <w:r>
-        <w:rPr>
-          <w:lang w:val="en-US"/>
-        </w:rPr>
-        <w:t>für</w:t>
-      </w:r>
-      <w:proofErr w:type="spellEnd"/>
+        <w:t>Humble Object Pattern für MonoBehaviors?</w:t>
+      </w:r>
       <w:r>
         <w:rPr>
           <w:lang w:val="en-US"/>
         </w:rPr>
         <w:t xml:space="preserve"> </w:t>
       </w:r>
-      <w:proofErr w:type="spellStart"/>
-      <w:r>
-        <w:rPr>
-          <w:lang w:val="en-US"/>
-        </w:rPr>
-        <w:t>MonoBehaviors</w:t>
-      </w:r>
-      <w:proofErr w:type="spellEnd"/>
-      <w:r>
-        <w:rPr>
-          <w:lang w:val="en-US"/>
-        </w:rPr>
-        <w:t>?</w:t>
-      </w:r>
-      <w:r>
-        <w:rPr>
-          <w:lang w:val="en-US"/>
-        </w:rPr>
-        <w:t xml:space="preserve"> </w:t>
-      </w:r>
-      <w:proofErr w:type="spellStart"/>
-      <w:r>
-        <w:t>MonoBehavior</w:t>
-      </w:r>
-      <w:proofErr w:type="spellEnd"/>
-      <w:r>
-        <w:t xml:space="preserve"> enthält Referenzen auf ausgelagerte C# Scripts, die die Logik enthalten, ausführen und getestet werden</w:t>
+      <w:r>
+        <w:t>MonoBehavior enthält Referenzen auf ausgelagerte C# Scripts, die die Logik enthalten, ausführen und getestet werden</w:t>
       </w:r>
     </w:p>
     <w:p>
@@ -1057,32 +809,19 @@
         <w:t xml:space="preserve"> [Serializable] </w:t>
       </w:r>
       <w:r>
-        <w:t xml:space="preserve">Attribut über den C# Klassen must </w:t>
-      </w:r>
-      <w:proofErr w:type="spellStart"/>
-      <w:r>
-        <w:t>have</w:t>
-      </w:r>
-      <w:proofErr w:type="spellEnd"/>
-      <w:r>
-        <w:t>, damit sie im Inspector angezeigt werden</w:t>
-      </w:r>
-    </w:p>
-    <w:p>
-      <w:pPr>
-        <w:pStyle w:val="Listenabsatz"/>
-        <w:numPr>
-          <w:ilvl w:val="0"/>
-          <w:numId w:val="2"/>
-        </w:numPr>
-      </w:pPr>
-      <w:proofErr w:type="spellStart"/>
-      <w:r>
-        <w:t>Active</w:t>
-      </w:r>
-      <w:proofErr w:type="spellEnd"/>
-      <w:r>
-        <w:t xml:space="preserve"> Time Battle? Dann kann Static Time Klasse von Unity umgangen </w:t>
+        <w:t>Attribut über den C# Klassen must have, damit sie im Inspector angezeigt werden</w:t>
+      </w:r>
+    </w:p>
+    <w:p>
+      <w:pPr>
+        <w:pStyle w:val="Listenabsatz"/>
+        <w:numPr>
+          <w:ilvl w:val="0"/>
+          <w:numId w:val="2"/>
+        </w:numPr>
+      </w:pPr>
+      <w:r>
+        <w:t xml:space="preserve">Active Time Battle? Dann kann Static Time Klasse von Unity umgangen </w:t>
       </w:r>
       <w:r>
         <w:t>we</w:t>
@@ -1099,24 +838,14 @@
           <w:numId w:val="2"/>
         </w:numPr>
       </w:pPr>
-      <w:proofErr w:type="spellStart"/>
       <w:r>
         <w:t>Weapons</w:t>
       </w:r>
-      <w:proofErr w:type="spellEnd"/>
       <w:r>
         <w:t>/Items</w:t>
       </w:r>
       <w:r>
-        <w:t xml:space="preserve"> als </w:t>
-      </w:r>
-      <w:proofErr w:type="spellStart"/>
-      <w:r>
-        <w:t>ScriptableObjects</w:t>
-      </w:r>
-      <w:proofErr w:type="spellEnd"/>
-      <w:r>
-        <w:t>, dann sind die auch verwendet</w:t>
+        <w:t xml:space="preserve"> als ScriptableObjects, dann sind die auch verwendet</w:t>
       </w:r>
     </w:p>
     <w:p>
@@ -1134,17 +863,7 @@
         <w:t>tot,</w:t>
       </w:r>
       <w:r>
-        <w:t xml:space="preserve"> sondern </w:t>
-      </w:r>
-      <w:proofErr w:type="spellStart"/>
-      <w:proofErr w:type="gramStart"/>
-      <w:r>
-        <w:t>lastBreath</w:t>
-      </w:r>
-      <w:proofErr w:type="spellEnd"/>
-      <w:proofErr w:type="gramEnd"/>
-      <w:r>
-        <w:t xml:space="preserve"> wenn Health = 0 </w:t>
+        <w:t xml:space="preserve"> sondern lastBreath wenn Health = 0 </w:t>
       </w:r>
       <w:r>
         <w:t>nicht gefangen durch Test, weil ich Leben nicht auf 0 sondern negativ gemacht habe. Tests sind nur so schlau wie ihr Autor</w:t>
@@ -1158,155 +877,44 @@
           <w:numId w:val="2"/>
         </w:numPr>
       </w:pPr>
-      <w:proofErr w:type="spellStart"/>
-      <w:r>
-        <w:t>Humble</w:t>
-      </w:r>
-      <w:proofErr w:type="spellEnd"/>
-      <w:r>
-        <w:t xml:space="preserve"> Object Pattern Grund: </w:t>
-      </w:r>
-      <w:proofErr w:type="spellStart"/>
-      <w:r>
-        <w:t>MonoBehaviors</w:t>
-      </w:r>
-      <w:proofErr w:type="spellEnd"/>
-      <w:r>
-        <w:t xml:space="preserve"> lassen sich nicht per Script instanziieren und verwenden wie normale Klassen</w:t>
-      </w:r>
-    </w:p>
-    <w:p>
-      <w:pPr>
-        <w:pStyle w:val="Listenabsatz"/>
-        <w:numPr>
-          <w:ilvl w:val="0"/>
-          <w:numId w:val="2"/>
-        </w:numPr>
-      </w:pPr>
-      <w:r>
-        <w:t xml:space="preserve">Problem Inventar und </w:t>
-      </w:r>
-      <w:proofErr w:type="spellStart"/>
-      <w:r>
-        <w:t>Stats</w:t>
-      </w:r>
-      <w:proofErr w:type="spellEnd"/>
-      <w:r>
-        <w:t xml:space="preserve">: </w:t>
-      </w:r>
-      <w:proofErr w:type="spellStart"/>
-      <w:r>
-        <w:t>Stats</w:t>
-      </w:r>
-      <w:proofErr w:type="spellEnd"/>
-      <w:r>
-        <w:t xml:space="preserve"> liefern den Damage Wert des Spielers. Inventar liefert Damage Wert der ausgerüsteten Waffe. Um das zu kombinieren, müssten entweder beide Dinge zu einer Klasse werden (widerspricht den Prinzipien und würde dem Ganzen seine Übersicht nehmen) oder sich gegenseitig referenzieren (dann wären sie sehr stark gekoppelt, was von der Logik komisch wäre und das Ganze verkompliziert). Wir bleiben daher dabei, dass beide getrennt voneinander im </w:t>
-      </w:r>
-      <w:proofErr w:type="spellStart"/>
-      <w:r>
-        <w:t>MonoBehavior</w:t>
-      </w:r>
-      <w:proofErr w:type="spellEnd"/>
-      <w:r>
-        <w:t xml:space="preserve"> existieren und verwendet werden. Das </w:t>
-      </w:r>
-      <w:proofErr w:type="spellStart"/>
-      <w:r>
-        <w:t>MonoBehavior</w:t>
-      </w:r>
-      <w:proofErr w:type="spellEnd"/>
-      <w:r>
-        <w:t xml:space="preserve"> muss nun also in einer eigenen Funktion die Damage Werte aus beiden Teilen nehmen und selber mit der korrekten Rechnung kombinieren. Das hilft unserem Problem nicht, dass wir </w:t>
-      </w:r>
-      <w:proofErr w:type="spellStart"/>
-      <w:r>
-        <w:t>MonoBehaviors</w:t>
-      </w:r>
-      <w:proofErr w:type="spellEnd"/>
-      <w:r>
-        <w:t xml:space="preserve"> nicht </w:t>
-      </w:r>
-      <w:proofErr w:type="spellStart"/>
-      <w:r>
-        <w:t>mocken</w:t>
-      </w:r>
-      <w:proofErr w:type="spellEnd"/>
-      <w:r>
-        <w:t xml:space="preserve"> können, um sie zu testen. Daher Lösung: Wir lassen unseren Player ein Interface implementieren, welches die Funktion mit der Rechnung vorgibt.</w:t>
-      </w:r>
-    </w:p>
-    <w:p>
-      <w:pPr>
-        <w:pStyle w:val="Listenabsatz"/>
-        <w:numPr>
-          <w:ilvl w:val="0"/>
-          <w:numId w:val="2"/>
-        </w:numPr>
-      </w:pPr>
-      <w:r>
-        <w:t xml:space="preserve">Pure </w:t>
-      </w:r>
-      <w:proofErr w:type="spellStart"/>
-      <w:r>
-        <w:t>Functions</w:t>
-      </w:r>
-      <w:proofErr w:type="spellEnd"/>
-      <w:r>
-        <w:t xml:space="preserve">? Nein, </w:t>
-      </w:r>
-      <w:proofErr w:type="spellStart"/>
-      <w:r>
-        <w:t>impure</w:t>
-      </w:r>
-      <w:proofErr w:type="spellEnd"/>
-      <w:r>
-        <w:t xml:space="preserve"> </w:t>
-      </w:r>
-      <w:proofErr w:type="spellStart"/>
-      <w:r>
-        <w:t>functions</w:t>
-      </w:r>
-      <w:proofErr w:type="spellEnd"/>
-      <w:r>
-        <w:t xml:space="preserve">, zu testen mit Test Doubles, eben Mock </w:t>
-      </w:r>
-      <w:proofErr w:type="spellStart"/>
-      <w:r>
-        <w:t>etc</w:t>
-      </w:r>
-      <w:proofErr w:type="spellEnd"/>
-    </w:p>
-    <w:p>
-      <w:pPr>
-        <w:pStyle w:val="Listenabsatz"/>
-        <w:numPr>
-          <w:ilvl w:val="0"/>
-          <w:numId w:val="2"/>
-        </w:numPr>
-      </w:pPr>
-      <w:proofErr w:type="spellStart"/>
-      <w:r>
-        <w:t>NSubstitute</w:t>
-      </w:r>
-      <w:proofErr w:type="spellEnd"/>
-      <w:r>
-        <w:t xml:space="preserve"> runterladen: war mal in den </w:t>
-      </w:r>
-      <w:proofErr w:type="spellStart"/>
-      <w:r>
-        <w:t>Testing</w:t>
-      </w:r>
-      <w:proofErr w:type="spellEnd"/>
-      <w:r>
-        <w:t xml:space="preserve"> Tools, aber entfernt bei </w:t>
-      </w:r>
-      <w:proofErr w:type="spellStart"/>
-      <w:r>
-        <w:t>Merge</w:t>
-      </w:r>
-      <w:proofErr w:type="spellEnd"/>
-      <w:r>
-        <w:t xml:space="preserve"> mit Unity? </w:t>
+      <w:r>
+        <w:t>Humble Object Pattern Grund: MonoBehaviors lassen sich nicht per Script instanziieren und verwenden wie normale Klassen</w:t>
+      </w:r>
+    </w:p>
+    <w:p>
+      <w:pPr>
+        <w:pStyle w:val="Listenabsatz"/>
+        <w:numPr>
+          <w:ilvl w:val="0"/>
+          <w:numId w:val="2"/>
+        </w:numPr>
+      </w:pPr>
+      <w:r>
+        <w:t>Problem Inventar und Stats: Stats liefern den Damage Wert des Spielers. Inventar liefert Damage Wert der ausgerüsteten Waffe. Um das zu kombinieren, müssten entweder beide Dinge zu einer Klasse werden (widerspricht den Prinzipien und würde dem Ganzen seine Übersicht nehmen) oder sich gegenseitig referenzieren (dann wären sie sehr stark gekoppelt, was von der Logik komisch wäre und das Ganze verkompliziert). Wir bleiben daher dabei, dass beide getrennt voneinander im MonoBehavior existieren und verwendet werden. Das MonoBehavior muss nun also in einer eigenen Funktion die Damage Werte aus beiden Teilen nehmen und selber mit der korrekten Rechnung kombinieren. Das hilft unserem Problem nicht, dass wir MonoBehaviors nicht mocken können, um sie zu testen. Daher Lösung: Wir lassen unseren Player ein Interface implementieren, welches die Funktion mit der Rechnung vorgibt.</w:t>
+      </w:r>
+    </w:p>
+    <w:p>
+      <w:pPr>
+        <w:pStyle w:val="Listenabsatz"/>
+        <w:numPr>
+          <w:ilvl w:val="0"/>
+          <w:numId w:val="2"/>
+        </w:numPr>
+      </w:pPr>
+      <w:r>
+        <w:t>Pure Functions? Nein, impure functions, zu testen mit Test Doubles, eben Mock etc</w:t>
+      </w:r>
+    </w:p>
+    <w:p>
+      <w:pPr>
+        <w:pStyle w:val="Listenabsatz"/>
+        <w:numPr>
+          <w:ilvl w:val="0"/>
+          <w:numId w:val="2"/>
+        </w:numPr>
+      </w:pPr>
+      <w:r>
+        <w:t xml:space="preserve">NSubstitute runterladen: war mal in den Testing Tools, aber entfernt bei Merge mit Unity? </w:t>
       </w:r>
     </w:p>
     <w:p>
@@ -1360,73 +968,71 @@
           <w:numId w:val="2"/>
         </w:numPr>
       </w:pPr>
-      <w:proofErr w:type="spellStart"/>
-      <w:r>
-        <w:t>dll</w:t>
-      </w:r>
-      <w:proofErr w:type="spellEnd"/>
-      <w:r>
-        <w:t xml:space="preserve"> in Unity einfügen, sonst </w:t>
-      </w:r>
-      <w:proofErr w:type="spellStart"/>
-      <w:r>
-        <w:t>compiled</w:t>
-      </w:r>
-      <w:proofErr w:type="spellEnd"/>
-      <w:r>
-        <w:t xml:space="preserve"> zwar </w:t>
-      </w:r>
-      <w:proofErr w:type="spellStart"/>
-      <w:r>
-        <w:t>vs</w:t>
-      </w:r>
-      <w:proofErr w:type="spellEnd"/>
-      <w:r>
-        <w:t xml:space="preserve"> aber </w:t>
-      </w:r>
-      <w:proofErr w:type="spellStart"/>
-      <w:r>
-        <w:t>unity</w:t>
-      </w:r>
-      <w:proofErr w:type="spellEnd"/>
-      <w:r>
-        <w:t xml:space="preserve"> nicht </w:t>
+      <w:r>
+        <w:t xml:space="preserve">dll in Unity einfügen, sonst compiled zwar vs aber unity nicht </w:t>
+      </w:r>
+      <w:hyperlink r:id="rId8" w:history="1">
+        <w:r>
+          <w:rPr>
+            <w:rStyle w:val="Hyperlink"/>
+          </w:rPr>
+          <w:t>https://answers.unity.com/questions/1461487/nsubstitute-doesnt-register-in-unity.html</w:t>
+        </w:r>
+      </w:hyperlink>
+    </w:p>
+    <w:p>
+      <w:pPr>
+        <w:pStyle w:val="Listenabsatz"/>
+        <w:numPr>
+          <w:ilvl w:val="0"/>
+          <w:numId w:val="2"/>
+        </w:numPr>
+      </w:pPr>
+      <w:r>
+        <w:t xml:space="preserve">Selbes mit </w:t>
+      </w:r>
+      <w:r>
+        <w:t>System.Threading.Tasks.Extensions.dll</w:t>
+      </w:r>
+      <w:r>
+        <w:t xml:space="preserve"> (sonst ging Substitute.For&lt;&gt; nicht, weil ValueTask&lt;&gt; nicht bekannt war) und CastleCore.dll (weil ohne diese dll NSubstitute Exceptions im Constructor warf, wenn man den Test laufen ließ)</w:t>
+      </w:r>
+    </w:p>
+    <w:p>
+      <w:pPr>
+        <w:pStyle w:val="Listenabsatz"/>
+        <w:numPr>
+          <w:ilvl w:val="0"/>
+          <w:numId w:val="2"/>
+        </w:numPr>
+      </w:pPr>
+      <w:r>
+        <w:t xml:space="preserve">LÖSUNG: </w:t>
+      </w:r>
+      <w:r>
+        <w:t xml:space="preserve">stats gibt den CurrentAttackValue aus, ohne die Waffe zu beachten. Das inventory liefert einen Verweis aus der Waffe, von welcher man den Bonus auslesen kann. Die Kombination beider Werte müsste eig im MonoBehavior passieren (die beiden Klassen sollen in keinem Zusammenhang stehen), aber dort </w:t>
+      </w:r>
+      <w:r>
+        <w:lastRenderedPageBreak/>
+        <w:t xml:space="preserve">könnte man es nicht testen. Daher implementiert das MonoBehavior nun ein Interface, welches die Funktion GetAllAttackBonus() vorgibt. Das MonoBehavior implementiert diese nun so, dass sie die Waffe überprüft und deren AttackBonus ausliest (ggf. noch weitere Boni von anderen Dingen, später). Später wird dann einfach CurrentAttackValue() + Bonus gerechnet. Da wir mit NSubtitute das Interface mocken können, sind wir in der Lage, den Bonus der Waffe zu testen: wir können der </w:t>
+      </w:r>
+      <w:r>
+        <w:t>GetAllAttackBonus</w:t>
+      </w:r>
+      <w:r>
+        <w:t>() Funktion des mock Objekts befehlen, für unseren Test den Bonus der Waffe zurückzugeben – wir können hier also eingreifen und unser benötigtes Verhalten erzeugen, ohne das MonoBehavior zu benötigen. Daraufhin können im Test den Schadenswert mit Waffe vergleichen und schauen, ob er wirklich höher ist als ohne Waffe</w:t>
+      </w:r>
+      <w:r>
+        <w:t xml:space="preserve">. Dies läuft über die stats Klasse, welche einen Verweis auf das Interface hat (im Spiel selber wird dies ein Verweis auf das MonoBehavior sein) und darüber </w:t>
+      </w:r>
+      <w:r>
+        <w:t>GetAllAttackBonus</w:t>
+      </w:r>
+      <w:r>
+        <w:t>() direkt in ihrer GetCurrentAttackValue() Funktion verwenden kann</w:t>
       </w:r>
       <w:bookmarkStart w:id="0" w:name="_GoBack"/>
       <w:bookmarkEnd w:id="0"/>
-      <w:r>
-        <w:fldChar w:fldCharType="begin"/>
-      </w:r>
-      <w:r>
-        <w:instrText xml:space="preserve"> HYPERLINK "</w:instrText>
-      </w:r>
-      <w:r>
-        <w:instrText>https://answers.unity.com/questions/1461487/nsubstitute-doesnt-register-in-unity.html</w:instrText>
-      </w:r>
-      <w:r>
-        <w:instrText xml:space="preserve">" </w:instrText>
-      </w:r>
-      <w:r>
-        <w:fldChar w:fldCharType="separate"/>
-      </w:r>
-      <w:r>
-        <w:rPr>
-          <w:rStyle w:val="Hyperlink"/>
-        </w:rPr>
-        <w:t>https://answers.unity.com/questions/1461487/nsubstitute-doesnt-register-in-unity.html</w:t>
-      </w:r>
-      <w:r>
-        <w:fldChar w:fldCharType="end"/>
-      </w:r>
-    </w:p>
-    <w:p>
-      <w:pPr>
-        <w:pStyle w:val="Listenabsatz"/>
-        <w:numPr>
-          <w:ilvl w:val="0"/>
-          <w:numId w:val="2"/>
-        </w:numPr>
-      </w:pPr>
     </w:p>
     <w:sectPr>
       <w:pgSz w:w="11906" w:h="16838"/>

</xml_diff>

<commit_message>
Stats no longer reset on game start + proper setup of player/enemy stats
</commit_message>
<xml_diff>
--- a/Stories2.docx
+++ b/Stories2.docx
@@ -439,17 +439,20 @@
           <w:numId w:val="1"/>
         </w:numPr>
         <w:rPr>
-          <w:lang w:val="en-US"/>
-        </w:rPr>
-      </w:pPr>
-      <w:r>
-        <w:rPr>
+          <w:strike/>
+          <w:lang w:val="en-US"/>
+        </w:rPr>
+      </w:pPr>
+      <w:r>
+        <w:rPr>
+          <w:strike/>
           <w:lang w:val="en-US"/>
         </w:rPr>
         <w:t xml:space="preserve">As a player, I </w:t>
       </w:r>
       <w:r>
         <w:rPr>
+          <w:strike/>
           <w:lang w:val="en-US"/>
         </w:rPr>
         <w:t>can equip a weapon that gives me a constant bonus on attack damage</w:t>
@@ -463,11 +466,13 @@
           <w:numId w:val="1"/>
         </w:numPr>
         <w:rPr>
-          <w:lang w:val="en-US"/>
-        </w:rPr>
-      </w:pPr>
-      <w:r>
-        <w:rPr>
+          <w:strike/>
+          <w:lang w:val="en-US"/>
+        </w:rPr>
+      </w:pPr>
+      <w:r>
+        <w:rPr>
+          <w:strike/>
           <w:lang w:val="en-US"/>
         </w:rPr>
         <w:t>As a player, I can collect items and store them in an inventory</w:t>
@@ -488,15 +493,20 @@
         <w:rPr>
           <w:lang w:val="en-US"/>
         </w:rPr>
-        <w:t>As a player, I can use items from my inventory for damage boost e.g.</w:t>
-      </w:r>
-    </w:p>
-    <w:p>
-      <w:pPr>
-        <w:rPr>
-          <w:lang w:val="en-US"/>
-        </w:rPr>
-      </w:pPr>
+        <w:t xml:space="preserve">As a player, I can use items from my inventory for </w:t>
+      </w:r>
+      <w:r>
+        <w:rPr>
+          <w:lang w:val="en-US"/>
+        </w:rPr>
+        <w:t>healing e</w:t>
+      </w:r>
+      <w:r>
+        <w:rPr>
+          <w:lang w:val="en-US"/>
+        </w:rPr>
+        <w:t>.g.</w:t>
+      </w:r>
     </w:p>
     <w:p>
       <w:pPr>
@@ -513,8 +523,223 @@
         <w:rPr>
           <w:lang w:val="en-US"/>
         </w:rPr>
-        <w:t>As an enemy, I …</w:t>
-      </w:r>
+        <w:t>As a player, if I collect a new weapon, I want to be asked whether I want to equip it directly</w:t>
+      </w:r>
+    </w:p>
+    <w:p>
+      <w:pPr>
+        <w:rPr>
+          <w:lang w:val="en-US"/>
+        </w:rPr>
+      </w:pPr>
+    </w:p>
+    <w:p>
+      <w:pPr>
+        <w:pStyle w:val="Listenabsatz"/>
+        <w:numPr>
+          <w:ilvl w:val="0"/>
+          <w:numId w:val="1"/>
+        </w:numPr>
+        <w:rPr>
+          <w:lang w:val="en-US"/>
+        </w:rPr>
+      </w:pPr>
+      <w:r>
+        <w:rPr>
+          <w:lang w:val="en-US"/>
+        </w:rPr>
+        <w:t>As an enemy, I drop random loot</w:t>
+      </w:r>
+      <w:r>
+        <w:rPr>
+          <w:lang w:val="en-US"/>
+        </w:rPr>
+        <w:t xml:space="preserve"> (weapons/items)</w:t>
+      </w:r>
+      <w:r>
+        <w:rPr>
+          <w:lang w:val="en-US"/>
+        </w:rPr>
+        <w:t xml:space="preserve"> when I die</w:t>
+      </w:r>
+    </w:p>
+    <w:p>
+      <w:pPr>
+        <w:pStyle w:val="Listenabsatz"/>
+        <w:numPr>
+          <w:ilvl w:val="0"/>
+          <w:numId w:val="1"/>
+        </w:numPr>
+        <w:rPr>
+          <w:lang w:val="en-US"/>
+        </w:rPr>
+      </w:pPr>
+      <w:r>
+        <w:rPr>
+          <w:lang w:val="en-US"/>
+        </w:rPr>
+        <w:t>As an enemy, I give the player points when he kills me</w:t>
+      </w:r>
+    </w:p>
+    <w:p>
+      <w:pPr>
+        <w:pStyle w:val="Listenabsatz"/>
+        <w:numPr>
+          <w:ilvl w:val="0"/>
+          <w:numId w:val="1"/>
+        </w:numPr>
+        <w:rPr>
+          <w:lang w:val="en-US"/>
+        </w:rPr>
+      </w:pPr>
+      <w:r>
+        <w:rPr>
+          <w:lang w:val="en-US"/>
+        </w:rPr>
+        <w:t>As an enemy, I will choose my actions randomly (charge or attack)</w:t>
+      </w:r>
+    </w:p>
+    <w:p>
+      <w:pPr>
+        <w:pStyle w:val="Listenabsatz"/>
+        <w:numPr>
+          <w:ilvl w:val="0"/>
+          <w:numId w:val="1"/>
+        </w:numPr>
+        <w:rPr>
+          <w:lang w:val="en-US"/>
+        </w:rPr>
+      </w:pPr>
+      <w:r>
+        <w:rPr>
+          <w:lang w:val="en-US"/>
+        </w:rPr>
+        <w:t>As an enemy, I can heal up to 3 times and will try to do it once my health drops below 50%</w:t>
+      </w:r>
+    </w:p>
+    <w:p>
+      <w:pPr>
+        <w:rPr>
+          <w:lang w:val="en-US"/>
+        </w:rPr>
+      </w:pPr>
+    </w:p>
+    <w:p>
+      <w:pPr>
+        <w:pStyle w:val="Listenabsatz"/>
+        <w:numPr>
+          <w:ilvl w:val="0"/>
+          <w:numId w:val="1"/>
+        </w:numPr>
+        <w:rPr>
+          <w:lang w:val="en-US"/>
+        </w:rPr>
+      </w:pPr>
+      <w:r>
+        <w:rPr>
+          <w:lang w:val="en-US"/>
+        </w:rPr>
+        <w:t>The game controller controls the flow of battle, so that player and enemies each get their turn</w:t>
+      </w:r>
+    </w:p>
+    <w:p>
+      <w:pPr>
+        <w:pStyle w:val="Listenabsatz"/>
+        <w:numPr>
+          <w:ilvl w:val="0"/>
+          <w:numId w:val="1"/>
+        </w:numPr>
+        <w:rPr>
+          <w:lang w:val="en-US"/>
+        </w:rPr>
+      </w:pPr>
+      <w:r>
+        <w:rPr>
+          <w:lang w:val="en-US"/>
+        </w:rPr>
+        <w:t>The game controller starts the battle as soon as the player approaches an enemy</w:t>
+      </w:r>
+    </w:p>
+    <w:p>
+      <w:pPr>
+        <w:pStyle w:val="Listenabsatz"/>
+        <w:numPr>
+          <w:ilvl w:val="0"/>
+          <w:numId w:val="1"/>
+        </w:numPr>
+        <w:rPr>
+          <w:lang w:val="en-US"/>
+        </w:rPr>
+      </w:pPr>
+      <w:r>
+        <w:rPr>
+          <w:lang w:val="en-US"/>
+        </w:rPr>
+        <w:t xml:space="preserve">The game controller ends the </w:t>
+      </w:r>
+      <w:bookmarkStart w:id="0" w:name="_GoBack"/>
+      <w:bookmarkEnd w:id="0"/>
+      <w:r>
+        <w:rPr>
+          <w:lang w:val="en-US"/>
+        </w:rPr>
+        <w:t>battle when all enemies are defeated or when the player dies</w:t>
+      </w:r>
+    </w:p>
+    <w:p>
+      <w:pPr>
+        <w:pStyle w:val="Listenabsatz"/>
+        <w:numPr>
+          <w:ilvl w:val="0"/>
+          <w:numId w:val="1"/>
+        </w:numPr>
+        <w:rPr>
+          <w:lang w:val="en-US"/>
+        </w:rPr>
+      </w:pPr>
+      <w:r>
+        <w:rPr>
+          <w:lang w:val="en-US"/>
+        </w:rPr>
+        <w:t xml:space="preserve">The game controller </w:t>
+      </w:r>
+    </w:p>
+    <w:p>
+      <w:pPr>
+        <w:rPr>
+          <w:lang w:val="en-US"/>
+        </w:rPr>
+      </w:pPr>
+    </w:p>
+    <w:p>
+      <w:pPr>
+        <w:pStyle w:val="Listenabsatz"/>
+        <w:numPr>
+          <w:ilvl w:val="0"/>
+          <w:numId w:val="1"/>
+        </w:numPr>
+        <w:rPr>
+          <w:lang w:val="en-US"/>
+        </w:rPr>
+      </w:pPr>
+      <w:r>
+        <w:rPr>
+          <w:lang w:val="en-US"/>
+        </w:rPr>
+        <w:t>Items/Weapons can be collected by approaching them</w:t>
+      </w:r>
+    </w:p>
+    <w:p>
+      <w:pPr>
+        <w:pStyle w:val="Listenabsatz"/>
+        <w:numPr>
+          <w:ilvl w:val="0"/>
+          <w:numId w:val="1"/>
+        </w:numPr>
+        <w:rPr>
+          <w:lang w:val="en-US"/>
+        </w:rPr>
+      </w:pPr>
     </w:p>
     <w:p>
       <w:pPr>
@@ -531,7 +756,15 @@
         <w:t>TODO:</w:t>
       </w:r>
       <w:r>
-        <w:t xml:space="preserve"> Warum werden stats bei Spielstart </w:t>
+        <w:t xml:space="preserve"> Warum werden </w:t>
+      </w:r>
+      <w:proofErr w:type="spellStart"/>
+      <w:r>
+        <w:t>stats</w:t>
+      </w:r>
+      <w:proofErr w:type="spellEnd"/>
+      <w:r>
+        <w:t xml:space="preserve"> bei Spielstart </w:t>
       </w:r>
       <w:r>
         <w:t>zurückgesetzt???</w:t>
@@ -542,6 +775,7 @@
         <w:pStyle w:val="berschrift1"/>
       </w:pPr>
       <w:r>
+        <w:lastRenderedPageBreak/>
         <w:t>Notes</w:t>
       </w:r>
     </w:p>
@@ -566,8 +800,13 @@
         </w:numPr>
       </w:pPr>
       <w:r>
-        <w:t>Test vs. UnityTest</w:t>
-      </w:r>
+        <w:t xml:space="preserve">Test vs. </w:t>
+      </w:r>
+      <w:proofErr w:type="spellStart"/>
+      <w:r>
+        <w:t>UnityTest</w:t>
+      </w:r>
+      <w:proofErr w:type="spellEnd"/>
     </w:p>
     <w:p>
       <w:pPr>
@@ -577,8 +816,13 @@
           <w:numId w:val="2"/>
         </w:numPr>
       </w:pPr>
-      <w:r>
-        <w:t>MonoBehavior nicht zu testen? Logik in Klassen auslagern?</w:t>
+      <w:proofErr w:type="spellStart"/>
+      <w:r>
+        <w:t>MonoBehavior</w:t>
+      </w:r>
+      <w:proofErr w:type="spellEnd"/>
+      <w:r>
+        <w:t xml:space="preserve"> nicht zu testen? Logik in Klassen auslagern?</w:t>
       </w:r>
     </w:p>
     <w:p>
@@ -601,14 +845,27 @@
           <w:numId w:val="2"/>
         </w:numPr>
       </w:pPr>
-      <w:r>
-        <w:t xml:space="preserve">Assert.Equals() nur für Objekte? </w:t>
+      <w:proofErr w:type="spellStart"/>
+      <w:r>
+        <w:t>Assert.Equals</w:t>
+      </w:r>
+      <w:proofErr w:type="spellEnd"/>
+      <w:r>
+        <w:t xml:space="preserve">() nur für Objekte? </w:t>
       </w:r>
       <w:r>
         <w:sym w:font="Wingdings" w:char="F0E8"/>
       </w:r>
       <w:r>
-        <w:t xml:space="preserve"> AreEqual für Werte</w:t>
+        <w:t xml:space="preserve"> </w:t>
+      </w:r>
+      <w:proofErr w:type="spellStart"/>
+      <w:r>
+        <w:t>AreEqual</w:t>
+      </w:r>
+      <w:proofErr w:type="spellEnd"/>
+      <w:r>
+        <w:t xml:space="preserve"> für Werte</w:t>
       </w:r>
     </w:p>
     <w:p>
@@ -619,8 +876,13 @@
           <w:numId w:val="2"/>
         </w:numPr>
       </w:pPr>
-      <w:r>
-        <w:t xml:space="preserve">PlayerStats Test sehr einfach zu erstellen. </w:t>
+      <w:proofErr w:type="spellStart"/>
+      <w:r>
+        <w:t>PlayerStats</w:t>
+      </w:r>
+      <w:proofErr w:type="spellEnd"/>
+      <w:r>
+        <w:t xml:space="preserve"> Test sehr einfach zu erstellen. </w:t>
       </w:r>
     </w:p>
     <w:p>
@@ -631,8 +893,29 @@
           <w:numId w:val="2"/>
         </w:numPr>
       </w:pPr>
-      <w:r>
-        <w:t xml:space="preserve">Refactor Idee: maxHealth in PlayerStats variabel machen </w:t>
+      <w:proofErr w:type="spellStart"/>
+      <w:r>
+        <w:t>Refactor</w:t>
+      </w:r>
+      <w:proofErr w:type="spellEnd"/>
+      <w:r>
+        <w:t xml:space="preserve"> Idee: </w:t>
+      </w:r>
+      <w:proofErr w:type="spellStart"/>
+      <w:r>
+        <w:t>maxHealth</w:t>
+      </w:r>
+      <w:proofErr w:type="spellEnd"/>
+      <w:r>
+        <w:t xml:space="preserve"> in </w:t>
+      </w:r>
+      <w:proofErr w:type="spellStart"/>
+      <w:r>
+        <w:t>PlayerStats</w:t>
+      </w:r>
+      <w:proofErr w:type="spellEnd"/>
+      <w:r>
+        <w:t xml:space="preserve"> variabel machen </w:t>
       </w:r>
       <w:r>
         <w:rPr>
@@ -641,10 +924,23 @@
         <w:sym w:font="Wingdings" w:char="F0E0"/>
       </w:r>
       <w:r>
-        <w:t xml:space="preserve"> so ist es einstellbar durch Spieler oder im Spiel durch Power-Ups</w:t>
-      </w:r>
-      <w:r>
-        <w:t>, Refactor der Tests nötig</w:t>
+        <w:t xml:space="preserve"> so ist es einstellbar durch Spieler oder im Spiel durch Power-</w:t>
+      </w:r>
+      <w:proofErr w:type="spellStart"/>
+      <w:r>
+        <w:t>Ups</w:t>
+      </w:r>
+      <w:proofErr w:type="spellEnd"/>
+      <w:r>
+        <w:t xml:space="preserve">, </w:t>
+      </w:r>
+      <w:proofErr w:type="spellStart"/>
+      <w:r>
+        <w:t>Refactor</w:t>
+      </w:r>
+      <w:proofErr w:type="spellEnd"/>
+      <w:r>
+        <w:t xml:space="preserve"> der Tests nötig</w:t>
       </w:r>
     </w:p>
     <w:p>
@@ -655,14 +951,56 @@
           <w:numId w:val="2"/>
         </w:numPr>
       </w:pPr>
-      <w:r>
-        <w:t xml:space="preserve">Refactor Idee: ReceiveDamage() und GetHealedBy() zusammenführen </w:t>
+      <w:proofErr w:type="spellStart"/>
+      <w:r>
+        <w:t>Refactor</w:t>
+      </w:r>
+      <w:proofErr w:type="spellEnd"/>
+      <w:r>
+        <w:t xml:space="preserve"> Idee: </w:t>
+      </w:r>
+      <w:proofErr w:type="spellStart"/>
+      <w:proofErr w:type="gramStart"/>
+      <w:r>
+        <w:t>ReceiveDamage</w:t>
+      </w:r>
+      <w:proofErr w:type="spellEnd"/>
+      <w:r>
+        <w:t>(</w:t>
+      </w:r>
+      <w:proofErr w:type="gramEnd"/>
+      <w:r>
+        <w:t xml:space="preserve">) und </w:t>
+      </w:r>
+      <w:proofErr w:type="spellStart"/>
+      <w:r>
+        <w:t>GetHealedBy</w:t>
+      </w:r>
+      <w:proofErr w:type="spellEnd"/>
+      <w:r>
+        <w:t xml:space="preserve">() zusammenführen </w:t>
       </w:r>
       <w:r>
         <w:sym w:font="Wingdings" w:char="F0E0"/>
       </w:r>
       <w:r>
-        <w:t xml:space="preserve"> Refactor! Doch verworfen, damit negatives Heilen usw getestet werden kann</w:t>
+        <w:t xml:space="preserve"> </w:t>
+      </w:r>
+      <w:proofErr w:type="spellStart"/>
+      <w:r>
+        <w:t>Refactor</w:t>
+      </w:r>
+      <w:proofErr w:type="spellEnd"/>
+      <w:r>
+        <w:t xml:space="preserve">! Doch verworfen, damit negatives Heilen </w:t>
+      </w:r>
+      <w:proofErr w:type="spellStart"/>
+      <w:r>
+        <w:t>usw</w:t>
+      </w:r>
+      <w:proofErr w:type="spellEnd"/>
+      <w:r>
+        <w:t xml:space="preserve"> getestet werden kann</w:t>
       </w:r>
     </w:p>
     <w:p>
@@ -686,7 +1024,31 @@
         </w:numPr>
       </w:pPr>
       <w:r>
-        <w:t>Fehler sofort gefunden: Hatte recoveren von Last Breath in Damage Funktion statt Heal Funktion geschrieben</w:t>
+        <w:t xml:space="preserve">Fehler sofort gefunden: Hatte </w:t>
+      </w:r>
+      <w:proofErr w:type="spellStart"/>
+      <w:r>
+        <w:t>recoveren</w:t>
+      </w:r>
+      <w:proofErr w:type="spellEnd"/>
+      <w:r>
+        <w:t xml:space="preserve"> von Last </w:t>
+      </w:r>
+      <w:proofErr w:type="spellStart"/>
+      <w:r>
+        <w:t>Breath</w:t>
+      </w:r>
+      <w:proofErr w:type="spellEnd"/>
+      <w:r>
+        <w:t xml:space="preserve"> in Damage Funktion statt </w:t>
+      </w:r>
+      <w:proofErr w:type="spellStart"/>
+      <w:r>
+        <w:t>Heal</w:t>
+      </w:r>
+      <w:proofErr w:type="spellEnd"/>
+      <w:r>
+        <w:t xml:space="preserve"> Funktion geschrieben</w:t>
       </w:r>
     </w:p>
     <w:p>
@@ -698,11 +1060,15 @@
         </w:numPr>
       </w:pPr>
       <w:r>
-        <w:t xml:space="preserve">Tests so unabhängig wie möglich machen: Damage Boost after charge Tests überprüfen, ob der Damage Boost richtig angewendet wurde, indem sie einen Setter anwenden. Ob es nur einen Boost gleichzeitig oder eine Liste gibt, ist den </w:t>
-      </w:r>
-      <w:r>
-        <w:lastRenderedPageBreak/>
-        <w:t>Tests egal und kann unabhängig von ihnen angepasst werden</w:t>
+        <w:t xml:space="preserve">Tests so unabhängig wie möglich machen: Damage Boost after </w:t>
+      </w:r>
+      <w:proofErr w:type="spellStart"/>
+      <w:r>
+        <w:t>charge</w:t>
+      </w:r>
+      <w:proofErr w:type="spellEnd"/>
+      <w:r>
+        <w:t xml:space="preserve"> Tests überprüfen, ob der Damage Boost richtig angewendet wurde, indem sie einen Setter anwenden. Ob es nur einen Boost gleichzeitig oder eine Liste gibt, ist den Tests egal und kann unabhängig von ihnen angepasst werden</w:t>
       </w:r>
       <w:r>
         <w:t>. Sie überprüfen nur die resultierenden Werte und melden, wenn Dinge nicht passen</w:t>
@@ -717,7 +1083,15 @@
         </w:numPr>
       </w:pPr>
       <w:r>
-        <w:t>Enemy Klasse angefangen: Auffällig, dass viel Code dupliziert wird. Refactor: Eine allgemeine Fighter Klasse, davon erben Player und Enemy</w:t>
+        <w:t xml:space="preserve">Enemy Klasse angefangen: Auffällig, dass viel Code dupliziert wird. </w:t>
+      </w:r>
+      <w:proofErr w:type="spellStart"/>
+      <w:r>
+        <w:t>Refactor</w:t>
+      </w:r>
+      <w:proofErr w:type="spellEnd"/>
+      <w:r>
+        <w:t>: Eine allgemeine Fighter Klasse, davon erben Player und Enemy</w:t>
       </w:r>
     </w:p>
     <w:p>
@@ -728,8 +1102,13 @@
           <w:numId w:val="2"/>
         </w:numPr>
       </w:pPr>
-      <w:r>
-        <w:t>PlayerInventory für Equipment und Items</w:t>
+      <w:proofErr w:type="spellStart"/>
+      <w:r>
+        <w:t>PlayerInventory</w:t>
+      </w:r>
+      <w:proofErr w:type="spellEnd"/>
+      <w:r>
+        <w:t xml:space="preserve"> für Equipment und Items</w:t>
       </w:r>
     </w:p>
     <w:p>
@@ -740,14 +1119,56 @@
           <w:numId w:val="2"/>
         </w:numPr>
       </w:pPr>
-      <w:r>
-        <w:t>Refactor der Assert Funktionen, Less, NotEqual</w:t>
-      </w:r>
+      <w:proofErr w:type="spellStart"/>
+      <w:r>
+        <w:t>Refactor</w:t>
+      </w:r>
+      <w:proofErr w:type="spellEnd"/>
+      <w:r>
+        <w:t xml:space="preserve"> der </w:t>
+      </w:r>
+      <w:proofErr w:type="spellStart"/>
+      <w:r>
+        <w:t>Assert</w:t>
+      </w:r>
+      <w:proofErr w:type="spellEnd"/>
+      <w:r>
+        <w:t xml:space="preserve"> Funktionen, </w:t>
+      </w:r>
+      <w:proofErr w:type="spellStart"/>
+      <w:r>
+        <w:t>Less</w:t>
+      </w:r>
+      <w:proofErr w:type="spellEnd"/>
+      <w:r>
+        <w:t xml:space="preserve">, </w:t>
+      </w:r>
+      <w:proofErr w:type="spellStart"/>
+      <w:r>
+        <w:t>NotEqual</w:t>
+      </w:r>
+      <w:proofErr w:type="spellEnd"/>
       <w:r>
         <w:t>, Zero, Positive</w:t>
       </w:r>
       <w:r>
-        <w:t xml:space="preserve"> etc sind interessant + custom Fehlermeldungen</w:t>
+        <w:t xml:space="preserve"> </w:t>
+      </w:r>
+      <w:proofErr w:type="spellStart"/>
+      <w:r>
+        <w:t>etc</w:t>
+      </w:r>
+      <w:proofErr w:type="spellEnd"/>
+      <w:r>
+        <w:t xml:space="preserve"> sind interessant + </w:t>
+      </w:r>
+      <w:proofErr w:type="spellStart"/>
+      <w:r>
+        <w:t>custom</w:t>
+      </w:r>
+      <w:proofErr w:type="spellEnd"/>
+      <w:r>
+        <w:t xml:space="preserve"> Fehlermeldungen</w:t>
       </w:r>
     </w:p>
     <w:p>
@@ -759,7 +1180,23 @@
         </w:numPr>
       </w:pPr>
       <w:r>
-        <w:t>Problem mit Unity 2018: Test Scripts im Test Folder finden normale Scripte in anderen Ordnern nicht. Von Hand Assembly erstellen und in der Test Assembly referenzieren (</w:t>
+        <w:t xml:space="preserve">Problem mit Unity 2018: Test Scripts im Test Folder finden normale </w:t>
+      </w:r>
+      <w:proofErr w:type="spellStart"/>
+      <w:r>
+        <w:t>Scripte</w:t>
+      </w:r>
+      <w:proofErr w:type="spellEnd"/>
+      <w:r>
+        <w:t xml:space="preserve"> in anderen Ordnern nicht. Von Hand Assembly erstellen und in </w:t>
+      </w:r>
+      <w:proofErr w:type="gramStart"/>
+      <w:r>
+        <w:t>der Test</w:t>
+      </w:r>
+      <w:proofErr w:type="gramEnd"/>
+      <w:r>
+        <w:t xml:space="preserve"> Assembly referenzieren (</w:t>
       </w:r>
       <w:hyperlink r:id="rId5" w:history="1">
         <w:r>
@@ -785,16 +1222,49 @@
         <w:rPr>
           <w:lang w:val="en-US"/>
         </w:rPr>
-        <w:t>Humble Object Pattern für MonoBehaviors?</w:t>
-      </w:r>
+        <w:t xml:space="preserve">Humble Object Pattern </w:t>
+      </w:r>
+      <w:proofErr w:type="spellStart"/>
+      <w:r>
+        <w:rPr>
+          <w:lang w:val="en-US"/>
+        </w:rPr>
+        <w:t>für</w:t>
+      </w:r>
+      <w:proofErr w:type="spellEnd"/>
       <w:r>
         <w:rPr>
           <w:lang w:val="en-US"/>
         </w:rPr>
         <w:t xml:space="preserve"> </w:t>
       </w:r>
-      <w:r>
-        <w:t>MonoBehavior enthält Referenzen auf ausgelagerte C# Scripts, die die Logik enthalten, ausführen und getestet werden</w:t>
+      <w:proofErr w:type="spellStart"/>
+      <w:r>
+        <w:rPr>
+          <w:lang w:val="en-US"/>
+        </w:rPr>
+        <w:t>MonoBehaviors</w:t>
+      </w:r>
+      <w:proofErr w:type="spellEnd"/>
+      <w:r>
+        <w:rPr>
+          <w:lang w:val="en-US"/>
+        </w:rPr>
+        <w:t>?</w:t>
+      </w:r>
+      <w:r>
+        <w:rPr>
+          <w:lang w:val="en-US"/>
+        </w:rPr>
+        <w:t xml:space="preserve"> </w:t>
+      </w:r>
+      <w:proofErr w:type="spellStart"/>
+      <w:r>
+        <w:t>MonoBehavior</w:t>
+      </w:r>
+      <w:proofErr w:type="spellEnd"/>
+      <w:r>
+        <w:t xml:space="preserve"> enthält Referenzen auf ausgelagerte C# Scripts, die die Logik enthalten, ausführen und getestet werden</w:t>
       </w:r>
     </w:p>
     <w:p>
@@ -809,7 +1279,15 @@
         <w:t xml:space="preserve"> [Serializable] </w:t>
       </w:r>
       <w:r>
-        <w:t>Attribut über den C# Klassen must have, damit sie im Inspector angezeigt werden</w:t>
+        <w:t xml:space="preserve">Attribut über den C# Klassen must </w:t>
+      </w:r>
+      <w:proofErr w:type="spellStart"/>
+      <w:r>
+        <w:t>have</w:t>
+      </w:r>
+      <w:proofErr w:type="spellEnd"/>
+      <w:r>
+        <w:t>, damit sie im Inspector angezeigt werden</w:t>
       </w:r>
     </w:p>
     <w:p>
@@ -820,8 +1298,13 @@
           <w:numId w:val="2"/>
         </w:numPr>
       </w:pPr>
-      <w:r>
-        <w:t xml:space="preserve">Active Time Battle? Dann kann Static Time Klasse von Unity umgangen </w:t>
+      <w:proofErr w:type="spellStart"/>
+      <w:r>
+        <w:t>Active</w:t>
+      </w:r>
+      <w:proofErr w:type="spellEnd"/>
+      <w:r>
+        <w:t xml:space="preserve"> Time Battle? Dann kann Static Time Klasse von Unity umgangen </w:t>
       </w:r>
       <w:r>
         <w:t>we</w:t>
@@ -838,14 +1321,24 @@
           <w:numId w:val="2"/>
         </w:numPr>
       </w:pPr>
+      <w:proofErr w:type="spellStart"/>
       <w:r>
         <w:t>Weapons</w:t>
       </w:r>
+      <w:proofErr w:type="spellEnd"/>
       <w:r>
         <w:t>/Items</w:t>
       </w:r>
       <w:r>
-        <w:t xml:space="preserve"> als ScriptableObjects, dann sind die auch verwendet</w:t>
+        <w:t xml:space="preserve"> als </w:t>
+      </w:r>
+      <w:proofErr w:type="spellStart"/>
+      <w:r>
+        <w:t>ScriptableObjects</w:t>
+      </w:r>
+      <w:proofErr w:type="spellEnd"/>
+      <w:r>
+        <w:t>, dann sind die auch verwendet</w:t>
       </w:r>
     </w:p>
     <w:p>
@@ -863,7 +1356,17 @@
         <w:t>tot,</w:t>
       </w:r>
       <w:r>
-        <w:t xml:space="preserve"> sondern lastBreath wenn Health = 0 </w:t>
+        <w:t xml:space="preserve"> sondern </w:t>
+      </w:r>
+      <w:proofErr w:type="spellStart"/>
+      <w:proofErr w:type="gramStart"/>
+      <w:r>
+        <w:t>lastBreath</w:t>
+      </w:r>
+      <w:proofErr w:type="spellEnd"/>
+      <w:proofErr w:type="gramEnd"/>
+      <w:r>
+        <w:t xml:space="preserve"> wenn Health = 0 </w:t>
       </w:r>
       <w:r>
         <w:t>nicht gefangen durch Test, weil ich Leben nicht auf 0 sondern negativ gemacht habe. Tests sind nur so schlau wie ihr Autor</w:t>
@@ -877,8 +1380,21 @@
           <w:numId w:val="2"/>
         </w:numPr>
       </w:pPr>
-      <w:r>
-        <w:t>Humble Object Pattern Grund: MonoBehaviors lassen sich nicht per Script instanziieren und verwenden wie normale Klassen</w:t>
+      <w:proofErr w:type="spellStart"/>
+      <w:r>
+        <w:t>Humble</w:t>
+      </w:r>
+      <w:proofErr w:type="spellEnd"/>
+      <w:r>
+        <w:t xml:space="preserve"> Object Pattern Grund: </w:t>
+      </w:r>
+      <w:proofErr w:type="spellStart"/>
+      <w:r>
+        <w:t>MonoBehaviors</w:t>
+      </w:r>
+      <w:proofErr w:type="spellEnd"/>
+      <w:r>
+        <w:t xml:space="preserve"> lassen sich nicht per Script instanziieren und verwenden wie normale Klassen</w:t>
       </w:r>
     </w:p>
     <w:p>
@@ -890,7 +1406,59 @@
         </w:numPr>
       </w:pPr>
       <w:r>
-        <w:t>Problem Inventar und Stats: Stats liefern den Damage Wert des Spielers. Inventar liefert Damage Wert der ausgerüsteten Waffe. Um das zu kombinieren, müssten entweder beide Dinge zu einer Klasse werden (widerspricht den Prinzipien und würde dem Ganzen seine Übersicht nehmen) oder sich gegenseitig referenzieren (dann wären sie sehr stark gekoppelt, was von der Logik komisch wäre und das Ganze verkompliziert). Wir bleiben daher dabei, dass beide getrennt voneinander im MonoBehavior existieren und verwendet werden. Das MonoBehavior muss nun also in einer eigenen Funktion die Damage Werte aus beiden Teilen nehmen und selber mit der korrekten Rechnung kombinieren. Das hilft unserem Problem nicht, dass wir MonoBehaviors nicht mocken können, um sie zu testen. Daher Lösung: Wir lassen unseren Player ein Interface implementieren, welches die Funktion mit der Rechnung vorgibt.</w:t>
+        <w:t xml:space="preserve">Problem Inventar und </w:t>
+      </w:r>
+      <w:proofErr w:type="spellStart"/>
+      <w:r>
+        <w:t>Stats</w:t>
+      </w:r>
+      <w:proofErr w:type="spellEnd"/>
+      <w:r>
+        <w:t xml:space="preserve">: </w:t>
+      </w:r>
+      <w:proofErr w:type="spellStart"/>
+      <w:r>
+        <w:t>Stats</w:t>
+      </w:r>
+      <w:proofErr w:type="spellEnd"/>
+      <w:r>
+        <w:t xml:space="preserve"> liefern den Damage Wert des Spielers. Inventar liefert Damage Wert der ausgerüsteten Waffe. Um das zu kombinieren, müssten entweder beide Dinge zu einer Klasse werden (widerspricht den Prinzipien und würde dem Ganzen seine Übersicht nehmen) oder sich gegenseitig referenzieren (dann wären sie sehr stark gekoppelt, was von der Logik komisch wäre und das Ganze verkompliziert). Wir bleiben daher dabei, dass beide getrennt voneinander im </w:t>
+      </w:r>
+      <w:proofErr w:type="spellStart"/>
+      <w:r>
+        <w:t>MonoBehavior</w:t>
+      </w:r>
+      <w:proofErr w:type="spellEnd"/>
+      <w:r>
+        <w:t xml:space="preserve"> existieren und verwendet werden. Das </w:t>
+      </w:r>
+      <w:proofErr w:type="spellStart"/>
+      <w:r>
+        <w:t>MonoBehavior</w:t>
+      </w:r>
+      <w:proofErr w:type="spellEnd"/>
+      <w:r>
+        <w:t xml:space="preserve"> muss nun also in einer eigenen Funktion die Damage Werte aus beiden Teilen nehmen und selber mit der korrekten Rechnung kombinieren. Das hilft unserem Problem nicht, dass wir </w:t>
+      </w:r>
+      <w:proofErr w:type="spellStart"/>
+      <w:r>
+        <w:t>MonoBehaviors</w:t>
+      </w:r>
+      <w:proofErr w:type="spellEnd"/>
+      <w:r>
+        <w:t xml:space="preserve"> nicht </w:t>
+      </w:r>
+      <w:proofErr w:type="spellStart"/>
+      <w:r>
+        <w:t>mocken</w:t>
+      </w:r>
+      <w:proofErr w:type="spellEnd"/>
+      <w:r>
+        <w:t xml:space="preserve"> können, um </w:t>
+      </w:r>
+      <w:r>
+        <w:lastRenderedPageBreak/>
+        <w:t>sie zu testen. Daher Lösung: Wir lassen unseren Player ein Interface implementieren, welches die Funktion mit der Rechnung vorgibt.</w:t>
       </w:r>
     </w:p>
     <w:p>
@@ -902,8 +1470,37 @@
         </w:numPr>
       </w:pPr>
       <w:r>
-        <w:t>Pure Functions? Nein, impure functions, zu testen mit Test Doubles, eben Mock etc</w:t>
-      </w:r>
+        <w:t xml:space="preserve">Pure </w:t>
+      </w:r>
+      <w:proofErr w:type="spellStart"/>
+      <w:r>
+        <w:t>Functions</w:t>
+      </w:r>
+      <w:proofErr w:type="spellEnd"/>
+      <w:r>
+        <w:t xml:space="preserve">? Nein, </w:t>
+      </w:r>
+      <w:proofErr w:type="spellStart"/>
+      <w:r>
+        <w:t>impure</w:t>
+      </w:r>
+      <w:proofErr w:type="spellEnd"/>
+      <w:r>
+        <w:t xml:space="preserve"> </w:t>
+      </w:r>
+      <w:proofErr w:type="spellStart"/>
+      <w:r>
+        <w:t>functions</w:t>
+      </w:r>
+      <w:proofErr w:type="spellEnd"/>
+      <w:r>
+        <w:t xml:space="preserve">, zu testen mit Test Doubles, eben Mock </w:t>
+      </w:r>
+      <w:proofErr w:type="spellStart"/>
+      <w:r>
+        <w:t>etc</w:t>
+      </w:r>
+      <w:proofErr w:type="spellEnd"/>
     </w:p>
     <w:p>
       <w:pPr>
@@ -913,8 +1510,29 @@
           <w:numId w:val="2"/>
         </w:numPr>
       </w:pPr>
-      <w:r>
-        <w:t xml:space="preserve">NSubstitute runterladen: war mal in den Testing Tools, aber entfernt bei Merge mit Unity? </w:t>
+      <w:proofErr w:type="spellStart"/>
+      <w:r>
+        <w:t>NSubstitute</w:t>
+      </w:r>
+      <w:proofErr w:type="spellEnd"/>
+      <w:r>
+        <w:t xml:space="preserve"> runterladen: war mal in den </w:t>
+      </w:r>
+      <w:proofErr w:type="spellStart"/>
+      <w:r>
+        <w:t>Testing</w:t>
+      </w:r>
+      <w:proofErr w:type="spellEnd"/>
+      <w:r>
+        <w:t xml:space="preserve"> Tools, aber entfernt bei </w:t>
+      </w:r>
+      <w:proofErr w:type="spellStart"/>
+      <w:r>
+        <w:t>Merge</w:t>
+      </w:r>
+      <w:proofErr w:type="spellEnd"/>
+      <w:r>
+        <w:t xml:space="preserve"> mit Unity? </w:t>
       </w:r>
     </w:p>
     <w:p>
@@ -968,8 +1586,37 @@
           <w:numId w:val="2"/>
         </w:numPr>
       </w:pPr>
-      <w:r>
-        <w:t xml:space="preserve">dll in Unity einfügen, sonst compiled zwar vs aber unity nicht </w:t>
+      <w:proofErr w:type="spellStart"/>
+      <w:r>
+        <w:t>dll</w:t>
+      </w:r>
+      <w:proofErr w:type="spellEnd"/>
+      <w:r>
+        <w:t xml:space="preserve"> in Unity einfügen, sonst </w:t>
+      </w:r>
+      <w:proofErr w:type="spellStart"/>
+      <w:r>
+        <w:t>compiled</w:t>
+      </w:r>
+      <w:proofErr w:type="spellEnd"/>
+      <w:r>
+        <w:t xml:space="preserve"> zwar </w:t>
+      </w:r>
+      <w:proofErr w:type="spellStart"/>
+      <w:r>
+        <w:t>vs</w:t>
+      </w:r>
+      <w:proofErr w:type="spellEnd"/>
+      <w:r>
+        <w:t xml:space="preserve"> aber </w:t>
+      </w:r>
+      <w:proofErr w:type="spellStart"/>
+      <w:r>
+        <w:t>unity</w:t>
+      </w:r>
+      <w:proofErr w:type="spellEnd"/>
+      <w:r>
+        <w:t xml:space="preserve"> nicht </w:t>
       </w:r>
       <w:hyperlink r:id="rId8" w:history="1">
         <w:r>
@@ -995,7 +1642,55 @@
         <w:t>System.Threading.Tasks.Extensions.dll</w:t>
       </w:r>
       <w:r>
-        <w:t xml:space="preserve"> (sonst ging Substitute.For&lt;&gt; nicht, weil ValueTask&lt;&gt; nicht bekannt war) und CastleCore.dll (weil ohne diese dll NSubstitute Exceptions im Constructor warf, wenn man den Test laufen ließ)</w:t>
+        <w:t xml:space="preserve"> (sonst ging </w:t>
+      </w:r>
+      <w:proofErr w:type="spellStart"/>
+      <w:r>
+        <w:t>Substitute.For</w:t>
+      </w:r>
+      <w:proofErr w:type="spellEnd"/>
+      <w:r>
+        <w:t xml:space="preserve">&lt;&gt; nicht, weil </w:t>
+      </w:r>
+      <w:proofErr w:type="spellStart"/>
+      <w:r>
+        <w:t>ValueTask</w:t>
+      </w:r>
+      <w:proofErr w:type="spellEnd"/>
+      <w:r>
+        <w:t xml:space="preserve">&lt;&gt; nicht bekannt war) und CastleCore.dll (weil ohne diese </w:t>
+      </w:r>
+      <w:proofErr w:type="spellStart"/>
+      <w:r>
+        <w:t>dll</w:t>
+      </w:r>
+      <w:proofErr w:type="spellEnd"/>
+      <w:r>
+        <w:t xml:space="preserve"> </w:t>
+      </w:r>
+      <w:proofErr w:type="spellStart"/>
+      <w:r>
+        <w:t>NSubstitute</w:t>
+      </w:r>
+      <w:proofErr w:type="spellEnd"/>
+      <w:r>
+        <w:t xml:space="preserve"> </w:t>
+      </w:r>
+      <w:proofErr w:type="spellStart"/>
+      <w:r>
+        <w:t>Exceptions</w:t>
+      </w:r>
+      <w:proofErr w:type="spellEnd"/>
+      <w:r>
+        <w:t xml:space="preserve"> im </w:t>
+      </w:r>
+      <w:proofErr w:type="spellStart"/>
+      <w:r>
+        <w:t>Constructor</w:t>
+      </w:r>
+      <w:proofErr w:type="spellEnd"/>
+      <w:r>
+        <w:t xml:space="preserve"> warf, wenn man den Test laufen ließ)</w:t>
       </w:r>
     </w:p>
     <w:p>
@@ -1009,30 +1704,181 @@
       <w:r>
         <w:t xml:space="preserve">LÖSUNG: </w:t>
       </w:r>
-      <w:r>
-        <w:t xml:space="preserve">stats gibt den CurrentAttackValue aus, ohne die Waffe zu beachten. Das inventory liefert einen Verweis aus der Waffe, von welcher man den Bonus auslesen kann. Die Kombination beider Werte müsste eig im MonoBehavior passieren (die beiden Klassen sollen in keinem Zusammenhang stehen), aber dort </w:t>
-      </w:r>
-      <w:r>
-        <w:lastRenderedPageBreak/>
-        <w:t xml:space="preserve">könnte man es nicht testen. Daher implementiert das MonoBehavior nun ein Interface, welches die Funktion GetAllAttackBonus() vorgibt. Das MonoBehavior implementiert diese nun so, dass sie die Waffe überprüft und deren AttackBonus ausliest (ggf. noch weitere Boni von anderen Dingen, später). Später wird dann einfach CurrentAttackValue() + Bonus gerechnet. Da wir mit NSubtitute das Interface mocken können, sind wir in der Lage, den Bonus der Waffe zu testen: wir können der </w:t>
-      </w:r>
+      <w:proofErr w:type="spellStart"/>
+      <w:r>
+        <w:t>stats</w:t>
+      </w:r>
+      <w:proofErr w:type="spellEnd"/>
+      <w:r>
+        <w:t xml:space="preserve"> gibt den </w:t>
+      </w:r>
+      <w:proofErr w:type="spellStart"/>
+      <w:r>
+        <w:t>CurrentAttackValue</w:t>
+      </w:r>
+      <w:proofErr w:type="spellEnd"/>
+      <w:r>
+        <w:t xml:space="preserve"> aus, ohne die Waffe zu beachten. Das </w:t>
+      </w:r>
+      <w:proofErr w:type="spellStart"/>
+      <w:r>
+        <w:t>inventory</w:t>
+      </w:r>
+      <w:proofErr w:type="spellEnd"/>
+      <w:r>
+        <w:t xml:space="preserve"> liefert einen Verweis aus der Waffe, von welcher man den Bonus auslesen kann. Die Kombination beider Werte müsste </w:t>
+      </w:r>
+      <w:proofErr w:type="spellStart"/>
+      <w:r>
+        <w:t>eig</w:t>
+      </w:r>
+      <w:proofErr w:type="spellEnd"/>
+      <w:r>
+        <w:t xml:space="preserve"> im </w:t>
+      </w:r>
+      <w:proofErr w:type="spellStart"/>
+      <w:r>
+        <w:t>MonoBehavior</w:t>
+      </w:r>
+      <w:proofErr w:type="spellEnd"/>
+      <w:r>
+        <w:t xml:space="preserve"> passieren (die beiden Klassen sollen in keinem Zusammenhang stehen), aber dort könnte man es nicht testen. Daher implementiert das </w:t>
+      </w:r>
+      <w:proofErr w:type="spellStart"/>
+      <w:r>
+        <w:t>MonoBehavior</w:t>
+      </w:r>
+      <w:proofErr w:type="spellEnd"/>
+      <w:r>
+        <w:t xml:space="preserve"> nun ein Interface, welches die Funktion </w:t>
+      </w:r>
+      <w:proofErr w:type="spellStart"/>
+      <w:proofErr w:type="gramStart"/>
       <w:r>
         <w:t>GetAllAttackBonus</w:t>
       </w:r>
-      <w:r>
-        <w:t>() Funktion des mock Objekts befehlen, für unseren Test den Bonus der Waffe zurückzugeben – wir können hier also eingreifen und unser benötigtes Verhalten erzeugen, ohne das MonoBehavior zu benötigen. Daraufhin können im Test den Schadenswert mit Waffe vergleichen und schauen, ob er wirklich höher ist als ohne Waffe</w:t>
-      </w:r>
-      <w:r>
-        <w:t xml:space="preserve">. Dies läuft über die stats Klasse, welche einen Verweis auf das Interface hat (im Spiel selber wird dies ein Verweis auf das MonoBehavior sein) und darüber </w:t>
-      </w:r>
+      <w:proofErr w:type="spellEnd"/>
+      <w:r>
+        <w:t>(</w:t>
+      </w:r>
+      <w:proofErr w:type="gramEnd"/>
+      <w:r>
+        <w:t xml:space="preserve">) vorgibt. Das </w:t>
+      </w:r>
+      <w:proofErr w:type="spellStart"/>
+      <w:r>
+        <w:t>MonoBehavior</w:t>
+      </w:r>
+      <w:proofErr w:type="spellEnd"/>
+      <w:r>
+        <w:t xml:space="preserve"> implementiert diese nun so, dass sie die Waffe überprüft und deren </w:t>
+      </w:r>
+      <w:proofErr w:type="spellStart"/>
+      <w:r>
+        <w:t>AttackBonus</w:t>
+      </w:r>
+      <w:proofErr w:type="spellEnd"/>
+      <w:r>
+        <w:t xml:space="preserve"> ausliest (ggf. noch weitere Boni von anderen Dingen, später). Später wird dann einfach </w:t>
+      </w:r>
+      <w:proofErr w:type="spellStart"/>
+      <w:proofErr w:type="gramStart"/>
+      <w:r>
+        <w:t>CurrentAttackValue</w:t>
+      </w:r>
+      <w:proofErr w:type="spellEnd"/>
+      <w:r>
+        <w:t>(</w:t>
+      </w:r>
+      <w:proofErr w:type="gramEnd"/>
+      <w:r>
+        <w:t xml:space="preserve">) + Bonus gerechnet. Da wir mit </w:t>
+      </w:r>
+      <w:proofErr w:type="spellStart"/>
+      <w:r>
+        <w:t>NSubtitute</w:t>
+      </w:r>
+      <w:proofErr w:type="spellEnd"/>
+      <w:r>
+        <w:t xml:space="preserve"> das Interface </w:t>
+      </w:r>
+      <w:proofErr w:type="spellStart"/>
+      <w:r>
+        <w:t>mocken</w:t>
+      </w:r>
+      <w:proofErr w:type="spellEnd"/>
+      <w:r>
+        <w:t xml:space="preserve"> können, sind wir in der Lage, den Bonus der Waffe zu testen: wir können der </w:t>
+      </w:r>
+      <w:proofErr w:type="spellStart"/>
+      <w:proofErr w:type="gramStart"/>
       <w:r>
         <w:t>GetAllAttackBonus</w:t>
       </w:r>
-      <w:r>
-        <w:t>() direkt in ihrer GetCurrentAttackValue() Funktion verwenden kann</w:t>
-      </w:r>
-      <w:bookmarkStart w:id="0" w:name="_GoBack"/>
-      <w:bookmarkEnd w:id="0"/>
+      <w:proofErr w:type="spellEnd"/>
+      <w:r>
+        <w:t>(</w:t>
+      </w:r>
+      <w:proofErr w:type="gramEnd"/>
+      <w:r>
+        <w:t xml:space="preserve">) Funktion des </w:t>
+      </w:r>
+      <w:proofErr w:type="spellStart"/>
+      <w:r>
+        <w:t>mock</w:t>
+      </w:r>
+      <w:proofErr w:type="spellEnd"/>
+      <w:r>
+        <w:t xml:space="preserve"> Objekts befehlen, für unseren Test den Bonus der Waffe zurückzugeben – wir können hier also eingreifen und unser benötigtes Verhalten erzeugen, ohne das </w:t>
+      </w:r>
+      <w:proofErr w:type="spellStart"/>
+      <w:r>
+        <w:t>MonoBehavior</w:t>
+      </w:r>
+      <w:proofErr w:type="spellEnd"/>
+      <w:r>
+        <w:t xml:space="preserve"> zu benötigen. Daraufhin können im Test den Schadenswert mit Waffe vergleichen und schauen, ob er wirklich höher ist als ohne Waffe</w:t>
+      </w:r>
+      <w:r>
+        <w:t xml:space="preserve">. Dies läuft über die </w:t>
+      </w:r>
+      <w:proofErr w:type="spellStart"/>
+      <w:r>
+        <w:t>stats</w:t>
+      </w:r>
+      <w:proofErr w:type="spellEnd"/>
+      <w:r>
+        <w:t xml:space="preserve"> Klasse, welche einen Verweis auf das Interface hat (im Spiel selber wird dies ein Verweis auf das </w:t>
+      </w:r>
+      <w:proofErr w:type="spellStart"/>
+      <w:r>
+        <w:t>MonoBehavior</w:t>
+      </w:r>
+      <w:proofErr w:type="spellEnd"/>
+      <w:r>
+        <w:t xml:space="preserve"> sein) und darüber </w:t>
+      </w:r>
+      <w:proofErr w:type="spellStart"/>
+      <w:proofErr w:type="gramStart"/>
+      <w:r>
+        <w:t>GetAllAttackBonus</w:t>
+      </w:r>
+      <w:proofErr w:type="spellEnd"/>
+      <w:r>
+        <w:t>(</w:t>
+      </w:r>
+      <w:proofErr w:type="gramEnd"/>
+      <w:r>
+        <w:t xml:space="preserve">) direkt in ihrer </w:t>
+      </w:r>
+      <w:proofErr w:type="spellStart"/>
+      <w:r>
+        <w:t>GetCurrentAttackValue</w:t>
+      </w:r>
+      <w:proofErr w:type="spellEnd"/>
+      <w:r>
+        <w:t>() Funktion verwenden kann</w:t>
+      </w:r>
     </w:p>
     <w:sectPr>
       <w:pgSz w:w="11906" w:h="16838"/>
@@ -1049,7 +1895,7 @@
   <w:abstractNum w:abstractNumId="0" w15:restartNumberingAfterBreak="0">
     <w:nsid w:val="02CC6D62"/>
     <w:multiLevelType w:val="hybridMultilevel"/>
-    <w:tmpl w:val="2BA81B10"/>
+    <w:tmpl w:val="504E37FA"/>
     <w:lvl w:ilvl="0" w:tplc="04070001">
       <w:start w:val="1"/>
       <w:numFmt w:val="bullet"/>

</xml_diff>

<commit_message>
Added item healing functionality + tests
</commit_message>
<xml_diff>
--- a/Stories2.docx
+++ b/Stories2.docx
@@ -641,6 +641,12 @@
         </w:rPr>
         <w:t>The game controller controls the flow of battle, so that player and enemies each get their turn</w:t>
       </w:r>
+      <w:r>
+        <w:rPr>
+          <w:lang w:val="en-US"/>
+        </w:rPr>
+        <w:t>??? ATB???</w:t>
+      </w:r>
     </w:p>
     <w:p>
       <w:pPr>
@@ -675,16 +681,41 @@
         <w:rPr>
           <w:lang w:val="en-US"/>
         </w:rPr>
-        <w:t xml:space="preserve">The game controller ends the </w:t>
+        <w:t>The game controller ends the battle when all enemies are defeated or when the player dies</w:t>
+      </w:r>
+    </w:p>
+    <w:p>
+      <w:pPr>
+        <w:pStyle w:val="Listenabsatz"/>
+        <w:numPr>
+          <w:ilvl w:val="0"/>
+          <w:numId w:val="1"/>
+        </w:numPr>
+        <w:rPr>
+          <w:lang w:val="en-US"/>
+        </w:rPr>
+      </w:pPr>
+      <w:r>
+        <w:rPr>
+          <w:lang w:val="en-US"/>
+        </w:rPr>
+        <w:t xml:space="preserve">The game controller </w:t>
+      </w:r>
+      <w:r>
+        <w:rPr>
+          <w:lang w:val="en-US"/>
+        </w:rPr>
+        <w:t>groups enemies into small squads that the player has to fight</w:t>
       </w:r>
       <w:bookmarkStart w:id="0" w:name="_GoBack"/>
       <w:bookmarkEnd w:id="0"/>
-      <w:r>
-        <w:rPr>
-          <w:lang w:val="en-US"/>
-        </w:rPr>
-        <w:t>battle when all enemies are defeated or when the player dies</w:t>
-      </w:r>
+    </w:p>
+    <w:p>
+      <w:pPr>
+        <w:rPr>
+          <w:lang w:val="en-US"/>
+        </w:rPr>
+      </w:pPr>
     </w:p>
     <w:p>
       <w:pPr>
@@ -701,15 +732,8 @@
         <w:rPr>
           <w:lang w:val="en-US"/>
         </w:rPr>
-        <w:t xml:space="preserve">The game controller </w:t>
-      </w:r>
-    </w:p>
-    <w:p>
-      <w:pPr>
-        <w:rPr>
-          <w:lang w:val="en-US"/>
-        </w:rPr>
-      </w:pPr>
+        <w:t>Items/Weapons can be collected by approaching them</w:t>
+      </w:r>
     </w:p>
     <w:p>
       <w:pPr>
@@ -722,24 +746,6 @@
           <w:lang w:val="en-US"/>
         </w:rPr>
       </w:pPr>
-      <w:r>
-        <w:rPr>
-          <w:lang w:val="en-US"/>
-        </w:rPr>
-        <w:t>Items/Weapons can be collected by approaching them</w:t>
-      </w:r>
-    </w:p>
-    <w:p>
-      <w:pPr>
-        <w:pStyle w:val="Listenabsatz"/>
-        <w:numPr>
-          <w:ilvl w:val="0"/>
-          <w:numId w:val="1"/>
-        </w:numPr>
-        <w:rPr>
-          <w:lang w:val="en-US"/>
-        </w:rPr>
-      </w:pPr>
     </w:p>
     <w:p>
       <w:pPr>
@@ -756,15 +762,7 @@
         <w:t>TODO:</w:t>
       </w:r>
       <w:r>
-        <w:t xml:space="preserve"> Warum werden </w:t>
-      </w:r>
-      <w:proofErr w:type="spellStart"/>
-      <w:r>
-        <w:t>stats</w:t>
-      </w:r>
-      <w:proofErr w:type="spellEnd"/>
-      <w:r>
-        <w:t xml:space="preserve"> bei Spielstart </w:t>
+        <w:t xml:space="preserve"> Warum werden stats bei Spielstart </w:t>
       </w:r>
       <w:r>
         <w:t>zurückgesetzt???</w:t>
@@ -800,13 +798,8 @@
         </w:numPr>
       </w:pPr>
       <w:r>
-        <w:t xml:space="preserve">Test vs. </w:t>
-      </w:r>
-      <w:proofErr w:type="spellStart"/>
-      <w:r>
-        <w:t>UnityTest</w:t>
-      </w:r>
-      <w:proofErr w:type="spellEnd"/>
+        <w:t>Test vs. UnityTest</w:t>
+      </w:r>
     </w:p>
     <w:p>
       <w:pPr>
@@ -816,13 +809,8 @@
           <w:numId w:val="2"/>
         </w:numPr>
       </w:pPr>
-      <w:proofErr w:type="spellStart"/>
-      <w:r>
-        <w:t>MonoBehavior</w:t>
-      </w:r>
-      <w:proofErr w:type="spellEnd"/>
-      <w:r>
-        <w:t xml:space="preserve"> nicht zu testen? Logik in Klassen auslagern?</w:t>
+      <w:r>
+        <w:t>MonoBehavior nicht zu testen? Logik in Klassen auslagern?</w:t>
       </w:r>
     </w:p>
     <w:p>
@@ -845,27 +833,14 @@
           <w:numId w:val="2"/>
         </w:numPr>
       </w:pPr>
-      <w:proofErr w:type="spellStart"/>
-      <w:r>
-        <w:t>Assert.Equals</w:t>
-      </w:r>
-      <w:proofErr w:type="spellEnd"/>
-      <w:r>
-        <w:t xml:space="preserve">() nur für Objekte? </w:t>
+      <w:r>
+        <w:t xml:space="preserve">Assert.Equals() nur für Objekte? </w:t>
       </w:r>
       <w:r>
         <w:sym w:font="Wingdings" w:char="F0E8"/>
       </w:r>
       <w:r>
-        <w:t xml:space="preserve"> </w:t>
-      </w:r>
-      <w:proofErr w:type="spellStart"/>
-      <w:r>
-        <w:t>AreEqual</w:t>
-      </w:r>
-      <w:proofErr w:type="spellEnd"/>
-      <w:r>
-        <w:t xml:space="preserve"> für Werte</w:t>
+        <w:t xml:space="preserve"> AreEqual für Werte</w:t>
       </w:r>
     </w:p>
     <w:p>
@@ -876,13 +851,8 @@
           <w:numId w:val="2"/>
         </w:numPr>
       </w:pPr>
-      <w:proofErr w:type="spellStart"/>
-      <w:r>
-        <w:t>PlayerStats</w:t>
-      </w:r>
-      <w:proofErr w:type="spellEnd"/>
-      <w:r>
-        <w:t xml:space="preserve"> Test sehr einfach zu erstellen. </w:t>
+      <w:r>
+        <w:t xml:space="preserve">PlayerStats Test sehr einfach zu erstellen. </w:t>
       </w:r>
     </w:p>
     <w:p>
@@ -893,29 +863,8 @@
           <w:numId w:val="2"/>
         </w:numPr>
       </w:pPr>
-      <w:proofErr w:type="spellStart"/>
-      <w:r>
-        <w:t>Refactor</w:t>
-      </w:r>
-      <w:proofErr w:type="spellEnd"/>
-      <w:r>
-        <w:t xml:space="preserve"> Idee: </w:t>
-      </w:r>
-      <w:proofErr w:type="spellStart"/>
-      <w:r>
-        <w:t>maxHealth</w:t>
-      </w:r>
-      <w:proofErr w:type="spellEnd"/>
-      <w:r>
-        <w:t xml:space="preserve"> in </w:t>
-      </w:r>
-      <w:proofErr w:type="spellStart"/>
-      <w:r>
-        <w:t>PlayerStats</w:t>
-      </w:r>
-      <w:proofErr w:type="spellEnd"/>
-      <w:r>
-        <w:t xml:space="preserve"> variabel machen </w:t>
+      <w:r>
+        <w:t xml:space="preserve">Refactor Idee: maxHealth in PlayerStats variabel machen </w:t>
       </w:r>
       <w:r>
         <w:rPr>
@@ -924,23 +873,10 @@
         <w:sym w:font="Wingdings" w:char="F0E0"/>
       </w:r>
       <w:r>
-        <w:t xml:space="preserve"> so ist es einstellbar durch Spieler oder im Spiel durch Power-</w:t>
-      </w:r>
-      <w:proofErr w:type="spellStart"/>
-      <w:r>
-        <w:t>Ups</w:t>
-      </w:r>
-      <w:proofErr w:type="spellEnd"/>
-      <w:r>
-        <w:t xml:space="preserve">, </w:t>
-      </w:r>
-      <w:proofErr w:type="spellStart"/>
-      <w:r>
-        <w:t>Refactor</w:t>
-      </w:r>
-      <w:proofErr w:type="spellEnd"/>
-      <w:r>
-        <w:t xml:space="preserve"> der Tests nötig</w:t>
+        <w:t xml:space="preserve"> so ist es einstellbar durch Spieler oder im Spiel durch Power-Ups</w:t>
+      </w:r>
+      <w:r>
+        <w:t>, Refactor der Tests nötig</w:t>
       </w:r>
     </w:p>
     <w:p>
@@ -951,56 +887,14 @@
           <w:numId w:val="2"/>
         </w:numPr>
       </w:pPr>
-      <w:proofErr w:type="spellStart"/>
-      <w:r>
-        <w:t>Refactor</w:t>
-      </w:r>
-      <w:proofErr w:type="spellEnd"/>
-      <w:r>
-        <w:t xml:space="preserve"> Idee: </w:t>
-      </w:r>
-      <w:proofErr w:type="spellStart"/>
-      <w:proofErr w:type="gramStart"/>
-      <w:r>
-        <w:t>ReceiveDamage</w:t>
-      </w:r>
-      <w:proofErr w:type="spellEnd"/>
-      <w:r>
-        <w:t>(</w:t>
-      </w:r>
-      <w:proofErr w:type="gramEnd"/>
-      <w:r>
-        <w:t xml:space="preserve">) und </w:t>
-      </w:r>
-      <w:proofErr w:type="spellStart"/>
-      <w:r>
-        <w:t>GetHealedBy</w:t>
-      </w:r>
-      <w:proofErr w:type="spellEnd"/>
-      <w:r>
-        <w:t xml:space="preserve">() zusammenführen </w:t>
+      <w:r>
+        <w:t xml:space="preserve">Refactor Idee: ReceiveDamage() und GetHealedBy() zusammenführen </w:t>
       </w:r>
       <w:r>
         <w:sym w:font="Wingdings" w:char="F0E0"/>
       </w:r>
       <w:r>
-        <w:t xml:space="preserve"> </w:t>
-      </w:r>
-      <w:proofErr w:type="spellStart"/>
-      <w:r>
-        <w:t>Refactor</w:t>
-      </w:r>
-      <w:proofErr w:type="spellEnd"/>
-      <w:r>
-        <w:t xml:space="preserve">! Doch verworfen, damit negatives Heilen </w:t>
-      </w:r>
-      <w:proofErr w:type="spellStart"/>
-      <w:r>
-        <w:t>usw</w:t>
-      </w:r>
-      <w:proofErr w:type="spellEnd"/>
-      <w:r>
-        <w:t xml:space="preserve"> getestet werden kann</w:t>
+        <w:t xml:space="preserve"> Refactor! Doch verworfen, damit negatives Heilen usw getestet werden kann</w:t>
       </w:r>
     </w:p>
     <w:p>
@@ -1024,31 +918,7 @@
         </w:numPr>
       </w:pPr>
       <w:r>
-        <w:t xml:space="preserve">Fehler sofort gefunden: Hatte </w:t>
-      </w:r>
-      <w:proofErr w:type="spellStart"/>
-      <w:r>
-        <w:t>recoveren</w:t>
-      </w:r>
-      <w:proofErr w:type="spellEnd"/>
-      <w:r>
-        <w:t xml:space="preserve"> von Last </w:t>
-      </w:r>
-      <w:proofErr w:type="spellStart"/>
-      <w:r>
-        <w:t>Breath</w:t>
-      </w:r>
-      <w:proofErr w:type="spellEnd"/>
-      <w:r>
-        <w:t xml:space="preserve"> in Damage Funktion statt </w:t>
-      </w:r>
-      <w:proofErr w:type="spellStart"/>
-      <w:r>
-        <w:t>Heal</w:t>
-      </w:r>
-      <w:proofErr w:type="spellEnd"/>
-      <w:r>
-        <w:t xml:space="preserve"> Funktion geschrieben</w:t>
+        <w:t>Fehler sofort gefunden: Hatte recoveren von Last Breath in Damage Funktion statt Heal Funktion geschrieben</w:t>
       </w:r>
     </w:p>
     <w:p>
@@ -1060,15 +930,7 @@
         </w:numPr>
       </w:pPr>
       <w:r>
-        <w:t xml:space="preserve">Tests so unabhängig wie möglich machen: Damage Boost after </w:t>
-      </w:r>
-      <w:proofErr w:type="spellStart"/>
-      <w:r>
-        <w:t>charge</w:t>
-      </w:r>
-      <w:proofErr w:type="spellEnd"/>
-      <w:r>
-        <w:t xml:space="preserve"> Tests überprüfen, ob der Damage Boost richtig angewendet wurde, indem sie einen Setter anwenden. Ob es nur einen Boost gleichzeitig oder eine Liste gibt, ist den Tests egal und kann unabhängig von ihnen angepasst werden</w:t>
+        <w:t>Tests so unabhängig wie möglich machen: Damage Boost after charge Tests überprüfen, ob der Damage Boost richtig angewendet wurde, indem sie einen Setter anwenden. Ob es nur einen Boost gleichzeitig oder eine Liste gibt, ist den Tests egal und kann unabhängig von ihnen angepasst werden</w:t>
       </w:r>
       <w:r>
         <w:t>. Sie überprüfen nur die resultierenden Werte und melden, wenn Dinge nicht passen</w:t>
@@ -1083,15 +945,7 @@
         </w:numPr>
       </w:pPr>
       <w:r>
-        <w:t xml:space="preserve">Enemy Klasse angefangen: Auffällig, dass viel Code dupliziert wird. </w:t>
-      </w:r>
-      <w:proofErr w:type="spellStart"/>
-      <w:r>
-        <w:t>Refactor</w:t>
-      </w:r>
-      <w:proofErr w:type="spellEnd"/>
-      <w:r>
-        <w:t>: Eine allgemeine Fighter Klasse, davon erben Player und Enemy</w:t>
+        <w:t>Enemy Klasse angefangen: Auffällig, dass viel Code dupliziert wird. Refactor: Eine allgemeine Fighter Klasse, davon erben Player und Enemy</w:t>
       </w:r>
     </w:p>
     <w:p>
@@ -1102,13 +956,8 @@
           <w:numId w:val="2"/>
         </w:numPr>
       </w:pPr>
-      <w:proofErr w:type="spellStart"/>
-      <w:r>
-        <w:t>PlayerInventory</w:t>
-      </w:r>
-      <w:proofErr w:type="spellEnd"/>
-      <w:r>
-        <w:t xml:space="preserve"> für Equipment und Items</w:t>
+      <w:r>
+        <w:t>PlayerInventory für Equipment und Items</w:t>
       </w:r>
     </w:p>
     <w:p>
@@ -1119,56 +968,14 @@
           <w:numId w:val="2"/>
         </w:numPr>
       </w:pPr>
-      <w:proofErr w:type="spellStart"/>
-      <w:r>
-        <w:t>Refactor</w:t>
-      </w:r>
-      <w:proofErr w:type="spellEnd"/>
-      <w:r>
-        <w:t xml:space="preserve"> der </w:t>
-      </w:r>
-      <w:proofErr w:type="spellStart"/>
-      <w:r>
-        <w:t>Assert</w:t>
-      </w:r>
-      <w:proofErr w:type="spellEnd"/>
-      <w:r>
-        <w:t xml:space="preserve"> Funktionen, </w:t>
-      </w:r>
-      <w:proofErr w:type="spellStart"/>
-      <w:r>
-        <w:t>Less</w:t>
-      </w:r>
-      <w:proofErr w:type="spellEnd"/>
-      <w:r>
-        <w:t xml:space="preserve">, </w:t>
-      </w:r>
-      <w:proofErr w:type="spellStart"/>
-      <w:r>
-        <w:t>NotEqual</w:t>
-      </w:r>
-      <w:proofErr w:type="spellEnd"/>
+      <w:r>
+        <w:t>Refactor der Assert Funktionen, Less, NotEqual</w:t>
+      </w:r>
       <w:r>
         <w:t>, Zero, Positive</w:t>
       </w:r>
       <w:r>
-        <w:t xml:space="preserve"> </w:t>
-      </w:r>
-      <w:proofErr w:type="spellStart"/>
-      <w:r>
-        <w:t>etc</w:t>
-      </w:r>
-      <w:proofErr w:type="spellEnd"/>
-      <w:r>
-        <w:t xml:space="preserve"> sind interessant + </w:t>
-      </w:r>
-      <w:proofErr w:type="spellStart"/>
-      <w:r>
-        <w:t>custom</w:t>
-      </w:r>
-      <w:proofErr w:type="spellEnd"/>
-      <w:r>
-        <w:t xml:space="preserve"> Fehlermeldungen</w:t>
+        <w:t xml:space="preserve"> etc sind interessant + custom Fehlermeldungen</w:t>
       </w:r>
     </w:p>
     <w:p>
@@ -1180,23 +987,7 @@
         </w:numPr>
       </w:pPr>
       <w:r>
-        <w:t xml:space="preserve">Problem mit Unity 2018: Test Scripts im Test Folder finden normale </w:t>
-      </w:r>
-      <w:proofErr w:type="spellStart"/>
-      <w:r>
-        <w:t>Scripte</w:t>
-      </w:r>
-      <w:proofErr w:type="spellEnd"/>
-      <w:r>
-        <w:t xml:space="preserve"> in anderen Ordnern nicht. Von Hand Assembly erstellen und in </w:t>
-      </w:r>
-      <w:proofErr w:type="gramStart"/>
-      <w:r>
-        <w:t>der Test</w:t>
-      </w:r>
-      <w:proofErr w:type="gramEnd"/>
-      <w:r>
-        <w:t xml:space="preserve"> Assembly referenzieren (</w:t>
+        <w:t>Problem mit Unity 2018: Test Scripts im Test Folder finden normale Scripte in anderen Ordnern nicht. Von Hand Assembly erstellen und in der Test Assembly referenzieren (</w:t>
       </w:r>
       <w:hyperlink r:id="rId5" w:history="1">
         <w:r>
@@ -1222,49 +1013,16 @@
         <w:rPr>
           <w:lang w:val="en-US"/>
         </w:rPr>
-        <w:t xml:space="preserve">Humble Object Pattern </w:t>
-      </w:r>
-      <w:proofErr w:type="spellStart"/>
-      <w:r>
-        <w:rPr>
-          <w:lang w:val="en-US"/>
-        </w:rPr>
-        <w:t>für</w:t>
-      </w:r>
-      <w:proofErr w:type="spellEnd"/>
+        <w:t>Humble Object Pattern für MonoBehaviors?</w:t>
+      </w:r>
       <w:r>
         <w:rPr>
           <w:lang w:val="en-US"/>
         </w:rPr>
         <w:t xml:space="preserve"> </w:t>
       </w:r>
-      <w:proofErr w:type="spellStart"/>
-      <w:r>
-        <w:rPr>
-          <w:lang w:val="en-US"/>
-        </w:rPr>
-        <w:t>MonoBehaviors</w:t>
-      </w:r>
-      <w:proofErr w:type="spellEnd"/>
-      <w:r>
-        <w:rPr>
-          <w:lang w:val="en-US"/>
-        </w:rPr>
-        <w:t>?</w:t>
-      </w:r>
-      <w:r>
-        <w:rPr>
-          <w:lang w:val="en-US"/>
-        </w:rPr>
-        <w:t xml:space="preserve"> </w:t>
-      </w:r>
-      <w:proofErr w:type="spellStart"/>
-      <w:r>
-        <w:t>MonoBehavior</w:t>
-      </w:r>
-      <w:proofErr w:type="spellEnd"/>
-      <w:r>
-        <w:t xml:space="preserve"> enthält Referenzen auf ausgelagerte C# Scripts, die die Logik enthalten, ausführen und getestet werden</w:t>
+      <w:r>
+        <w:t>MonoBehavior enthält Referenzen auf ausgelagerte C# Scripts, die die Logik enthalten, ausführen und getestet werden</w:t>
       </w:r>
     </w:p>
     <w:p>
@@ -1279,15 +1037,7 @@
         <w:t xml:space="preserve"> [Serializable] </w:t>
       </w:r>
       <w:r>
-        <w:t xml:space="preserve">Attribut über den C# Klassen must </w:t>
-      </w:r>
-      <w:proofErr w:type="spellStart"/>
-      <w:r>
-        <w:t>have</w:t>
-      </w:r>
-      <w:proofErr w:type="spellEnd"/>
-      <w:r>
-        <w:t>, damit sie im Inspector angezeigt werden</w:t>
+        <w:t>Attribut über den C# Klassen must have, damit sie im Inspector angezeigt werden</w:t>
       </w:r>
     </w:p>
     <w:p>
@@ -1298,13 +1048,8 @@
           <w:numId w:val="2"/>
         </w:numPr>
       </w:pPr>
-      <w:proofErr w:type="spellStart"/>
-      <w:r>
-        <w:t>Active</w:t>
-      </w:r>
-      <w:proofErr w:type="spellEnd"/>
-      <w:r>
-        <w:t xml:space="preserve"> Time Battle? Dann kann Static Time Klasse von Unity umgangen </w:t>
+      <w:r>
+        <w:t xml:space="preserve">Active Time Battle? Dann kann Static Time Klasse von Unity umgangen </w:t>
       </w:r>
       <w:r>
         <w:t>we</w:t>
@@ -1321,24 +1066,14 @@
           <w:numId w:val="2"/>
         </w:numPr>
       </w:pPr>
-      <w:proofErr w:type="spellStart"/>
       <w:r>
         <w:t>Weapons</w:t>
       </w:r>
-      <w:proofErr w:type="spellEnd"/>
       <w:r>
         <w:t>/Items</w:t>
       </w:r>
       <w:r>
-        <w:t xml:space="preserve"> als </w:t>
-      </w:r>
-      <w:proofErr w:type="spellStart"/>
-      <w:r>
-        <w:t>ScriptableObjects</w:t>
-      </w:r>
-      <w:proofErr w:type="spellEnd"/>
-      <w:r>
-        <w:t>, dann sind die auch verwendet</w:t>
+        <w:t xml:space="preserve"> als ScriptableObjects, dann sind die auch verwendet</w:t>
       </w:r>
     </w:p>
     <w:p>
@@ -1356,17 +1091,7 @@
         <w:t>tot,</w:t>
       </w:r>
       <w:r>
-        <w:t xml:space="preserve"> sondern </w:t>
-      </w:r>
-      <w:proofErr w:type="spellStart"/>
-      <w:proofErr w:type="gramStart"/>
-      <w:r>
-        <w:t>lastBreath</w:t>
-      </w:r>
-      <w:proofErr w:type="spellEnd"/>
-      <w:proofErr w:type="gramEnd"/>
-      <w:r>
-        <w:t xml:space="preserve"> wenn Health = 0 </w:t>
+        <w:t xml:space="preserve"> sondern lastBreath wenn Health = 0 </w:t>
       </w:r>
       <w:r>
         <w:t>nicht gefangen durch Test, weil ich Leben nicht auf 0 sondern negativ gemacht habe. Tests sind nur so schlau wie ihr Autor</w:t>
@@ -1380,21 +1105,8 @@
           <w:numId w:val="2"/>
         </w:numPr>
       </w:pPr>
-      <w:proofErr w:type="spellStart"/>
-      <w:r>
-        <w:t>Humble</w:t>
-      </w:r>
-      <w:proofErr w:type="spellEnd"/>
-      <w:r>
-        <w:t xml:space="preserve"> Object Pattern Grund: </w:t>
-      </w:r>
-      <w:proofErr w:type="spellStart"/>
-      <w:r>
-        <w:t>MonoBehaviors</w:t>
-      </w:r>
-      <w:proofErr w:type="spellEnd"/>
-      <w:r>
-        <w:t xml:space="preserve"> lassen sich nicht per Script instanziieren und verwenden wie normale Klassen</w:t>
+      <w:r>
+        <w:t>Humble Object Pattern Grund: MonoBehaviors lassen sich nicht per Script instanziieren und verwenden wie normale Klassen</w:t>
       </w:r>
     </w:p>
     <w:p>
@@ -1406,55 +1118,7 @@
         </w:numPr>
       </w:pPr>
       <w:r>
-        <w:t xml:space="preserve">Problem Inventar und </w:t>
-      </w:r>
-      <w:proofErr w:type="spellStart"/>
-      <w:r>
-        <w:t>Stats</w:t>
-      </w:r>
-      <w:proofErr w:type="spellEnd"/>
-      <w:r>
-        <w:t xml:space="preserve">: </w:t>
-      </w:r>
-      <w:proofErr w:type="spellStart"/>
-      <w:r>
-        <w:t>Stats</w:t>
-      </w:r>
-      <w:proofErr w:type="spellEnd"/>
-      <w:r>
-        <w:t xml:space="preserve"> liefern den Damage Wert des Spielers. Inventar liefert Damage Wert der ausgerüsteten Waffe. Um das zu kombinieren, müssten entweder beide Dinge zu einer Klasse werden (widerspricht den Prinzipien und würde dem Ganzen seine Übersicht nehmen) oder sich gegenseitig referenzieren (dann wären sie sehr stark gekoppelt, was von der Logik komisch wäre und das Ganze verkompliziert). Wir bleiben daher dabei, dass beide getrennt voneinander im </w:t>
-      </w:r>
-      <w:proofErr w:type="spellStart"/>
-      <w:r>
-        <w:t>MonoBehavior</w:t>
-      </w:r>
-      <w:proofErr w:type="spellEnd"/>
-      <w:r>
-        <w:t xml:space="preserve"> existieren und verwendet werden. Das </w:t>
-      </w:r>
-      <w:proofErr w:type="spellStart"/>
-      <w:r>
-        <w:t>MonoBehavior</w:t>
-      </w:r>
-      <w:proofErr w:type="spellEnd"/>
-      <w:r>
-        <w:t xml:space="preserve"> muss nun also in einer eigenen Funktion die Damage Werte aus beiden Teilen nehmen und selber mit der korrekten Rechnung kombinieren. Das hilft unserem Problem nicht, dass wir </w:t>
-      </w:r>
-      <w:proofErr w:type="spellStart"/>
-      <w:r>
-        <w:t>MonoBehaviors</w:t>
-      </w:r>
-      <w:proofErr w:type="spellEnd"/>
-      <w:r>
-        <w:t xml:space="preserve"> nicht </w:t>
-      </w:r>
-      <w:proofErr w:type="spellStart"/>
-      <w:r>
-        <w:t>mocken</w:t>
-      </w:r>
-      <w:proofErr w:type="spellEnd"/>
-      <w:r>
-        <w:t xml:space="preserve"> können, um </w:t>
+        <w:t xml:space="preserve">Problem Inventar und Stats: Stats liefern den Damage Wert des Spielers. Inventar liefert Damage Wert der ausgerüsteten Waffe. Um das zu kombinieren, müssten entweder beide Dinge zu einer Klasse werden (widerspricht den Prinzipien und würde dem Ganzen seine Übersicht nehmen) oder sich gegenseitig referenzieren (dann wären sie sehr stark gekoppelt, was von der Logik komisch wäre und das Ganze verkompliziert). Wir bleiben daher dabei, dass beide getrennt voneinander im MonoBehavior existieren und verwendet werden. Das MonoBehavior muss nun also in einer eigenen Funktion die Damage Werte aus beiden Teilen nehmen und selber mit der korrekten Rechnung kombinieren. Das hilft unserem Problem nicht, dass wir MonoBehaviors nicht mocken können, um </w:t>
       </w:r>
       <w:r>
         <w:lastRenderedPageBreak/>
@@ -1470,37 +1134,8 @@
         </w:numPr>
       </w:pPr>
       <w:r>
-        <w:t xml:space="preserve">Pure </w:t>
-      </w:r>
-      <w:proofErr w:type="spellStart"/>
-      <w:r>
-        <w:t>Functions</w:t>
-      </w:r>
-      <w:proofErr w:type="spellEnd"/>
-      <w:r>
-        <w:t xml:space="preserve">? Nein, </w:t>
-      </w:r>
-      <w:proofErr w:type="spellStart"/>
-      <w:r>
-        <w:t>impure</w:t>
-      </w:r>
-      <w:proofErr w:type="spellEnd"/>
-      <w:r>
-        <w:t xml:space="preserve"> </w:t>
-      </w:r>
-      <w:proofErr w:type="spellStart"/>
-      <w:r>
-        <w:t>functions</w:t>
-      </w:r>
-      <w:proofErr w:type="spellEnd"/>
-      <w:r>
-        <w:t xml:space="preserve">, zu testen mit Test Doubles, eben Mock </w:t>
-      </w:r>
-      <w:proofErr w:type="spellStart"/>
-      <w:r>
-        <w:t>etc</w:t>
-      </w:r>
-      <w:proofErr w:type="spellEnd"/>
+        <w:t>Pure Functions? Nein, impure functions, zu testen mit Test Doubles, eben Mock etc</w:t>
+      </w:r>
     </w:p>
     <w:p>
       <w:pPr>
@@ -1510,29 +1145,8 @@
           <w:numId w:val="2"/>
         </w:numPr>
       </w:pPr>
-      <w:proofErr w:type="spellStart"/>
-      <w:r>
-        <w:t>NSubstitute</w:t>
-      </w:r>
-      <w:proofErr w:type="spellEnd"/>
-      <w:r>
-        <w:t xml:space="preserve"> runterladen: war mal in den </w:t>
-      </w:r>
-      <w:proofErr w:type="spellStart"/>
-      <w:r>
-        <w:t>Testing</w:t>
-      </w:r>
-      <w:proofErr w:type="spellEnd"/>
-      <w:r>
-        <w:t xml:space="preserve"> Tools, aber entfernt bei </w:t>
-      </w:r>
-      <w:proofErr w:type="spellStart"/>
-      <w:r>
-        <w:t>Merge</w:t>
-      </w:r>
-      <w:proofErr w:type="spellEnd"/>
-      <w:r>
-        <w:t xml:space="preserve"> mit Unity? </w:t>
+      <w:r>
+        <w:t xml:space="preserve">NSubstitute runterladen: war mal in den Testing Tools, aber entfernt bei Merge mit Unity? </w:t>
       </w:r>
     </w:p>
     <w:p>
@@ -1586,37 +1200,8 @@
           <w:numId w:val="2"/>
         </w:numPr>
       </w:pPr>
-      <w:proofErr w:type="spellStart"/>
-      <w:r>
-        <w:t>dll</w:t>
-      </w:r>
-      <w:proofErr w:type="spellEnd"/>
-      <w:r>
-        <w:t xml:space="preserve"> in Unity einfügen, sonst </w:t>
-      </w:r>
-      <w:proofErr w:type="spellStart"/>
-      <w:r>
-        <w:t>compiled</w:t>
-      </w:r>
-      <w:proofErr w:type="spellEnd"/>
-      <w:r>
-        <w:t xml:space="preserve"> zwar </w:t>
-      </w:r>
-      <w:proofErr w:type="spellStart"/>
-      <w:r>
-        <w:t>vs</w:t>
-      </w:r>
-      <w:proofErr w:type="spellEnd"/>
-      <w:r>
-        <w:t xml:space="preserve"> aber </w:t>
-      </w:r>
-      <w:proofErr w:type="spellStart"/>
-      <w:r>
-        <w:t>unity</w:t>
-      </w:r>
-      <w:proofErr w:type="spellEnd"/>
-      <w:r>
-        <w:t xml:space="preserve"> nicht </w:t>
+      <w:r>
+        <w:t xml:space="preserve">dll in Unity einfügen, sonst compiled zwar vs aber unity nicht </w:t>
       </w:r>
       <w:hyperlink r:id="rId8" w:history="1">
         <w:r>
@@ -1642,55 +1227,7 @@
         <w:t>System.Threading.Tasks.Extensions.dll</w:t>
       </w:r>
       <w:r>
-        <w:t xml:space="preserve"> (sonst ging </w:t>
-      </w:r>
-      <w:proofErr w:type="spellStart"/>
-      <w:r>
-        <w:t>Substitute.For</w:t>
-      </w:r>
-      <w:proofErr w:type="spellEnd"/>
-      <w:r>
-        <w:t xml:space="preserve">&lt;&gt; nicht, weil </w:t>
-      </w:r>
-      <w:proofErr w:type="spellStart"/>
-      <w:r>
-        <w:t>ValueTask</w:t>
-      </w:r>
-      <w:proofErr w:type="spellEnd"/>
-      <w:r>
-        <w:t xml:space="preserve">&lt;&gt; nicht bekannt war) und CastleCore.dll (weil ohne diese </w:t>
-      </w:r>
-      <w:proofErr w:type="spellStart"/>
-      <w:r>
-        <w:t>dll</w:t>
-      </w:r>
-      <w:proofErr w:type="spellEnd"/>
-      <w:r>
-        <w:t xml:space="preserve"> </w:t>
-      </w:r>
-      <w:proofErr w:type="spellStart"/>
-      <w:r>
-        <w:t>NSubstitute</w:t>
-      </w:r>
-      <w:proofErr w:type="spellEnd"/>
-      <w:r>
-        <w:t xml:space="preserve"> </w:t>
-      </w:r>
-      <w:proofErr w:type="spellStart"/>
-      <w:r>
-        <w:t>Exceptions</w:t>
-      </w:r>
-      <w:proofErr w:type="spellEnd"/>
-      <w:r>
-        <w:t xml:space="preserve"> im </w:t>
-      </w:r>
-      <w:proofErr w:type="spellStart"/>
-      <w:r>
-        <w:t>Constructor</w:t>
-      </w:r>
-      <w:proofErr w:type="spellEnd"/>
-      <w:r>
-        <w:t xml:space="preserve"> warf, wenn man den Test laufen ließ)</w:t>
+        <w:t xml:space="preserve"> (sonst ging Substitute.For&lt;&gt; nicht, weil ValueTask&lt;&gt; nicht bekannt war) und CastleCore.dll (weil ohne diese dll NSubstitute Exceptions im Constructor warf, wenn man den Test laufen ließ)</w:t>
       </w:r>
     </w:p>
     <w:p>
@@ -1704,180 +1241,11 @@
       <w:r>
         <w:t xml:space="preserve">LÖSUNG: </w:t>
       </w:r>
-      <w:proofErr w:type="spellStart"/>
-      <w:r>
-        <w:t>stats</w:t>
-      </w:r>
-      <w:proofErr w:type="spellEnd"/>
-      <w:r>
-        <w:t xml:space="preserve"> gibt den </w:t>
-      </w:r>
-      <w:proofErr w:type="spellStart"/>
-      <w:r>
-        <w:t>CurrentAttackValue</w:t>
-      </w:r>
-      <w:proofErr w:type="spellEnd"/>
-      <w:r>
-        <w:t xml:space="preserve"> aus, ohne die Waffe zu beachten. Das </w:t>
-      </w:r>
-      <w:proofErr w:type="spellStart"/>
-      <w:r>
-        <w:t>inventory</w:t>
-      </w:r>
-      <w:proofErr w:type="spellEnd"/>
-      <w:r>
-        <w:t xml:space="preserve"> liefert einen Verweis aus der Waffe, von welcher man den Bonus auslesen kann. Die Kombination beider Werte müsste </w:t>
-      </w:r>
-      <w:proofErr w:type="spellStart"/>
-      <w:r>
-        <w:t>eig</w:t>
-      </w:r>
-      <w:proofErr w:type="spellEnd"/>
-      <w:r>
-        <w:t xml:space="preserve"> im </w:t>
-      </w:r>
-      <w:proofErr w:type="spellStart"/>
-      <w:r>
-        <w:t>MonoBehavior</w:t>
-      </w:r>
-      <w:proofErr w:type="spellEnd"/>
-      <w:r>
-        <w:t xml:space="preserve"> passieren (die beiden Klassen sollen in keinem Zusammenhang stehen), aber dort könnte man es nicht testen. Daher implementiert das </w:t>
-      </w:r>
-      <w:proofErr w:type="spellStart"/>
-      <w:r>
-        <w:t>MonoBehavior</w:t>
-      </w:r>
-      <w:proofErr w:type="spellEnd"/>
-      <w:r>
-        <w:t xml:space="preserve"> nun ein Interface, welches die Funktion </w:t>
-      </w:r>
-      <w:proofErr w:type="spellStart"/>
-      <w:proofErr w:type="gramStart"/>
-      <w:r>
-        <w:t>GetAllAttackBonus</w:t>
-      </w:r>
-      <w:proofErr w:type="spellEnd"/>
-      <w:r>
-        <w:t>(</w:t>
-      </w:r>
-      <w:proofErr w:type="gramEnd"/>
-      <w:r>
-        <w:t xml:space="preserve">) vorgibt. Das </w:t>
-      </w:r>
-      <w:proofErr w:type="spellStart"/>
-      <w:r>
-        <w:t>MonoBehavior</w:t>
-      </w:r>
-      <w:proofErr w:type="spellEnd"/>
-      <w:r>
-        <w:t xml:space="preserve"> implementiert diese nun so, dass sie die Waffe überprüft und deren </w:t>
-      </w:r>
-      <w:proofErr w:type="spellStart"/>
-      <w:r>
-        <w:t>AttackBonus</w:t>
-      </w:r>
-      <w:proofErr w:type="spellEnd"/>
-      <w:r>
-        <w:t xml:space="preserve"> ausliest (ggf. noch weitere Boni von anderen Dingen, später). Später wird dann einfach </w:t>
-      </w:r>
-      <w:proofErr w:type="spellStart"/>
-      <w:proofErr w:type="gramStart"/>
-      <w:r>
-        <w:t>CurrentAttackValue</w:t>
-      </w:r>
-      <w:proofErr w:type="spellEnd"/>
-      <w:r>
-        <w:t>(</w:t>
-      </w:r>
-      <w:proofErr w:type="gramEnd"/>
-      <w:r>
-        <w:t xml:space="preserve">) + Bonus gerechnet. Da wir mit </w:t>
-      </w:r>
-      <w:proofErr w:type="spellStart"/>
-      <w:r>
-        <w:t>NSubtitute</w:t>
-      </w:r>
-      <w:proofErr w:type="spellEnd"/>
-      <w:r>
-        <w:t xml:space="preserve"> das Interface </w:t>
-      </w:r>
-      <w:proofErr w:type="spellStart"/>
-      <w:r>
-        <w:t>mocken</w:t>
-      </w:r>
-      <w:proofErr w:type="spellEnd"/>
-      <w:r>
-        <w:t xml:space="preserve"> können, sind wir in der Lage, den Bonus der Waffe zu testen: wir können der </w:t>
-      </w:r>
-      <w:proofErr w:type="spellStart"/>
-      <w:proofErr w:type="gramStart"/>
-      <w:r>
-        <w:t>GetAllAttackBonus</w:t>
-      </w:r>
-      <w:proofErr w:type="spellEnd"/>
-      <w:r>
-        <w:t>(</w:t>
-      </w:r>
-      <w:proofErr w:type="gramEnd"/>
-      <w:r>
-        <w:t xml:space="preserve">) Funktion des </w:t>
-      </w:r>
-      <w:proofErr w:type="spellStart"/>
-      <w:r>
-        <w:t>mock</w:t>
-      </w:r>
-      <w:proofErr w:type="spellEnd"/>
-      <w:r>
-        <w:t xml:space="preserve"> Objekts befehlen, für unseren Test den Bonus der Waffe zurückzugeben – wir können hier also eingreifen und unser benötigtes Verhalten erzeugen, ohne das </w:t>
-      </w:r>
-      <w:proofErr w:type="spellStart"/>
-      <w:r>
-        <w:t>MonoBehavior</w:t>
-      </w:r>
-      <w:proofErr w:type="spellEnd"/>
-      <w:r>
-        <w:t xml:space="preserve"> zu benötigen. Daraufhin können im Test den Schadenswert mit Waffe vergleichen und schauen, ob er wirklich höher ist als ohne Waffe</w:t>
-      </w:r>
-      <w:r>
-        <w:t xml:space="preserve">. Dies läuft über die </w:t>
-      </w:r>
-      <w:proofErr w:type="spellStart"/>
-      <w:r>
-        <w:t>stats</w:t>
-      </w:r>
-      <w:proofErr w:type="spellEnd"/>
-      <w:r>
-        <w:t xml:space="preserve"> Klasse, welche einen Verweis auf das Interface hat (im Spiel selber wird dies ein Verweis auf das </w:t>
-      </w:r>
-      <w:proofErr w:type="spellStart"/>
-      <w:r>
-        <w:t>MonoBehavior</w:t>
-      </w:r>
-      <w:proofErr w:type="spellEnd"/>
-      <w:r>
-        <w:t xml:space="preserve"> sein) und darüber </w:t>
-      </w:r>
-      <w:proofErr w:type="spellStart"/>
-      <w:proofErr w:type="gramStart"/>
-      <w:r>
-        <w:t>GetAllAttackBonus</w:t>
-      </w:r>
-      <w:proofErr w:type="spellEnd"/>
-      <w:r>
-        <w:t>(</w:t>
-      </w:r>
-      <w:proofErr w:type="gramEnd"/>
-      <w:r>
-        <w:t xml:space="preserve">) direkt in ihrer </w:t>
-      </w:r>
-      <w:proofErr w:type="spellStart"/>
-      <w:r>
-        <w:t>GetCurrentAttackValue</w:t>
-      </w:r>
-      <w:proofErr w:type="spellEnd"/>
-      <w:r>
-        <w:t>() Funktion verwenden kann</w:t>
+      <w:r>
+        <w:t>stats gibt den CurrentAttackValue aus, ohne die Waffe zu beachten. Das inventory liefert einen Verweis aus der Waffe, von welcher man den Bonus auslesen kann. Die Kombination beider Werte müsste eig im MonoBehavior passieren (die beiden Klassen sollen in keinem Zusammenhang stehen), aber dort könnte man es nicht testen. Daher implementiert das MonoBehavior nun ein Interface, welches die Funktion GetAllAttackBonus() vorgibt. Das MonoBehavior implementiert diese nun so, dass sie die Waffe überprüft und deren AttackBonus ausliest (ggf. noch weitere Boni von anderen Dingen, später). Später wird dann einfach CurrentAttackValue() + Bonus gerechnet. Da wir mit NSubtitute das Interface mocken können, sind wir in der Lage, den Bonus der Waffe zu testen: wir können der GetAllAttackBonus() Funktion des mock Objekts befehlen, für unseren Test den Bonus der Waffe zurückzugeben – wir können hier also eingreifen und unser benötigtes Verhalten erzeugen, ohne das MonoBehavior zu benötigen. Daraufhin können im Test den Schadenswert mit Waffe vergleichen und schauen, ob er wirklich höher ist als ohne Waffe</w:t>
+      </w:r>
+      <w:r>
+        <w:t>. Dies läuft über die stats Klasse, welche einen Verweis auf das Interface hat (im Spiel selber wird dies ein Verweis auf das MonoBehavior sein) und darüber GetAllAttackBonus() direkt in ihrer GetCurrentAttackValue() Funktion verwenden kann</w:t>
       </w:r>
     </w:p>
     <w:sectPr>

</xml_diff>

<commit_message>
Items can be used by player in-game
</commit_message>
<xml_diff>
--- a/Stories2.docx
+++ b/Stories2.docx
@@ -705,10 +705,22 @@
         <w:rPr>
           <w:lang w:val="en-US"/>
         </w:rPr>
-        <w:t>groups enemies into small squads that the player has to fight</w:t>
-      </w:r>
-      <w:bookmarkStart w:id="0" w:name="_GoBack"/>
-      <w:bookmarkEnd w:id="0"/>
+        <w:t xml:space="preserve">groups enemies into small squads that the player </w:t>
+      </w:r>
+      <w:proofErr w:type="gramStart"/>
+      <w:r>
+        <w:rPr>
+          <w:lang w:val="en-US"/>
+        </w:rPr>
+        <w:t>has to</w:t>
+      </w:r>
+      <w:proofErr w:type="gramEnd"/>
+      <w:r>
+        <w:rPr>
+          <w:lang w:val="en-US"/>
+        </w:rPr>
+        <w:t xml:space="preserve"> fight</w:t>
+      </w:r>
     </w:p>
     <w:p>
       <w:pPr>
@@ -753,20 +765,6 @@
           <w:lang w:val="en-US"/>
         </w:rPr>
       </w:pPr>
-    </w:p>
-    <w:p>
-      <w:r>
-        <w:rPr>
-          <w:b/>
-        </w:rPr>
-        <w:t>TODO:</w:t>
-      </w:r>
-      <w:r>
-        <w:t xml:space="preserve"> Warum werden stats bei Spielstart </w:t>
-      </w:r>
-      <w:r>
-        <w:t>zurückgesetzt???</w:t>
-      </w:r>
     </w:p>
     <w:p>
       <w:pPr>
@@ -798,8 +796,13 @@
         </w:numPr>
       </w:pPr>
       <w:r>
-        <w:t>Test vs. UnityTest</w:t>
-      </w:r>
+        <w:t xml:space="preserve">Test vs. </w:t>
+      </w:r>
+      <w:proofErr w:type="spellStart"/>
+      <w:r>
+        <w:t>UnityTest</w:t>
+      </w:r>
+      <w:proofErr w:type="spellEnd"/>
     </w:p>
     <w:p>
       <w:pPr>
@@ -809,8 +812,13 @@
           <w:numId w:val="2"/>
         </w:numPr>
       </w:pPr>
-      <w:r>
-        <w:t>MonoBehavior nicht zu testen? Logik in Klassen auslagern?</w:t>
+      <w:proofErr w:type="spellStart"/>
+      <w:r>
+        <w:t>MonoBehavior</w:t>
+      </w:r>
+      <w:proofErr w:type="spellEnd"/>
+      <w:r>
+        <w:t xml:space="preserve"> nicht zu testen? Logik in Klassen auslagern?</w:t>
       </w:r>
     </w:p>
     <w:p>
@@ -833,14 +841,27 @@
           <w:numId w:val="2"/>
         </w:numPr>
       </w:pPr>
-      <w:r>
-        <w:t xml:space="preserve">Assert.Equals() nur für Objekte? </w:t>
+      <w:proofErr w:type="spellStart"/>
+      <w:r>
+        <w:t>Assert.Equals</w:t>
+      </w:r>
+      <w:proofErr w:type="spellEnd"/>
+      <w:r>
+        <w:t xml:space="preserve">() nur für Objekte? </w:t>
       </w:r>
       <w:r>
         <w:sym w:font="Wingdings" w:char="F0E8"/>
       </w:r>
       <w:r>
-        <w:t xml:space="preserve"> AreEqual für Werte</w:t>
+        <w:t xml:space="preserve"> </w:t>
+      </w:r>
+      <w:proofErr w:type="spellStart"/>
+      <w:r>
+        <w:t>AreEqual</w:t>
+      </w:r>
+      <w:proofErr w:type="spellEnd"/>
+      <w:r>
+        <w:t xml:space="preserve"> für Werte</w:t>
       </w:r>
     </w:p>
     <w:p>
@@ -851,8 +872,13 @@
           <w:numId w:val="2"/>
         </w:numPr>
       </w:pPr>
-      <w:r>
-        <w:t xml:space="preserve">PlayerStats Test sehr einfach zu erstellen. </w:t>
+      <w:proofErr w:type="spellStart"/>
+      <w:r>
+        <w:t>PlayerStats</w:t>
+      </w:r>
+      <w:proofErr w:type="spellEnd"/>
+      <w:r>
+        <w:t xml:space="preserve"> Test sehr einfach zu erstellen. </w:t>
       </w:r>
     </w:p>
     <w:p>
@@ -863,8 +889,29 @@
           <w:numId w:val="2"/>
         </w:numPr>
       </w:pPr>
-      <w:r>
-        <w:t xml:space="preserve">Refactor Idee: maxHealth in PlayerStats variabel machen </w:t>
+      <w:proofErr w:type="spellStart"/>
+      <w:r>
+        <w:t>Refactor</w:t>
+      </w:r>
+      <w:proofErr w:type="spellEnd"/>
+      <w:r>
+        <w:t xml:space="preserve"> Idee: </w:t>
+      </w:r>
+      <w:proofErr w:type="spellStart"/>
+      <w:r>
+        <w:t>maxHealth</w:t>
+      </w:r>
+      <w:proofErr w:type="spellEnd"/>
+      <w:r>
+        <w:t xml:space="preserve"> in </w:t>
+      </w:r>
+      <w:proofErr w:type="spellStart"/>
+      <w:r>
+        <w:t>PlayerStats</w:t>
+      </w:r>
+      <w:proofErr w:type="spellEnd"/>
+      <w:r>
+        <w:t xml:space="preserve"> variabel machen </w:t>
       </w:r>
       <w:r>
         <w:rPr>
@@ -873,10 +920,23 @@
         <w:sym w:font="Wingdings" w:char="F0E0"/>
       </w:r>
       <w:r>
-        <w:t xml:space="preserve"> so ist es einstellbar durch Spieler oder im Spiel durch Power-Ups</w:t>
-      </w:r>
-      <w:r>
-        <w:t>, Refactor der Tests nötig</w:t>
+        <w:t xml:space="preserve"> so ist es einstellbar durch Spieler oder im Spiel durch Power-</w:t>
+      </w:r>
+      <w:proofErr w:type="spellStart"/>
+      <w:r>
+        <w:t>Ups</w:t>
+      </w:r>
+      <w:proofErr w:type="spellEnd"/>
+      <w:r>
+        <w:t xml:space="preserve">, </w:t>
+      </w:r>
+      <w:proofErr w:type="spellStart"/>
+      <w:r>
+        <w:t>Refactor</w:t>
+      </w:r>
+      <w:proofErr w:type="spellEnd"/>
+      <w:r>
+        <w:t xml:space="preserve"> der Tests nötig</w:t>
       </w:r>
     </w:p>
     <w:p>
@@ -887,14 +947,56 @@
           <w:numId w:val="2"/>
         </w:numPr>
       </w:pPr>
-      <w:r>
-        <w:t xml:space="preserve">Refactor Idee: ReceiveDamage() und GetHealedBy() zusammenführen </w:t>
+      <w:proofErr w:type="spellStart"/>
+      <w:r>
+        <w:t>Refactor</w:t>
+      </w:r>
+      <w:proofErr w:type="spellEnd"/>
+      <w:r>
+        <w:t xml:space="preserve"> Idee: </w:t>
+      </w:r>
+      <w:proofErr w:type="spellStart"/>
+      <w:proofErr w:type="gramStart"/>
+      <w:r>
+        <w:t>ReceiveDamage</w:t>
+      </w:r>
+      <w:proofErr w:type="spellEnd"/>
+      <w:r>
+        <w:t>(</w:t>
+      </w:r>
+      <w:proofErr w:type="gramEnd"/>
+      <w:r>
+        <w:t xml:space="preserve">) und </w:t>
+      </w:r>
+      <w:proofErr w:type="spellStart"/>
+      <w:r>
+        <w:t>GetHealedBy</w:t>
+      </w:r>
+      <w:proofErr w:type="spellEnd"/>
+      <w:r>
+        <w:t xml:space="preserve">() zusammenführen </w:t>
       </w:r>
       <w:r>
         <w:sym w:font="Wingdings" w:char="F0E0"/>
       </w:r>
       <w:r>
-        <w:t xml:space="preserve"> Refactor! Doch verworfen, damit negatives Heilen usw getestet werden kann</w:t>
+        <w:t xml:space="preserve"> </w:t>
+      </w:r>
+      <w:proofErr w:type="spellStart"/>
+      <w:r>
+        <w:t>Refactor</w:t>
+      </w:r>
+      <w:proofErr w:type="spellEnd"/>
+      <w:r>
+        <w:t xml:space="preserve">! Doch verworfen, damit negatives Heilen </w:t>
+      </w:r>
+      <w:proofErr w:type="spellStart"/>
+      <w:r>
+        <w:t>usw</w:t>
+      </w:r>
+      <w:proofErr w:type="spellEnd"/>
+      <w:r>
+        <w:t xml:space="preserve"> getestet werden kann</w:t>
       </w:r>
     </w:p>
     <w:p>
@@ -918,7 +1020,31 @@
         </w:numPr>
       </w:pPr>
       <w:r>
-        <w:t>Fehler sofort gefunden: Hatte recoveren von Last Breath in Damage Funktion statt Heal Funktion geschrieben</w:t>
+        <w:t xml:space="preserve">Fehler sofort gefunden: Hatte </w:t>
+      </w:r>
+      <w:proofErr w:type="spellStart"/>
+      <w:r>
+        <w:t>recoveren</w:t>
+      </w:r>
+      <w:proofErr w:type="spellEnd"/>
+      <w:r>
+        <w:t xml:space="preserve"> von Last </w:t>
+      </w:r>
+      <w:proofErr w:type="spellStart"/>
+      <w:r>
+        <w:t>Breath</w:t>
+      </w:r>
+      <w:proofErr w:type="spellEnd"/>
+      <w:r>
+        <w:t xml:space="preserve"> in Damage Funktion statt </w:t>
+      </w:r>
+      <w:proofErr w:type="spellStart"/>
+      <w:r>
+        <w:t>Heal</w:t>
+      </w:r>
+      <w:proofErr w:type="spellEnd"/>
+      <w:r>
+        <w:t xml:space="preserve"> Funktion geschrieben</w:t>
       </w:r>
     </w:p>
     <w:p>
@@ -930,7 +1056,15 @@
         </w:numPr>
       </w:pPr>
       <w:r>
-        <w:t>Tests so unabhängig wie möglich machen: Damage Boost after charge Tests überprüfen, ob der Damage Boost richtig angewendet wurde, indem sie einen Setter anwenden. Ob es nur einen Boost gleichzeitig oder eine Liste gibt, ist den Tests egal und kann unabhängig von ihnen angepasst werden</w:t>
+        <w:t xml:space="preserve">Tests so unabhängig wie möglich machen: Damage Boost after </w:t>
+      </w:r>
+      <w:proofErr w:type="spellStart"/>
+      <w:r>
+        <w:t>charge</w:t>
+      </w:r>
+      <w:proofErr w:type="spellEnd"/>
+      <w:r>
+        <w:t xml:space="preserve"> Tests überprüfen, ob der Damage Boost richtig angewendet wurde, indem sie einen Setter anwenden. Ob es nur einen Boost gleichzeitig oder eine Liste gibt, ist den Tests egal und kann unabhängig von ihnen angepasst werden</w:t>
       </w:r>
       <w:r>
         <w:t>. Sie überprüfen nur die resultierenden Werte und melden, wenn Dinge nicht passen</w:t>
@@ -945,7 +1079,15 @@
         </w:numPr>
       </w:pPr>
       <w:r>
-        <w:t>Enemy Klasse angefangen: Auffällig, dass viel Code dupliziert wird. Refactor: Eine allgemeine Fighter Klasse, davon erben Player und Enemy</w:t>
+        <w:t xml:space="preserve">Enemy Klasse angefangen: Auffällig, dass viel Code dupliziert wird. </w:t>
+      </w:r>
+      <w:proofErr w:type="spellStart"/>
+      <w:r>
+        <w:t>Refactor</w:t>
+      </w:r>
+      <w:proofErr w:type="spellEnd"/>
+      <w:r>
+        <w:t>: Eine allgemeine Fighter Klasse, davon erben Player und Enemy</w:t>
       </w:r>
     </w:p>
     <w:p>
@@ -956,8 +1098,13 @@
           <w:numId w:val="2"/>
         </w:numPr>
       </w:pPr>
-      <w:r>
-        <w:t>PlayerInventory für Equipment und Items</w:t>
+      <w:proofErr w:type="spellStart"/>
+      <w:r>
+        <w:t>PlayerInventory</w:t>
+      </w:r>
+      <w:proofErr w:type="spellEnd"/>
+      <w:r>
+        <w:t xml:space="preserve"> für Equipment und Items</w:t>
       </w:r>
     </w:p>
     <w:p>
@@ -968,14 +1115,56 @@
           <w:numId w:val="2"/>
         </w:numPr>
       </w:pPr>
-      <w:r>
-        <w:t>Refactor der Assert Funktionen, Less, NotEqual</w:t>
-      </w:r>
+      <w:proofErr w:type="spellStart"/>
+      <w:r>
+        <w:t>Refactor</w:t>
+      </w:r>
+      <w:proofErr w:type="spellEnd"/>
+      <w:r>
+        <w:t xml:space="preserve"> der </w:t>
+      </w:r>
+      <w:proofErr w:type="spellStart"/>
+      <w:r>
+        <w:t>Assert</w:t>
+      </w:r>
+      <w:proofErr w:type="spellEnd"/>
+      <w:r>
+        <w:t xml:space="preserve"> Funktionen, </w:t>
+      </w:r>
+      <w:proofErr w:type="spellStart"/>
+      <w:r>
+        <w:t>Less</w:t>
+      </w:r>
+      <w:proofErr w:type="spellEnd"/>
+      <w:r>
+        <w:t xml:space="preserve">, </w:t>
+      </w:r>
+      <w:proofErr w:type="spellStart"/>
+      <w:r>
+        <w:t>NotEqual</w:t>
+      </w:r>
+      <w:proofErr w:type="spellEnd"/>
       <w:r>
         <w:t>, Zero, Positive</w:t>
       </w:r>
       <w:r>
-        <w:t xml:space="preserve"> etc sind interessant + custom Fehlermeldungen</w:t>
+        <w:t xml:space="preserve"> </w:t>
+      </w:r>
+      <w:proofErr w:type="spellStart"/>
+      <w:r>
+        <w:t>etc</w:t>
+      </w:r>
+      <w:proofErr w:type="spellEnd"/>
+      <w:r>
+        <w:t xml:space="preserve"> sind interessant + </w:t>
+      </w:r>
+      <w:proofErr w:type="spellStart"/>
+      <w:r>
+        <w:t>custom</w:t>
+      </w:r>
+      <w:proofErr w:type="spellEnd"/>
+      <w:r>
+        <w:t xml:space="preserve"> Fehlermeldungen</w:t>
       </w:r>
     </w:p>
     <w:p>
@@ -987,7 +1176,23 @@
         </w:numPr>
       </w:pPr>
       <w:r>
-        <w:t>Problem mit Unity 2018: Test Scripts im Test Folder finden normale Scripte in anderen Ordnern nicht. Von Hand Assembly erstellen und in der Test Assembly referenzieren (</w:t>
+        <w:t xml:space="preserve">Problem mit Unity 2018: Test Scripts im Test Folder finden normale </w:t>
+      </w:r>
+      <w:proofErr w:type="spellStart"/>
+      <w:r>
+        <w:t>Scripte</w:t>
+      </w:r>
+      <w:proofErr w:type="spellEnd"/>
+      <w:r>
+        <w:t xml:space="preserve"> in anderen Ordnern nicht. Von Hand Assembly erstellen und in </w:t>
+      </w:r>
+      <w:proofErr w:type="gramStart"/>
+      <w:r>
+        <w:t>der Test</w:t>
+      </w:r>
+      <w:proofErr w:type="gramEnd"/>
+      <w:r>
+        <w:t xml:space="preserve"> Assembly referenzieren (</w:t>
       </w:r>
       <w:hyperlink r:id="rId5" w:history="1">
         <w:r>
@@ -1013,16 +1218,49 @@
         <w:rPr>
           <w:lang w:val="en-US"/>
         </w:rPr>
-        <w:t>Humble Object Pattern für MonoBehaviors?</w:t>
-      </w:r>
+        <w:t xml:space="preserve">Humble Object Pattern </w:t>
+      </w:r>
+      <w:proofErr w:type="spellStart"/>
+      <w:r>
+        <w:rPr>
+          <w:lang w:val="en-US"/>
+        </w:rPr>
+        <w:t>für</w:t>
+      </w:r>
+      <w:proofErr w:type="spellEnd"/>
       <w:r>
         <w:rPr>
           <w:lang w:val="en-US"/>
         </w:rPr>
         <w:t xml:space="preserve"> </w:t>
       </w:r>
-      <w:r>
-        <w:t>MonoBehavior enthält Referenzen auf ausgelagerte C# Scripts, die die Logik enthalten, ausführen und getestet werden</w:t>
+      <w:proofErr w:type="spellStart"/>
+      <w:r>
+        <w:rPr>
+          <w:lang w:val="en-US"/>
+        </w:rPr>
+        <w:t>MonoBehaviors</w:t>
+      </w:r>
+      <w:proofErr w:type="spellEnd"/>
+      <w:r>
+        <w:rPr>
+          <w:lang w:val="en-US"/>
+        </w:rPr>
+        <w:t>?</w:t>
+      </w:r>
+      <w:r>
+        <w:rPr>
+          <w:lang w:val="en-US"/>
+        </w:rPr>
+        <w:t xml:space="preserve"> </w:t>
+      </w:r>
+      <w:proofErr w:type="spellStart"/>
+      <w:r>
+        <w:t>MonoBehavior</w:t>
+      </w:r>
+      <w:proofErr w:type="spellEnd"/>
+      <w:r>
+        <w:t xml:space="preserve"> enthält Referenzen auf ausgelagerte C# Scripts, die die Logik enthalten, ausführen und getestet werden</w:t>
       </w:r>
     </w:p>
     <w:p>
@@ -1037,7 +1275,15 @@
         <w:t xml:space="preserve"> [Serializable] </w:t>
       </w:r>
       <w:r>
-        <w:t>Attribut über den C# Klassen must have, damit sie im Inspector angezeigt werden</w:t>
+        <w:t xml:space="preserve">Attribut über den C# Klassen must </w:t>
+      </w:r>
+      <w:proofErr w:type="spellStart"/>
+      <w:r>
+        <w:t>have</w:t>
+      </w:r>
+      <w:proofErr w:type="spellEnd"/>
+      <w:r>
+        <w:t>, damit sie im Inspector angezeigt werden</w:t>
       </w:r>
     </w:p>
     <w:p>
@@ -1048,8 +1294,13 @@
           <w:numId w:val="2"/>
         </w:numPr>
       </w:pPr>
-      <w:r>
-        <w:t xml:space="preserve">Active Time Battle? Dann kann Static Time Klasse von Unity umgangen </w:t>
+      <w:proofErr w:type="spellStart"/>
+      <w:r>
+        <w:t>Active</w:t>
+      </w:r>
+      <w:proofErr w:type="spellEnd"/>
+      <w:r>
+        <w:t xml:space="preserve"> Time Battle? Dann kann Static Time Klasse von Unity umgangen </w:t>
       </w:r>
       <w:r>
         <w:t>we</w:t>
@@ -1066,14 +1317,24 @@
           <w:numId w:val="2"/>
         </w:numPr>
       </w:pPr>
+      <w:proofErr w:type="spellStart"/>
       <w:r>
         <w:t>Weapons</w:t>
       </w:r>
+      <w:proofErr w:type="spellEnd"/>
       <w:r>
         <w:t>/Items</w:t>
       </w:r>
       <w:r>
-        <w:t xml:space="preserve"> als ScriptableObjects, dann sind die auch verwendet</w:t>
+        <w:t xml:space="preserve"> als </w:t>
+      </w:r>
+      <w:proofErr w:type="spellStart"/>
+      <w:r>
+        <w:t>ScriptableObjects</w:t>
+      </w:r>
+      <w:proofErr w:type="spellEnd"/>
+      <w:r>
+        <w:t>, dann sind die auch verwendet</w:t>
       </w:r>
     </w:p>
     <w:p>
@@ -1091,7 +1352,17 @@
         <w:t>tot,</w:t>
       </w:r>
       <w:r>
-        <w:t xml:space="preserve"> sondern lastBreath wenn Health = 0 </w:t>
+        <w:t xml:space="preserve"> sondern </w:t>
+      </w:r>
+      <w:proofErr w:type="spellStart"/>
+      <w:proofErr w:type="gramStart"/>
+      <w:r>
+        <w:t>lastBreath</w:t>
+      </w:r>
+      <w:proofErr w:type="spellEnd"/>
+      <w:proofErr w:type="gramEnd"/>
+      <w:r>
+        <w:t xml:space="preserve"> wenn Health = 0 </w:t>
       </w:r>
       <w:r>
         <w:t>nicht gefangen durch Test, weil ich Leben nicht auf 0 sondern negativ gemacht habe. Tests sind nur so schlau wie ihr Autor</w:t>
@@ -1105,8 +1376,21 @@
           <w:numId w:val="2"/>
         </w:numPr>
       </w:pPr>
-      <w:r>
-        <w:t>Humble Object Pattern Grund: MonoBehaviors lassen sich nicht per Script instanziieren und verwenden wie normale Klassen</w:t>
+      <w:proofErr w:type="spellStart"/>
+      <w:r>
+        <w:t>Humble</w:t>
+      </w:r>
+      <w:proofErr w:type="spellEnd"/>
+      <w:r>
+        <w:t xml:space="preserve"> Object Pattern Grund: </w:t>
+      </w:r>
+      <w:proofErr w:type="spellStart"/>
+      <w:r>
+        <w:t>MonoBehaviors</w:t>
+      </w:r>
+      <w:proofErr w:type="spellEnd"/>
+      <w:r>
+        <w:t xml:space="preserve"> lassen sich nicht per Script instanziieren und verwenden wie normale Klassen</w:t>
       </w:r>
     </w:p>
     <w:p>
@@ -1118,7 +1402,55 @@
         </w:numPr>
       </w:pPr>
       <w:r>
-        <w:t xml:space="preserve">Problem Inventar und Stats: Stats liefern den Damage Wert des Spielers. Inventar liefert Damage Wert der ausgerüsteten Waffe. Um das zu kombinieren, müssten entweder beide Dinge zu einer Klasse werden (widerspricht den Prinzipien und würde dem Ganzen seine Übersicht nehmen) oder sich gegenseitig referenzieren (dann wären sie sehr stark gekoppelt, was von der Logik komisch wäre und das Ganze verkompliziert). Wir bleiben daher dabei, dass beide getrennt voneinander im MonoBehavior existieren und verwendet werden. Das MonoBehavior muss nun also in einer eigenen Funktion die Damage Werte aus beiden Teilen nehmen und selber mit der korrekten Rechnung kombinieren. Das hilft unserem Problem nicht, dass wir MonoBehaviors nicht mocken können, um </w:t>
+        <w:t xml:space="preserve">Problem Inventar und </w:t>
+      </w:r>
+      <w:proofErr w:type="spellStart"/>
+      <w:r>
+        <w:t>Stats</w:t>
+      </w:r>
+      <w:proofErr w:type="spellEnd"/>
+      <w:r>
+        <w:t xml:space="preserve">: </w:t>
+      </w:r>
+      <w:proofErr w:type="spellStart"/>
+      <w:r>
+        <w:t>Stats</w:t>
+      </w:r>
+      <w:proofErr w:type="spellEnd"/>
+      <w:r>
+        <w:t xml:space="preserve"> liefern den Damage Wert des Spielers. Inventar liefert Damage Wert der ausgerüsteten Waffe. Um das zu kombinieren, müssten entweder beide Dinge zu einer Klasse werden (widerspricht den Prinzipien und würde dem Ganzen seine Übersicht nehmen) oder sich gegenseitig referenzieren (dann wären sie sehr stark gekoppelt, was von der Logik komisch wäre und das Ganze verkompliziert). Wir bleiben daher dabei, dass beide getrennt voneinander im </w:t>
+      </w:r>
+      <w:proofErr w:type="spellStart"/>
+      <w:r>
+        <w:t>MonoBehavior</w:t>
+      </w:r>
+      <w:proofErr w:type="spellEnd"/>
+      <w:r>
+        <w:t xml:space="preserve"> existieren und verwendet werden. Das </w:t>
+      </w:r>
+      <w:proofErr w:type="spellStart"/>
+      <w:r>
+        <w:t>MonoBehavior</w:t>
+      </w:r>
+      <w:proofErr w:type="spellEnd"/>
+      <w:r>
+        <w:t xml:space="preserve"> muss nun also in einer eigenen Funktion die Damage Werte aus beiden Teilen nehmen und selber mit der korrekten Rechnung kombinieren. Das hilft unserem Problem nicht, dass wir </w:t>
+      </w:r>
+      <w:proofErr w:type="spellStart"/>
+      <w:r>
+        <w:t>MonoBehaviors</w:t>
+      </w:r>
+      <w:proofErr w:type="spellEnd"/>
+      <w:r>
+        <w:t xml:space="preserve"> nicht </w:t>
+      </w:r>
+      <w:proofErr w:type="spellStart"/>
+      <w:r>
+        <w:t>mocken</w:t>
+      </w:r>
+      <w:proofErr w:type="spellEnd"/>
+      <w:r>
+        <w:t xml:space="preserve"> können, um </w:t>
       </w:r>
       <w:r>
         <w:lastRenderedPageBreak/>
@@ -1134,8 +1466,37 @@
         </w:numPr>
       </w:pPr>
       <w:r>
-        <w:t>Pure Functions? Nein, impure functions, zu testen mit Test Doubles, eben Mock etc</w:t>
-      </w:r>
+        <w:t xml:space="preserve">Pure </w:t>
+      </w:r>
+      <w:proofErr w:type="spellStart"/>
+      <w:r>
+        <w:t>Functions</w:t>
+      </w:r>
+      <w:proofErr w:type="spellEnd"/>
+      <w:r>
+        <w:t xml:space="preserve">? Nein, </w:t>
+      </w:r>
+      <w:proofErr w:type="spellStart"/>
+      <w:r>
+        <w:t>impure</w:t>
+      </w:r>
+      <w:proofErr w:type="spellEnd"/>
+      <w:r>
+        <w:t xml:space="preserve"> </w:t>
+      </w:r>
+      <w:proofErr w:type="spellStart"/>
+      <w:r>
+        <w:t>functions</w:t>
+      </w:r>
+      <w:proofErr w:type="spellEnd"/>
+      <w:r>
+        <w:t xml:space="preserve">, zu testen mit Test Doubles, eben Mock </w:t>
+      </w:r>
+      <w:proofErr w:type="spellStart"/>
+      <w:r>
+        <w:t>etc</w:t>
+      </w:r>
+      <w:proofErr w:type="spellEnd"/>
     </w:p>
     <w:p>
       <w:pPr>
@@ -1145,8 +1506,29 @@
           <w:numId w:val="2"/>
         </w:numPr>
       </w:pPr>
-      <w:r>
-        <w:t xml:space="preserve">NSubstitute runterladen: war mal in den Testing Tools, aber entfernt bei Merge mit Unity? </w:t>
+      <w:proofErr w:type="spellStart"/>
+      <w:r>
+        <w:t>NSubstitute</w:t>
+      </w:r>
+      <w:proofErr w:type="spellEnd"/>
+      <w:r>
+        <w:t xml:space="preserve"> runterladen: war mal in den </w:t>
+      </w:r>
+      <w:proofErr w:type="spellStart"/>
+      <w:r>
+        <w:t>Testing</w:t>
+      </w:r>
+      <w:proofErr w:type="spellEnd"/>
+      <w:r>
+        <w:t xml:space="preserve"> Tools, aber entfernt bei </w:t>
+      </w:r>
+      <w:proofErr w:type="spellStart"/>
+      <w:r>
+        <w:t>Merge</w:t>
+      </w:r>
+      <w:proofErr w:type="spellEnd"/>
+      <w:r>
+        <w:t xml:space="preserve"> mit Unity? </w:t>
       </w:r>
     </w:p>
     <w:p>
@@ -1200,8 +1582,37 @@
           <w:numId w:val="2"/>
         </w:numPr>
       </w:pPr>
-      <w:r>
-        <w:t xml:space="preserve">dll in Unity einfügen, sonst compiled zwar vs aber unity nicht </w:t>
+      <w:proofErr w:type="spellStart"/>
+      <w:r>
+        <w:t>dll</w:t>
+      </w:r>
+      <w:proofErr w:type="spellEnd"/>
+      <w:r>
+        <w:t xml:space="preserve"> in Unity einfügen, sonst </w:t>
+      </w:r>
+      <w:proofErr w:type="spellStart"/>
+      <w:r>
+        <w:t>compiled</w:t>
+      </w:r>
+      <w:proofErr w:type="spellEnd"/>
+      <w:r>
+        <w:t xml:space="preserve"> zwar </w:t>
+      </w:r>
+      <w:proofErr w:type="spellStart"/>
+      <w:r>
+        <w:t>vs</w:t>
+      </w:r>
+      <w:proofErr w:type="spellEnd"/>
+      <w:r>
+        <w:t xml:space="preserve"> aber </w:t>
+      </w:r>
+      <w:proofErr w:type="spellStart"/>
+      <w:r>
+        <w:t>unity</w:t>
+      </w:r>
+      <w:proofErr w:type="spellEnd"/>
+      <w:r>
+        <w:t xml:space="preserve"> nicht </w:t>
       </w:r>
       <w:hyperlink r:id="rId8" w:history="1">
         <w:r>
@@ -1227,7 +1638,55 @@
         <w:t>System.Threading.Tasks.Extensions.dll</w:t>
       </w:r>
       <w:r>
-        <w:t xml:space="preserve"> (sonst ging Substitute.For&lt;&gt; nicht, weil ValueTask&lt;&gt; nicht bekannt war) und CastleCore.dll (weil ohne diese dll NSubstitute Exceptions im Constructor warf, wenn man den Test laufen ließ)</w:t>
+        <w:t xml:space="preserve"> (sonst ging </w:t>
+      </w:r>
+      <w:proofErr w:type="spellStart"/>
+      <w:r>
+        <w:t>Substitute.For</w:t>
+      </w:r>
+      <w:proofErr w:type="spellEnd"/>
+      <w:r>
+        <w:t xml:space="preserve">&lt;&gt; nicht, weil </w:t>
+      </w:r>
+      <w:proofErr w:type="spellStart"/>
+      <w:r>
+        <w:t>ValueTask</w:t>
+      </w:r>
+      <w:proofErr w:type="spellEnd"/>
+      <w:r>
+        <w:t xml:space="preserve">&lt;&gt; nicht bekannt war) und CastleCore.dll (weil ohne diese </w:t>
+      </w:r>
+      <w:proofErr w:type="spellStart"/>
+      <w:r>
+        <w:t>dll</w:t>
+      </w:r>
+      <w:proofErr w:type="spellEnd"/>
+      <w:r>
+        <w:t xml:space="preserve"> </w:t>
+      </w:r>
+      <w:proofErr w:type="spellStart"/>
+      <w:r>
+        <w:t>NSubstitute</w:t>
+      </w:r>
+      <w:proofErr w:type="spellEnd"/>
+      <w:r>
+        <w:t xml:space="preserve"> </w:t>
+      </w:r>
+      <w:proofErr w:type="spellStart"/>
+      <w:r>
+        <w:t>Exceptions</w:t>
+      </w:r>
+      <w:proofErr w:type="spellEnd"/>
+      <w:r>
+        <w:t xml:space="preserve"> im </w:t>
+      </w:r>
+      <w:proofErr w:type="spellStart"/>
+      <w:r>
+        <w:t>Constructor</w:t>
+      </w:r>
+      <w:proofErr w:type="spellEnd"/>
+      <w:r>
+        <w:t xml:space="preserve"> warf, wenn man den Test laufen ließ)</w:t>
       </w:r>
     </w:p>
     <w:p>
@@ -1241,12 +1700,211 @@
       <w:r>
         <w:t xml:space="preserve">LÖSUNG: </w:t>
       </w:r>
-      <w:r>
-        <w:t>stats gibt den CurrentAttackValue aus, ohne die Waffe zu beachten. Das inventory liefert einen Verweis aus der Waffe, von welcher man den Bonus auslesen kann. Die Kombination beider Werte müsste eig im MonoBehavior passieren (die beiden Klassen sollen in keinem Zusammenhang stehen), aber dort könnte man es nicht testen. Daher implementiert das MonoBehavior nun ein Interface, welches die Funktion GetAllAttackBonus() vorgibt. Das MonoBehavior implementiert diese nun so, dass sie die Waffe überprüft und deren AttackBonus ausliest (ggf. noch weitere Boni von anderen Dingen, später). Später wird dann einfach CurrentAttackValue() + Bonus gerechnet. Da wir mit NSubtitute das Interface mocken können, sind wir in der Lage, den Bonus der Waffe zu testen: wir können der GetAllAttackBonus() Funktion des mock Objekts befehlen, für unseren Test den Bonus der Waffe zurückzugeben – wir können hier also eingreifen und unser benötigtes Verhalten erzeugen, ohne das MonoBehavior zu benötigen. Daraufhin können im Test den Schadenswert mit Waffe vergleichen und schauen, ob er wirklich höher ist als ohne Waffe</w:t>
-      </w:r>
-      <w:r>
-        <w:t>. Dies läuft über die stats Klasse, welche einen Verweis auf das Interface hat (im Spiel selber wird dies ein Verweis auf das MonoBehavior sein) und darüber GetAllAttackBonus() direkt in ihrer GetCurrentAttackValue() Funktion verwenden kann</w:t>
-      </w:r>
+      <w:proofErr w:type="spellStart"/>
+      <w:r>
+        <w:t>stats</w:t>
+      </w:r>
+      <w:proofErr w:type="spellEnd"/>
+      <w:r>
+        <w:t xml:space="preserve"> gibt den </w:t>
+      </w:r>
+      <w:proofErr w:type="spellStart"/>
+      <w:r>
+        <w:t>CurrentAttackValue</w:t>
+      </w:r>
+      <w:proofErr w:type="spellEnd"/>
+      <w:r>
+        <w:t xml:space="preserve"> aus, ohne die Waffe zu beachten. Das </w:t>
+      </w:r>
+      <w:proofErr w:type="spellStart"/>
+      <w:r>
+        <w:t>inventory</w:t>
+      </w:r>
+      <w:proofErr w:type="spellEnd"/>
+      <w:r>
+        <w:t xml:space="preserve"> liefert einen Verweis aus der Waffe, von welcher man den Bonus auslesen kann. Die Kombination beider Werte müsste </w:t>
+      </w:r>
+      <w:proofErr w:type="spellStart"/>
+      <w:r>
+        <w:t>eig</w:t>
+      </w:r>
+      <w:proofErr w:type="spellEnd"/>
+      <w:r>
+        <w:t xml:space="preserve"> im </w:t>
+      </w:r>
+      <w:proofErr w:type="spellStart"/>
+      <w:r>
+        <w:t>MonoBehavior</w:t>
+      </w:r>
+      <w:proofErr w:type="spellEnd"/>
+      <w:r>
+        <w:t xml:space="preserve"> passieren (die beiden Klassen sollen in keinem Zusammenhang stehen), aber dort könnte man es nicht testen. Daher implementiert das </w:t>
+      </w:r>
+      <w:proofErr w:type="spellStart"/>
+      <w:r>
+        <w:t>MonoBehavior</w:t>
+      </w:r>
+      <w:proofErr w:type="spellEnd"/>
+      <w:r>
+        <w:t xml:space="preserve"> nun ein Interface, welches die Funktion </w:t>
+      </w:r>
+      <w:proofErr w:type="spellStart"/>
+      <w:proofErr w:type="gramStart"/>
+      <w:r>
+        <w:t>GetAllAttackBonus</w:t>
+      </w:r>
+      <w:proofErr w:type="spellEnd"/>
+      <w:r>
+        <w:t>(</w:t>
+      </w:r>
+      <w:proofErr w:type="gramEnd"/>
+      <w:r>
+        <w:t xml:space="preserve">) vorgibt. Das </w:t>
+      </w:r>
+      <w:proofErr w:type="spellStart"/>
+      <w:r>
+        <w:t>MonoBehavior</w:t>
+      </w:r>
+      <w:proofErr w:type="spellEnd"/>
+      <w:r>
+        <w:t xml:space="preserve"> implementiert diese nun so, dass sie die Waffe überprüft und deren </w:t>
+      </w:r>
+      <w:proofErr w:type="spellStart"/>
+      <w:r>
+        <w:t>AttackBonus</w:t>
+      </w:r>
+      <w:proofErr w:type="spellEnd"/>
+      <w:r>
+        <w:t xml:space="preserve"> ausliest (ggf. noch weitere Boni von anderen Dingen, später). Später wird dann einfach </w:t>
+      </w:r>
+      <w:proofErr w:type="spellStart"/>
+      <w:proofErr w:type="gramStart"/>
+      <w:r>
+        <w:t>CurrentAttackValue</w:t>
+      </w:r>
+      <w:proofErr w:type="spellEnd"/>
+      <w:r>
+        <w:t>(</w:t>
+      </w:r>
+      <w:proofErr w:type="gramEnd"/>
+      <w:r>
+        <w:t xml:space="preserve">) + Bonus gerechnet. Da wir mit </w:t>
+      </w:r>
+      <w:proofErr w:type="spellStart"/>
+      <w:r>
+        <w:t>NSubtitute</w:t>
+      </w:r>
+      <w:proofErr w:type="spellEnd"/>
+      <w:r>
+        <w:t xml:space="preserve"> das Interface </w:t>
+      </w:r>
+      <w:proofErr w:type="spellStart"/>
+      <w:r>
+        <w:t>mocken</w:t>
+      </w:r>
+      <w:proofErr w:type="spellEnd"/>
+      <w:r>
+        <w:t xml:space="preserve"> können, sind wir in der Lage, den Bonus der Waffe zu testen: wir können der </w:t>
+      </w:r>
+      <w:proofErr w:type="spellStart"/>
+      <w:proofErr w:type="gramStart"/>
+      <w:r>
+        <w:t>GetAllAttackBonus</w:t>
+      </w:r>
+      <w:proofErr w:type="spellEnd"/>
+      <w:r>
+        <w:t>(</w:t>
+      </w:r>
+      <w:proofErr w:type="gramEnd"/>
+      <w:r>
+        <w:t xml:space="preserve">) Funktion des </w:t>
+      </w:r>
+      <w:proofErr w:type="spellStart"/>
+      <w:r>
+        <w:t>mock</w:t>
+      </w:r>
+      <w:proofErr w:type="spellEnd"/>
+      <w:r>
+        <w:t xml:space="preserve"> Objekts befehlen, für unseren Test den Bonus der Waffe zurückzugeben – wir können hier also eingreifen und unser benötigtes Verhalten erzeugen, ohne das </w:t>
+      </w:r>
+      <w:proofErr w:type="spellStart"/>
+      <w:r>
+        <w:t>MonoBehavior</w:t>
+      </w:r>
+      <w:proofErr w:type="spellEnd"/>
+      <w:r>
+        <w:t xml:space="preserve"> zu benötigen. Daraufhin können im Test den Schadenswert mit Waffe vergleichen und schauen, ob er wirklich höher ist als ohne Waffe</w:t>
+      </w:r>
+      <w:r>
+        <w:t xml:space="preserve">. Dies läuft über die </w:t>
+      </w:r>
+      <w:proofErr w:type="spellStart"/>
+      <w:r>
+        <w:t>stats</w:t>
+      </w:r>
+      <w:proofErr w:type="spellEnd"/>
+      <w:r>
+        <w:t xml:space="preserve"> Klasse, welche einen Verweis auf das Interface hat (im Spiel selber wird dies ein Verweis auf das </w:t>
+      </w:r>
+      <w:proofErr w:type="spellStart"/>
+      <w:r>
+        <w:t>MonoBehavior</w:t>
+      </w:r>
+      <w:proofErr w:type="spellEnd"/>
+      <w:r>
+        <w:t xml:space="preserve"> sein) und darüber </w:t>
+      </w:r>
+      <w:proofErr w:type="spellStart"/>
+      <w:proofErr w:type="gramStart"/>
+      <w:r>
+        <w:t>GetAllAttackBonus</w:t>
+      </w:r>
+      <w:proofErr w:type="spellEnd"/>
+      <w:r>
+        <w:t>(</w:t>
+      </w:r>
+      <w:proofErr w:type="gramEnd"/>
+      <w:r>
+        <w:t xml:space="preserve">) direkt in ihrer </w:t>
+      </w:r>
+      <w:proofErr w:type="spellStart"/>
+      <w:r>
+        <w:t>GetCurrentAttackValue</w:t>
+      </w:r>
+      <w:proofErr w:type="spellEnd"/>
+      <w:r>
+        <w:t>() Funktion verwenden kann</w:t>
+      </w:r>
+    </w:p>
+    <w:p>
+      <w:pPr>
+        <w:pStyle w:val="Listenabsatz"/>
+        <w:numPr>
+          <w:ilvl w:val="0"/>
+          <w:numId w:val="2"/>
+        </w:numPr>
+      </w:pPr>
+      <w:r>
+        <w:t xml:space="preserve">Player Inventar Item </w:t>
+      </w:r>
+      <w:proofErr w:type="spellStart"/>
+      <w:r>
+        <w:t>Functionality</w:t>
+      </w:r>
+      <w:proofErr w:type="spellEnd"/>
+      <w:r>
+        <w:t xml:space="preserve">: Sehr vergleichbar mit Conditions </w:t>
+      </w:r>
+      <w:proofErr w:type="spellStart"/>
+      <w:r>
+        <w:t>etc</w:t>
+      </w:r>
+      <w:proofErr w:type="spellEnd"/>
+      <w:r>
+        <w:t xml:space="preserve"> für mein Quest System</w:t>
+      </w:r>
+      <w:bookmarkStart w:id="0" w:name="_GoBack"/>
+      <w:bookmarkEnd w:id="0"/>
     </w:p>
     <w:sectPr>
       <w:pgSz w:w="11906" w:h="16838"/>

</xml_diff>

<commit_message>
Fighters can now dodge an attack + tests
</commit_message>
<xml_diff>
--- a/Stories2.docx
+++ b/Stories2.docx
@@ -338,14 +338,16 @@
           <w:numId w:val="1"/>
         </w:numPr>
         <w:rPr>
-          <w:lang w:val="en-US"/>
-        </w:rPr>
-      </w:pPr>
-      <w:r>
-        <w:rPr>
-          <w:lang w:val="en-US"/>
-        </w:rPr>
-        <w:t>As a fighter, I …</w:t>
+          <w:strike/>
+          <w:lang w:val="en-US"/>
+        </w:rPr>
+      </w:pPr>
+      <w:r>
+        <w:rPr>
+          <w:strike/>
+          <w:lang w:val="en-US"/>
+        </w:rPr>
+        <w:t>As a fighter, I have a small chance to dodge an incoming attack</w:t>
       </w:r>
     </w:p>
     <w:p>
@@ -382,6 +384,8 @@
         </w:rPr>
         <w:t>no points</w:t>
       </w:r>
+      <w:bookmarkStart w:id="0" w:name="_GoBack"/>
+      <w:bookmarkEnd w:id="0"/>
     </w:p>
     <w:p>
       <w:pPr>
@@ -1903,8 +1907,6 @@
       <w:r>
         <w:t xml:space="preserve"> für mein Quest System</w:t>
       </w:r>
-      <w:bookmarkStart w:id="0" w:name="_GoBack"/>
-      <w:bookmarkEnd w:id="0"/>
     </w:p>
     <w:sectPr>
       <w:pgSz w:w="11906" w:h="16838"/>

</xml_diff>

<commit_message>
Added Game Controller + test for gaining points when killing enemy (not passing yet)
</commit_message>
<xml_diff>
--- a/Stories2.docx
+++ b/Stories2.docx
@@ -384,8 +384,299 @@
         </w:rPr>
         <w:t>no points</w:t>
       </w:r>
+    </w:p>
+    <w:p>
+      <w:pPr>
+        <w:pStyle w:val="Listenabsatz"/>
+        <w:numPr>
+          <w:ilvl w:val="0"/>
+          <w:numId w:val="1"/>
+        </w:numPr>
+        <w:rPr>
+          <w:strike/>
+          <w:lang w:val="en-US"/>
+        </w:rPr>
+      </w:pPr>
+      <w:r>
+        <w:rPr>
+          <w:strike/>
+          <w:lang w:val="en-US"/>
+        </w:rPr>
+        <w:t xml:space="preserve">As a player, I </w:t>
+      </w:r>
+      <w:r>
+        <w:rPr>
+          <w:strike/>
+          <w:lang w:val="en-US"/>
+        </w:rPr>
+        <w:t xml:space="preserve">can </w:t>
+      </w:r>
+      <w:r>
+        <w:rPr>
+          <w:strike/>
+          <w:lang w:val="en-US"/>
+        </w:rPr>
+        <w:t xml:space="preserve">gain </w:t>
+      </w:r>
+      <w:r>
+        <w:rPr>
+          <w:strike/>
+          <w:lang w:val="en-US"/>
+        </w:rPr>
+        <w:t xml:space="preserve">and lose </w:t>
+      </w:r>
+      <w:r>
+        <w:rPr>
+          <w:strike/>
+          <w:lang w:val="en-US"/>
+        </w:rPr>
+        <w:t xml:space="preserve">points </w:t>
+      </w:r>
+    </w:p>
+    <w:p>
+      <w:pPr>
+        <w:pStyle w:val="Listenabsatz"/>
+        <w:numPr>
+          <w:ilvl w:val="0"/>
+          <w:numId w:val="1"/>
+        </w:numPr>
+        <w:rPr>
+          <w:strike/>
+          <w:lang w:val="en-US"/>
+        </w:rPr>
+      </w:pPr>
+      <w:r>
+        <w:rPr>
+          <w:strike/>
+          <w:lang w:val="en-US"/>
+        </w:rPr>
+        <w:t xml:space="preserve">As a player, I </w:t>
+      </w:r>
+      <w:r>
+        <w:rPr>
+          <w:strike/>
+          <w:lang w:val="en-US"/>
+        </w:rPr>
+        <w:t>can equip a weapon that gives me a constant bonus on attack damage</w:t>
+      </w:r>
+    </w:p>
+    <w:p>
+      <w:pPr>
+        <w:pStyle w:val="Listenabsatz"/>
+        <w:numPr>
+          <w:ilvl w:val="0"/>
+          <w:numId w:val="1"/>
+        </w:numPr>
+        <w:rPr>
+          <w:strike/>
+          <w:lang w:val="en-US"/>
+        </w:rPr>
+      </w:pPr>
+      <w:r>
+        <w:rPr>
+          <w:strike/>
+          <w:lang w:val="en-US"/>
+        </w:rPr>
+        <w:t>As a player, I can collect items and store them in an inventory</w:t>
+      </w:r>
+    </w:p>
+    <w:p>
+      <w:pPr>
+        <w:pStyle w:val="Listenabsatz"/>
+        <w:numPr>
+          <w:ilvl w:val="0"/>
+          <w:numId w:val="1"/>
+        </w:numPr>
+        <w:rPr>
+          <w:strike/>
+          <w:lang w:val="en-US"/>
+        </w:rPr>
+      </w:pPr>
+      <w:r>
+        <w:rPr>
+          <w:strike/>
+          <w:lang w:val="en-US"/>
+        </w:rPr>
+        <w:t xml:space="preserve">As a player, I can use items from my inventory for </w:t>
+      </w:r>
+      <w:r>
+        <w:rPr>
+          <w:strike/>
+          <w:lang w:val="en-US"/>
+        </w:rPr>
+        <w:t>healing e</w:t>
+      </w:r>
+      <w:r>
+        <w:rPr>
+          <w:strike/>
+          <w:lang w:val="en-US"/>
+        </w:rPr>
+        <w:t>.g.</w:t>
+      </w:r>
+    </w:p>
+    <w:p>
+      <w:pPr>
+        <w:pStyle w:val="Listenabsatz"/>
+        <w:numPr>
+          <w:ilvl w:val="0"/>
+          <w:numId w:val="1"/>
+        </w:numPr>
+        <w:rPr>
+          <w:lang w:val="en-US"/>
+        </w:rPr>
+      </w:pPr>
+      <w:r>
+        <w:rPr>
+          <w:lang w:val="en-US"/>
+        </w:rPr>
+        <w:t>As a player, if I collect a new weapon, I want to be asked whether I want to equip it directly</w:t>
+      </w:r>
+    </w:p>
+    <w:p>
+      <w:pPr>
+        <w:rPr>
+          <w:lang w:val="en-US"/>
+        </w:rPr>
+      </w:pPr>
+    </w:p>
+    <w:p>
+      <w:pPr>
+        <w:pStyle w:val="Listenabsatz"/>
+        <w:numPr>
+          <w:ilvl w:val="0"/>
+          <w:numId w:val="1"/>
+        </w:numPr>
+        <w:rPr>
+          <w:lang w:val="en-US"/>
+        </w:rPr>
+      </w:pPr>
+      <w:r>
+        <w:rPr>
+          <w:lang w:val="en-US"/>
+        </w:rPr>
+        <w:t>As an enemy, I drop random loot</w:t>
+      </w:r>
+      <w:r>
+        <w:rPr>
+          <w:lang w:val="en-US"/>
+        </w:rPr>
+        <w:t xml:space="preserve"> (weapons/items)</w:t>
+      </w:r>
+      <w:r>
+        <w:rPr>
+          <w:lang w:val="en-US"/>
+        </w:rPr>
+        <w:t xml:space="preserve"> when I die</w:t>
+      </w:r>
+    </w:p>
+    <w:p>
+      <w:pPr>
+        <w:pStyle w:val="Listenabsatz"/>
+        <w:numPr>
+          <w:ilvl w:val="0"/>
+          <w:numId w:val="1"/>
+        </w:numPr>
+        <w:rPr>
+          <w:b/>
+          <w:lang w:val="en-US"/>
+        </w:rPr>
+      </w:pPr>
+      <w:r>
+        <w:rPr>
+          <w:b/>
+          <w:lang w:val="en-US"/>
+        </w:rPr>
+        <w:t>As an enemy, I give the player points when he kills me</w:t>
+      </w:r>
+    </w:p>
+    <w:p>
+      <w:pPr>
+        <w:pStyle w:val="Listenabsatz"/>
+        <w:numPr>
+          <w:ilvl w:val="0"/>
+          <w:numId w:val="1"/>
+        </w:numPr>
+        <w:rPr>
+          <w:lang w:val="en-US"/>
+        </w:rPr>
+      </w:pPr>
+      <w:r>
+        <w:rPr>
+          <w:lang w:val="en-US"/>
+        </w:rPr>
+        <w:t>As an enemy, I will choose my actions randomly (charge or attack)</w:t>
+      </w:r>
+    </w:p>
+    <w:p>
+      <w:pPr>
+        <w:pStyle w:val="Listenabsatz"/>
+        <w:rPr>
+          <w:lang w:val="en-US"/>
+        </w:rPr>
+      </w:pPr>
+    </w:p>
+    <w:p>
+      <w:pPr>
+        <w:pStyle w:val="Listenabsatz"/>
+        <w:numPr>
+          <w:ilvl w:val="0"/>
+          <w:numId w:val="1"/>
+        </w:numPr>
+        <w:rPr>
+          <w:lang w:val="en-US"/>
+        </w:rPr>
+      </w:pPr>
+      <w:r>
+        <w:rPr>
+          <w:lang w:val="en-US"/>
+        </w:rPr>
+        <w:t>As a support</w:t>
+      </w:r>
+      <w:r>
+        <w:rPr>
+          <w:lang w:val="en-US"/>
+        </w:rPr>
+        <w:t xml:space="preserve"> e</w:t>
+      </w:r>
       <w:bookmarkStart w:id="0" w:name="_GoBack"/>
       <w:bookmarkEnd w:id="0"/>
+      <w:r>
+        <w:rPr>
+          <w:lang w:val="en-US"/>
+        </w:rPr>
+        <w:t xml:space="preserve">nemy, I can heal </w:t>
+      </w:r>
+      <w:r>
+        <w:rPr>
+          <w:lang w:val="en-US"/>
+        </w:rPr>
+        <w:t>will try to heal another enemy or myself</w:t>
+      </w:r>
+      <w:r>
+        <w:rPr>
+          <w:lang w:val="en-US"/>
+        </w:rPr>
+        <w:t xml:space="preserve"> once </w:t>
+      </w:r>
+      <w:r>
+        <w:rPr>
+          <w:lang w:val="en-US"/>
+        </w:rPr>
+        <w:t>their</w:t>
+      </w:r>
+      <w:r>
+        <w:rPr>
+          <w:lang w:val="en-US"/>
+        </w:rPr>
+        <w:t xml:space="preserve"> health drops below 50%</w:t>
+      </w:r>
+    </w:p>
+    <w:p>
+      <w:pPr>
+        <w:rPr>
+          <w:lang w:val="en-US"/>
+        </w:rPr>
+      </w:pPr>
     </w:p>
     <w:p>
       <w:pPr>
@@ -395,44 +686,20 @@
           <w:numId w:val="1"/>
         </w:numPr>
         <w:rPr>
-          <w:strike/>
-          <w:lang w:val="en-US"/>
-        </w:rPr>
-      </w:pPr>
-      <w:r>
-        <w:rPr>
-          <w:strike/>
-          <w:lang w:val="en-US"/>
-        </w:rPr>
-        <w:t xml:space="preserve">As a player, I </w:t>
-      </w:r>
-      <w:r>
-        <w:rPr>
-          <w:strike/>
-          <w:lang w:val="en-US"/>
-        </w:rPr>
-        <w:t xml:space="preserve">can </w:t>
-      </w:r>
-      <w:r>
-        <w:rPr>
-          <w:strike/>
-          <w:lang w:val="en-US"/>
-        </w:rPr>
-        <w:t xml:space="preserve">gain </w:t>
-      </w:r>
-      <w:r>
-        <w:rPr>
-          <w:strike/>
-          <w:lang w:val="en-US"/>
-        </w:rPr>
-        <w:t xml:space="preserve">and lose </w:t>
-      </w:r>
-      <w:r>
-        <w:rPr>
-          <w:strike/>
-          <w:lang w:val="en-US"/>
-        </w:rPr>
-        <w:t xml:space="preserve">points </w:t>
+          <w:lang w:val="en-US"/>
+        </w:rPr>
+      </w:pPr>
+      <w:r>
+        <w:rPr>
+          <w:lang w:val="en-US"/>
+        </w:rPr>
+        <w:t>The game controller controls the flow of battle, so that player and enemies each get their turn</w:t>
+      </w:r>
+      <w:r>
+        <w:rPr>
+          <w:lang w:val="en-US"/>
+        </w:rPr>
+        <w:t>??? ATB???</w:t>
       </w:r>
     </w:p>
     <w:p>
@@ -443,23 +710,14 @@
           <w:numId w:val="1"/>
         </w:numPr>
         <w:rPr>
-          <w:strike/>
-          <w:lang w:val="en-US"/>
-        </w:rPr>
-      </w:pPr>
-      <w:r>
-        <w:rPr>
-          <w:strike/>
-          <w:lang w:val="en-US"/>
-        </w:rPr>
-        <w:t xml:space="preserve">As a player, I </w:t>
-      </w:r>
-      <w:r>
-        <w:rPr>
-          <w:strike/>
-          <w:lang w:val="en-US"/>
-        </w:rPr>
-        <w:t>can equip a weapon that gives me a constant bonus on attack damage</w:t>
+          <w:lang w:val="en-US"/>
+        </w:rPr>
+      </w:pPr>
+      <w:r>
+        <w:rPr>
+          <w:lang w:val="en-US"/>
+        </w:rPr>
+        <w:t>The game controller starts the battle as soon as the player approaches an enemy</w:t>
       </w:r>
     </w:p>
     <w:p>
@@ -470,16 +728,14 @@
           <w:numId w:val="1"/>
         </w:numPr>
         <w:rPr>
-          <w:strike/>
-          <w:lang w:val="en-US"/>
-        </w:rPr>
-      </w:pPr>
-      <w:r>
-        <w:rPr>
-          <w:strike/>
-          <w:lang w:val="en-US"/>
-        </w:rPr>
-        <w:t>As a player, I can collect items and store them in an inventory</w:t>
+          <w:lang w:val="en-US"/>
+        </w:rPr>
+      </w:pPr>
+      <w:r>
+        <w:rPr>
+          <w:lang w:val="en-US"/>
+        </w:rPr>
+        <w:t>The game controller ends the battle when all enemies are defeated or when the player dies</w:t>
       </w:r>
     </w:p>
     <w:p>
@@ -497,212 +753,6 @@
         <w:rPr>
           <w:lang w:val="en-US"/>
         </w:rPr>
-        <w:t xml:space="preserve">As a player, I can use items from my inventory for </w:t>
-      </w:r>
-      <w:r>
-        <w:rPr>
-          <w:lang w:val="en-US"/>
-        </w:rPr>
-        <w:t>healing e</w:t>
-      </w:r>
-      <w:r>
-        <w:rPr>
-          <w:lang w:val="en-US"/>
-        </w:rPr>
-        <w:t>.g.</w:t>
-      </w:r>
-    </w:p>
-    <w:p>
-      <w:pPr>
-        <w:pStyle w:val="Listenabsatz"/>
-        <w:numPr>
-          <w:ilvl w:val="0"/>
-          <w:numId w:val="1"/>
-        </w:numPr>
-        <w:rPr>
-          <w:lang w:val="en-US"/>
-        </w:rPr>
-      </w:pPr>
-      <w:r>
-        <w:rPr>
-          <w:lang w:val="en-US"/>
-        </w:rPr>
-        <w:t>As a player, if I collect a new weapon, I want to be asked whether I want to equip it directly</w:t>
-      </w:r>
-    </w:p>
-    <w:p>
-      <w:pPr>
-        <w:rPr>
-          <w:lang w:val="en-US"/>
-        </w:rPr>
-      </w:pPr>
-    </w:p>
-    <w:p>
-      <w:pPr>
-        <w:pStyle w:val="Listenabsatz"/>
-        <w:numPr>
-          <w:ilvl w:val="0"/>
-          <w:numId w:val="1"/>
-        </w:numPr>
-        <w:rPr>
-          <w:lang w:val="en-US"/>
-        </w:rPr>
-      </w:pPr>
-      <w:r>
-        <w:rPr>
-          <w:lang w:val="en-US"/>
-        </w:rPr>
-        <w:t>As an enemy, I drop random loot</w:t>
-      </w:r>
-      <w:r>
-        <w:rPr>
-          <w:lang w:val="en-US"/>
-        </w:rPr>
-        <w:t xml:space="preserve"> (weapons/items)</w:t>
-      </w:r>
-      <w:r>
-        <w:rPr>
-          <w:lang w:val="en-US"/>
-        </w:rPr>
-        <w:t xml:space="preserve"> when I die</w:t>
-      </w:r>
-    </w:p>
-    <w:p>
-      <w:pPr>
-        <w:pStyle w:val="Listenabsatz"/>
-        <w:numPr>
-          <w:ilvl w:val="0"/>
-          <w:numId w:val="1"/>
-        </w:numPr>
-        <w:rPr>
-          <w:lang w:val="en-US"/>
-        </w:rPr>
-      </w:pPr>
-      <w:r>
-        <w:rPr>
-          <w:lang w:val="en-US"/>
-        </w:rPr>
-        <w:t>As an enemy, I give the player points when he kills me</w:t>
-      </w:r>
-    </w:p>
-    <w:p>
-      <w:pPr>
-        <w:pStyle w:val="Listenabsatz"/>
-        <w:numPr>
-          <w:ilvl w:val="0"/>
-          <w:numId w:val="1"/>
-        </w:numPr>
-        <w:rPr>
-          <w:lang w:val="en-US"/>
-        </w:rPr>
-      </w:pPr>
-      <w:r>
-        <w:rPr>
-          <w:lang w:val="en-US"/>
-        </w:rPr>
-        <w:t>As an enemy, I will choose my actions randomly (charge or attack)</w:t>
-      </w:r>
-    </w:p>
-    <w:p>
-      <w:pPr>
-        <w:pStyle w:val="Listenabsatz"/>
-        <w:numPr>
-          <w:ilvl w:val="0"/>
-          <w:numId w:val="1"/>
-        </w:numPr>
-        <w:rPr>
-          <w:lang w:val="en-US"/>
-        </w:rPr>
-      </w:pPr>
-      <w:r>
-        <w:rPr>
-          <w:lang w:val="en-US"/>
-        </w:rPr>
-        <w:t>As an enemy, I can heal up to 3 times and will try to do it once my health drops below 50%</w:t>
-      </w:r>
-    </w:p>
-    <w:p>
-      <w:pPr>
-        <w:rPr>
-          <w:lang w:val="en-US"/>
-        </w:rPr>
-      </w:pPr>
-    </w:p>
-    <w:p>
-      <w:pPr>
-        <w:pStyle w:val="Listenabsatz"/>
-        <w:numPr>
-          <w:ilvl w:val="0"/>
-          <w:numId w:val="1"/>
-        </w:numPr>
-        <w:rPr>
-          <w:lang w:val="en-US"/>
-        </w:rPr>
-      </w:pPr>
-      <w:r>
-        <w:rPr>
-          <w:lang w:val="en-US"/>
-        </w:rPr>
-        <w:t>The game controller controls the flow of battle, so that player and enemies each get their turn</w:t>
-      </w:r>
-      <w:r>
-        <w:rPr>
-          <w:lang w:val="en-US"/>
-        </w:rPr>
-        <w:t>??? ATB???</w:t>
-      </w:r>
-    </w:p>
-    <w:p>
-      <w:pPr>
-        <w:pStyle w:val="Listenabsatz"/>
-        <w:numPr>
-          <w:ilvl w:val="0"/>
-          <w:numId w:val="1"/>
-        </w:numPr>
-        <w:rPr>
-          <w:lang w:val="en-US"/>
-        </w:rPr>
-      </w:pPr>
-      <w:r>
-        <w:rPr>
-          <w:lang w:val="en-US"/>
-        </w:rPr>
-        <w:t>The game controller starts the battle as soon as the player approaches an enemy</w:t>
-      </w:r>
-    </w:p>
-    <w:p>
-      <w:pPr>
-        <w:pStyle w:val="Listenabsatz"/>
-        <w:numPr>
-          <w:ilvl w:val="0"/>
-          <w:numId w:val="1"/>
-        </w:numPr>
-        <w:rPr>
-          <w:lang w:val="en-US"/>
-        </w:rPr>
-      </w:pPr>
-      <w:r>
-        <w:rPr>
-          <w:lang w:val="en-US"/>
-        </w:rPr>
-        <w:t>The game controller ends the battle when all enemies are defeated or when the player dies</w:t>
-      </w:r>
-    </w:p>
-    <w:p>
-      <w:pPr>
-        <w:pStyle w:val="Listenabsatz"/>
-        <w:numPr>
-          <w:ilvl w:val="0"/>
-          <w:numId w:val="1"/>
-        </w:numPr>
-        <w:rPr>
-          <w:lang w:val="en-US"/>
-        </w:rPr>
-      </w:pPr>
-      <w:r>
-        <w:rPr>
-          <w:lang w:val="en-US"/>
-        </w:rPr>
         <w:t xml:space="preserve">The game controller </w:t>
       </w:r>
       <w:r>
@@ -711,14 +761,12 @@
         </w:rPr>
         <w:t xml:space="preserve">groups enemies into small squads that the player </w:t>
       </w:r>
-      <w:proofErr w:type="gramStart"/>
-      <w:r>
-        <w:rPr>
-          <w:lang w:val="en-US"/>
-        </w:rPr>
-        <w:t>has to</w:t>
-      </w:r>
-      <w:proofErr w:type="gramEnd"/>
+      <w:r>
+        <w:rPr>
+          <w:lang w:val="en-US"/>
+        </w:rPr>
+        <w:t>must</w:t>
+      </w:r>
       <w:r>
         <w:rPr>
           <w:lang w:val="en-US"/>
@@ -1905,8 +1953,74 @@
       </w:r>
       <w:proofErr w:type="spellEnd"/>
       <w:r>
-        <w:t xml:space="preserve"> für mein Quest System</w:t>
-      </w:r>
+        <w:t xml:space="preserve"> für </w:t>
+      </w:r>
+      <w:proofErr w:type="gramStart"/>
+      <w:r>
+        <w:t>mein Quest</w:t>
+      </w:r>
+      <w:proofErr w:type="gramEnd"/>
+      <w:r>
+        <w:t xml:space="preserve"> System</w:t>
+      </w:r>
+    </w:p>
+    <w:p>
+      <w:pPr>
+        <w:pStyle w:val="Listenabsatz"/>
+        <w:numPr>
+          <w:ilvl w:val="0"/>
+          <w:numId w:val="2"/>
+        </w:numPr>
+      </w:pPr>
+      <w:proofErr w:type="spellStart"/>
+      <w:r>
+        <w:t>Random.Range</w:t>
+      </w:r>
+      <w:proofErr w:type="spellEnd"/>
+      <w:r>
+        <w:t xml:space="preserve">() funktioniert in Tests, aber nicht in der Szene? </w:t>
+      </w:r>
+      <w:proofErr w:type="spellStart"/>
+      <w:r>
+        <w:t>Random.value</w:t>
+      </w:r>
+      <w:proofErr w:type="spellEnd"/>
+      <w:r>
+        <w:t xml:space="preserve"> funktioniert aber</w:t>
+      </w:r>
+    </w:p>
+    <w:p>
+      <w:pPr>
+        <w:pStyle w:val="Listenabsatz"/>
+        <w:numPr>
+          <w:ilvl w:val="0"/>
+          <w:numId w:val="2"/>
+        </w:numPr>
+      </w:pPr>
+      <w:r>
+        <w:t xml:space="preserve">Fighter können jetzt </w:t>
+      </w:r>
+      <w:proofErr w:type="spellStart"/>
+      <w:r>
+        <w:t>dodgen</w:t>
+      </w:r>
+      <w:proofErr w:type="spellEnd"/>
+      <w:r>
+        <w:t xml:space="preserve"> + </w:t>
+      </w:r>
+      <w:proofErr w:type="spellStart"/>
+      <w:r>
+        <w:t>un-dodgeable</w:t>
+      </w:r>
+      <w:proofErr w:type="spellEnd"/>
+      <w:r>
+        <w:t xml:space="preserve"> </w:t>
+      </w:r>
+      <w:proofErr w:type="spellStart"/>
+      <w:r>
+        <w:t>Attacks</w:t>
+      </w:r>
+      <w:proofErr w:type="spellEnd"/>
     </w:p>
     <w:sectPr>
       <w:pgSz w:w="11906" w:h="16838"/>

</xml_diff>

<commit_message>
test refactoring (clean up + split bigger tests into two)
</commit_message>
<xml_diff>
--- a/Stories2.docx
+++ b/Stories2.docx
@@ -534,13 +534,6 @@
     </w:p>
     <w:p>
       <w:pPr>
-        <w:rPr>
-          <w:lang w:val="en-US"/>
-        </w:rPr>
-      </w:pPr>
-    </w:p>
-    <w:p>
-      <w:pPr>
         <w:pStyle w:val="Listenabsatz"/>
         <w:numPr>
           <w:ilvl w:val="0"/>
@@ -554,6 +547,31 @@
         <w:rPr>
           <w:lang w:val="en-US"/>
         </w:rPr>
+        <w:t>As a player, I have an inventory limit for items</w:t>
+      </w:r>
+    </w:p>
+    <w:p>
+      <w:pPr>
+        <w:rPr>
+          <w:lang w:val="en-US"/>
+        </w:rPr>
+      </w:pPr>
+    </w:p>
+    <w:p>
+      <w:pPr>
+        <w:pStyle w:val="Listenabsatz"/>
+        <w:numPr>
+          <w:ilvl w:val="0"/>
+          <w:numId w:val="1"/>
+        </w:numPr>
+        <w:rPr>
+          <w:lang w:val="en-US"/>
+        </w:rPr>
+      </w:pPr>
+      <w:r>
+        <w:rPr>
+          <w:lang w:val="en-US"/>
+        </w:rPr>
         <w:t>As an enemy, I drop random loot</w:t>
       </w:r>
       <w:r>
@@ -636,15 +654,7 @@
         <w:rPr>
           <w:lang w:val="en-US"/>
         </w:rPr>
-        <w:t xml:space="preserve"> e</w:t>
-      </w:r>
-      <w:bookmarkStart w:id="0" w:name="_GoBack"/>
-      <w:bookmarkEnd w:id="0"/>
-      <w:r>
-        <w:rPr>
-          <w:lang w:val="en-US"/>
-        </w:rPr>
-        <w:t xml:space="preserve">nemy, I can heal </w:t>
+        <w:t xml:space="preserve"> enemy, I can heal </w:t>
       </w:r>
       <w:r>
         <w:rPr>
@@ -848,29 +858,19 @@
         </w:numPr>
       </w:pPr>
       <w:r>
-        <w:t xml:space="preserve">Test vs. </w:t>
-      </w:r>
-      <w:proofErr w:type="spellStart"/>
-      <w:r>
-        <w:t>UnityTest</w:t>
-      </w:r>
-      <w:proofErr w:type="spellEnd"/>
-    </w:p>
-    <w:p>
-      <w:pPr>
-        <w:pStyle w:val="Listenabsatz"/>
-        <w:numPr>
-          <w:ilvl w:val="0"/>
-          <w:numId w:val="2"/>
-        </w:numPr>
-      </w:pPr>
-      <w:proofErr w:type="spellStart"/>
-      <w:r>
-        <w:t>MonoBehavior</w:t>
-      </w:r>
-      <w:proofErr w:type="spellEnd"/>
-      <w:r>
-        <w:t xml:space="preserve"> nicht zu testen? Logik in Klassen auslagern?</w:t>
+        <w:t>Test vs. UnityTest</w:t>
+      </w:r>
+    </w:p>
+    <w:p>
+      <w:pPr>
+        <w:pStyle w:val="Listenabsatz"/>
+        <w:numPr>
+          <w:ilvl w:val="0"/>
+          <w:numId w:val="2"/>
+        </w:numPr>
+      </w:pPr>
+      <w:r>
+        <w:t>MonoBehavior nicht zu testen? Logik in Klassen auslagern?</w:t>
       </w:r>
     </w:p>
     <w:p>
@@ -893,77 +893,38 @@
           <w:numId w:val="2"/>
         </w:numPr>
       </w:pPr>
-      <w:proofErr w:type="spellStart"/>
-      <w:r>
-        <w:t>Assert.Equals</w:t>
-      </w:r>
-      <w:proofErr w:type="spellEnd"/>
-      <w:r>
-        <w:t xml:space="preserve">() nur für Objekte? </w:t>
+      <w:r>
+        <w:t xml:space="preserve">Assert.Equals() nur für Objekte? </w:t>
       </w:r>
       <w:r>
         <w:sym w:font="Wingdings" w:char="F0E8"/>
       </w:r>
       <w:r>
-        <w:t xml:space="preserve"> </w:t>
-      </w:r>
-      <w:proofErr w:type="spellStart"/>
-      <w:r>
-        <w:t>AreEqual</w:t>
-      </w:r>
-      <w:proofErr w:type="spellEnd"/>
-      <w:r>
-        <w:t xml:space="preserve"> für Werte</w:t>
-      </w:r>
-    </w:p>
-    <w:p>
-      <w:pPr>
-        <w:pStyle w:val="Listenabsatz"/>
-        <w:numPr>
-          <w:ilvl w:val="0"/>
-          <w:numId w:val="2"/>
-        </w:numPr>
-      </w:pPr>
-      <w:proofErr w:type="spellStart"/>
-      <w:r>
-        <w:t>PlayerStats</w:t>
-      </w:r>
-      <w:proofErr w:type="spellEnd"/>
-      <w:r>
-        <w:t xml:space="preserve"> Test sehr einfach zu erstellen. </w:t>
-      </w:r>
-    </w:p>
-    <w:p>
-      <w:pPr>
-        <w:pStyle w:val="Listenabsatz"/>
-        <w:numPr>
-          <w:ilvl w:val="0"/>
-          <w:numId w:val="2"/>
-        </w:numPr>
-      </w:pPr>
-      <w:proofErr w:type="spellStart"/>
-      <w:r>
-        <w:t>Refactor</w:t>
-      </w:r>
-      <w:proofErr w:type="spellEnd"/>
-      <w:r>
-        <w:t xml:space="preserve"> Idee: </w:t>
-      </w:r>
-      <w:proofErr w:type="spellStart"/>
-      <w:r>
-        <w:t>maxHealth</w:t>
-      </w:r>
-      <w:proofErr w:type="spellEnd"/>
-      <w:r>
-        <w:t xml:space="preserve"> in </w:t>
-      </w:r>
-      <w:proofErr w:type="spellStart"/>
-      <w:r>
-        <w:t>PlayerStats</w:t>
-      </w:r>
-      <w:proofErr w:type="spellEnd"/>
-      <w:r>
-        <w:t xml:space="preserve"> variabel machen </w:t>
+        <w:t xml:space="preserve"> AreEqual für Werte</w:t>
+      </w:r>
+    </w:p>
+    <w:p>
+      <w:pPr>
+        <w:pStyle w:val="Listenabsatz"/>
+        <w:numPr>
+          <w:ilvl w:val="0"/>
+          <w:numId w:val="2"/>
+        </w:numPr>
+      </w:pPr>
+      <w:r>
+        <w:t xml:space="preserve">PlayerStats Test sehr einfach zu erstellen. </w:t>
+      </w:r>
+    </w:p>
+    <w:p>
+      <w:pPr>
+        <w:pStyle w:val="Listenabsatz"/>
+        <w:numPr>
+          <w:ilvl w:val="0"/>
+          <w:numId w:val="2"/>
+        </w:numPr>
+      </w:pPr>
+      <w:r>
+        <w:t xml:space="preserve">Refactor Idee: maxHealth in PlayerStats variabel machen </w:t>
       </w:r>
       <w:r>
         <w:rPr>
@@ -972,83 +933,28 @@
         <w:sym w:font="Wingdings" w:char="F0E0"/>
       </w:r>
       <w:r>
-        <w:t xml:space="preserve"> so ist es einstellbar durch Spieler oder im Spiel durch Power-</w:t>
-      </w:r>
-      <w:proofErr w:type="spellStart"/>
-      <w:r>
-        <w:t>Ups</w:t>
-      </w:r>
-      <w:proofErr w:type="spellEnd"/>
-      <w:r>
-        <w:t xml:space="preserve">, </w:t>
-      </w:r>
-      <w:proofErr w:type="spellStart"/>
-      <w:r>
-        <w:t>Refactor</w:t>
-      </w:r>
-      <w:proofErr w:type="spellEnd"/>
-      <w:r>
-        <w:t xml:space="preserve"> der Tests nötig</w:t>
-      </w:r>
-    </w:p>
-    <w:p>
-      <w:pPr>
-        <w:pStyle w:val="Listenabsatz"/>
-        <w:numPr>
-          <w:ilvl w:val="0"/>
-          <w:numId w:val="2"/>
-        </w:numPr>
-      </w:pPr>
-      <w:proofErr w:type="spellStart"/>
-      <w:r>
-        <w:t>Refactor</w:t>
-      </w:r>
-      <w:proofErr w:type="spellEnd"/>
-      <w:r>
-        <w:t xml:space="preserve"> Idee: </w:t>
-      </w:r>
-      <w:proofErr w:type="spellStart"/>
-      <w:proofErr w:type="gramStart"/>
-      <w:r>
-        <w:t>ReceiveDamage</w:t>
-      </w:r>
-      <w:proofErr w:type="spellEnd"/>
-      <w:r>
-        <w:t>(</w:t>
-      </w:r>
-      <w:proofErr w:type="gramEnd"/>
-      <w:r>
-        <w:t xml:space="preserve">) und </w:t>
-      </w:r>
-      <w:proofErr w:type="spellStart"/>
-      <w:r>
-        <w:t>GetHealedBy</w:t>
-      </w:r>
-      <w:proofErr w:type="spellEnd"/>
-      <w:r>
-        <w:t xml:space="preserve">() zusammenführen </w:t>
+        <w:t xml:space="preserve"> so ist es einstellbar durch Spieler oder im Spiel durch Power-Ups</w:t>
+      </w:r>
+      <w:r>
+        <w:t>, Refactor der Tests nötig</w:t>
+      </w:r>
+    </w:p>
+    <w:p>
+      <w:pPr>
+        <w:pStyle w:val="Listenabsatz"/>
+        <w:numPr>
+          <w:ilvl w:val="0"/>
+          <w:numId w:val="2"/>
+        </w:numPr>
+      </w:pPr>
+      <w:r>
+        <w:t xml:space="preserve">Refactor Idee: ReceiveDamage() und GetHealedBy() zusammenführen </w:t>
       </w:r>
       <w:r>
         <w:sym w:font="Wingdings" w:char="F0E0"/>
       </w:r>
       <w:r>
-        <w:t xml:space="preserve"> </w:t>
-      </w:r>
-      <w:proofErr w:type="spellStart"/>
-      <w:r>
-        <w:t>Refactor</w:t>
-      </w:r>
-      <w:proofErr w:type="spellEnd"/>
-      <w:r>
-        <w:t xml:space="preserve">! Doch verworfen, damit negatives Heilen </w:t>
-      </w:r>
-      <w:proofErr w:type="spellStart"/>
-      <w:r>
-        <w:t>usw</w:t>
-      </w:r>
-      <w:proofErr w:type="spellEnd"/>
-      <w:r>
-        <w:t xml:space="preserve"> getestet werden kann</w:t>
+        <w:t xml:space="preserve"> Refactor! Doch verworfen, damit negatives Heilen usw getestet werden kann</w:t>
       </w:r>
     </w:p>
     <w:p>
@@ -1072,51 +978,19 @@
         </w:numPr>
       </w:pPr>
       <w:r>
-        <w:t xml:space="preserve">Fehler sofort gefunden: Hatte </w:t>
-      </w:r>
-      <w:proofErr w:type="spellStart"/>
-      <w:r>
-        <w:t>recoveren</w:t>
-      </w:r>
-      <w:proofErr w:type="spellEnd"/>
-      <w:r>
-        <w:t xml:space="preserve"> von Last </w:t>
-      </w:r>
-      <w:proofErr w:type="spellStart"/>
-      <w:r>
-        <w:t>Breath</w:t>
-      </w:r>
-      <w:proofErr w:type="spellEnd"/>
-      <w:r>
-        <w:t xml:space="preserve"> in Damage Funktion statt </w:t>
-      </w:r>
-      <w:proofErr w:type="spellStart"/>
-      <w:r>
-        <w:t>Heal</w:t>
-      </w:r>
-      <w:proofErr w:type="spellEnd"/>
-      <w:r>
-        <w:t xml:space="preserve"> Funktion geschrieben</w:t>
-      </w:r>
-    </w:p>
-    <w:p>
-      <w:pPr>
-        <w:pStyle w:val="Listenabsatz"/>
-        <w:numPr>
-          <w:ilvl w:val="0"/>
-          <w:numId w:val="2"/>
-        </w:numPr>
-      </w:pPr>
-      <w:r>
-        <w:t xml:space="preserve">Tests so unabhängig wie möglich machen: Damage Boost after </w:t>
-      </w:r>
-      <w:proofErr w:type="spellStart"/>
-      <w:r>
-        <w:t>charge</w:t>
-      </w:r>
-      <w:proofErr w:type="spellEnd"/>
-      <w:r>
-        <w:t xml:space="preserve"> Tests überprüfen, ob der Damage Boost richtig angewendet wurde, indem sie einen Setter anwenden. Ob es nur einen Boost gleichzeitig oder eine Liste gibt, ist den Tests egal und kann unabhängig von ihnen angepasst werden</w:t>
+        <w:t>Fehler sofort gefunden: Hatte recoveren von Last Breath in Damage Funktion statt Heal Funktion geschrieben</w:t>
+      </w:r>
+    </w:p>
+    <w:p>
+      <w:pPr>
+        <w:pStyle w:val="Listenabsatz"/>
+        <w:numPr>
+          <w:ilvl w:val="0"/>
+          <w:numId w:val="2"/>
+        </w:numPr>
+      </w:pPr>
+      <w:r>
+        <w:t>Tests so unabhängig wie möglich machen: Damage Boost after charge Tests überprüfen, ob der Damage Boost richtig angewendet wurde, indem sie einen Setter anwenden. Ob es nur einen Boost gleichzeitig oder eine Liste gibt, ist den Tests egal und kann unabhängig von ihnen angepasst werden</w:t>
       </w:r>
       <w:r>
         <w:t>. Sie überprüfen nur die resultierenden Werte und melden, wenn Dinge nicht passen</w:t>
@@ -1131,120 +1005,49 @@
         </w:numPr>
       </w:pPr>
       <w:r>
-        <w:t xml:space="preserve">Enemy Klasse angefangen: Auffällig, dass viel Code dupliziert wird. </w:t>
-      </w:r>
-      <w:proofErr w:type="spellStart"/>
-      <w:r>
-        <w:t>Refactor</w:t>
-      </w:r>
-      <w:proofErr w:type="spellEnd"/>
-      <w:r>
-        <w:t>: Eine allgemeine Fighter Klasse, davon erben Player und Enemy</w:t>
-      </w:r>
-    </w:p>
-    <w:p>
-      <w:pPr>
-        <w:pStyle w:val="Listenabsatz"/>
-        <w:numPr>
-          <w:ilvl w:val="0"/>
-          <w:numId w:val="2"/>
-        </w:numPr>
-      </w:pPr>
-      <w:proofErr w:type="spellStart"/>
-      <w:r>
-        <w:t>PlayerInventory</w:t>
-      </w:r>
-      <w:proofErr w:type="spellEnd"/>
-      <w:r>
-        <w:t xml:space="preserve"> für Equipment und Items</w:t>
-      </w:r>
-    </w:p>
-    <w:p>
-      <w:pPr>
-        <w:pStyle w:val="Listenabsatz"/>
-        <w:numPr>
-          <w:ilvl w:val="0"/>
-          <w:numId w:val="2"/>
-        </w:numPr>
-      </w:pPr>
-      <w:proofErr w:type="spellStart"/>
-      <w:r>
-        <w:t>Refactor</w:t>
-      </w:r>
-      <w:proofErr w:type="spellEnd"/>
-      <w:r>
-        <w:t xml:space="preserve"> der </w:t>
-      </w:r>
-      <w:proofErr w:type="spellStart"/>
-      <w:r>
-        <w:t>Assert</w:t>
-      </w:r>
-      <w:proofErr w:type="spellEnd"/>
-      <w:r>
-        <w:t xml:space="preserve"> Funktionen, </w:t>
-      </w:r>
-      <w:proofErr w:type="spellStart"/>
-      <w:r>
-        <w:t>Less</w:t>
-      </w:r>
-      <w:proofErr w:type="spellEnd"/>
-      <w:r>
-        <w:t xml:space="preserve">, </w:t>
-      </w:r>
-      <w:proofErr w:type="spellStart"/>
-      <w:r>
-        <w:t>NotEqual</w:t>
-      </w:r>
-      <w:proofErr w:type="spellEnd"/>
+        <w:t>Enemy Klasse angefangen: Auffällig, dass viel Code dupliziert wird. Refactor: Eine allgemeine Fighter Klasse, davon erben Player und Enemy</w:t>
+      </w:r>
+    </w:p>
+    <w:p>
+      <w:pPr>
+        <w:pStyle w:val="Listenabsatz"/>
+        <w:numPr>
+          <w:ilvl w:val="0"/>
+          <w:numId w:val="2"/>
+        </w:numPr>
+      </w:pPr>
+      <w:r>
+        <w:t>PlayerInventory für Equipment und Items</w:t>
+      </w:r>
+    </w:p>
+    <w:p>
+      <w:pPr>
+        <w:pStyle w:val="Listenabsatz"/>
+        <w:numPr>
+          <w:ilvl w:val="0"/>
+          <w:numId w:val="2"/>
+        </w:numPr>
+      </w:pPr>
+      <w:r>
+        <w:t>Refactor der Assert Funktionen, Less, NotEqual</w:t>
+      </w:r>
       <w:r>
         <w:t>, Zero, Positive</w:t>
       </w:r>
       <w:r>
-        <w:t xml:space="preserve"> </w:t>
-      </w:r>
-      <w:proofErr w:type="spellStart"/>
-      <w:r>
-        <w:t>etc</w:t>
-      </w:r>
-      <w:proofErr w:type="spellEnd"/>
-      <w:r>
-        <w:t xml:space="preserve"> sind interessant + </w:t>
-      </w:r>
-      <w:proofErr w:type="spellStart"/>
-      <w:r>
-        <w:t>custom</w:t>
-      </w:r>
-      <w:proofErr w:type="spellEnd"/>
-      <w:r>
-        <w:t xml:space="preserve"> Fehlermeldungen</w:t>
-      </w:r>
-    </w:p>
-    <w:p>
-      <w:pPr>
-        <w:pStyle w:val="Listenabsatz"/>
-        <w:numPr>
-          <w:ilvl w:val="0"/>
-          <w:numId w:val="2"/>
-        </w:numPr>
-      </w:pPr>
-      <w:r>
-        <w:t xml:space="preserve">Problem mit Unity 2018: Test Scripts im Test Folder finden normale </w:t>
-      </w:r>
-      <w:proofErr w:type="spellStart"/>
-      <w:r>
-        <w:t>Scripte</w:t>
-      </w:r>
-      <w:proofErr w:type="spellEnd"/>
-      <w:r>
-        <w:t xml:space="preserve"> in anderen Ordnern nicht. Von Hand Assembly erstellen und in </w:t>
-      </w:r>
-      <w:proofErr w:type="gramStart"/>
-      <w:r>
-        <w:t>der Test</w:t>
-      </w:r>
-      <w:proofErr w:type="gramEnd"/>
-      <w:r>
-        <w:t xml:space="preserve"> Assembly referenzieren (</w:t>
+        <w:t xml:space="preserve"> etc sind interessant + custom Fehlermeldungen</w:t>
+      </w:r>
+    </w:p>
+    <w:p>
+      <w:pPr>
+        <w:pStyle w:val="Listenabsatz"/>
+        <w:numPr>
+          <w:ilvl w:val="0"/>
+          <w:numId w:val="2"/>
+        </w:numPr>
+      </w:pPr>
+      <w:r>
+        <w:t>Problem mit Unity 2018: Test Scripts im Test Folder finden normale Scripte in anderen Ordnern nicht. Von Hand Assembly erstellen und in der Test Assembly referenzieren (</w:t>
       </w:r>
       <w:hyperlink r:id="rId5" w:history="1">
         <w:r>
@@ -1270,49 +1073,16 @@
         <w:rPr>
           <w:lang w:val="en-US"/>
         </w:rPr>
-        <w:t xml:space="preserve">Humble Object Pattern </w:t>
-      </w:r>
-      <w:proofErr w:type="spellStart"/>
-      <w:r>
-        <w:rPr>
-          <w:lang w:val="en-US"/>
-        </w:rPr>
-        <w:t>für</w:t>
-      </w:r>
-      <w:proofErr w:type="spellEnd"/>
+        <w:t>Humble Object Pattern für MonoBehaviors?</w:t>
+      </w:r>
       <w:r>
         <w:rPr>
           <w:lang w:val="en-US"/>
         </w:rPr>
         <w:t xml:space="preserve"> </w:t>
       </w:r>
-      <w:proofErr w:type="spellStart"/>
-      <w:r>
-        <w:rPr>
-          <w:lang w:val="en-US"/>
-        </w:rPr>
-        <w:t>MonoBehaviors</w:t>
-      </w:r>
-      <w:proofErr w:type="spellEnd"/>
-      <w:r>
-        <w:rPr>
-          <w:lang w:val="en-US"/>
-        </w:rPr>
-        <w:t>?</w:t>
-      </w:r>
-      <w:r>
-        <w:rPr>
-          <w:lang w:val="en-US"/>
-        </w:rPr>
-        <w:t xml:space="preserve"> </w:t>
-      </w:r>
-      <w:proofErr w:type="spellStart"/>
-      <w:r>
-        <w:t>MonoBehavior</w:t>
-      </w:r>
-      <w:proofErr w:type="spellEnd"/>
-      <w:r>
-        <w:t xml:space="preserve"> enthält Referenzen auf ausgelagerte C# Scripts, die die Logik enthalten, ausführen und getestet werden</w:t>
+      <w:r>
+        <w:t>MonoBehavior enthält Referenzen auf ausgelagerte C# Scripts, die die Logik enthalten, ausführen und getestet werden</w:t>
       </w:r>
     </w:p>
     <w:p>
@@ -1327,32 +1097,19 @@
         <w:t xml:space="preserve"> [Serializable] </w:t>
       </w:r>
       <w:r>
-        <w:t xml:space="preserve">Attribut über den C# Klassen must </w:t>
-      </w:r>
-      <w:proofErr w:type="spellStart"/>
-      <w:r>
-        <w:t>have</w:t>
-      </w:r>
-      <w:proofErr w:type="spellEnd"/>
-      <w:r>
-        <w:t>, damit sie im Inspector angezeigt werden</w:t>
-      </w:r>
-    </w:p>
-    <w:p>
-      <w:pPr>
-        <w:pStyle w:val="Listenabsatz"/>
-        <w:numPr>
-          <w:ilvl w:val="0"/>
-          <w:numId w:val="2"/>
-        </w:numPr>
-      </w:pPr>
-      <w:proofErr w:type="spellStart"/>
-      <w:r>
-        <w:t>Active</w:t>
-      </w:r>
-      <w:proofErr w:type="spellEnd"/>
-      <w:r>
-        <w:t xml:space="preserve"> Time Battle? Dann kann Static Time Klasse von Unity umgangen </w:t>
+        <w:t>Attribut über den C# Klassen must have, damit sie im Inspector angezeigt werden</w:t>
+      </w:r>
+    </w:p>
+    <w:p>
+      <w:pPr>
+        <w:pStyle w:val="Listenabsatz"/>
+        <w:numPr>
+          <w:ilvl w:val="0"/>
+          <w:numId w:val="2"/>
+        </w:numPr>
+      </w:pPr>
+      <w:r>
+        <w:t xml:space="preserve">Active Time Battle? Dann kann Static Time Klasse von Unity umgangen </w:t>
       </w:r>
       <w:r>
         <w:t>we</w:t>
@@ -1369,24 +1126,14 @@
           <w:numId w:val="2"/>
         </w:numPr>
       </w:pPr>
-      <w:proofErr w:type="spellStart"/>
       <w:r>
         <w:t>Weapons</w:t>
       </w:r>
-      <w:proofErr w:type="spellEnd"/>
       <w:r>
         <w:t>/Items</w:t>
       </w:r>
       <w:r>
-        <w:t xml:space="preserve"> als </w:t>
-      </w:r>
-      <w:proofErr w:type="spellStart"/>
-      <w:r>
-        <w:t>ScriptableObjects</w:t>
-      </w:r>
-      <w:proofErr w:type="spellEnd"/>
-      <w:r>
-        <w:t>, dann sind die auch verwendet</w:t>
+        <w:t xml:space="preserve"> als ScriptableObjects, dann sind die auch verwendet</w:t>
       </w:r>
     </w:p>
     <w:p>
@@ -1404,17 +1151,7 @@
         <w:t>tot,</w:t>
       </w:r>
       <w:r>
-        <w:t xml:space="preserve"> sondern </w:t>
-      </w:r>
-      <w:proofErr w:type="spellStart"/>
-      <w:proofErr w:type="gramStart"/>
-      <w:r>
-        <w:t>lastBreath</w:t>
-      </w:r>
-      <w:proofErr w:type="spellEnd"/>
-      <w:proofErr w:type="gramEnd"/>
-      <w:r>
-        <w:t xml:space="preserve"> wenn Health = 0 </w:t>
+        <w:t xml:space="preserve"> sondern lastBreath wenn Health = 0 </w:t>
       </w:r>
       <w:r>
         <w:t>nicht gefangen durch Test, weil ich Leben nicht auf 0 sondern negativ gemacht habe. Tests sind nur so schlau wie ihr Autor</w:t>
@@ -1428,81 +1165,20 @@
           <w:numId w:val="2"/>
         </w:numPr>
       </w:pPr>
-      <w:proofErr w:type="spellStart"/>
-      <w:r>
-        <w:t>Humble</w:t>
-      </w:r>
-      <w:proofErr w:type="spellEnd"/>
-      <w:r>
-        <w:t xml:space="preserve"> Object Pattern Grund: </w:t>
-      </w:r>
-      <w:proofErr w:type="spellStart"/>
-      <w:r>
-        <w:t>MonoBehaviors</w:t>
-      </w:r>
-      <w:proofErr w:type="spellEnd"/>
-      <w:r>
-        <w:t xml:space="preserve"> lassen sich nicht per Script instanziieren und verwenden wie normale Klassen</w:t>
-      </w:r>
-    </w:p>
-    <w:p>
-      <w:pPr>
-        <w:pStyle w:val="Listenabsatz"/>
-        <w:numPr>
-          <w:ilvl w:val="0"/>
-          <w:numId w:val="2"/>
-        </w:numPr>
-      </w:pPr>
-      <w:r>
-        <w:t xml:space="preserve">Problem Inventar und </w:t>
-      </w:r>
-      <w:proofErr w:type="spellStart"/>
-      <w:r>
-        <w:t>Stats</w:t>
-      </w:r>
-      <w:proofErr w:type="spellEnd"/>
-      <w:r>
-        <w:t xml:space="preserve">: </w:t>
-      </w:r>
-      <w:proofErr w:type="spellStart"/>
-      <w:r>
-        <w:t>Stats</w:t>
-      </w:r>
-      <w:proofErr w:type="spellEnd"/>
-      <w:r>
-        <w:t xml:space="preserve"> liefern den Damage Wert des Spielers. Inventar liefert Damage Wert der ausgerüsteten Waffe. Um das zu kombinieren, müssten entweder beide Dinge zu einer Klasse werden (widerspricht den Prinzipien und würde dem Ganzen seine Übersicht nehmen) oder sich gegenseitig referenzieren (dann wären sie sehr stark gekoppelt, was von der Logik komisch wäre und das Ganze verkompliziert). Wir bleiben daher dabei, dass beide getrennt voneinander im </w:t>
-      </w:r>
-      <w:proofErr w:type="spellStart"/>
-      <w:r>
-        <w:t>MonoBehavior</w:t>
-      </w:r>
-      <w:proofErr w:type="spellEnd"/>
-      <w:r>
-        <w:t xml:space="preserve"> existieren und verwendet werden. Das </w:t>
-      </w:r>
-      <w:proofErr w:type="spellStart"/>
-      <w:r>
-        <w:t>MonoBehavior</w:t>
-      </w:r>
-      <w:proofErr w:type="spellEnd"/>
-      <w:r>
-        <w:t xml:space="preserve"> muss nun also in einer eigenen Funktion die Damage Werte aus beiden Teilen nehmen und selber mit der korrekten Rechnung kombinieren. Das hilft unserem Problem nicht, dass wir </w:t>
-      </w:r>
-      <w:proofErr w:type="spellStart"/>
-      <w:r>
-        <w:t>MonoBehaviors</w:t>
-      </w:r>
-      <w:proofErr w:type="spellEnd"/>
-      <w:r>
-        <w:t xml:space="preserve"> nicht </w:t>
-      </w:r>
-      <w:proofErr w:type="spellStart"/>
-      <w:r>
-        <w:t>mocken</w:t>
-      </w:r>
-      <w:proofErr w:type="spellEnd"/>
-      <w:r>
-        <w:t xml:space="preserve"> können, um </w:t>
+      <w:r>
+        <w:t>Humble Object Pattern Grund: MonoBehaviors lassen sich nicht per Script instanziieren und verwenden wie normale Klassen</w:t>
+      </w:r>
+    </w:p>
+    <w:p>
+      <w:pPr>
+        <w:pStyle w:val="Listenabsatz"/>
+        <w:numPr>
+          <w:ilvl w:val="0"/>
+          <w:numId w:val="2"/>
+        </w:numPr>
+      </w:pPr>
+      <w:r>
+        <w:t xml:space="preserve">Problem Inventar und Stats: Stats liefern den Damage Wert des Spielers. Inventar liefert Damage Wert der ausgerüsteten Waffe. Um das zu kombinieren, müssten entweder beide Dinge zu einer Klasse werden (widerspricht den Prinzipien und würde dem Ganzen seine Übersicht nehmen) oder sich gegenseitig referenzieren (dann wären sie sehr stark gekoppelt, was von der Logik komisch wäre und das Ganze verkompliziert). Wir bleiben daher dabei, dass beide getrennt voneinander im MonoBehavior existieren und verwendet werden. Das MonoBehavior muss nun also in einer eigenen Funktion die Damage Werte aus beiden Teilen nehmen und selber mit der korrekten Rechnung kombinieren. Das hilft unserem Problem nicht, dass wir MonoBehaviors nicht mocken können, um </w:t>
       </w:r>
       <w:r>
         <w:lastRenderedPageBreak/>
@@ -1518,69 +1194,19 @@
         </w:numPr>
       </w:pPr>
       <w:r>
-        <w:t xml:space="preserve">Pure </w:t>
-      </w:r>
-      <w:proofErr w:type="spellStart"/>
-      <w:r>
-        <w:t>Functions</w:t>
-      </w:r>
-      <w:proofErr w:type="spellEnd"/>
-      <w:r>
-        <w:t xml:space="preserve">? Nein, </w:t>
-      </w:r>
-      <w:proofErr w:type="spellStart"/>
-      <w:r>
-        <w:t>impure</w:t>
-      </w:r>
-      <w:proofErr w:type="spellEnd"/>
-      <w:r>
-        <w:t xml:space="preserve"> </w:t>
-      </w:r>
-      <w:proofErr w:type="spellStart"/>
-      <w:r>
-        <w:t>functions</w:t>
-      </w:r>
-      <w:proofErr w:type="spellEnd"/>
-      <w:r>
-        <w:t xml:space="preserve">, zu testen mit Test Doubles, eben Mock </w:t>
-      </w:r>
-      <w:proofErr w:type="spellStart"/>
-      <w:r>
-        <w:t>etc</w:t>
-      </w:r>
-      <w:proofErr w:type="spellEnd"/>
-    </w:p>
-    <w:p>
-      <w:pPr>
-        <w:pStyle w:val="Listenabsatz"/>
-        <w:numPr>
-          <w:ilvl w:val="0"/>
-          <w:numId w:val="2"/>
-        </w:numPr>
-      </w:pPr>
-      <w:proofErr w:type="spellStart"/>
-      <w:r>
-        <w:t>NSubstitute</w:t>
-      </w:r>
-      <w:proofErr w:type="spellEnd"/>
-      <w:r>
-        <w:t xml:space="preserve"> runterladen: war mal in den </w:t>
-      </w:r>
-      <w:proofErr w:type="spellStart"/>
-      <w:r>
-        <w:t>Testing</w:t>
-      </w:r>
-      <w:proofErr w:type="spellEnd"/>
-      <w:r>
-        <w:t xml:space="preserve"> Tools, aber entfernt bei </w:t>
-      </w:r>
-      <w:proofErr w:type="spellStart"/>
-      <w:r>
-        <w:t>Merge</w:t>
-      </w:r>
-      <w:proofErr w:type="spellEnd"/>
-      <w:r>
-        <w:t xml:space="preserve"> mit Unity? </w:t>
+        <w:t>Pure Functions? Nein, impure functions, zu testen mit Test Doubles, eben Mock etc</w:t>
+      </w:r>
+    </w:p>
+    <w:p>
+      <w:pPr>
+        <w:pStyle w:val="Listenabsatz"/>
+        <w:numPr>
+          <w:ilvl w:val="0"/>
+          <w:numId w:val="2"/>
+        </w:numPr>
+      </w:pPr>
+      <w:r>
+        <w:t xml:space="preserve">NSubstitute runterladen: war mal in den Testing Tools, aber entfernt bei Merge mit Unity? </w:t>
       </w:r>
     </w:p>
     <w:p>
@@ -1634,37 +1260,8 @@
           <w:numId w:val="2"/>
         </w:numPr>
       </w:pPr>
-      <w:proofErr w:type="spellStart"/>
-      <w:r>
-        <w:t>dll</w:t>
-      </w:r>
-      <w:proofErr w:type="spellEnd"/>
-      <w:r>
-        <w:t xml:space="preserve"> in Unity einfügen, sonst </w:t>
-      </w:r>
-      <w:proofErr w:type="spellStart"/>
-      <w:r>
-        <w:t>compiled</w:t>
-      </w:r>
-      <w:proofErr w:type="spellEnd"/>
-      <w:r>
-        <w:t xml:space="preserve"> zwar </w:t>
-      </w:r>
-      <w:proofErr w:type="spellStart"/>
-      <w:r>
-        <w:t>vs</w:t>
-      </w:r>
-      <w:proofErr w:type="spellEnd"/>
-      <w:r>
-        <w:t xml:space="preserve"> aber </w:t>
-      </w:r>
-      <w:proofErr w:type="spellStart"/>
-      <w:r>
-        <w:t>unity</w:t>
-      </w:r>
-      <w:proofErr w:type="spellEnd"/>
-      <w:r>
-        <w:t xml:space="preserve"> nicht </w:t>
+      <w:r>
+        <w:t xml:space="preserve">dll in Unity einfügen, sonst compiled zwar vs aber unity nicht </w:t>
       </w:r>
       <w:hyperlink r:id="rId8" w:history="1">
         <w:r>
@@ -1690,55 +1287,7 @@
         <w:t>System.Threading.Tasks.Extensions.dll</w:t>
       </w:r>
       <w:r>
-        <w:t xml:space="preserve"> (sonst ging </w:t>
-      </w:r>
-      <w:proofErr w:type="spellStart"/>
-      <w:r>
-        <w:t>Substitute.For</w:t>
-      </w:r>
-      <w:proofErr w:type="spellEnd"/>
-      <w:r>
-        <w:t xml:space="preserve">&lt;&gt; nicht, weil </w:t>
-      </w:r>
-      <w:proofErr w:type="spellStart"/>
-      <w:r>
-        <w:t>ValueTask</w:t>
-      </w:r>
-      <w:proofErr w:type="spellEnd"/>
-      <w:r>
-        <w:t xml:space="preserve">&lt;&gt; nicht bekannt war) und CastleCore.dll (weil ohne diese </w:t>
-      </w:r>
-      <w:proofErr w:type="spellStart"/>
-      <w:r>
-        <w:t>dll</w:t>
-      </w:r>
-      <w:proofErr w:type="spellEnd"/>
-      <w:r>
-        <w:t xml:space="preserve"> </w:t>
-      </w:r>
-      <w:proofErr w:type="spellStart"/>
-      <w:r>
-        <w:t>NSubstitute</w:t>
-      </w:r>
-      <w:proofErr w:type="spellEnd"/>
-      <w:r>
-        <w:t xml:space="preserve"> </w:t>
-      </w:r>
-      <w:proofErr w:type="spellStart"/>
-      <w:r>
-        <w:t>Exceptions</w:t>
-      </w:r>
-      <w:proofErr w:type="spellEnd"/>
-      <w:r>
-        <w:t xml:space="preserve"> im </w:t>
-      </w:r>
-      <w:proofErr w:type="spellStart"/>
-      <w:r>
-        <w:t>Constructor</w:t>
-      </w:r>
-      <w:proofErr w:type="spellEnd"/>
-      <w:r>
-        <w:t xml:space="preserve"> warf, wenn man den Test laufen ließ)</w:t>
+        <w:t xml:space="preserve"> (sonst ging Substitute.For&lt;&gt; nicht, weil ValueTask&lt;&gt; nicht bekannt war) und CastleCore.dll (weil ohne diese dll NSubstitute Exceptions im Constructor warf, wenn man den Test laufen ließ)</w:t>
       </w:r>
     </w:p>
     <w:p>
@@ -1752,275 +1301,71 @@
       <w:r>
         <w:t xml:space="preserve">LÖSUNG: </w:t>
       </w:r>
-      <w:proofErr w:type="spellStart"/>
-      <w:r>
-        <w:t>stats</w:t>
-      </w:r>
-      <w:proofErr w:type="spellEnd"/>
-      <w:r>
-        <w:t xml:space="preserve"> gibt den </w:t>
-      </w:r>
-      <w:proofErr w:type="spellStart"/>
-      <w:r>
-        <w:t>CurrentAttackValue</w:t>
-      </w:r>
-      <w:proofErr w:type="spellEnd"/>
-      <w:r>
-        <w:t xml:space="preserve"> aus, ohne die Waffe zu beachten. Das </w:t>
-      </w:r>
-      <w:proofErr w:type="spellStart"/>
-      <w:r>
-        <w:t>inventory</w:t>
-      </w:r>
-      <w:proofErr w:type="spellEnd"/>
-      <w:r>
-        <w:t xml:space="preserve"> liefert einen Verweis aus der Waffe, von welcher man den Bonus auslesen kann. Die Kombination beider Werte müsste </w:t>
-      </w:r>
-      <w:proofErr w:type="spellStart"/>
-      <w:r>
-        <w:t>eig</w:t>
-      </w:r>
-      <w:proofErr w:type="spellEnd"/>
-      <w:r>
-        <w:t xml:space="preserve"> im </w:t>
-      </w:r>
-      <w:proofErr w:type="spellStart"/>
-      <w:r>
-        <w:t>MonoBehavior</w:t>
-      </w:r>
-      <w:proofErr w:type="spellEnd"/>
-      <w:r>
-        <w:t xml:space="preserve"> passieren (die beiden Klassen sollen in keinem Zusammenhang stehen), aber dort könnte man es nicht testen. Daher implementiert das </w:t>
-      </w:r>
-      <w:proofErr w:type="spellStart"/>
-      <w:r>
-        <w:t>MonoBehavior</w:t>
-      </w:r>
-      <w:proofErr w:type="spellEnd"/>
-      <w:r>
-        <w:t xml:space="preserve"> nun ein Interface, welches die Funktion </w:t>
-      </w:r>
-      <w:proofErr w:type="spellStart"/>
-      <w:proofErr w:type="gramStart"/>
-      <w:r>
-        <w:t>GetAllAttackBonus</w:t>
-      </w:r>
-      <w:proofErr w:type="spellEnd"/>
-      <w:r>
-        <w:t>(</w:t>
-      </w:r>
-      <w:proofErr w:type="gramEnd"/>
-      <w:r>
-        <w:t xml:space="preserve">) vorgibt. Das </w:t>
-      </w:r>
-      <w:proofErr w:type="spellStart"/>
-      <w:r>
-        <w:t>MonoBehavior</w:t>
-      </w:r>
-      <w:proofErr w:type="spellEnd"/>
-      <w:r>
-        <w:t xml:space="preserve"> implementiert diese nun so, dass sie die Waffe überprüft und deren </w:t>
-      </w:r>
-      <w:proofErr w:type="spellStart"/>
-      <w:r>
-        <w:t>AttackBonus</w:t>
-      </w:r>
-      <w:proofErr w:type="spellEnd"/>
-      <w:r>
-        <w:t xml:space="preserve"> ausliest (ggf. noch weitere Boni von anderen Dingen, später). Später wird dann einfach </w:t>
-      </w:r>
-      <w:proofErr w:type="spellStart"/>
-      <w:proofErr w:type="gramStart"/>
-      <w:r>
-        <w:t>CurrentAttackValue</w:t>
-      </w:r>
-      <w:proofErr w:type="spellEnd"/>
-      <w:r>
-        <w:t>(</w:t>
-      </w:r>
-      <w:proofErr w:type="gramEnd"/>
-      <w:r>
-        <w:t xml:space="preserve">) + Bonus gerechnet. Da wir mit </w:t>
-      </w:r>
-      <w:proofErr w:type="spellStart"/>
-      <w:r>
-        <w:t>NSubtitute</w:t>
-      </w:r>
-      <w:proofErr w:type="spellEnd"/>
-      <w:r>
-        <w:t xml:space="preserve"> das Interface </w:t>
-      </w:r>
-      <w:proofErr w:type="spellStart"/>
-      <w:r>
-        <w:t>mocken</w:t>
-      </w:r>
-      <w:proofErr w:type="spellEnd"/>
-      <w:r>
-        <w:t xml:space="preserve"> können, sind wir in der Lage, den Bonus der Waffe zu testen: wir können der </w:t>
-      </w:r>
-      <w:proofErr w:type="spellStart"/>
-      <w:proofErr w:type="gramStart"/>
-      <w:r>
-        <w:t>GetAllAttackBonus</w:t>
-      </w:r>
-      <w:proofErr w:type="spellEnd"/>
-      <w:r>
-        <w:t>(</w:t>
-      </w:r>
-      <w:proofErr w:type="gramEnd"/>
-      <w:r>
-        <w:t xml:space="preserve">) Funktion des </w:t>
-      </w:r>
-      <w:proofErr w:type="spellStart"/>
-      <w:r>
-        <w:t>mock</w:t>
-      </w:r>
-      <w:proofErr w:type="spellEnd"/>
-      <w:r>
-        <w:t xml:space="preserve"> Objekts befehlen, für unseren Test den Bonus der Waffe zurückzugeben – wir können hier also eingreifen und unser benötigtes Verhalten erzeugen, ohne das </w:t>
-      </w:r>
-      <w:proofErr w:type="spellStart"/>
-      <w:r>
-        <w:t>MonoBehavior</w:t>
-      </w:r>
-      <w:proofErr w:type="spellEnd"/>
-      <w:r>
-        <w:t xml:space="preserve"> zu benötigen. Daraufhin können im Test den Schadenswert mit Waffe vergleichen und schauen, ob er wirklich höher ist als ohne Waffe</w:t>
-      </w:r>
-      <w:r>
-        <w:t xml:space="preserve">. Dies läuft über die </w:t>
-      </w:r>
-      <w:proofErr w:type="spellStart"/>
-      <w:r>
-        <w:t>stats</w:t>
-      </w:r>
-      <w:proofErr w:type="spellEnd"/>
-      <w:r>
-        <w:t xml:space="preserve"> Klasse, welche einen Verweis auf das Interface hat (im Spiel selber wird dies ein Verweis auf das </w:t>
-      </w:r>
-      <w:proofErr w:type="spellStart"/>
-      <w:r>
-        <w:t>MonoBehavior</w:t>
-      </w:r>
-      <w:proofErr w:type="spellEnd"/>
-      <w:r>
-        <w:t xml:space="preserve"> sein) und darüber </w:t>
-      </w:r>
-      <w:proofErr w:type="spellStart"/>
-      <w:proofErr w:type="gramStart"/>
-      <w:r>
-        <w:t>GetAllAttackBonus</w:t>
-      </w:r>
-      <w:proofErr w:type="spellEnd"/>
-      <w:r>
-        <w:t>(</w:t>
-      </w:r>
-      <w:proofErr w:type="gramEnd"/>
-      <w:r>
-        <w:t xml:space="preserve">) direkt in ihrer </w:t>
-      </w:r>
-      <w:proofErr w:type="spellStart"/>
-      <w:r>
-        <w:t>GetCurrentAttackValue</w:t>
-      </w:r>
-      <w:proofErr w:type="spellEnd"/>
-      <w:r>
-        <w:t>() Funktion verwenden kann</w:t>
-      </w:r>
-    </w:p>
-    <w:p>
-      <w:pPr>
-        <w:pStyle w:val="Listenabsatz"/>
-        <w:numPr>
-          <w:ilvl w:val="0"/>
-          <w:numId w:val="2"/>
-        </w:numPr>
-      </w:pPr>
-      <w:r>
-        <w:t xml:space="preserve">Player Inventar Item </w:t>
-      </w:r>
-      <w:proofErr w:type="spellStart"/>
-      <w:r>
-        <w:t>Functionality</w:t>
-      </w:r>
-      <w:proofErr w:type="spellEnd"/>
-      <w:r>
-        <w:t xml:space="preserve">: Sehr vergleichbar mit Conditions </w:t>
-      </w:r>
-      <w:proofErr w:type="spellStart"/>
-      <w:r>
-        <w:t>etc</w:t>
-      </w:r>
-      <w:proofErr w:type="spellEnd"/>
-      <w:r>
-        <w:t xml:space="preserve"> für </w:t>
-      </w:r>
-      <w:proofErr w:type="gramStart"/>
-      <w:r>
-        <w:t>mein Quest</w:t>
-      </w:r>
-      <w:proofErr w:type="gramEnd"/>
-      <w:r>
-        <w:t xml:space="preserve"> System</w:t>
-      </w:r>
-    </w:p>
-    <w:p>
-      <w:pPr>
-        <w:pStyle w:val="Listenabsatz"/>
-        <w:numPr>
-          <w:ilvl w:val="0"/>
-          <w:numId w:val="2"/>
-        </w:numPr>
-      </w:pPr>
-      <w:proofErr w:type="spellStart"/>
-      <w:r>
-        <w:t>Random.Range</w:t>
-      </w:r>
-      <w:proofErr w:type="spellEnd"/>
-      <w:r>
-        <w:t xml:space="preserve">() funktioniert in Tests, aber nicht in der Szene? </w:t>
-      </w:r>
-      <w:proofErr w:type="spellStart"/>
-      <w:r>
-        <w:t>Random.value</w:t>
-      </w:r>
-      <w:proofErr w:type="spellEnd"/>
-      <w:r>
-        <w:t xml:space="preserve"> funktioniert aber</w:t>
-      </w:r>
-    </w:p>
-    <w:p>
-      <w:pPr>
-        <w:pStyle w:val="Listenabsatz"/>
-        <w:numPr>
-          <w:ilvl w:val="0"/>
-          <w:numId w:val="2"/>
-        </w:numPr>
-      </w:pPr>
-      <w:r>
-        <w:t xml:space="preserve">Fighter können jetzt </w:t>
-      </w:r>
-      <w:proofErr w:type="spellStart"/>
-      <w:r>
-        <w:t>dodgen</w:t>
-      </w:r>
-      <w:proofErr w:type="spellEnd"/>
-      <w:r>
-        <w:t xml:space="preserve"> + </w:t>
-      </w:r>
-      <w:proofErr w:type="spellStart"/>
-      <w:r>
-        <w:t>un-dodgeable</w:t>
-      </w:r>
-      <w:proofErr w:type="spellEnd"/>
-      <w:r>
-        <w:t xml:space="preserve"> </w:t>
-      </w:r>
-      <w:proofErr w:type="spellStart"/>
-      <w:r>
-        <w:t>Attacks</w:t>
-      </w:r>
-      <w:proofErr w:type="spellEnd"/>
+      <w:r>
+        <w:t>stats gibt den CurrentAttackValue aus, ohne die Waffe zu beachten. Das inventory liefert einen Verweis aus der Waffe, von welcher man den Bonus auslesen kann. Die Kombination beider Werte müsste eig im MonoBehavior passieren (die beiden Klassen sollen in keinem Zusammenhang stehen), aber dort könnte man es nicht testen. Daher implementiert das MonoBehavior nun ein Interface, welches die Funktion GetAllAttackBonus() vorgibt. Das MonoBehavior implementiert diese nun so, dass sie die Waffe überprüft und deren AttackBonus ausliest (ggf. noch weitere Boni von anderen Dingen, später). Später wird dann einfach CurrentAttackValue() + Bonus gerechnet. Da wir mit NSubtitute das Interface mocken können, sind wir in der Lage, den Bonus der Waffe zu testen: wir können der GetAllAttackBonus() Funktion des mock Objekts befehlen, für unseren Test den Bonus der Waffe zurückzugeben – wir können hier also eingreifen und unser benötigtes Verhalten erzeugen, ohne das MonoBehavior zu benötigen. Daraufhin können im Test den Schadenswert mit Waffe vergleichen und schauen, ob er wirklich höher ist als ohne Waffe</w:t>
+      </w:r>
+      <w:r>
+        <w:t>. Dies läuft über die stats Klasse, welche einen Verweis auf das Interface hat (im Spiel selber wird dies ein Verweis auf das MonoBehavior sein) und darüber GetAllAttackBonus() direkt in ihrer GetCurrentAttackValue() Funktion verwenden kann</w:t>
+      </w:r>
+    </w:p>
+    <w:p>
+      <w:pPr>
+        <w:pStyle w:val="Listenabsatz"/>
+        <w:numPr>
+          <w:ilvl w:val="0"/>
+          <w:numId w:val="2"/>
+        </w:numPr>
+      </w:pPr>
+      <w:r>
+        <w:t>Player Inventar Item Functionality: Sehr vergleichbar mit Conditions etc für mein Quest System</w:t>
+      </w:r>
+    </w:p>
+    <w:p>
+      <w:pPr>
+        <w:pStyle w:val="Listenabsatz"/>
+        <w:numPr>
+          <w:ilvl w:val="0"/>
+          <w:numId w:val="2"/>
+        </w:numPr>
+      </w:pPr>
+      <w:r>
+        <w:t>Random.Range() funktioniert in Tests, aber nicht in der Szene? Random.value funktioniert aber</w:t>
+      </w:r>
+    </w:p>
+    <w:p>
+      <w:pPr>
+        <w:pStyle w:val="Listenabsatz"/>
+        <w:numPr>
+          <w:ilvl w:val="0"/>
+          <w:numId w:val="2"/>
+        </w:numPr>
+      </w:pPr>
+      <w:r>
+        <w:t>Fighter können jetzt dodgen + un-dodgeable Attacks</w:t>
+      </w:r>
+      <w:r>
+        <w:t>: so testet man random Sachen: Man will verhindern, dass Tests ein unvorhersehbares Ergebnis haben, sie sollen IMMER zuverlässig aussagen, ob ein Feature noch so funktioniert wie gedacht. Daher muss man den Random Faktor irgendwie umgehen, ihn als Input bestimmbar machen. Hier haben die Stats jeweils eine Wahrscheinlichkeit, mit welcher sie dodgen können. Diese kann für Tests selber gesetzt werden, um z.B. garantiert zu dodgen. Außerdem gibt es die Möglichkeit, nicht zu dodgende Angriffe durchzuführen (maybe nach Chargen?)</w:t>
+      </w:r>
+    </w:p>
+    <w:p>
+      <w:pPr>
+        <w:pStyle w:val="Listenabsatz"/>
+        <w:numPr>
+          <w:ilvl w:val="0"/>
+          <w:numId w:val="2"/>
+        </w:numPr>
+      </w:pPr>
+      <w:r>
+        <w:t xml:space="preserve">Test zum Überprüfen, dass Subklassen eine eigene Implementierung für eine Funktion der Parent Klasse haben: Parent Klasse wirft Warning, wenn ihre Funktion aufgerufen wird. Test der Parent Klasse überprüft, ob diese Warnung kommt. Subklassen rufen Funktion jeweils auf sich selber auf und überprüfen mit </w:t>
+      </w:r>
+      <w:r>
+        <w:t>LogAssert.NoUnexpectedReceived();</w:t>
+      </w:r>
+      <w:r>
+        <w:t xml:space="preserve"> dass kein nicht erwarteter Log geschrieben wird, in diesem Fall der aus der Parent Klasse</w:t>
+      </w:r>
+      <w:bookmarkStart w:id="0" w:name="_GoBack"/>
+      <w:bookmarkEnd w:id="0"/>
     </w:p>
     <w:sectPr>
       <w:pgSz w:w="11906" w:h="16838"/>

</xml_diff>

<commit_message>
Killing enemies  gives points + refactored Die() functions + commented out out-dated tests
</commit_message>
<xml_diff>
--- a/Stories2.docx
+++ b/Stories2.docx
@@ -683,6 +683,7 @@
     </w:p>
     <w:p>
       <w:pPr>
+        <w:pStyle w:val="Listenabsatz"/>
         <w:rPr>
           <w:lang w:val="en-US"/>
         </w:rPr>
@@ -811,15 +812,27 @@
     </w:p>
     <w:p>
       <w:pPr>
-        <w:pStyle w:val="Listenabsatz"/>
-        <w:numPr>
-          <w:ilvl w:val="0"/>
-          <w:numId w:val="1"/>
-        </w:numPr>
-        <w:rPr>
-          <w:lang w:val="en-US"/>
-        </w:rPr>
-      </w:pPr>
+        <w:ind w:left="360"/>
+        <w:rPr>
+          <w:lang w:val="en-US"/>
+        </w:rPr>
+      </w:pPr>
+    </w:p>
+    <w:p>
+      <w:pPr>
+        <w:ind w:left="360"/>
+        <w:rPr>
+          <w:lang w:val="en-US"/>
+        </w:rPr>
+      </w:pPr>
+      <w:r>
+        <w:rPr>
+          <w:lang w:val="en-US"/>
+        </w:rPr>
+        <w:t>TODO: Die()-Situation (Subklassen müssen erben + Tests) andere Anwendung finden!</w:t>
+      </w:r>
+      <w:bookmarkStart w:id="0" w:name="_GoBack"/>
+      <w:bookmarkEnd w:id="0"/>
     </w:p>
     <w:p>
       <w:pPr>
@@ -1362,10 +1375,21 @@
         <w:t>LogAssert.NoUnexpectedReceived();</w:t>
       </w:r>
       <w:r>
-        <w:t xml:space="preserve"> dass kein nicht erwarteter Log geschrieben wird, in diesem Fall der aus der Parent Klasse</w:t>
-      </w:r>
-      <w:bookmarkStart w:id="0" w:name="_GoBack"/>
-      <w:bookmarkEnd w:id="0"/>
+        <w:t xml:space="preserve"> dass kein nicht erwarteter Log geschrieben </w:t>
+      </w:r>
+      <w:r>
+        <w:lastRenderedPageBreak/>
+        <w:t>wird, in diesem Fall der aus der Parent Klasse</w:t>
+      </w:r>
+      <w:r>
+        <w:t xml:space="preserve"> </w:t>
+      </w:r>
+      <w:r>
+        <w:sym w:font="Wingdings" w:char="F0E8"/>
+      </w:r>
+      <w:r>
+        <w:t xml:space="preserve"> Nicht mehr nötig! Auskommentiert im Code als Referenz!</w:t>
+      </w:r>
     </w:p>
     <w:sectPr>
       <w:pgSz w:w="11906" w:h="16838"/>

</xml_diff>

<commit_message>
Added max capacity for inventory + tests
</commit_message>
<xml_diff>
--- a/Stories2.docx
+++ b/Stories2.docx
@@ -540,11 +540,13 @@
           <w:numId w:val="1"/>
         </w:numPr>
         <w:rPr>
-          <w:lang w:val="en-US"/>
-        </w:rPr>
-      </w:pPr>
-      <w:r>
-        <w:rPr>
+          <w:strike/>
+          <w:lang w:val="en-US"/>
+        </w:rPr>
+      </w:pPr>
+      <w:r>
+        <w:rPr>
+          <w:strike/>
           <w:lang w:val="en-US"/>
         </w:rPr>
         <w:t>As a player, I have an inventory limit for items</w:t>
@@ -552,13 +554,6 @@
     </w:p>
     <w:p>
       <w:pPr>
-        <w:rPr>
-          <w:lang w:val="en-US"/>
-        </w:rPr>
-      </w:pPr>
-    </w:p>
-    <w:p>
-      <w:pPr>
         <w:pStyle w:val="Listenabsatz"/>
         <w:numPr>
           <w:ilvl w:val="0"/>
@@ -568,6 +563,33 @@
           <w:lang w:val="en-US"/>
         </w:rPr>
       </w:pPr>
+      <w:proofErr w:type="spellStart"/>
+      <w:r>
+        <w:rPr>
+          <w:lang w:val="en-US"/>
+        </w:rPr>
+        <w:t>xnnx</w:t>
+      </w:r>
+      <w:proofErr w:type="spellEnd"/>
+    </w:p>
+    <w:p>
+      <w:pPr>
+        <w:rPr>
+          <w:lang w:val="en-US"/>
+        </w:rPr>
+      </w:pPr>
+    </w:p>
+    <w:p>
+      <w:pPr>
+        <w:pStyle w:val="Listenabsatz"/>
+        <w:numPr>
+          <w:ilvl w:val="0"/>
+          <w:numId w:val="1"/>
+        </w:numPr>
+        <w:rPr>
+          <w:lang w:val="en-US"/>
+        </w:rPr>
+      </w:pPr>
       <w:r>
         <w:rPr>
           <w:lang w:val="en-US"/>
@@ -595,13 +617,13 @@
           <w:numId w:val="1"/>
         </w:numPr>
         <w:rPr>
-          <w:b/>
-          <w:lang w:val="en-US"/>
-        </w:rPr>
-      </w:pPr>
-      <w:r>
-        <w:rPr>
-          <w:b/>
+          <w:strike/>
+          <w:lang w:val="en-US"/>
+        </w:rPr>
+      </w:pPr>
+      <w:r>
+        <w:rPr>
+          <w:strike/>
           <w:lang w:val="en-US"/>
         </w:rPr>
         <w:t>As an enemy, I give the player points when he kills me</w:t>
@@ -622,231 +644,232 @@
         <w:rPr>
           <w:lang w:val="en-US"/>
         </w:rPr>
-        <w:t>As an enemy, I will choose my actions randomly (charge or attack)</w:t>
-      </w:r>
-    </w:p>
-    <w:p>
-      <w:pPr>
-        <w:pStyle w:val="Listenabsatz"/>
-        <w:rPr>
-          <w:lang w:val="en-US"/>
-        </w:rPr>
-      </w:pPr>
-    </w:p>
-    <w:p>
-      <w:pPr>
-        <w:pStyle w:val="Listenabsatz"/>
-        <w:numPr>
-          <w:ilvl w:val="0"/>
-          <w:numId w:val="1"/>
-        </w:numPr>
-        <w:rPr>
-          <w:lang w:val="en-US"/>
-        </w:rPr>
-      </w:pPr>
-      <w:r>
-        <w:rPr>
-          <w:lang w:val="en-US"/>
-        </w:rPr>
-        <w:t>As a support</w:t>
-      </w:r>
-      <w:r>
-        <w:rPr>
-          <w:lang w:val="en-US"/>
-        </w:rPr>
-        <w:t xml:space="preserve"> enemy, I can heal </w:t>
-      </w:r>
-      <w:r>
-        <w:rPr>
-          <w:lang w:val="en-US"/>
-        </w:rPr>
-        <w:t>will try to heal another enemy or myself</w:t>
-      </w:r>
-      <w:r>
-        <w:rPr>
-          <w:lang w:val="en-US"/>
-        </w:rPr>
-        <w:t xml:space="preserve"> once </w:t>
-      </w:r>
-      <w:r>
-        <w:rPr>
-          <w:lang w:val="en-US"/>
-        </w:rPr>
-        <w:t>their</w:t>
-      </w:r>
-      <w:r>
-        <w:rPr>
-          <w:lang w:val="en-US"/>
-        </w:rPr>
-        <w:t xml:space="preserve"> health drops below 50%</w:t>
-      </w:r>
-    </w:p>
-    <w:p>
-      <w:pPr>
-        <w:pStyle w:val="Listenabsatz"/>
-        <w:rPr>
-          <w:lang w:val="en-US"/>
-        </w:rPr>
-      </w:pPr>
-    </w:p>
-    <w:p>
-      <w:pPr>
-        <w:pStyle w:val="Listenabsatz"/>
-        <w:numPr>
-          <w:ilvl w:val="0"/>
-          <w:numId w:val="1"/>
-        </w:numPr>
-        <w:rPr>
-          <w:lang w:val="en-US"/>
-        </w:rPr>
-      </w:pPr>
-      <w:r>
-        <w:rPr>
-          <w:lang w:val="en-US"/>
-        </w:rPr>
-        <w:t>The game controller controls the flow of battle, so that player and enemies each get their turn</w:t>
-      </w:r>
-      <w:r>
-        <w:rPr>
-          <w:lang w:val="en-US"/>
-        </w:rPr>
-        <w:t>??? ATB???</w:t>
-      </w:r>
-    </w:p>
-    <w:p>
-      <w:pPr>
-        <w:pStyle w:val="Listenabsatz"/>
-        <w:numPr>
-          <w:ilvl w:val="0"/>
-          <w:numId w:val="1"/>
-        </w:numPr>
-        <w:rPr>
-          <w:lang w:val="en-US"/>
-        </w:rPr>
-      </w:pPr>
-      <w:r>
-        <w:rPr>
-          <w:lang w:val="en-US"/>
-        </w:rPr>
-        <w:t>The game controller starts the battle as soon as the player approaches an enemy</w:t>
-      </w:r>
-    </w:p>
-    <w:p>
-      <w:pPr>
-        <w:pStyle w:val="Listenabsatz"/>
-        <w:numPr>
-          <w:ilvl w:val="0"/>
-          <w:numId w:val="1"/>
-        </w:numPr>
-        <w:rPr>
-          <w:lang w:val="en-US"/>
-        </w:rPr>
-      </w:pPr>
-      <w:r>
-        <w:rPr>
-          <w:lang w:val="en-US"/>
-        </w:rPr>
-        <w:t>The game controller ends the battle when all enemies are defeated or when the player dies</w:t>
-      </w:r>
-    </w:p>
-    <w:p>
-      <w:pPr>
-        <w:pStyle w:val="Listenabsatz"/>
-        <w:numPr>
-          <w:ilvl w:val="0"/>
-          <w:numId w:val="1"/>
-        </w:numPr>
-        <w:rPr>
-          <w:lang w:val="en-US"/>
-        </w:rPr>
-      </w:pPr>
-      <w:r>
-        <w:rPr>
-          <w:lang w:val="en-US"/>
-        </w:rPr>
-        <w:t xml:space="preserve">The game controller </w:t>
-      </w:r>
-      <w:r>
-        <w:rPr>
-          <w:lang w:val="en-US"/>
-        </w:rPr>
-        <w:t xml:space="preserve">groups enemies into small squads that the player </w:t>
-      </w:r>
-      <w:r>
-        <w:rPr>
-          <w:lang w:val="en-US"/>
-        </w:rPr>
-        <w:t>must</w:t>
-      </w:r>
-      <w:r>
-        <w:rPr>
-          <w:lang w:val="en-US"/>
-        </w:rPr>
-        <w:t xml:space="preserve"> fight</w:t>
-      </w:r>
-    </w:p>
-    <w:p>
-      <w:pPr>
-        <w:rPr>
-          <w:lang w:val="en-US"/>
-        </w:rPr>
-      </w:pPr>
-    </w:p>
-    <w:p>
-      <w:pPr>
-        <w:pStyle w:val="Listenabsatz"/>
-        <w:numPr>
-          <w:ilvl w:val="0"/>
-          <w:numId w:val="1"/>
-        </w:numPr>
-        <w:rPr>
-          <w:lang w:val="en-US"/>
-        </w:rPr>
-      </w:pPr>
-      <w:r>
-        <w:rPr>
-          <w:lang w:val="en-US"/>
-        </w:rPr>
-        <w:t>Items/Weapons can be collected by approaching them</w:t>
-      </w:r>
-    </w:p>
-    <w:p>
-      <w:pPr>
-        <w:ind w:left="360"/>
-        <w:rPr>
-          <w:lang w:val="en-US"/>
-        </w:rPr>
-      </w:pPr>
-    </w:p>
-    <w:p>
-      <w:pPr>
-        <w:ind w:left="360"/>
-        <w:rPr>
-          <w:lang w:val="en-US"/>
-        </w:rPr>
-      </w:pPr>
-      <w:r>
-        <w:rPr>
-          <w:lang w:val="en-US"/>
-        </w:rPr>
-        <w:t>TODO: Die()-Situation (Subklassen müssen erben + Tests) andere Anwendung finden!</w:t>
+        <w:t>As an enemy, I will choose my actions randomly (charge or atta</w:t>
       </w:r>
       <w:bookmarkStart w:id="0" w:name="_GoBack"/>
       <w:bookmarkEnd w:id="0"/>
-    </w:p>
-    <w:p>
-      <w:pPr>
-        <w:rPr>
-          <w:lang w:val="en-US"/>
-        </w:rPr>
-      </w:pPr>
-    </w:p>
+      <w:r>
+        <w:rPr>
+          <w:lang w:val="en-US"/>
+        </w:rPr>
+        <w:t>ck)</w:t>
+      </w:r>
+    </w:p>
+    <w:p>
+      <w:pPr>
+        <w:pStyle w:val="Listenabsatz"/>
+        <w:rPr>
+          <w:lang w:val="en-US"/>
+        </w:rPr>
+      </w:pPr>
+    </w:p>
+    <w:p>
+      <w:pPr>
+        <w:pStyle w:val="Listenabsatz"/>
+        <w:numPr>
+          <w:ilvl w:val="0"/>
+          <w:numId w:val="1"/>
+        </w:numPr>
+        <w:rPr>
+          <w:lang w:val="en-US"/>
+        </w:rPr>
+      </w:pPr>
+      <w:r>
+        <w:rPr>
+          <w:lang w:val="en-US"/>
+        </w:rPr>
+        <w:t>As a support</w:t>
+      </w:r>
+      <w:r>
+        <w:rPr>
+          <w:lang w:val="en-US"/>
+        </w:rPr>
+        <w:t xml:space="preserve"> enemy, I </w:t>
+      </w:r>
+      <w:r>
+        <w:rPr>
+          <w:lang w:val="en-US"/>
+        </w:rPr>
+        <w:t>will try to heal another enemy or myself</w:t>
+      </w:r>
+      <w:r>
+        <w:rPr>
+          <w:lang w:val="en-US"/>
+        </w:rPr>
+        <w:t xml:space="preserve"> once </w:t>
+      </w:r>
+      <w:r>
+        <w:rPr>
+          <w:lang w:val="en-US"/>
+        </w:rPr>
+        <w:t>their</w:t>
+      </w:r>
+      <w:r>
+        <w:rPr>
+          <w:lang w:val="en-US"/>
+        </w:rPr>
+        <w:t xml:space="preserve"> health drops below 50%</w:t>
+      </w:r>
+    </w:p>
+    <w:p>
+      <w:pPr>
+        <w:pStyle w:val="Listenabsatz"/>
+        <w:rPr>
+          <w:lang w:val="en-US"/>
+        </w:rPr>
+      </w:pPr>
+    </w:p>
+    <w:p>
+      <w:pPr>
+        <w:pStyle w:val="Listenabsatz"/>
+        <w:numPr>
+          <w:ilvl w:val="0"/>
+          <w:numId w:val="1"/>
+        </w:numPr>
+        <w:rPr>
+          <w:lang w:val="en-US"/>
+        </w:rPr>
+      </w:pPr>
+      <w:r>
+        <w:rPr>
+          <w:lang w:val="en-US"/>
+        </w:rPr>
+        <w:t>The game controller controls the flow of battle, so that player and enemies each get their turn</w:t>
+      </w:r>
+      <w:r>
+        <w:rPr>
+          <w:lang w:val="en-US"/>
+        </w:rPr>
+        <w:t>??? ATB???</w:t>
+      </w:r>
+    </w:p>
+    <w:p>
+      <w:pPr>
+        <w:pStyle w:val="Listenabsatz"/>
+        <w:numPr>
+          <w:ilvl w:val="0"/>
+          <w:numId w:val="1"/>
+        </w:numPr>
+        <w:rPr>
+          <w:lang w:val="en-US"/>
+        </w:rPr>
+      </w:pPr>
+      <w:r>
+        <w:rPr>
+          <w:lang w:val="en-US"/>
+        </w:rPr>
+        <w:t>The game controller starts the battle as soon as the player approaches an enemy</w:t>
+      </w:r>
+    </w:p>
+    <w:p>
+      <w:pPr>
+        <w:pStyle w:val="Listenabsatz"/>
+        <w:numPr>
+          <w:ilvl w:val="0"/>
+          <w:numId w:val="1"/>
+        </w:numPr>
+        <w:rPr>
+          <w:lang w:val="en-US"/>
+        </w:rPr>
+      </w:pPr>
+      <w:r>
+        <w:rPr>
+          <w:lang w:val="en-US"/>
+        </w:rPr>
+        <w:t>The game controller ends the battle when all enemies are defeated or when the player dies</w:t>
+      </w:r>
+    </w:p>
+    <w:p>
+      <w:pPr>
+        <w:pStyle w:val="Listenabsatz"/>
+        <w:numPr>
+          <w:ilvl w:val="0"/>
+          <w:numId w:val="1"/>
+        </w:numPr>
+        <w:rPr>
+          <w:lang w:val="en-US"/>
+        </w:rPr>
+      </w:pPr>
+      <w:r>
+        <w:rPr>
+          <w:lang w:val="en-US"/>
+        </w:rPr>
+        <w:t xml:space="preserve">The game controller </w:t>
+      </w:r>
+      <w:r>
+        <w:rPr>
+          <w:lang w:val="en-US"/>
+        </w:rPr>
+        <w:t xml:space="preserve">groups enemies into small squads that the player </w:t>
+      </w:r>
+      <w:r>
+        <w:rPr>
+          <w:lang w:val="en-US"/>
+        </w:rPr>
+        <w:t>must</w:t>
+      </w:r>
+      <w:r>
+        <w:rPr>
+          <w:lang w:val="en-US"/>
+        </w:rPr>
+        <w:t xml:space="preserve"> fight</w:t>
+      </w:r>
+    </w:p>
+    <w:p>
+      <w:pPr>
+        <w:rPr>
+          <w:lang w:val="en-US"/>
+        </w:rPr>
+      </w:pPr>
+    </w:p>
+    <w:p>
+      <w:pPr>
+        <w:pStyle w:val="Listenabsatz"/>
+        <w:numPr>
+          <w:ilvl w:val="0"/>
+          <w:numId w:val="1"/>
+        </w:numPr>
+        <w:rPr>
+          <w:lang w:val="en-US"/>
+        </w:rPr>
+      </w:pPr>
+      <w:r>
+        <w:rPr>
+          <w:lang w:val="en-US"/>
+        </w:rPr>
+        <w:t>Items/Weapons can be collected by approaching them</w:t>
+      </w:r>
+    </w:p>
+    <w:p>
+      <w:pPr>
+        <w:ind w:left="360"/>
+        <w:rPr>
+          <w:lang w:val="en-US"/>
+        </w:rPr>
+      </w:pPr>
+    </w:p>
+    <w:p>
+      <w:pPr>
+        <w:ind w:left="360"/>
+      </w:pPr>
+      <w:r>
+        <w:t xml:space="preserve">TODO: </w:t>
+      </w:r>
+      <w:proofErr w:type="gramStart"/>
+      <w:r>
+        <w:t>Die(</w:t>
+      </w:r>
+      <w:proofErr w:type="gramEnd"/>
+      <w:r>
+        <w:t>)-Situation (Subklassen müssen erben + Tests) andere Anwendung finden!</w:t>
+      </w:r>
+    </w:p>
+    <w:p/>
     <w:p>
       <w:pPr>
         <w:pStyle w:val="berschrift1"/>
       </w:pPr>
       <w:r>
-        <w:lastRenderedPageBreak/>
         <w:t>Notes</w:t>
       </w:r>
     </w:p>
@@ -871,8 +894,13 @@
         </w:numPr>
       </w:pPr>
       <w:r>
-        <w:t>Test vs. UnityTest</w:t>
-      </w:r>
+        <w:t xml:space="preserve">Test vs. </w:t>
+      </w:r>
+      <w:proofErr w:type="spellStart"/>
+      <w:r>
+        <w:t>UnityTest</w:t>
+      </w:r>
+      <w:proofErr w:type="spellEnd"/>
     </w:p>
     <w:p>
       <w:pPr>
@@ -882,8 +910,13 @@
           <w:numId w:val="2"/>
         </w:numPr>
       </w:pPr>
-      <w:r>
-        <w:t>MonoBehavior nicht zu testen? Logik in Klassen auslagern?</w:t>
+      <w:proofErr w:type="spellStart"/>
+      <w:r>
+        <w:t>MonoBehavior</w:t>
+      </w:r>
+      <w:proofErr w:type="spellEnd"/>
+      <w:r>
+        <w:t xml:space="preserve"> nicht zu testen? Logik in Klassen auslagern?</w:t>
       </w:r>
     </w:p>
     <w:p>
@@ -906,14 +939,27 @@
           <w:numId w:val="2"/>
         </w:numPr>
       </w:pPr>
-      <w:r>
-        <w:t xml:space="preserve">Assert.Equals() nur für Objekte? </w:t>
+      <w:proofErr w:type="spellStart"/>
+      <w:r>
+        <w:t>Assert.Equals</w:t>
+      </w:r>
+      <w:proofErr w:type="spellEnd"/>
+      <w:r>
+        <w:t xml:space="preserve">() nur für Objekte? </w:t>
       </w:r>
       <w:r>
         <w:sym w:font="Wingdings" w:char="F0E8"/>
       </w:r>
       <w:r>
-        <w:t xml:space="preserve"> AreEqual für Werte</w:t>
+        <w:t xml:space="preserve"> </w:t>
+      </w:r>
+      <w:proofErr w:type="spellStart"/>
+      <w:r>
+        <w:t>AreEqual</w:t>
+      </w:r>
+      <w:proofErr w:type="spellEnd"/>
+      <w:r>
+        <w:t xml:space="preserve"> für Werte</w:t>
       </w:r>
     </w:p>
     <w:p>
@@ -924,8 +970,13 @@
           <w:numId w:val="2"/>
         </w:numPr>
       </w:pPr>
-      <w:r>
-        <w:t xml:space="preserve">PlayerStats Test sehr einfach zu erstellen. </w:t>
+      <w:proofErr w:type="spellStart"/>
+      <w:r>
+        <w:t>PlayerStats</w:t>
+      </w:r>
+      <w:proofErr w:type="spellEnd"/>
+      <w:r>
+        <w:t xml:space="preserve"> Test sehr einfach zu erstellen. </w:t>
       </w:r>
     </w:p>
     <w:p>
@@ -936,8 +987,29 @@
           <w:numId w:val="2"/>
         </w:numPr>
       </w:pPr>
-      <w:r>
-        <w:t xml:space="preserve">Refactor Idee: maxHealth in PlayerStats variabel machen </w:t>
+      <w:proofErr w:type="spellStart"/>
+      <w:r>
+        <w:t>Refactor</w:t>
+      </w:r>
+      <w:proofErr w:type="spellEnd"/>
+      <w:r>
+        <w:t xml:space="preserve"> Idee: </w:t>
+      </w:r>
+      <w:proofErr w:type="spellStart"/>
+      <w:r>
+        <w:t>maxHealth</w:t>
+      </w:r>
+      <w:proofErr w:type="spellEnd"/>
+      <w:r>
+        <w:t xml:space="preserve"> in </w:t>
+      </w:r>
+      <w:proofErr w:type="spellStart"/>
+      <w:r>
+        <w:t>PlayerStats</w:t>
+      </w:r>
+      <w:proofErr w:type="spellEnd"/>
+      <w:r>
+        <w:t xml:space="preserve"> variabel machen </w:t>
       </w:r>
       <w:r>
         <w:rPr>
@@ -946,10 +1018,23 @@
         <w:sym w:font="Wingdings" w:char="F0E0"/>
       </w:r>
       <w:r>
-        <w:t xml:space="preserve"> so ist es einstellbar durch Spieler oder im Spiel durch Power-Ups</w:t>
-      </w:r>
-      <w:r>
-        <w:t>, Refactor der Tests nötig</w:t>
+        <w:t xml:space="preserve"> so ist es einstellbar durch Spieler oder im Spiel durch Power-</w:t>
+      </w:r>
+      <w:proofErr w:type="spellStart"/>
+      <w:r>
+        <w:t>Ups</w:t>
+      </w:r>
+      <w:proofErr w:type="spellEnd"/>
+      <w:r>
+        <w:t xml:space="preserve">, </w:t>
+      </w:r>
+      <w:proofErr w:type="spellStart"/>
+      <w:r>
+        <w:t>Refactor</w:t>
+      </w:r>
+      <w:proofErr w:type="spellEnd"/>
+      <w:r>
+        <w:t xml:space="preserve"> der Tests nötig</w:t>
       </w:r>
     </w:p>
     <w:p>
@@ -960,14 +1045,56 @@
           <w:numId w:val="2"/>
         </w:numPr>
       </w:pPr>
-      <w:r>
-        <w:t xml:space="preserve">Refactor Idee: ReceiveDamage() und GetHealedBy() zusammenführen </w:t>
+      <w:proofErr w:type="spellStart"/>
+      <w:r>
+        <w:t>Refactor</w:t>
+      </w:r>
+      <w:proofErr w:type="spellEnd"/>
+      <w:r>
+        <w:t xml:space="preserve"> Idee: </w:t>
+      </w:r>
+      <w:proofErr w:type="spellStart"/>
+      <w:proofErr w:type="gramStart"/>
+      <w:r>
+        <w:t>ReceiveDamage</w:t>
+      </w:r>
+      <w:proofErr w:type="spellEnd"/>
+      <w:r>
+        <w:t>(</w:t>
+      </w:r>
+      <w:proofErr w:type="gramEnd"/>
+      <w:r>
+        <w:t xml:space="preserve">) und </w:t>
+      </w:r>
+      <w:proofErr w:type="spellStart"/>
+      <w:r>
+        <w:t>GetHealedBy</w:t>
+      </w:r>
+      <w:proofErr w:type="spellEnd"/>
+      <w:r>
+        <w:t xml:space="preserve">() zusammenführen </w:t>
       </w:r>
       <w:r>
         <w:sym w:font="Wingdings" w:char="F0E0"/>
       </w:r>
       <w:r>
-        <w:t xml:space="preserve"> Refactor! Doch verworfen, damit negatives Heilen usw getestet werden kann</w:t>
+        <w:t xml:space="preserve"> </w:t>
+      </w:r>
+      <w:proofErr w:type="spellStart"/>
+      <w:r>
+        <w:t>Refactor</w:t>
+      </w:r>
+      <w:proofErr w:type="spellEnd"/>
+      <w:r>
+        <w:t xml:space="preserve">! Doch verworfen, damit negatives Heilen </w:t>
+      </w:r>
+      <w:proofErr w:type="spellStart"/>
+      <w:r>
+        <w:t>usw</w:t>
+      </w:r>
+      <w:proofErr w:type="spellEnd"/>
+      <w:r>
+        <w:t xml:space="preserve"> getestet werden kann</w:t>
       </w:r>
     </w:p>
     <w:p>
@@ -991,7 +1118,31 @@
         </w:numPr>
       </w:pPr>
       <w:r>
-        <w:t>Fehler sofort gefunden: Hatte recoveren von Last Breath in Damage Funktion statt Heal Funktion geschrieben</w:t>
+        <w:t xml:space="preserve">Fehler sofort gefunden: Hatte </w:t>
+      </w:r>
+      <w:proofErr w:type="spellStart"/>
+      <w:r>
+        <w:t>recoveren</w:t>
+      </w:r>
+      <w:proofErr w:type="spellEnd"/>
+      <w:r>
+        <w:t xml:space="preserve"> von Last </w:t>
+      </w:r>
+      <w:proofErr w:type="spellStart"/>
+      <w:r>
+        <w:t>Breath</w:t>
+      </w:r>
+      <w:proofErr w:type="spellEnd"/>
+      <w:r>
+        <w:t xml:space="preserve"> in Damage Funktion statt </w:t>
+      </w:r>
+      <w:proofErr w:type="spellStart"/>
+      <w:r>
+        <w:t>Heal</w:t>
+      </w:r>
+      <w:proofErr w:type="spellEnd"/>
+      <w:r>
+        <w:t xml:space="preserve"> Funktion geschrieben</w:t>
       </w:r>
     </w:p>
     <w:p>
@@ -1003,7 +1154,15 @@
         </w:numPr>
       </w:pPr>
       <w:r>
-        <w:t>Tests so unabhängig wie möglich machen: Damage Boost after charge Tests überprüfen, ob der Damage Boost richtig angewendet wurde, indem sie einen Setter anwenden. Ob es nur einen Boost gleichzeitig oder eine Liste gibt, ist den Tests egal und kann unabhängig von ihnen angepasst werden</w:t>
+        <w:t xml:space="preserve">Tests so unabhängig wie möglich machen: Damage Boost after </w:t>
+      </w:r>
+      <w:proofErr w:type="spellStart"/>
+      <w:r>
+        <w:t>charge</w:t>
+      </w:r>
+      <w:proofErr w:type="spellEnd"/>
+      <w:r>
+        <w:t xml:space="preserve"> Tests überprüfen, ob der Damage Boost richtig angewendet wurde, indem sie einen Setter anwenden. Ob es nur einen Boost gleichzeitig oder eine Liste gibt, ist den Tests egal und kann unabhängig von ihnen angepasst werden</w:t>
       </w:r>
       <w:r>
         <w:t>. Sie überprüfen nur die resultierenden Werte und melden, wenn Dinge nicht passen</w:t>
@@ -1018,7 +1177,15 @@
         </w:numPr>
       </w:pPr>
       <w:r>
-        <w:t>Enemy Klasse angefangen: Auffällig, dass viel Code dupliziert wird. Refactor: Eine allgemeine Fighter Klasse, davon erben Player und Enemy</w:t>
+        <w:t xml:space="preserve">Enemy Klasse angefangen: Auffällig, dass viel Code dupliziert wird. </w:t>
+      </w:r>
+      <w:proofErr w:type="spellStart"/>
+      <w:r>
+        <w:t>Refactor</w:t>
+      </w:r>
+      <w:proofErr w:type="spellEnd"/>
+      <w:r>
+        <w:t>: Eine allgemeine Fighter Klasse, davon erben Player und Enemy</w:t>
       </w:r>
     </w:p>
     <w:p>
@@ -1029,8 +1196,13 @@
           <w:numId w:val="2"/>
         </w:numPr>
       </w:pPr>
-      <w:r>
-        <w:t>PlayerInventory für Equipment und Items</w:t>
+      <w:proofErr w:type="spellStart"/>
+      <w:r>
+        <w:t>PlayerInventory</w:t>
+      </w:r>
+      <w:proofErr w:type="spellEnd"/>
+      <w:r>
+        <w:t xml:space="preserve"> für Equipment und Items</w:t>
       </w:r>
     </w:p>
     <w:p>
@@ -1041,14 +1213,56 @@
           <w:numId w:val="2"/>
         </w:numPr>
       </w:pPr>
-      <w:r>
-        <w:t>Refactor der Assert Funktionen, Less, NotEqual</w:t>
-      </w:r>
+      <w:proofErr w:type="spellStart"/>
+      <w:r>
+        <w:t>Refactor</w:t>
+      </w:r>
+      <w:proofErr w:type="spellEnd"/>
+      <w:r>
+        <w:t xml:space="preserve"> der </w:t>
+      </w:r>
+      <w:proofErr w:type="spellStart"/>
+      <w:r>
+        <w:t>Assert</w:t>
+      </w:r>
+      <w:proofErr w:type="spellEnd"/>
+      <w:r>
+        <w:t xml:space="preserve"> Funktionen, </w:t>
+      </w:r>
+      <w:proofErr w:type="spellStart"/>
+      <w:r>
+        <w:t>Less</w:t>
+      </w:r>
+      <w:proofErr w:type="spellEnd"/>
+      <w:r>
+        <w:t xml:space="preserve">, </w:t>
+      </w:r>
+      <w:proofErr w:type="spellStart"/>
+      <w:r>
+        <w:t>NotEqual</w:t>
+      </w:r>
+      <w:proofErr w:type="spellEnd"/>
       <w:r>
         <w:t>, Zero, Positive</w:t>
       </w:r>
       <w:r>
-        <w:t xml:space="preserve"> etc sind interessant + custom Fehlermeldungen</w:t>
+        <w:t xml:space="preserve"> </w:t>
+      </w:r>
+      <w:proofErr w:type="spellStart"/>
+      <w:r>
+        <w:t>etc</w:t>
+      </w:r>
+      <w:proofErr w:type="spellEnd"/>
+      <w:r>
+        <w:t xml:space="preserve"> sind interessant + </w:t>
+      </w:r>
+      <w:proofErr w:type="spellStart"/>
+      <w:r>
+        <w:t>custom</w:t>
+      </w:r>
+      <w:proofErr w:type="spellEnd"/>
+      <w:r>
+        <w:t xml:space="preserve"> Fehlermeldungen</w:t>
       </w:r>
     </w:p>
     <w:p>
@@ -1060,7 +1274,23 @@
         </w:numPr>
       </w:pPr>
       <w:r>
-        <w:t>Problem mit Unity 2018: Test Scripts im Test Folder finden normale Scripte in anderen Ordnern nicht. Von Hand Assembly erstellen und in der Test Assembly referenzieren (</w:t>
+        <w:t xml:space="preserve">Problem mit Unity 2018: Test Scripts im Test Folder finden normale </w:t>
+      </w:r>
+      <w:proofErr w:type="spellStart"/>
+      <w:r>
+        <w:t>Scripte</w:t>
+      </w:r>
+      <w:proofErr w:type="spellEnd"/>
+      <w:r>
+        <w:t xml:space="preserve"> in anderen Ordnern nicht. Von Hand Assembly erstellen und in </w:t>
+      </w:r>
+      <w:proofErr w:type="gramStart"/>
+      <w:r>
+        <w:t>der Test</w:t>
+      </w:r>
+      <w:proofErr w:type="gramEnd"/>
+      <w:r>
+        <w:t xml:space="preserve"> Assembly referenzieren (</w:t>
       </w:r>
       <w:hyperlink r:id="rId5" w:history="1">
         <w:r>
@@ -1086,16 +1316,49 @@
         <w:rPr>
           <w:lang w:val="en-US"/>
         </w:rPr>
-        <w:t>Humble Object Pattern für MonoBehaviors?</w:t>
-      </w:r>
+        <w:t xml:space="preserve">Humble Object Pattern </w:t>
+      </w:r>
+      <w:proofErr w:type="spellStart"/>
+      <w:r>
+        <w:rPr>
+          <w:lang w:val="en-US"/>
+        </w:rPr>
+        <w:t>für</w:t>
+      </w:r>
+      <w:proofErr w:type="spellEnd"/>
       <w:r>
         <w:rPr>
           <w:lang w:val="en-US"/>
         </w:rPr>
         <w:t xml:space="preserve"> </w:t>
       </w:r>
-      <w:r>
-        <w:t>MonoBehavior enthält Referenzen auf ausgelagerte C# Scripts, die die Logik enthalten, ausführen und getestet werden</w:t>
+      <w:proofErr w:type="spellStart"/>
+      <w:r>
+        <w:rPr>
+          <w:lang w:val="en-US"/>
+        </w:rPr>
+        <w:t>MonoBehaviors</w:t>
+      </w:r>
+      <w:proofErr w:type="spellEnd"/>
+      <w:r>
+        <w:rPr>
+          <w:lang w:val="en-US"/>
+        </w:rPr>
+        <w:t>?</w:t>
+      </w:r>
+      <w:r>
+        <w:rPr>
+          <w:lang w:val="en-US"/>
+        </w:rPr>
+        <w:t xml:space="preserve"> </w:t>
+      </w:r>
+      <w:proofErr w:type="spellStart"/>
+      <w:r>
+        <w:t>MonoBehavior</w:t>
+      </w:r>
+      <w:proofErr w:type="spellEnd"/>
+      <w:r>
+        <w:t xml:space="preserve"> enthält Referenzen auf ausgelagerte C# Scripts, die die Logik enthalten, ausführen und getestet werden</w:t>
       </w:r>
     </w:p>
     <w:p>
@@ -1110,7 +1373,15 @@
         <w:t xml:space="preserve"> [Serializable] </w:t>
       </w:r>
       <w:r>
-        <w:t>Attribut über den C# Klassen must have, damit sie im Inspector angezeigt werden</w:t>
+        <w:t xml:space="preserve">Attribut über den C# Klassen must </w:t>
+      </w:r>
+      <w:proofErr w:type="spellStart"/>
+      <w:r>
+        <w:t>have</w:t>
+      </w:r>
+      <w:proofErr w:type="spellEnd"/>
+      <w:r>
+        <w:t>, damit sie im Inspector angezeigt werden</w:t>
       </w:r>
     </w:p>
     <w:p>
@@ -1121,8 +1392,13 @@
           <w:numId w:val="2"/>
         </w:numPr>
       </w:pPr>
-      <w:r>
-        <w:t xml:space="preserve">Active Time Battle? Dann kann Static Time Klasse von Unity umgangen </w:t>
+      <w:proofErr w:type="spellStart"/>
+      <w:r>
+        <w:t>Active</w:t>
+      </w:r>
+      <w:proofErr w:type="spellEnd"/>
+      <w:r>
+        <w:t xml:space="preserve"> Time Battle? Dann kann Static Time Klasse von Unity umgangen </w:t>
       </w:r>
       <w:r>
         <w:t>we</w:t>
@@ -1139,14 +1415,24 @@
           <w:numId w:val="2"/>
         </w:numPr>
       </w:pPr>
+      <w:proofErr w:type="spellStart"/>
       <w:r>
         <w:t>Weapons</w:t>
       </w:r>
+      <w:proofErr w:type="spellEnd"/>
       <w:r>
         <w:t>/Items</w:t>
       </w:r>
       <w:r>
-        <w:t xml:space="preserve"> als ScriptableObjects, dann sind die auch verwendet</w:t>
+        <w:t xml:space="preserve"> als </w:t>
+      </w:r>
+      <w:proofErr w:type="spellStart"/>
+      <w:r>
+        <w:t>ScriptableObjects</w:t>
+      </w:r>
+      <w:proofErr w:type="spellEnd"/>
+      <w:r>
+        <w:t>, dann sind die auch verwendet</w:t>
       </w:r>
     </w:p>
     <w:p>
@@ -1164,7 +1450,17 @@
         <w:t>tot,</w:t>
       </w:r>
       <w:r>
-        <w:t xml:space="preserve"> sondern lastBreath wenn Health = 0 </w:t>
+        <w:t xml:space="preserve"> sondern </w:t>
+      </w:r>
+      <w:proofErr w:type="spellStart"/>
+      <w:proofErr w:type="gramStart"/>
+      <w:r>
+        <w:t>lastBreath</w:t>
+      </w:r>
+      <w:proofErr w:type="spellEnd"/>
+      <w:proofErr w:type="gramEnd"/>
+      <w:r>
+        <w:t xml:space="preserve"> wenn Health = 0 </w:t>
       </w:r>
       <w:r>
         <w:t>nicht gefangen durch Test, weil ich Leben nicht auf 0 sondern negativ gemacht habe. Tests sind nur so schlau wie ihr Autor</w:t>
@@ -1178,8 +1474,21 @@
           <w:numId w:val="2"/>
         </w:numPr>
       </w:pPr>
-      <w:r>
-        <w:t>Humble Object Pattern Grund: MonoBehaviors lassen sich nicht per Script instanziieren und verwenden wie normale Klassen</w:t>
+      <w:proofErr w:type="spellStart"/>
+      <w:r>
+        <w:t>Humble</w:t>
+      </w:r>
+      <w:proofErr w:type="spellEnd"/>
+      <w:r>
+        <w:t xml:space="preserve"> Object Pattern Grund: </w:t>
+      </w:r>
+      <w:proofErr w:type="spellStart"/>
+      <w:r>
+        <w:t>MonoBehaviors</w:t>
+      </w:r>
+      <w:proofErr w:type="spellEnd"/>
+      <w:r>
+        <w:t xml:space="preserve"> lassen sich nicht per Script instanziieren und verwenden wie normale Klassen</w:t>
       </w:r>
     </w:p>
     <w:p>
@@ -1191,11 +1500,59 @@
         </w:numPr>
       </w:pPr>
       <w:r>
-        <w:t xml:space="preserve">Problem Inventar und Stats: Stats liefern den Damage Wert des Spielers. Inventar liefert Damage Wert der ausgerüsteten Waffe. Um das zu kombinieren, müssten entweder beide Dinge zu einer Klasse werden (widerspricht den Prinzipien und würde dem Ganzen seine Übersicht nehmen) oder sich gegenseitig referenzieren (dann wären sie sehr stark gekoppelt, was von der Logik komisch wäre und das Ganze verkompliziert). Wir bleiben daher dabei, dass beide getrennt voneinander im MonoBehavior existieren und verwendet werden. Das MonoBehavior muss nun also in einer eigenen Funktion die Damage Werte aus beiden Teilen nehmen und selber mit der korrekten Rechnung kombinieren. Das hilft unserem Problem nicht, dass wir MonoBehaviors nicht mocken können, um </w:t>
+        <w:t xml:space="preserve">Problem Inventar und </w:t>
+      </w:r>
+      <w:proofErr w:type="spellStart"/>
+      <w:r>
+        <w:t>Stats</w:t>
+      </w:r>
+      <w:proofErr w:type="spellEnd"/>
+      <w:r>
+        <w:t xml:space="preserve">: </w:t>
+      </w:r>
+      <w:proofErr w:type="spellStart"/>
+      <w:r>
+        <w:t>Stats</w:t>
+      </w:r>
+      <w:proofErr w:type="spellEnd"/>
+      <w:r>
+        <w:t xml:space="preserve"> liefern den Damage Wert des Spielers. Inventar liefert Damage Wert der ausgerüsteten Waffe. Um das zu kombinieren, müssten entweder beide Dinge zu einer Klasse werden (widerspricht den Prinzipien und würde dem Ganzen seine Übersicht nehmen) oder sich gegenseitig referenzieren (dann wären sie sehr stark gekoppelt, was von der Logik komisch wäre und das Ganze verkompliziert). Wir bleiben daher dabei, dass beide getrennt voneinander im </w:t>
+      </w:r>
+      <w:proofErr w:type="spellStart"/>
+      <w:r>
+        <w:t>MonoBehavior</w:t>
+      </w:r>
+      <w:proofErr w:type="spellEnd"/>
+      <w:r>
+        <w:t xml:space="preserve"> existieren und verwendet werden. Das </w:t>
+      </w:r>
+      <w:proofErr w:type="spellStart"/>
+      <w:r>
+        <w:t>MonoBehavior</w:t>
+      </w:r>
+      <w:proofErr w:type="spellEnd"/>
+      <w:r>
+        <w:t xml:space="preserve"> muss nun also in einer eigenen Funktion die Damage Werte aus </w:t>
       </w:r>
       <w:r>
         <w:lastRenderedPageBreak/>
-        <w:t>sie zu testen. Daher Lösung: Wir lassen unseren Player ein Interface implementieren, welches die Funktion mit der Rechnung vorgibt.</w:t>
+        <w:t xml:space="preserve">beiden Teilen nehmen und selber mit der korrekten Rechnung kombinieren. Das hilft unserem Problem nicht, dass wir </w:t>
+      </w:r>
+      <w:proofErr w:type="spellStart"/>
+      <w:r>
+        <w:t>MonoBehaviors</w:t>
+      </w:r>
+      <w:proofErr w:type="spellEnd"/>
+      <w:r>
+        <w:t xml:space="preserve"> nicht </w:t>
+      </w:r>
+      <w:proofErr w:type="spellStart"/>
+      <w:r>
+        <w:t>mocken</w:t>
+      </w:r>
+      <w:proofErr w:type="spellEnd"/>
+      <w:r>
+        <w:t xml:space="preserve"> können, um sie zu testen. Daher Lösung: Wir lassen unseren Player ein Interface implementieren, welches die Funktion mit der Rechnung vorgibt.</w:t>
       </w:r>
     </w:p>
     <w:p>
@@ -1207,8 +1564,37 @@
         </w:numPr>
       </w:pPr>
       <w:r>
-        <w:t>Pure Functions? Nein, impure functions, zu testen mit Test Doubles, eben Mock etc</w:t>
-      </w:r>
+        <w:t xml:space="preserve">Pure </w:t>
+      </w:r>
+      <w:proofErr w:type="spellStart"/>
+      <w:r>
+        <w:t>Functions</w:t>
+      </w:r>
+      <w:proofErr w:type="spellEnd"/>
+      <w:r>
+        <w:t xml:space="preserve">? Nein, </w:t>
+      </w:r>
+      <w:proofErr w:type="spellStart"/>
+      <w:r>
+        <w:t>impure</w:t>
+      </w:r>
+      <w:proofErr w:type="spellEnd"/>
+      <w:r>
+        <w:t xml:space="preserve"> </w:t>
+      </w:r>
+      <w:proofErr w:type="spellStart"/>
+      <w:r>
+        <w:t>functions</w:t>
+      </w:r>
+      <w:proofErr w:type="spellEnd"/>
+      <w:r>
+        <w:t xml:space="preserve">, zu testen mit Test Doubles, eben Mock </w:t>
+      </w:r>
+      <w:proofErr w:type="spellStart"/>
+      <w:r>
+        <w:t>etc</w:t>
+      </w:r>
+      <w:proofErr w:type="spellEnd"/>
     </w:p>
     <w:p>
       <w:pPr>
@@ -1218,8 +1604,29 @@
           <w:numId w:val="2"/>
         </w:numPr>
       </w:pPr>
-      <w:r>
-        <w:t xml:space="preserve">NSubstitute runterladen: war mal in den Testing Tools, aber entfernt bei Merge mit Unity? </w:t>
+      <w:proofErr w:type="spellStart"/>
+      <w:r>
+        <w:t>NSubstitute</w:t>
+      </w:r>
+      <w:proofErr w:type="spellEnd"/>
+      <w:r>
+        <w:t xml:space="preserve"> runterladen: war mal in den </w:t>
+      </w:r>
+      <w:proofErr w:type="spellStart"/>
+      <w:r>
+        <w:t>Testing</w:t>
+      </w:r>
+      <w:proofErr w:type="spellEnd"/>
+      <w:r>
+        <w:t xml:space="preserve"> Tools, aber entfernt bei </w:t>
+      </w:r>
+      <w:proofErr w:type="spellStart"/>
+      <w:r>
+        <w:t>Merge</w:t>
+      </w:r>
+      <w:proofErr w:type="spellEnd"/>
+      <w:r>
+        <w:t xml:space="preserve"> mit Unity? </w:t>
       </w:r>
     </w:p>
     <w:p>
@@ -1273,8 +1680,37 @@
           <w:numId w:val="2"/>
         </w:numPr>
       </w:pPr>
-      <w:r>
-        <w:t xml:space="preserve">dll in Unity einfügen, sonst compiled zwar vs aber unity nicht </w:t>
+      <w:proofErr w:type="spellStart"/>
+      <w:r>
+        <w:t>dll</w:t>
+      </w:r>
+      <w:proofErr w:type="spellEnd"/>
+      <w:r>
+        <w:t xml:space="preserve"> in Unity einfügen, sonst </w:t>
+      </w:r>
+      <w:proofErr w:type="spellStart"/>
+      <w:r>
+        <w:t>compiled</w:t>
+      </w:r>
+      <w:proofErr w:type="spellEnd"/>
+      <w:r>
+        <w:t xml:space="preserve"> zwar </w:t>
+      </w:r>
+      <w:proofErr w:type="spellStart"/>
+      <w:r>
+        <w:t>vs</w:t>
+      </w:r>
+      <w:proofErr w:type="spellEnd"/>
+      <w:r>
+        <w:t xml:space="preserve"> aber </w:t>
+      </w:r>
+      <w:proofErr w:type="spellStart"/>
+      <w:r>
+        <w:t>unity</w:t>
+      </w:r>
+      <w:proofErr w:type="spellEnd"/>
+      <w:r>
+        <w:t xml:space="preserve"> nicht </w:t>
       </w:r>
       <w:hyperlink r:id="rId8" w:history="1">
         <w:r>
@@ -1300,7 +1736,55 @@
         <w:t>System.Threading.Tasks.Extensions.dll</w:t>
       </w:r>
       <w:r>
-        <w:t xml:space="preserve"> (sonst ging Substitute.For&lt;&gt; nicht, weil ValueTask&lt;&gt; nicht bekannt war) und CastleCore.dll (weil ohne diese dll NSubstitute Exceptions im Constructor warf, wenn man den Test laufen ließ)</w:t>
+        <w:t xml:space="preserve"> (sonst ging </w:t>
+      </w:r>
+      <w:proofErr w:type="spellStart"/>
+      <w:r>
+        <w:t>Substitute.For</w:t>
+      </w:r>
+      <w:proofErr w:type="spellEnd"/>
+      <w:r>
+        <w:t xml:space="preserve">&lt;&gt; nicht, weil </w:t>
+      </w:r>
+      <w:proofErr w:type="spellStart"/>
+      <w:r>
+        <w:t>ValueTask</w:t>
+      </w:r>
+      <w:proofErr w:type="spellEnd"/>
+      <w:r>
+        <w:t xml:space="preserve">&lt;&gt; nicht bekannt war) und CastleCore.dll (weil ohne diese </w:t>
+      </w:r>
+      <w:proofErr w:type="spellStart"/>
+      <w:r>
+        <w:t>dll</w:t>
+      </w:r>
+      <w:proofErr w:type="spellEnd"/>
+      <w:r>
+        <w:t xml:space="preserve"> </w:t>
+      </w:r>
+      <w:proofErr w:type="spellStart"/>
+      <w:r>
+        <w:t>NSubstitute</w:t>
+      </w:r>
+      <w:proofErr w:type="spellEnd"/>
+      <w:r>
+        <w:t xml:space="preserve"> </w:t>
+      </w:r>
+      <w:proofErr w:type="spellStart"/>
+      <w:r>
+        <w:t>Exceptions</w:t>
+      </w:r>
+      <w:proofErr w:type="spellEnd"/>
+      <w:r>
+        <w:t xml:space="preserve"> im </w:t>
+      </w:r>
+      <w:proofErr w:type="spellStart"/>
+      <w:r>
+        <w:t>Constructor</w:t>
+      </w:r>
+      <w:proofErr w:type="spellEnd"/>
+      <w:r>
+        <w:t xml:space="preserve"> warf, wenn man den Test laufen ließ)</w:t>
       </w:r>
     </w:p>
     <w:p>
@@ -1314,11 +1798,180 @@
       <w:r>
         <w:t xml:space="preserve">LÖSUNG: </w:t>
       </w:r>
-      <w:r>
-        <w:t>stats gibt den CurrentAttackValue aus, ohne die Waffe zu beachten. Das inventory liefert einen Verweis aus der Waffe, von welcher man den Bonus auslesen kann. Die Kombination beider Werte müsste eig im MonoBehavior passieren (die beiden Klassen sollen in keinem Zusammenhang stehen), aber dort könnte man es nicht testen. Daher implementiert das MonoBehavior nun ein Interface, welches die Funktion GetAllAttackBonus() vorgibt. Das MonoBehavior implementiert diese nun so, dass sie die Waffe überprüft und deren AttackBonus ausliest (ggf. noch weitere Boni von anderen Dingen, später). Später wird dann einfach CurrentAttackValue() + Bonus gerechnet. Da wir mit NSubtitute das Interface mocken können, sind wir in der Lage, den Bonus der Waffe zu testen: wir können der GetAllAttackBonus() Funktion des mock Objekts befehlen, für unseren Test den Bonus der Waffe zurückzugeben – wir können hier also eingreifen und unser benötigtes Verhalten erzeugen, ohne das MonoBehavior zu benötigen. Daraufhin können im Test den Schadenswert mit Waffe vergleichen und schauen, ob er wirklich höher ist als ohne Waffe</w:t>
-      </w:r>
-      <w:r>
-        <w:t>. Dies läuft über die stats Klasse, welche einen Verweis auf das Interface hat (im Spiel selber wird dies ein Verweis auf das MonoBehavior sein) und darüber GetAllAttackBonus() direkt in ihrer GetCurrentAttackValue() Funktion verwenden kann</w:t>
+      <w:proofErr w:type="spellStart"/>
+      <w:r>
+        <w:t>stats</w:t>
+      </w:r>
+      <w:proofErr w:type="spellEnd"/>
+      <w:r>
+        <w:t xml:space="preserve"> gibt den </w:t>
+      </w:r>
+      <w:proofErr w:type="spellStart"/>
+      <w:r>
+        <w:t>CurrentAttackValue</w:t>
+      </w:r>
+      <w:proofErr w:type="spellEnd"/>
+      <w:r>
+        <w:t xml:space="preserve"> aus, ohne die Waffe zu beachten. Das </w:t>
+      </w:r>
+      <w:proofErr w:type="spellStart"/>
+      <w:r>
+        <w:t>inventory</w:t>
+      </w:r>
+      <w:proofErr w:type="spellEnd"/>
+      <w:r>
+        <w:t xml:space="preserve"> liefert einen Verweis aus der Waffe, von welcher man den Bonus auslesen kann. Die Kombination beider Werte müsste </w:t>
+      </w:r>
+      <w:proofErr w:type="spellStart"/>
+      <w:r>
+        <w:t>eig</w:t>
+      </w:r>
+      <w:proofErr w:type="spellEnd"/>
+      <w:r>
+        <w:t xml:space="preserve"> im </w:t>
+      </w:r>
+      <w:proofErr w:type="spellStart"/>
+      <w:r>
+        <w:t>MonoBehavior</w:t>
+      </w:r>
+      <w:proofErr w:type="spellEnd"/>
+      <w:r>
+        <w:t xml:space="preserve"> passieren (die beiden Klassen sollen in keinem Zusammenhang stehen), aber dort könnte man es nicht testen. Daher implementiert das </w:t>
+      </w:r>
+      <w:proofErr w:type="spellStart"/>
+      <w:r>
+        <w:t>MonoBehavior</w:t>
+      </w:r>
+      <w:proofErr w:type="spellEnd"/>
+      <w:r>
+        <w:t xml:space="preserve"> nun ein Interface, welches die Funktion </w:t>
+      </w:r>
+      <w:proofErr w:type="spellStart"/>
+      <w:proofErr w:type="gramStart"/>
+      <w:r>
+        <w:t>GetAllAttackBonus</w:t>
+      </w:r>
+      <w:proofErr w:type="spellEnd"/>
+      <w:r>
+        <w:t>(</w:t>
+      </w:r>
+      <w:proofErr w:type="gramEnd"/>
+      <w:r>
+        <w:t xml:space="preserve">) vorgibt. Das </w:t>
+      </w:r>
+      <w:proofErr w:type="spellStart"/>
+      <w:r>
+        <w:t>MonoBehavior</w:t>
+      </w:r>
+      <w:proofErr w:type="spellEnd"/>
+      <w:r>
+        <w:t xml:space="preserve"> implementiert diese nun so, dass sie die Waffe überprüft und deren </w:t>
+      </w:r>
+      <w:proofErr w:type="spellStart"/>
+      <w:r>
+        <w:t>AttackBonus</w:t>
+      </w:r>
+      <w:proofErr w:type="spellEnd"/>
+      <w:r>
+        <w:t xml:space="preserve"> ausliest (ggf. noch weitere Boni von anderen Dingen, später). Später wird dann einfach </w:t>
+      </w:r>
+      <w:proofErr w:type="spellStart"/>
+      <w:proofErr w:type="gramStart"/>
+      <w:r>
+        <w:t>CurrentAttackValue</w:t>
+      </w:r>
+      <w:proofErr w:type="spellEnd"/>
+      <w:r>
+        <w:t>(</w:t>
+      </w:r>
+      <w:proofErr w:type="gramEnd"/>
+      <w:r>
+        <w:t xml:space="preserve">) + Bonus gerechnet. Da wir mit </w:t>
+      </w:r>
+      <w:proofErr w:type="spellStart"/>
+      <w:r>
+        <w:t>NSubtitute</w:t>
+      </w:r>
+      <w:proofErr w:type="spellEnd"/>
+      <w:r>
+        <w:t xml:space="preserve"> das Interface </w:t>
+      </w:r>
+      <w:proofErr w:type="spellStart"/>
+      <w:r>
+        <w:t>mocken</w:t>
+      </w:r>
+      <w:proofErr w:type="spellEnd"/>
+      <w:r>
+        <w:t xml:space="preserve"> können, sind wir in der Lage, den Bonus der Waffe zu testen: wir können der </w:t>
+      </w:r>
+      <w:proofErr w:type="spellStart"/>
+      <w:proofErr w:type="gramStart"/>
+      <w:r>
+        <w:t>GetAllAttackBonus</w:t>
+      </w:r>
+      <w:proofErr w:type="spellEnd"/>
+      <w:r>
+        <w:t>(</w:t>
+      </w:r>
+      <w:proofErr w:type="gramEnd"/>
+      <w:r>
+        <w:t xml:space="preserve">) Funktion des </w:t>
+      </w:r>
+      <w:proofErr w:type="spellStart"/>
+      <w:r>
+        <w:t>mock</w:t>
+      </w:r>
+      <w:proofErr w:type="spellEnd"/>
+      <w:r>
+        <w:t xml:space="preserve"> Objekts befehlen, für unseren Test den Bonus der Waffe zurückzugeben – wir können hier also eingreifen und unser benötigtes Verhalten erzeugen, ohne das </w:t>
+      </w:r>
+      <w:proofErr w:type="spellStart"/>
+      <w:r>
+        <w:t>MonoBehavior</w:t>
+      </w:r>
+      <w:proofErr w:type="spellEnd"/>
+      <w:r>
+        <w:t xml:space="preserve"> zu benötigen. Daraufhin können im Test den Schadenswert mit Waffe vergleichen und schauen, ob er wirklich höher ist als ohne Waffe</w:t>
+      </w:r>
+      <w:r>
+        <w:t xml:space="preserve">. Dies läuft über die </w:t>
+      </w:r>
+      <w:proofErr w:type="spellStart"/>
+      <w:r>
+        <w:t>stats</w:t>
+      </w:r>
+      <w:proofErr w:type="spellEnd"/>
+      <w:r>
+        <w:t xml:space="preserve"> Klasse, welche einen Verweis auf das Interface hat (im Spiel selber wird dies ein Verweis auf das </w:t>
+      </w:r>
+      <w:proofErr w:type="spellStart"/>
+      <w:r>
+        <w:t>MonoBehavior</w:t>
+      </w:r>
+      <w:proofErr w:type="spellEnd"/>
+      <w:r>
+        <w:t xml:space="preserve"> sein) und darüber </w:t>
+      </w:r>
+      <w:proofErr w:type="spellStart"/>
+      <w:proofErr w:type="gramStart"/>
+      <w:r>
+        <w:t>GetAllAttackBonus</w:t>
+      </w:r>
+      <w:proofErr w:type="spellEnd"/>
+      <w:r>
+        <w:t>(</w:t>
+      </w:r>
+      <w:proofErr w:type="gramEnd"/>
+      <w:r>
+        <w:t xml:space="preserve">) direkt in ihrer </w:t>
+      </w:r>
+      <w:proofErr w:type="spellStart"/>
+      <w:r>
+        <w:t>GetCurrentAttackValue</w:t>
+      </w:r>
+      <w:proofErr w:type="spellEnd"/>
+      <w:r>
+        <w:t>() Funktion verwenden kann</w:t>
       </w:r>
     </w:p>
     <w:p>
@@ -1330,7 +1983,31 @@
         </w:numPr>
       </w:pPr>
       <w:r>
-        <w:t>Player Inventar Item Functionality: Sehr vergleichbar mit Conditions etc für mein Quest System</w:t>
+        <w:t xml:space="preserve">Player Inventar Item </w:t>
+      </w:r>
+      <w:proofErr w:type="spellStart"/>
+      <w:r>
+        <w:t>Functionality</w:t>
+      </w:r>
+      <w:proofErr w:type="spellEnd"/>
+      <w:r>
+        <w:t xml:space="preserve">: Sehr vergleichbar mit Conditions </w:t>
+      </w:r>
+      <w:proofErr w:type="spellStart"/>
+      <w:r>
+        <w:t>etc</w:t>
+      </w:r>
+      <w:proofErr w:type="spellEnd"/>
+      <w:r>
+        <w:t xml:space="preserve"> für </w:t>
+      </w:r>
+      <w:proofErr w:type="gramStart"/>
+      <w:r>
+        <w:t>mein Quest</w:t>
+      </w:r>
+      <w:proofErr w:type="gramEnd"/>
+      <w:r>
+        <w:t xml:space="preserve"> System</w:t>
       </w:r>
     </w:p>
     <w:p>
@@ -1341,8 +2018,21 @@
           <w:numId w:val="2"/>
         </w:numPr>
       </w:pPr>
-      <w:r>
-        <w:t>Random.Range() funktioniert in Tests, aber nicht in der Szene? Random.value funktioniert aber</w:t>
+      <w:proofErr w:type="spellStart"/>
+      <w:r>
+        <w:t>Random.Range</w:t>
+      </w:r>
+      <w:proofErr w:type="spellEnd"/>
+      <w:r>
+        <w:t xml:space="preserve">() funktioniert in Tests, aber nicht in der Szene? </w:t>
+      </w:r>
+      <w:proofErr w:type="spellStart"/>
+      <w:r>
+        <w:t>Random.value</w:t>
+      </w:r>
+      <w:proofErr w:type="spellEnd"/>
+      <w:r>
+        <w:t xml:space="preserve"> funktioniert aber</w:t>
       </w:r>
     </w:p>
     <w:p>
@@ -1354,10 +2044,79 @@
         </w:numPr>
       </w:pPr>
       <w:r>
-        <w:t>Fighter können jetzt dodgen + un-dodgeable Attacks</w:t>
-      </w:r>
-      <w:r>
-        <w:t>: so testet man random Sachen: Man will verhindern, dass Tests ein unvorhersehbares Ergebnis haben, sie sollen IMMER zuverlässig aussagen, ob ein Feature noch so funktioniert wie gedacht. Daher muss man den Random Faktor irgendwie umgehen, ihn als Input bestimmbar machen. Hier haben die Stats jeweils eine Wahrscheinlichkeit, mit welcher sie dodgen können. Diese kann für Tests selber gesetzt werden, um z.B. garantiert zu dodgen. Außerdem gibt es die Möglichkeit, nicht zu dodgende Angriffe durchzuführen (maybe nach Chargen?)</w:t>
+        <w:t xml:space="preserve">Fighter können jetzt </w:t>
+      </w:r>
+      <w:proofErr w:type="spellStart"/>
+      <w:r>
+        <w:t>dodgen</w:t>
+      </w:r>
+      <w:proofErr w:type="spellEnd"/>
+      <w:r>
+        <w:t xml:space="preserve"> + </w:t>
+      </w:r>
+      <w:proofErr w:type="spellStart"/>
+      <w:r>
+        <w:t>un-dodgeable</w:t>
+      </w:r>
+      <w:proofErr w:type="spellEnd"/>
+      <w:r>
+        <w:t xml:space="preserve"> </w:t>
+      </w:r>
+      <w:proofErr w:type="spellStart"/>
+      <w:r>
+        <w:t>Attacks</w:t>
+      </w:r>
+      <w:proofErr w:type="spellEnd"/>
+      <w:r>
+        <w:t xml:space="preserve">: so testet man </w:t>
+      </w:r>
+      <w:proofErr w:type="spellStart"/>
+      <w:r>
+        <w:t>random</w:t>
+      </w:r>
+      <w:proofErr w:type="spellEnd"/>
+      <w:r>
+        <w:t xml:space="preserve"> Sachen: Man will verhindern, dass Tests ein unvorhersehbares Ergebnis haben, sie sollen IMMER zuverlässig aussagen, ob ein Feature noch so funktioniert wie gedacht. Daher muss man den Random Faktor irgendwie umgehen, ihn als Input bestimmbar machen. Hier haben die </w:t>
+      </w:r>
+      <w:proofErr w:type="spellStart"/>
+      <w:r>
+        <w:t>Stats</w:t>
+      </w:r>
+      <w:proofErr w:type="spellEnd"/>
+      <w:r>
+        <w:t xml:space="preserve"> jeweils eine Wahrscheinlichkeit, mit welcher sie </w:t>
+      </w:r>
+      <w:proofErr w:type="spellStart"/>
+      <w:r>
+        <w:t>dodgen</w:t>
+      </w:r>
+      <w:proofErr w:type="spellEnd"/>
+      <w:r>
+        <w:t xml:space="preserve"> können. Diese kann für Tests selber gesetzt werden, um z.B. garantiert zu </w:t>
+      </w:r>
+      <w:proofErr w:type="spellStart"/>
+      <w:r>
+        <w:t>dodgen</w:t>
+      </w:r>
+      <w:proofErr w:type="spellEnd"/>
+      <w:r>
+        <w:t xml:space="preserve">. Außerdem gibt es die Möglichkeit, nicht zu </w:t>
+      </w:r>
+      <w:proofErr w:type="spellStart"/>
+      <w:r>
+        <w:t>dodgende</w:t>
+      </w:r>
+      <w:proofErr w:type="spellEnd"/>
+      <w:r>
+        <w:t xml:space="preserve"> Angriffe durchzuführen (</w:t>
+      </w:r>
+      <w:proofErr w:type="spellStart"/>
+      <w:r>
+        <w:t>maybe</w:t>
+      </w:r>
+      <w:proofErr w:type="spellEnd"/>
+      <w:r>
+        <w:t xml:space="preserve"> nach Chargen?)</w:t>
       </w:r>
     </w:p>
     <w:p>
@@ -1369,17 +2128,27 @@
         </w:numPr>
       </w:pPr>
       <w:r>
-        <w:t xml:space="preserve">Test zum Überprüfen, dass Subklassen eine eigene Implementierung für eine Funktion der Parent Klasse haben: Parent Klasse wirft Warning, wenn ihre Funktion aufgerufen wird. Test der Parent Klasse überprüft, ob diese Warnung kommt. Subklassen rufen Funktion jeweils auf sich selber auf und überprüfen mit </w:t>
-      </w:r>
-      <w:r>
-        <w:t>LogAssert.NoUnexpectedReceived();</w:t>
-      </w:r>
-      <w:r>
-        <w:t xml:space="preserve"> dass kein nicht erwarteter Log geschrieben </w:t>
-      </w:r>
+        <w:t xml:space="preserve">Test zum Überprüfen, dass Subklassen eine eigene Implementierung für eine Funktion der Parent Klasse haben: Parent Klasse wirft </w:t>
+      </w:r>
+      <w:proofErr w:type="spellStart"/>
+      <w:r>
+        <w:t>Warning</w:t>
+      </w:r>
+      <w:proofErr w:type="spellEnd"/>
+      <w:r>
+        <w:t xml:space="preserve">, wenn ihre Funktion aufgerufen wird. Test der Parent Klasse überprüft, ob diese Warnung kommt. Subklassen rufen Funktion jeweils auf sich selber auf und überprüfen mit </w:t>
+      </w:r>
+      <w:proofErr w:type="spellStart"/>
       <w:r>
         <w:lastRenderedPageBreak/>
-        <w:t>wird, in diesem Fall der aus der Parent Klasse</w:t>
+        <w:t>LogAssert.NoUnexpectedReceived</w:t>
+      </w:r>
+      <w:proofErr w:type="spellEnd"/>
+      <w:r>
+        <w:t>();</w:t>
+      </w:r>
+      <w:r>
+        <w:t xml:space="preserve"> dass kein nicht erwarteter Log geschrieben wird, in diesem Fall der aus der Parent Klasse</w:t>
       </w:r>
       <w:r>
         <w:t xml:space="preserve"> </w:t>
@@ -1388,7 +2157,15 @@
         <w:sym w:font="Wingdings" w:char="F0E8"/>
       </w:r>
       <w:r>
-        <w:t xml:space="preserve"> Nicht mehr nötig! Auskommentiert im Code als Referenz!</w:t>
+        <w:t xml:space="preserve"> </w:t>
+      </w:r>
+      <w:proofErr w:type="spellStart"/>
+      <w:r>
+        <w:t>Nicht</w:t>
+      </w:r>
+      <w:proofErr w:type="spellEnd"/>
+      <w:r>
+        <w:t xml:space="preserve"> mehr nötig! Auskommentiert im Code als Referenz!</w:t>
       </w:r>
     </w:p>
     <w:sectPr>

</xml_diff>

<commit_message>
Bug fix: player can no longer attack dead enemies (so they can't die and give points x times)
</commit_message>
<xml_diff>
--- a/Stories2.docx
+++ b/Stories2.docx
@@ -563,14 +563,12 @@
           <w:lang w:val="en-US"/>
         </w:rPr>
       </w:pPr>
-      <w:proofErr w:type="spellStart"/>
       <w:r>
         <w:rPr>
           <w:lang w:val="en-US"/>
         </w:rPr>
         <w:t>xnnx</w:t>
       </w:r>
-      <w:proofErr w:type="spellEnd"/>
     </w:p>
     <w:p>
       <w:pPr>
@@ -644,15 +642,7 @@
         <w:rPr>
           <w:lang w:val="en-US"/>
         </w:rPr>
-        <w:t>As an enemy, I will choose my actions randomly (charge or atta</w:t>
-      </w:r>
-      <w:bookmarkStart w:id="0" w:name="_GoBack"/>
-      <w:bookmarkEnd w:id="0"/>
-      <w:r>
-        <w:rPr>
-          <w:lang w:val="en-US"/>
-        </w:rPr>
-        <w:t>ck)</w:t>
+        <w:t>As an enemy, I will choose my actions randomly (charge or attack)</w:t>
       </w:r>
     </w:p>
     <w:p>
@@ -853,15 +843,7 @@
         <w:ind w:left="360"/>
       </w:pPr>
       <w:r>
-        <w:t xml:space="preserve">TODO: </w:t>
-      </w:r>
-      <w:proofErr w:type="gramStart"/>
-      <w:r>
-        <w:t>Die(</w:t>
-      </w:r>
-      <w:proofErr w:type="gramEnd"/>
-      <w:r>
-        <w:t>)-Situation (Subklassen müssen erben + Tests) andere Anwendung finden!</w:t>
+        <w:t>TODO: Die()-Situation (Subklassen müssen erben + Tests) andere Anwendung finden!</w:t>
       </w:r>
     </w:p>
     <w:p/>
@@ -894,29 +876,19 @@
         </w:numPr>
       </w:pPr>
       <w:r>
-        <w:t xml:space="preserve">Test vs. </w:t>
-      </w:r>
-      <w:proofErr w:type="spellStart"/>
-      <w:r>
-        <w:t>UnityTest</w:t>
-      </w:r>
-      <w:proofErr w:type="spellEnd"/>
-    </w:p>
-    <w:p>
-      <w:pPr>
-        <w:pStyle w:val="Listenabsatz"/>
-        <w:numPr>
-          <w:ilvl w:val="0"/>
-          <w:numId w:val="2"/>
-        </w:numPr>
-      </w:pPr>
-      <w:proofErr w:type="spellStart"/>
-      <w:r>
-        <w:t>MonoBehavior</w:t>
-      </w:r>
-      <w:proofErr w:type="spellEnd"/>
-      <w:r>
-        <w:t xml:space="preserve"> nicht zu testen? Logik in Klassen auslagern?</w:t>
+        <w:t>Test vs. UnityTest</w:t>
+      </w:r>
+    </w:p>
+    <w:p>
+      <w:pPr>
+        <w:pStyle w:val="Listenabsatz"/>
+        <w:numPr>
+          <w:ilvl w:val="0"/>
+          <w:numId w:val="2"/>
+        </w:numPr>
+      </w:pPr>
+      <w:r>
+        <w:t>MonoBehavior nicht zu testen? Logik in Klassen auslagern?</w:t>
       </w:r>
     </w:p>
     <w:p>
@@ -939,77 +911,38 @@
           <w:numId w:val="2"/>
         </w:numPr>
       </w:pPr>
-      <w:proofErr w:type="spellStart"/>
-      <w:r>
-        <w:t>Assert.Equals</w:t>
-      </w:r>
-      <w:proofErr w:type="spellEnd"/>
-      <w:r>
-        <w:t xml:space="preserve">() nur für Objekte? </w:t>
+      <w:r>
+        <w:t xml:space="preserve">Assert.Equals() nur für Objekte? </w:t>
       </w:r>
       <w:r>
         <w:sym w:font="Wingdings" w:char="F0E8"/>
       </w:r>
       <w:r>
-        <w:t xml:space="preserve"> </w:t>
-      </w:r>
-      <w:proofErr w:type="spellStart"/>
-      <w:r>
-        <w:t>AreEqual</w:t>
-      </w:r>
-      <w:proofErr w:type="spellEnd"/>
-      <w:r>
-        <w:t xml:space="preserve"> für Werte</w:t>
-      </w:r>
-    </w:p>
-    <w:p>
-      <w:pPr>
-        <w:pStyle w:val="Listenabsatz"/>
-        <w:numPr>
-          <w:ilvl w:val="0"/>
-          <w:numId w:val="2"/>
-        </w:numPr>
-      </w:pPr>
-      <w:proofErr w:type="spellStart"/>
-      <w:r>
-        <w:t>PlayerStats</w:t>
-      </w:r>
-      <w:proofErr w:type="spellEnd"/>
-      <w:r>
-        <w:t xml:space="preserve"> Test sehr einfach zu erstellen. </w:t>
-      </w:r>
-    </w:p>
-    <w:p>
-      <w:pPr>
-        <w:pStyle w:val="Listenabsatz"/>
-        <w:numPr>
-          <w:ilvl w:val="0"/>
-          <w:numId w:val="2"/>
-        </w:numPr>
-      </w:pPr>
-      <w:proofErr w:type="spellStart"/>
-      <w:r>
-        <w:t>Refactor</w:t>
-      </w:r>
-      <w:proofErr w:type="spellEnd"/>
-      <w:r>
-        <w:t xml:space="preserve"> Idee: </w:t>
-      </w:r>
-      <w:proofErr w:type="spellStart"/>
-      <w:r>
-        <w:t>maxHealth</w:t>
-      </w:r>
-      <w:proofErr w:type="spellEnd"/>
-      <w:r>
-        <w:t xml:space="preserve"> in </w:t>
-      </w:r>
-      <w:proofErr w:type="spellStart"/>
-      <w:r>
-        <w:t>PlayerStats</w:t>
-      </w:r>
-      <w:proofErr w:type="spellEnd"/>
-      <w:r>
-        <w:t xml:space="preserve"> variabel machen </w:t>
+        <w:t xml:space="preserve"> AreEqual für Werte</w:t>
+      </w:r>
+    </w:p>
+    <w:p>
+      <w:pPr>
+        <w:pStyle w:val="Listenabsatz"/>
+        <w:numPr>
+          <w:ilvl w:val="0"/>
+          <w:numId w:val="2"/>
+        </w:numPr>
+      </w:pPr>
+      <w:r>
+        <w:t xml:space="preserve">PlayerStats Test sehr einfach zu erstellen. </w:t>
+      </w:r>
+    </w:p>
+    <w:p>
+      <w:pPr>
+        <w:pStyle w:val="Listenabsatz"/>
+        <w:numPr>
+          <w:ilvl w:val="0"/>
+          <w:numId w:val="2"/>
+        </w:numPr>
+      </w:pPr>
+      <w:r>
+        <w:t xml:space="preserve">Refactor Idee: maxHealth in PlayerStats variabel machen </w:t>
       </w:r>
       <w:r>
         <w:rPr>
@@ -1018,83 +951,28 @@
         <w:sym w:font="Wingdings" w:char="F0E0"/>
       </w:r>
       <w:r>
-        <w:t xml:space="preserve"> so ist es einstellbar durch Spieler oder im Spiel durch Power-</w:t>
-      </w:r>
-      <w:proofErr w:type="spellStart"/>
-      <w:r>
-        <w:t>Ups</w:t>
-      </w:r>
-      <w:proofErr w:type="spellEnd"/>
-      <w:r>
-        <w:t xml:space="preserve">, </w:t>
-      </w:r>
-      <w:proofErr w:type="spellStart"/>
-      <w:r>
-        <w:t>Refactor</w:t>
-      </w:r>
-      <w:proofErr w:type="spellEnd"/>
-      <w:r>
-        <w:t xml:space="preserve"> der Tests nötig</w:t>
-      </w:r>
-    </w:p>
-    <w:p>
-      <w:pPr>
-        <w:pStyle w:val="Listenabsatz"/>
-        <w:numPr>
-          <w:ilvl w:val="0"/>
-          <w:numId w:val="2"/>
-        </w:numPr>
-      </w:pPr>
-      <w:proofErr w:type="spellStart"/>
-      <w:r>
-        <w:t>Refactor</w:t>
-      </w:r>
-      <w:proofErr w:type="spellEnd"/>
-      <w:r>
-        <w:t xml:space="preserve"> Idee: </w:t>
-      </w:r>
-      <w:proofErr w:type="spellStart"/>
-      <w:proofErr w:type="gramStart"/>
-      <w:r>
-        <w:t>ReceiveDamage</w:t>
-      </w:r>
-      <w:proofErr w:type="spellEnd"/>
-      <w:r>
-        <w:t>(</w:t>
-      </w:r>
-      <w:proofErr w:type="gramEnd"/>
-      <w:r>
-        <w:t xml:space="preserve">) und </w:t>
-      </w:r>
-      <w:proofErr w:type="spellStart"/>
-      <w:r>
-        <w:t>GetHealedBy</w:t>
-      </w:r>
-      <w:proofErr w:type="spellEnd"/>
-      <w:r>
-        <w:t xml:space="preserve">() zusammenführen </w:t>
+        <w:t xml:space="preserve"> so ist es einstellbar durch Spieler oder im Spiel durch Power-Ups</w:t>
+      </w:r>
+      <w:r>
+        <w:t>, Refactor der Tests nötig</w:t>
+      </w:r>
+    </w:p>
+    <w:p>
+      <w:pPr>
+        <w:pStyle w:val="Listenabsatz"/>
+        <w:numPr>
+          <w:ilvl w:val="0"/>
+          <w:numId w:val="2"/>
+        </w:numPr>
+      </w:pPr>
+      <w:r>
+        <w:t xml:space="preserve">Refactor Idee: ReceiveDamage() und GetHealedBy() zusammenführen </w:t>
       </w:r>
       <w:r>
         <w:sym w:font="Wingdings" w:char="F0E0"/>
       </w:r>
       <w:r>
-        <w:t xml:space="preserve"> </w:t>
-      </w:r>
-      <w:proofErr w:type="spellStart"/>
-      <w:r>
-        <w:t>Refactor</w:t>
-      </w:r>
-      <w:proofErr w:type="spellEnd"/>
-      <w:r>
-        <w:t xml:space="preserve">! Doch verworfen, damit negatives Heilen </w:t>
-      </w:r>
-      <w:proofErr w:type="spellStart"/>
-      <w:r>
-        <w:t>usw</w:t>
-      </w:r>
-      <w:proofErr w:type="spellEnd"/>
-      <w:r>
-        <w:t xml:space="preserve"> getestet werden kann</w:t>
+        <w:t xml:space="preserve"> Refactor! Doch verworfen, damit negatives Heilen usw getestet werden kann</w:t>
       </w:r>
     </w:p>
     <w:p>
@@ -1118,51 +996,19 @@
         </w:numPr>
       </w:pPr>
       <w:r>
-        <w:t xml:space="preserve">Fehler sofort gefunden: Hatte </w:t>
-      </w:r>
-      <w:proofErr w:type="spellStart"/>
-      <w:r>
-        <w:t>recoveren</w:t>
-      </w:r>
-      <w:proofErr w:type="spellEnd"/>
-      <w:r>
-        <w:t xml:space="preserve"> von Last </w:t>
-      </w:r>
-      <w:proofErr w:type="spellStart"/>
-      <w:r>
-        <w:t>Breath</w:t>
-      </w:r>
-      <w:proofErr w:type="spellEnd"/>
-      <w:r>
-        <w:t xml:space="preserve"> in Damage Funktion statt </w:t>
-      </w:r>
-      <w:proofErr w:type="spellStart"/>
-      <w:r>
-        <w:t>Heal</w:t>
-      </w:r>
-      <w:proofErr w:type="spellEnd"/>
-      <w:r>
-        <w:t xml:space="preserve"> Funktion geschrieben</w:t>
-      </w:r>
-    </w:p>
-    <w:p>
-      <w:pPr>
-        <w:pStyle w:val="Listenabsatz"/>
-        <w:numPr>
-          <w:ilvl w:val="0"/>
-          <w:numId w:val="2"/>
-        </w:numPr>
-      </w:pPr>
-      <w:r>
-        <w:t xml:space="preserve">Tests so unabhängig wie möglich machen: Damage Boost after </w:t>
-      </w:r>
-      <w:proofErr w:type="spellStart"/>
-      <w:r>
-        <w:t>charge</w:t>
-      </w:r>
-      <w:proofErr w:type="spellEnd"/>
-      <w:r>
-        <w:t xml:space="preserve"> Tests überprüfen, ob der Damage Boost richtig angewendet wurde, indem sie einen Setter anwenden. Ob es nur einen Boost gleichzeitig oder eine Liste gibt, ist den Tests egal und kann unabhängig von ihnen angepasst werden</w:t>
+        <w:t>Fehler sofort gefunden: Hatte recoveren von Last Breath in Damage Funktion statt Heal Funktion geschrieben</w:t>
+      </w:r>
+    </w:p>
+    <w:p>
+      <w:pPr>
+        <w:pStyle w:val="Listenabsatz"/>
+        <w:numPr>
+          <w:ilvl w:val="0"/>
+          <w:numId w:val="2"/>
+        </w:numPr>
+      </w:pPr>
+      <w:r>
+        <w:t>Tests so unabhängig wie möglich machen: Damage Boost after charge Tests überprüfen, ob der Damage Boost richtig angewendet wurde, indem sie einen Setter anwenden. Ob es nur einen Boost gleichzeitig oder eine Liste gibt, ist den Tests egal und kann unabhängig von ihnen angepasst werden</w:t>
       </w:r>
       <w:r>
         <w:t>. Sie überprüfen nur die resultierenden Werte und melden, wenn Dinge nicht passen</w:t>
@@ -1177,120 +1023,49 @@
         </w:numPr>
       </w:pPr>
       <w:r>
-        <w:t xml:space="preserve">Enemy Klasse angefangen: Auffällig, dass viel Code dupliziert wird. </w:t>
-      </w:r>
-      <w:proofErr w:type="spellStart"/>
-      <w:r>
-        <w:t>Refactor</w:t>
-      </w:r>
-      <w:proofErr w:type="spellEnd"/>
-      <w:r>
-        <w:t>: Eine allgemeine Fighter Klasse, davon erben Player und Enemy</w:t>
-      </w:r>
-    </w:p>
-    <w:p>
-      <w:pPr>
-        <w:pStyle w:val="Listenabsatz"/>
-        <w:numPr>
-          <w:ilvl w:val="0"/>
-          <w:numId w:val="2"/>
-        </w:numPr>
-      </w:pPr>
-      <w:proofErr w:type="spellStart"/>
-      <w:r>
-        <w:t>PlayerInventory</w:t>
-      </w:r>
-      <w:proofErr w:type="spellEnd"/>
-      <w:r>
-        <w:t xml:space="preserve"> für Equipment und Items</w:t>
-      </w:r>
-    </w:p>
-    <w:p>
-      <w:pPr>
-        <w:pStyle w:val="Listenabsatz"/>
-        <w:numPr>
-          <w:ilvl w:val="0"/>
-          <w:numId w:val="2"/>
-        </w:numPr>
-      </w:pPr>
-      <w:proofErr w:type="spellStart"/>
-      <w:r>
-        <w:t>Refactor</w:t>
-      </w:r>
-      <w:proofErr w:type="spellEnd"/>
-      <w:r>
-        <w:t xml:space="preserve"> der </w:t>
-      </w:r>
-      <w:proofErr w:type="spellStart"/>
-      <w:r>
-        <w:t>Assert</w:t>
-      </w:r>
-      <w:proofErr w:type="spellEnd"/>
-      <w:r>
-        <w:t xml:space="preserve"> Funktionen, </w:t>
-      </w:r>
-      <w:proofErr w:type="spellStart"/>
-      <w:r>
-        <w:t>Less</w:t>
-      </w:r>
-      <w:proofErr w:type="spellEnd"/>
-      <w:r>
-        <w:t xml:space="preserve">, </w:t>
-      </w:r>
-      <w:proofErr w:type="spellStart"/>
-      <w:r>
-        <w:t>NotEqual</w:t>
-      </w:r>
-      <w:proofErr w:type="spellEnd"/>
+        <w:t>Enemy Klasse angefangen: Auffällig, dass viel Code dupliziert wird. Refactor: Eine allgemeine Fighter Klasse, davon erben Player und Enemy</w:t>
+      </w:r>
+    </w:p>
+    <w:p>
+      <w:pPr>
+        <w:pStyle w:val="Listenabsatz"/>
+        <w:numPr>
+          <w:ilvl w:val="0"/>
+          <w:numId w:val="2"/>
+        </w:numPr>
+      </w:pPr>
+      <w:r>
+        <w:t>PlayerInventory für Equipment und Items</w:t>
+      </w:r>
+    </w:p>
+    <w:p>
+      <w:pPr>
+        <w:pStyle w:val="Listenabsatz"/>
+        <w:numPr>
+          <w:ilvl w:val="0"/>
+          <w:numId w:val="2"/>
+        </w:numPr>
+      </w:pPr>
+      <w:r>
+        <w:t>Refactor der Assert Funktionen, Less, NotEqual</w:t>
+      </w:r>
       <w:r>
         <w:t>, Zero, Positive</w:t>
       </w:r>
       <w:r>
-        <w:t xml:space="preserve"> </w:t>
-      </w:r>
-      <w:proofErr w:type="spellStart"/>
-      <w:r>
-        <w:t>etc</w:t>
-      </w:r>
-      <w:proofErr w:type="spellEnd"/>
-      <w:r>
-        <w:t xml:space="preserve"> sind interessant + </w:t>
-      </w:r>
-      <w:proofErr w:type="spellStart"/>
-      <w:r>
-        <w:t>custom</w:t>
-      </w:r>
-      <w:proofErr w:type="spellEnd"/>
-      <w:r>
-        <w:t xml:space="preserve"> Fehlermeldungen</w:t>
-      </w:r>
-    </w:p>
-    <w:p>
-      <w:pPr>
-        <w:pStyle w:val="Listenabsatz"/>
-        <w:numPr>
-          <w:ilvl w:val="0"/>
-          <w:numId w:val="2"/>
-        </w:numPr>
-      </w:pPr>
-      <w:r>
-        <w:t xml:space="preserve">Problem mit Unity 2018: Test Scripts im Test Folder finden normale </w:t>
-      </w:r>
-      <w:proofErr w:type="spellStart"/>
-      <w:r>
-        <w:t>Scripte</w:t>
-      </w:r>
-      <w:proofErr w:type="spellEnd"/>
-      <w:r>
-        <w:t xml:space="preserve"> in anderen Ordnern nicht. Von Hand Assembly erstellen und in </w:t>
-      </w:r>
-      <w:proofErr w:type="gramStart"/>
-      <w:r>
-        <w:t>der Test</w:t>
-      </w:r>
-      <w:proofErr w:type="gramEnd"/>
-      <w:r>
-        <w:t xml:space="preserve"> Assembly referenzieren (</w:t>
+        <w:t xml:space="preserve"> etc sind interessant + custom Fehlermeldungen</w:t>
+      </w:r>
+    </w:p>
+    <w:p>
+      <w:pPr>
+        <w:pStyle w:val="Listenabsatz"/>
+        <w:numPr>
+          <w:ilvl w:val="0"/>
+          <w:numId w:val="2"/>
+        </w:numPr>
+      </w:pPr>
+      <w:r>
+        <w:t>Problem mit Unity 2018: Test Scripts im Test Folder finden normale Scripte in anderen Ordnern nicht. Von Hand Assembly erstellen und in der Test Assembly referenzieren (</w:t>
       </w:r>
       <w:hyperlink r:id="rId5" w:history="1">
         <w:r>
@@ -1316,49 +1091,16 @@
         <w:rPr>
           <w:lang w:val="en-US"/>
         </w:rPr>
-        <w:t xml:space="preserve">Humble Object Pattern </w:t>
-      </w:r>
-      <w:proofErr w:type="spellStart"/>
-      <w:r>
-        <w:rPr>
-          <w:lang w:val="en-US"/>
-        </w:rPr>
-        <w:t>für</w:t>
-      </w:r>
-      <w:proofErr w:type="spellEnd"/>
+        <w:t>Humble Object Pattern für MonoBehaviors?</w:t>
+      </w:r>
       <w:r>
         <w:rPr>
           <w:lang w:val="en-US"/>
         </w:rPr>
         <w:t xml:space="preserve"> </w:t>
       </w:r>
-      <w:proofErr w:type="spellStart"/>
-      <w:r>
-        <w:rPr>
-          <w:lang w:val="en-US"/>
-        </w:rPr>
-        <w:t>MonoBehaviors</w:t>
-      </w:r>
-      <w:proofErr w:type="spellEnd"/>
-      <w:r>
-        <w:rPr>
-          <w:lang w:val="en-US"/>
-        </w:rPr>
-        <w:t>?</w:t>
-      </w:r>
-      <w:r>
-        <w:rPr>
-          <w:lang w:val="en-US"/>
-        </w:rPr>
-        <w:t xml:space="preserve"> </w:t>
-      </w:r>
-      <w:proofErr w:type="spellStart"/>
-      <w:r>
-        <w:t>MonoBehavior</w:t>
-      </w:r>
-      <w:proofErr w:type="spellEnd"/>
-      <w:r>
-        <w:t xml:space="preserve"> enthält Referenzen auf ausgelagerte C# Scripts, die die Logik enthalten, ausführen und getestet werden</w:t>
+      <w:r>
+        <w:t>MonoBehavior enthält Referenzen auf ausgelagerte C# Scripts, die die Logik enthalten, ausführen und getestet werden</w:t>
       </w:r>
     </w:p>
     <w:p>
@@ -1373,32 +1115,19 @@
         <w:t xml:space="preserve"> [Serializable] </w:t>
       </w:r>
       <w:r>
-        <w:t xml:space="preserve">Attribut über den C# Klassen must </w:t>
-      </w:r>
-      <w:proofErr w:type="spellStart"/>
-      <w:r>
-        <w:t>have</w:t>
-      </w:r>
-      <w:proofErr w:type="spellEnd"/>
-      <w:r>
-        <w:t>, damit sie im Inspector angezeigt werden</w:t>
-      </w:r>
-    </w:p>
-    <w:p>
-      <w:pPr>
-        <w:pStyle w:val="Listenabsatz"/>
-        <w:numPr>
-          <w:ilvl w:val="0"/>
-          <w:numId w:val="2"/>
-        </w:numPr>
-      </w:pPr>
-      <w:proofErr w:type="spellStart"/>
-      <w:r>
-        <w:t>Active</w:t>
-      </w:r>
-      <w:proofErr w:type="spellEnd"/>
-      <w:r>
-        <w:t xml:space="preserve"> Time Battle? Dann kann Static Time Klasse von Unity umgangen </w:t>
+        <w:t>Attribut über den C# Klassen must have, damit sie im Inspector angezeigt werden</w:t>
+      </w:r>
+    </w:p>
+    <w:p>
+      <w:pPr>
+        <w:pStyle w:val="Listenabsatz"/>
+        <w:numPr>
+          <w:ilvl w:val="0"/>
+          <w:numId w:val="2"/>
+        </w:numPr>
+      </w:pPr>
+      <w:r>
+        <w:t xml:space="preserve">Active Time Battle? Dann kann Static Time Klasse von Unity umgangen </w:t>
       </w:r>
       <w:r>
         <w:t>we</w:t>
@@ -1415,24 +1144,14 @@
           <w:numId w:val="2"/>
         </w:numPr>
       </w:pPr>
-      <w:proofErr w:type="spellStart"/>
       <w:r>
         <w:t>Weapons</w:t>
       </w:r>
-      <w:proofErr w:type="spellEnd"/>
       <w:r>
         <w:t>/Items</w:t>
       </w:r>
       <w:r>
-        <w:t xml:space="preserve"> als </w:t>
-      </w:r>
-      <w:proofErr w:type="spellStart"/>
-      <w:r>
-        <w:t>ScriptableObjects</w:t>
-      </w:r>
-      <w:proofErr w:type="spellEnd"/>
-      <w:r>
-        <w:t>, dann sind die auch verwendet</w:t>
+        <w:t xml:space="preserve"> als ScriptableObjects, dann sind die auch verwendet</w:t>
       </w:r>
     </w:p>
     <w:p>
@@ -1450,17 +1169,7 @@
         <w:t>tot,</w:t>
       </w:r>
       <w:r>
-        <w:t xml:space="preserve"> sondern </w:t>
-      </w:r>
-      <w:proofErr w:type="spellStart"/>
-      <w:proofErr w:type="gramStart"/>
-      <w:r>
-        <w:t>lastBreath</w:t>
-      </w:r>
-      <w:proofErr w:type="spellEnd"/>
-      <w:proofErr w:type="gramEnd"/>
-      <w:r>
-        <w:t xml:space="preserve"> wenn Health = 0 </w:t>
+        <w:t xml:space="preserve"> sondern lastBreath wenn Health = 0 </w:t>
       </w:r>
       <w:r>
         <w:t>nicht gefangen durch Test, weil ich Leben nicht auf 0 sondern negativ gemacht habe. Tests sind nur so schlau wie ihr Autor</w:t>
@@ -1474,159 +1183,48 @@
           <w:numId w:val="2"/>
         </w:numPr>
       </w:pPr>
-      <w:proofErr w:type="spellStart"/>
-      <w:r>
-        <w:t>Humble</w:t>
-      </w:r>
-      <w:proofErr w:type="spellEnd"/>
-      <w:r>
-        <w:t xml:space="preserve"> Object Pattern Grund: </w:t>
-      </w:r>
-      <w:proofErr w:type="spellStart"/>
-      <w:r>
-        <w:t>MonoBehaviors</w:t>
-      </w:r>
-      <w:proofErr w:type="spellEnd"/>
-      <w:r>
-        <w:t xml:space="preserve"> lassen sich nicht per Script instanziieren und verwenden wie normale Klassen</w:t>
-      </w:r>
-    </w:p>
-    <w:p>
-      <w:pPr>
-        <w:pStyle w:val="Listenabsatz"/>
-        <w:numPr>
-          <w:ilvl w:val="0"/>
-          <w:numId w:val="2"/>
-        </w:numPr>
-      </w:pPr>
-      <w:r>
-        <w:t xml:space="preserve">Problem Inventar und </w:t>
-      </w:r>
-      <w:proofErr w:type="spellStart"/>
-      <w:r>
-        <w:t>Stats</w:t>
-      </w:r>
-      <w:proofErr w:type="spellEnd"/>
-      <w:r>
-        <w:t xml:space="preserve">: </w:t>
-      </w:r>
-      <w:proofErr w:type="spellStart"/>
-      <w:r>
-        <w:t>Stats</w:t>
-      </w:r>
-      <w:proofErr w:type="spellEnd"/>
-      <w:r>
-        <w:t xml:space="preserve"> liefern den Damage Wert des Spielers. Inventar liefert Damage Wert der ausgerüsteten Waffe. Um das zu kombinieren, müssten entweder beide Dinge zu einer Klasse werden (widerspricht den Prinzipien und würde dem Ganzen seine Übersicht nehmen) oder sich gegenseitig referenzieren (dann wären sie sehr stark gekoppelt, was von der Logik komisch wäre und das Ganze verkompliziert). Wir bleiben daher dabei, dass beide getrennt voneinander im </w:t>
-      </w:r>
-      <w:proofErr w:type="spellStart"/>
-      <w:r>
-        <w:t>MonoBehavior</w:t>
-      </w:r>
-      <w:proofErr w:type="spellEnd"/>
-      <w:r>
-        <w:t xml:space="preserve"> existieren und verwendet werden. Das </w:t>
-      </w:r>
-      <w:proofErr w:type="spellStart"/>
-      <w:r>
-        <w:t>MonoBehavior</w:t>
-      </w:r>
-      <w:proofErr w:type="spellEnd"/>
-      <w:r>
-        <w:t xml:space="preserve"> muss nun also in einer eigenen Funktion die Damage Werte aus </w:t>
+      <w:r>
+        <w:t>Humble Object Pattern Grund: MonoBehaviors lassen sich nicht per Script instanziieren und verwenden wie normale Klassen</w:t>
+      </w:r>
+    </w:p>
+    <w:p>
+      <w:pPr>
+        <w:pStyle w:val="Listenabsatz"/>
+        <w:numPr>
+          <w:ilvl w:val="0"/>
+          <w:numId w:val="2"/>
+        </w:numPr>
+      </w:pPr>
+      <w:r>
+        <w:t xml:space="preserve">Problem Inventar und Stats: Stats liefern den Damage Wert des Spielers. Inventar liefert Damage Wert der ausgerüsteten Waffe. Um das zu kombinieren, müssten entweder beide Dinge zu einer Klasse werden (widerspricht den Prinzipien und würde dem Ganzen seine Übersicht nehmen) oder sich gegenseitig referenzieren (dann wären sie sehr stark gekoppelt, was von der Logik komisch wäre und das Ganze verkompliziert). Wir bleiben daher dabei, dass beide getrennt voneinander im MonoBehavior existieren und verwendet werden. Das MonoBehavior muss nun also in einer eigenen Funktion die Damage Werte aus </w:t>
       </w:r>
       <w:r>
         <w:lastRenderedPageBreak/>
-        <w:t xml:space="preserve">beiden Teilen nehmen und selber mit der korrekten Rechnung kombinieren. Das hilft unserem Problem nicht, dass wir </w:t>
-      </w:r>
-      <w:proofErr w:type="spellStart"/>
-      <w:r>
-        <w:t>MonoBehaviors</w:t>
-      </w:r>
-      <w:proofErr w:type="spellEnd"/>
-      <w:r>
-        <w:t xml:space="preserve"> nicht </w:t>
-      </w:r>
-      <w:proofErr w:type="spellStart"/>
-      <w:r>
-        <w:t>mocken</w:t>
-      </w:r>
-      <w:proofErr w:type="spellEnd"/>
-      <w:r>
-        <w:t xml:space="preserve"> können, um sie zu testen. Daher Lösung: Wir lassen unseren Player ein Interface implementieren, welches die Funktion mit der Rechnung vorgibt.</w:t>
-      </w:r>
-    </w:p>
-    <w:p>
-      <w:pPr>
-        <w:pStyle w:val="Listenabsatz"/>
-        <w:numPr>
-          <w:ilvl w:val="0"/>
-          <w:numId w:val="2"/>
-        </w:numPr>
-      </w:pPr>
-      <w:r>
-        <w:t xml:space="preserve">Pure </w:t>
-      </w:r>
-      <w:proofErr w:type="spellStart"/>
-      <w:r>
-        <w:t>Functions</w:t>
-      </w:r>
-      <w:proofErr w:type="spellEnd"/>
-      <w:r>
-        <w:t xml:space="preserve">? Nein, </w:t>
-      </w:r>
-      <w:proofErr w:type="spellStart"/>
-      <w:r>
-        <w:t>impure</w:t>
-      </w:r>
-      <w:proofErr w:type="spellEnd"/>
-      <w:r>
-        <w:t xml:space="preserve"> </w:t>
-      </w:r>
-      <w:proofErr w:type="spellStart"/>
-      <w:r>
-        <w:t>functions</w:t>
-      </w:r>
-      <w:proofErr w:type="spellEnd"/>
-      <w:r>
-        <w:t xml:space="preserve">, zu testen mit Test Doubles, eben Mock </w:t>
-      </w:r>
-      <w:proofErr w:type="spellStart"/>
-      <w:r>
-        <w:t>etc</w:t>
-      </w:r>
-      <w:proofErr w:type="spellEnd"/>
-    </w:p>
-    <w:p>
-      <w:pPr>
-        <w:pStyle w:val="Listenabsatz"/>
-        <w:numPr>
-          <w:ilvl w:val="0"/>
-          <w:numId w:val="2"/>
-        </w:numPr>
-      </w:pPr>
-      <w:proofErr w:type="spellStart"/>
-      <w:r>
-        <w:t>NSubstitute</w:t>
-      </w:r>
-      <w:proofErr w:type="spellEnd"/>
-      <w:r>
-        <w:t xml:space="preserve"> runterladen: war mal in den </w:t>
-      </w:r>
-      <w:proofErr w:type="spellStart"/>
-      <w:r>
-        <w:t>Testing</w:t>
-      </w:r>
-      <w:proofErr w:type="spellEnd"/>
-      <w:r>
-        <w:t xml:space="preserve"> Tools, aber entfernt bei </w:t>
-      </w:r>
-      <w:proofErr w:type="spellStart"/>
-      <w:r>
-        <w:t>Merge</w:t>
-      </w:r>
-      <w:proofErr w:type="spellEnd"/>
-      <w:r>
-        <w:t xml:space="preserve"> mit Unity? </w:t>
+        <w:t>beiden Teilen nehmen und selber mit der korrekten Rechnung kombinieren. Das hilft unserem Problem nicht, dass wir MonoBehaviors nicht mocken können, um sie zu testen. Daher Lösung: Wir lassen unseren Player ein Interface implementieren, welches die Funktion mit der Rechnung vorgibt.</w:t>
+      </w:r>
+    </w:p>
+    <w:p>
+      <w:pPr>
+        <w:pStyle w:val="Listenabsatz"/>
+        <w:numPr>
+          <w:ilvl w:val="0"/>
+          <w:numId w:val="2"/>
+        </w:numPr>
+      </w:pPr>
+      <w:r>
+        <w:t>Pure Functions? Nein, impure functions, zu testen mit Test Doubles, eben Mock etc</w:t>
+      </w:r>
+    </w:p>
+    <w:p>
+      <w:pPr>
+        <w:pStyle w:val="Listenabsatz"/>
+        <w:numPr>
+          <w:ilvl w:val="0"/>
+          <w:numId w:val="2"/>
+        </w:numPr>
+      </w:pPr>
+      <w:r>
+        <w:t xml:space="preserve">NSubstitute runterladen: war mal in den Testing Tools, aber entfernt bei Merge mit Unity? </w:t>
       </w:r>
     </w:p>
     <w:p>
@@ -1680,37 +1278,8 @@
           <w:numId w:val="2"/>
         </w:numPr>
       </w:pPr>
-      <w:proofErr w:type="spellStart"/>
-      <w:r>
-        <w:t>dll</w:t>
-      </w:r>
-      <w:proofErr w:type="spellEnd"/>
-      <w:r>
-        <w:t xml:space="preserve"> in Unity einfügen, sonst </w:t>
-      </w:r>
-      <w:proofErr w:type="spellStart"/>
-      <w:r>
-        <w:t>compiled</w:t>
-      </w:r>
-      <w:proofErr w:type="spellEnd"/>
-      <w:r>
-        <w:t xml:space="preserve"> zwar </w:t>
-      </w:r>
-      <w:proofErr w:type="spellStart"/>
-      <w:r>
-        <w:t>vs</w:t>
-      </w:r>
-      <w:proofErr w:type="spellEnd"/>
-      <w:r>
-        <w:t xml:space="preserve"> aber </w:t>
-      </w:r>
-      <w:proofErr w:type="spellStart"/>
-      <w:r>
-        <w:t>unity</w:t>
-      </w:r>
-      <w:proofErr w:type="spellEnd"/>
-      <w:r>
-        <w:t xml:space="preserve"> nicht </w:t>
+      <w:r>
+        <w:t xml:space="preserve">dll in Unity einfügen, sonst compiled zwar vs aber unity nicht </w:t>
       </w:r>
       <w:hyperlink r:id="rId8" w:history="1">
         <w:r>
@@ -1736,437 +1305,107 @@
         <w:t>System.Threading.Tasks.Extensions.dll</w:t>
       </w:r>
       <w:r>
-        <w:t xml:space="preserve"> (sonst ging </w:t>
-      </w:r>
-      <w:proofErr w:type="spellStart"/>
-      <w:r>
-        <w:t>Substitute.For</w:t>
-      </w:r>
-      <w:proofErr w:type="spellEnd"/>
-      <w:r>
-        <w:t xml:space="preserve">&lt;&gt; nicht, weil </w:t>
-      </w:r>
-      <w:proofErr w:type="spellStart"/>
-      <w:r>
-        <w:t>ValueTask</w:t>
-      </w:r>
-      <w:proofErr w:type="spellEnd"/>
-      <w:r>
-        <w:t xml:space="preserve">&lt;&gt; nicht bekannt war) und CastleCore.dll (weil ohne diese </w:t>
-      </w:r>
-      <w:proofErr w:type="spellStart"/>
-      <w:r>
-        <w:t>dll</w:t>
-      </w:r>
-      <w:proofErr w:type="spellEnd"/>
+        <w:t xml:space="preserve"> (sonst ging Substitute.For&lt;&gt; nicht, weil ValueTask&lt;&gt; nicht bekannt war) und CastleCore.dll (weil ohne diese dll NSubstitute Exceptions im Constructor warf, wenn man den Test laufen ließ)</w:t>
+      </w:r>
+    </w:p>
+    <w:p>
+      <w:pPr>
+        <w:pStyle w:val="Listenabsatz"/>
+        <w:numPr>
+          <w:ilvl w:val="0"/>
+          <w:numId w:val="2"/>
+        </w:numPr>
+      </w:pPr>
+      <w:r>
+        <w:t xml:space="preserve">LÖSUNG: </w:t>
+      </w:r>
+      <w:r>
+        <w:t>stats gibt den CurrentAttackValue aus, ohne die Waffe zu beachten. Das inventory liefert einen Verweis aus der Waffe, von welcher man den Bonus auslesen kann. Die Kombination beider Werte müsste eig im MonoBehavior passieren (die beiden Klassen sollen in keinem Zusammenhang stehen), aber dort könnte man es nicht testen. Daher implementiert das MonoBehavior nun ein Interface, welches die Funktion GetAllAttackBonus() vorgibt. Das MonoBehavior implementiert diese nun so, dass sie die Waffe überprüft und deren AttackBonus ausliest (ggf. noch weitere Boni von anderen Dingen, später). Später wird dann einfach CurrentAttackValue() + Bonus gerechnet. Da wir mit NSubtitute das Interface mocken können, sind wir in der Lage, den Bonus der Waffe zu testen: wir können der GetAllAttackBonus() Funktion des mock Objekts befehlen, für unseren Test den Bonus der Waffe zurückzugeben – wir können hier also eingreifen und unser benötigtes Verhalten erzeugen, ohne das MonoBehavior zu benötigen. Daraufhin können im Test den Schadenswert mit Waffe vergleichen und schauen, ob er wirklich höher ist als ohne Waffe</w:t>
+      </w:r>
+      <w:r>
+        <w:t>. Dies läuft über die stats Klasse, welche einen Verweis auf das Interface hat (im Spiel selber wird dies ein Verweis auf das MonoBehavior sein) und darüber GetAllAttackBonus() direkt in ihrer GetCurrentAttackValue() Funktion verwenden kann</w:t>
+      </w:r>
+    </w:p>
+    <w:p>
+      <w:pPr>
+        <w:pStyle w:val="Listenabsatz"/>
+        <w:numPr>
+          <w:ilvl w:val="0"/>
+          <w:numId w:val="2"/>
+        </w:numPr>
+      </w:pPr>
+      <w:r>
+        <w:t>Player Inventar Item Functionality: Sehr vergleichbar mit Conditions etc für mein Quest System</w:t>
+      </w:r>
+    </w:p>
+    <w:p>
+      <w:pPr>
+        <w:pStyle w:val="Listenabsatz"/>
+        <w:numPr>
+          <w:ilvl w:val="0"/>
+          <w:numId w:val="2"/>
+        </w:numPr>
+      </w:pPr>
+      <w:r>
+        <w:t>Random.Range() funktioniert in Tests, aber nicht in der Szene? Random.value funktioniert aber</w:t>
+      </w:r>
+    </w:p>
+    <w:p>
+      <w:pPr>
+        <w:pStyle w:val="Listenabsatz"/>
+        <w:numPr>
+          <w:ilvl w:val="0"/>
+          <w:numId w:val="2"/>
+        </w:numPr>
+      </w:pPr>
+      <w:r>
+        <w:t>Fighter können jetzt dodgen + un-dodgeable Attacks</w:t>
+      </w:r>
+      <w:r>
+        <w:t>: so testet man random Sachen: Man will verhindern, dass Tests ein unvorhersehbares Ergebnis haben, sie sollen IMMER zuverlässig aussagen, ob ein Feature noch so funktioniert wie gedacht. Daher muss man den Random Faktor irgendwie umgehen, ihn als Input bestimmbar machen. Hier haben die Stats jeweils eine Wahrscheinlichkeit, mit welcher sie dodgen können. Diese kann für Tests selber gesetzt werden, um z.B. garantiert zu dodgen. Außerdem gibt es die Möglichkeit, nicht zu dodgende Angriffe durchzuführen (maybe nach Chargen?)</w:t>
+      </w:r>
+    </w:p>
+    <w:p>
+      <w:pPr>
+        <w:pStyle w:val="Listenabsatz"/>
+        <w:numPr>
+          <w:ilvl w:val="0"/>
+          <w:numId w:val="2"/>
+        </w:numPr>
+      </w:pPr>
+      <w:r>
+        <w:t xml:space="preserve">Test zum Überprüfen, dass Subklassen eine eigene Implementierung für eine Funktion der Parent Klasse haben: Parent Klasse wirft Warning, wenn ihre Funktion aufgerufen wird. Test der Parent Klasse überprüft, ob diese Warnung kommt. Subklassen rufen Funktion jeweils auf sich selber auf und überprüfen mit </w:t>
+      </w:r>
+      <w:r>
+        <w:lastRenderedPageBreak/>
+        <w:t>LogAssert.NoUnexpectedReceived();</w:t>
+      </w:r>
+      <w:r>
+        <w:t xml:space="preserve"> dass kein nicht erwarteter Log geschrieben wird, in diesem Fall der aus der Parent Klasse</w:t>
+      </w:r>
       <w:r>
         <w:t xml:space="preserve"> </w:t>
       </w:r>
-      <w:proofErr w:type="spellStart"/>
-      <w:r>
-        <w:t>NSubstitute</w:t>
-      </w:r>
-      <w:proofErr w:type="spellEnd"/>
-      <w:r>
-        <w:t xml:space="preserve"> </w:t>
-      </w:r>
-      <w:proofErr w:type="spellStart"/>
-      <w:r>
-        <w:t>Exceptions</w:t>
-      </w:r>
-      <w:proofErr w:type="spellEnd"/>
-      <w:r>
-        <w:t xml:space="preserve"> im </w:t>
-      </w:r>
-      <w:proofErr w:type="spellStart"/>
-      <w:r>
-        <w:t>Constructor</w:t>
-      </w:r>
-      <w:proofErr w:type="spellEnd"/>
-      <w:r>
-        <w:t xml:space="preserve"> warf, wenn man den Test laufen ließ)</w:t>
-      </w:r>
-    </w:p>
-    <w:p>
-      <w:pPr>
-        <w:pStyle w:val="Listenabsatz"/>
-        <w:numPr>
-          <w:ilvl w:val="0"/>
-          <w:numId w:val="2"/>
-        </w:numPr>
-      </w:pPr>
-      <w:r>
-        <w:t xml:space="preserve">LÖSUNG: </w:t>
-      </w:r>
-      <w:proofErr w:type="spellStart"/>
-      <w:r>
-        <w:t>stats</w:t>
-      </w:r>
-      <w:proofErr w:type="spellEnd"/>
-      <w:r>
-        <w:t xml:space="preserve"> gibt den </w:t>
-      </w:r>
-      <w:proofErr w:type="spellStart"/>
-      <w:r>
-        <w:t>CurrentAttackValue</w:t>
-      </w:r>
-      <w:proofErr w:type="spellEnd"/>
-      <w:r>
-        <w:t xml:space="preserve"> aus, ohne die Waffe zu beachten. Das </w:t>
-      </w:r>
-      <w:proofErr w:type="spellStart"/>
-      <w:r>
-        <w:t>inventory</w:t>
-      </w:r>
-      <w:proofErr w:type="spellEnd"/>
-      <w:r>
-        <w:t xml:space="preserve"> liefert einen Verweis aus der Waffe, von welcher man den Bonus auslesen kann. Die Kombination beider Werte müsste </w:t>
-      </w:r>
-      <w:proofErr w:type="spellStart"/>
-      <w:r>
-        <w:t>eig</w:t>
-      </w:r>
-      <w:proofErr w:type="spellEnd"/>
-      <w:r>
-        <w:t xml:space="preserve"> im </w:t>
-      </w:r>
-      <w:proofErr w:type="spellStart"/>
-      <w:r>
-        <w:t>MonoBehavior</w:t>
-      </w:r>
-      <w:proofErr w:type="spellEnd"/>
-      <w:r>
-        <w:t xml:space="preserve"> passieren (die beiden Klassen sollen in keinem Zusammenhang stehen), aber dort könnte man es nicht testen. Daher implementiert das </w:t>
-      </w:r>
-      <w:proofErr w:type="spellStart"/>
-      <w:r>
-        <w:t>MonoBehavior</w:t>
-      </w:r>
-      <w:proofErr w:type="spellEnd"/>
-      <w:r>
-        <w:t xml:space="preserve"> nun ein Interface, welches die Funktion </w:t>
-      </w:r>
-      <w:proofErr w:type="spellStart"/>
-      <w:proofErr w:type="gramStart"/>
-      <w:r>
-        <w:t>GetAllAttackBonus</w:t>
-      </w:r>
-      <w:proofErr w:type="spellEnd"/>
-      <w:r>
-        <w:t>(</w:t>
-      </w:r>
-      <w:proofErr w:type="gramEnd"/>
-      <w:r>
-        <w:t xml:space="preserve">) vorgibt. Das </w:t>
-      </w:r>
-      <w:proofErr w:type="spellStart"/>
-      <w:r>
-        <w:t>MonoBehavior</w:t>
-      </w:r>
-      <w:proofErr w:type="spellEnd"/>
-      <w:r>
-        <w:t xml:space="preserve"> implementiert diese nun so, dass sie die Waffe überprüft und deren </w:t>
-      </w:r>
-      <w:proofErr w:type="spellStart"/>
-      <w:r>
-        <w:t>AttackBonus</w:t>
-      </w:r>
-      <w:proofErr w:type="spellEnd"/>
-      <w:r>
-        <w:t xml:space="preserve"> ausliest (ggf. noch weitere Boni von anderen Dingen, später). Später wird dann einfach </w:t>
-      </w:r>
-      <w:proofErr w:type="spellStart"/>
-      <w:proofErr w:type="gramStart"/>
-      <w:r>
-        <w:t>CurrentAttackValue</w:t>
-      </w:r>
-      <w:proofErr w:type="spellEnd"/>
-      <w:r>
-        <w:t>(</w:t>
-      </w:r>
-      <w:proofErr w:type="gramEnd"/>
-      <w:r>
-        <w:t xml:space="preserve">) + Bonus gerechnet. Da wir mit </w:t>
-      </w:r>
-      <w:proofErr w:type="spellStart"/>
-      <w:r>
-        <w:t>NSubtitute</w:t>
-      </w:r>
-      <w:proofErr w:type="spellEnd"/>
-      <w:r>
-        <w:t xml:space="preserve"> das Interface </w:t>
-      </w:r>
-      <w:proofErr w:type="spellStart"/>
-      <w:r>
-        <w:t>mocken</w:t>
-      </w:r>
-      <w:proofErr w:type="spellEnd"/>
-      <w:r>
-        <w:t xml:space="preserve"> können, sind wir in der Lage, den Bonus der Waffe zu testen: wir können der </w:t>
-      </w:r>
-      <w:proofErr w:type="spellStart"/>
-      <w:proofErr w:type="gramStart"/>
-      <w:r>
-        <w:t>GetAllAttackBonus</w:t>
-      </w:r>
-      <w:proofErr w:type="spellEnd"/>
-      <w:r>
-        <w:t>(</w:t>
-      </w:r>
-      <w:proofErr w:type="gramEnd"/>
-      <w:r>
-        <w:t xml:space="preserve">) Funktion des </w:t>
-      </w:r>
-      <w:proofErr w:type="spellStart"/>
-      <w:r>
-        <w:t>mock</w:t>
-      </w:r>
-      <w:proofErr w:type="spellEnd"/>
-      <w:r>
-        <w:t xml:space="preserve"> Objekts befehlen, für unseren Test den Bonus der Waffe zurückzugeben – wir können hier also eingreifen und unser benötigtes Verhalten erzeugen, ohne das </w:t>
-      </w:r>
-      <w:proofErr w:type="spellStart"/>
-      <w:r>
-        <w:t>MonoBehavior</w:t>
-      </w:r>
-      <w:proofErr w:type="spellEnd"/>
-      <w:r>
-        <w:t xml:space="preserve"> zu benötigen. Daraufhin können im Test den Schadenswert mit Waffe vergleichen und schauen, ob er wirklich höher ist als ohne Waffe</w:t>
-      </w:r>
-      <w:r>
-        <w:t xml:space="preserve">. Dies läuft über die </w:t>
-      </w:r>
-      <w:proofErr w:type="spellStart"/>
-      <w:r>
-        <w:t>stats</w:t>
-      </w:r>
-      <w:proofErr w:type="spellEnd"/>
-      <w:r>
-        <w:t xml:space="preserve"> Klasse, welche einen Verweis auf das Interface hat (im Spiel selber wird dies ein Verweis auf das </w:t>
-      </w:r>
-      <w:proofErr w:type="spellStart"/>
-      <w:r>
-        <w:t>MonoBehavior</w:t>
-      </w:r>
-      <w:proofErr w:type="spellEnd"/>
-      <w:r>
-        <w:t xml:space="preserve"> sein) und darüber </w:t>
-      </w:r>
-      <w:proofErr w:type="spellStart"/>
-      <w:proofErr w:type="gramStart"/>
-      <w:r>
-        <w:t>GetAllAttackBonus</w:t>
-      </w:r>
-      <w:proofErr w:type="spellEnd"/>
-      <w:r>
-        <w:t>(</w:t>
-      </w:r>
-      <w:proofErr w:type="gramEnd"/>
-      <w:r>
-        <w:t xml:space="preserve">) direkt in ihrer </w:t>
-      </w:r>
-      <w:proofErr w:type="spellStart"/>
-      <w:r>
-        <w:t>GetCurrentAttackValue</w:t>
-      </w:r>
-      <w:proofErr w:type="spellEnd"/>
-      <w:r>
-        <w:t>() Funktion verwenden kann</w:t>
-      </w:r>
-    </w:p>
-    <w:p>
-      <w:pPr>
-        <w:pStyle w:val="Listenabsatz"/>
-        <w:numPr>
-          <w:ilvl w:val="0"/>
-          <w:numId w:val="2"/>
-        </w:numPr>
-      </w:pPr>
-      <w:r>
-        <w:t xml:space="preserve">Player Inventar Item </w:t>
-      </w:r>
-      <w:proofErr w:type="spellStart"/>
-      <w:r>
-        <w:t>Functionality</w:t>
-      </w:r>
-      <w:proofErr w:type="spellEnd"/>
-      <w:r>
-        <w:t xml:space="preserve">: Sehr vergleichbar mit Conditions </w:t>
-      </w:r>
-      <w:proofErr w:type="spellStart"/>
-      <w:r>
-        <w:t>etc</w:t>
-      </w:r>
-      <w:proofErr w:type="spellEnd"/>
-      <w:r>
-        <w:t xml:space="preserve"> für </w:t>
-      </w:r>
-      <w:proofErr w:type="gramStart"/>
-      <w:r>
-        <w:t>mein Quest</w:t>
-      </w:r>
-      <w:proofErr w:type="gramEnd"/>
-      <w:r>
-        <w:t xml:space="preserve"> System</w:t>
-      </w:r>
-    </w:p>
-    <w:p>
-      <w:pPr>
-        <w:pStyle w:val="Listenabsatz"/>
-        <w:numPr>
-          <w:ilvl w:val="0"/>
-          <w:numId w:val="2"/>
-        </w:numPr>
-      </w:pPr>
-      <w:proofErr w:type="spellStart"/>
-      <w:r>
-        <w:t>Random.Range</w:t>
-      </w:r>
-      <w:proofErr w:type="spellEnd"/>
-      <w:r>
-        <w:t xml:space="preserve">() funktioniert in Tests, aber nicht in der Szene? </w:t>
-      </w:r>
-      <w:proofErr w:type="spellStart"/>
-      <w:r>
-        <w:t>Random.value</w:t>
-      </w:r>
-      <w:proofErr w:type="spellEnd"/>
-      <w:r>
-        <w:t xml:space="preserve"> funktioniert aber</w:t>
-      </w:r>
-    </w:p>
-    <w:p>
-      <w:pPr>
-        <w:pStyle w:val="Listenabsatz"/>
-        <w:numPr>
-          <w:ilvl w:val="0"/>
-          <w:numId w:val="2"/>
-        </w:numPr>
-      </w:pPr>
-      <w:r>
-        <w:t xml:space="preserve">Fighter können jetzt </w:t>
-      </w:r>
-      <w:proofErr w:type="spellStart"/>
-      <w:r>
-        <w:t>dodgen</w:t>
-      </w:r>
-      <w:proofErr w:type="spellEnd"/>
-      <w:r>
-        <w:t xml:space="preserve"> + </w:t>
-      </w:r>
-      <w:proofErr w:type="spellStart"/>
-      <w:r>
-        <w:t>un-dodgeable</w:t>
-      </w:r>
-      <w:proofErr w:type="spellEnd"/>
-      <w:r>
-        <w:t xml:space="preserve"> </w:t>
-      </w:r>
-      <w:proofErr w:type="spellStart"/>
-      <w:r>
-        <w:t>Attacks</w:t>
-      </w:r>
-      <w:proofErr w:type="spellEnd"/>
-      <w:r>
-        <w:t xml:space="preserve">: so testet man </w:t>
-      </w:r>
-      <w:proofErr w:type="spellStart"/>
-      <w:r>
-        <w:t>random</w:t>
-      </w:r>
-      <w:proofErr w:type="spellEnd"/>
-      <w:r>
-        <w:t xml:space="preserve"> Sachen: Man will verhindern, dass Tests ein unvorhersehbares Ergebnis haben, sie sollen IMMER zuverlässig aussagen, ob ein Feature noch so funktioniert wie gedacht. Daher muss man den Random Faktor irgendwie umgehen, ihn als Input bestimmbar machen. Hier haben die </w:t>
-      </w:r>
-      <w:proofErr w:type="spellStart"/>
-      <w:r>
-        <w:t>Stats</w:t>
-      </w:r>
-      <w:proofErr w:type="spellEnd"/>
-      <w:r>
-        <w:t xml:space="preserve"> jeweils eine Wahrscheinlichkeit, mit welcher sie </w:t>
-      </w:r>
-      <w:proofErr w:type="spellStart"/>
-      <w:r>
-        <w:t>dodgen</w:t>
-      </w:r>
-      <w:proofErr w:type="spellEnd"/>
-      <w:r>
-        <w:t xml:space="preserve"> können. Diese kann für Tests selber gesetzt werden, um z.B. garantiert zu </w:t>
-      </w:r>
-      <w:proofErr w:type="spellStart"/>
-      <w:r>
-        <w:t>dodgen</w:t>
-      </w:r>
-      <w:proofErr w:type="spellEnd"/>
-      <w:r>
-        <w:t xml:space="preserve">. Außerdem gibt es die Möglichkeit, nicht zu </w:t>
-      </w:r>
-      <w:proofErr w:type="spellStart"/>
-      <w:r>
-        <w:t>dodgende</w:t>
-      </w:r>
-      <w:proofErr w:type="spellEnd"/>
-      <w:r>
-        <w:t xml:space="preserve"> Angriffe durchzuführen (</w:t>
-      </w:r>
-      <w:proofErr w:type="spellStart"/>
-      <w:r>
-        <w:t>maybe</w:t>
-      </w:r>
-      <w:proofErr w:type="spellEnd"/>
-      <w:r>
-        <w:t xml:space="preserve"> nach Chargen?)</w:t>
-      </w:r>
-    </w:p>
-    <w:p>
-      <w:pPr>
-        <w:pStyle w:val="Listenabsatz"/>
-        <w:numPr>
-          <w:ilvl w:val="0"/>
-          <w:numId w:val="2"/>
-        </w:numPr>
-      </w:pPr>
-      <w:r>
-        <w:t xml:space="preserve">Test zum Überprüfen, dass Subklassen eine eigene Implementierung für eine Funktion der Parent Klasse haben: Parent Klasse wirft </w:t>
-      </w:r>
-      <w:proofErr w:type="spellStart"/>
-      <w:r>
-        <w:t>Warning</w:t>
-      </w:r>
-      <w:proofErr w:type="spellEnd"/>
-      <w:r>
-        <w:t xml:space="preserve">, wenn ihre Funktion aufgerufen wird. Test der Parent Klasse überprüft, ob diese Warnung kommt. Subklassen rufen Funktion jeweils auf sich selber auf und überprüfen mit </w:t>
-      </w:r>
-      <w:proofErr w:type="spellStart"/>
-      <w:r>
-        <w:lastRenderedPageBreak/>
-        <w:t>LogAssert.NoUnexpectedReceived</w:t>
-      </w:r>
-      <w:proofErr w:type="spellEnd"/>
-      <w:r>
-        <w:t>();</w:t>
-      </w:r>
-      <w:r>
-        <w:t xml:space="preserve"> dass kein nicht erwarteter Log geschrieben wird, in diesem Fall der aus der Parent Klasse</w:t>
-      </w:r>
-      <w:r>
-        <w:t xml:space="preserve"> </w:t>
-      </w:r>
       <w:r>
         <w:sym w:font="Wingdings" w:char="F0E8"/>
       </w:r>
       <w:r>
-        <w:t xml:space="preserve"> </w:t>
-      </w:r>
-      <w:proofErr w:type="spellStart"/>
-      <w:r>
-        <w:t>Nicht</w:t>
-      </w:r>
-      <w:proofErr w:type="spellEnd"/>
-      <w:r>
-        <w:t xml:space="preserve"> mehr nötig! Auskommentiert im Code als Referenz!</w:t>
-      </w:r>
+        <w:t xml:space="preserve"> Nicht mehr nötig! Auskommentiert im Code als Referenz!</w:t>
+      </w:r>
+    </w:p>
+    <w:p>
+      <w:pPr>
+        <w:pStyle w:val="Listenabsatz"/>
+        <w:numPr>
+          <w:ilvl w:val="0"/>
+          <w:numId w:val="2"/>
+        </w:numPr>
+      </w:pPr>
+      <w:r>
+        <w:t>Bug fix: hatte vergessen zu verhindern, dass Spieler bereits tote Gegner noch einmal angreifen. War bisher kein Problem, jetzt wo sie aber Punkte geben beim Sterben (und wenn sie tot sind und angegriffen werden, sterben sie noch mal), konnte man so ständig Punkte vom selben Gegner kriegen. Hab Tests dafür eingeführt, damit dieser Bug nicht wieder auftreten kann, ohne dass ich es merke</w:t>
+      </w:r>
+      <w:bookmarkStart w:id="0" w:name="_GoBack"/>
+      <w:bookmarkEnd w:id="0"/>
     </w:p>
     <w:sectPr>
       <w:pgSz w:w="11906" w:h="16838"/>

</xml_diff>

<commit_message>
Player movement + calculation tests + input tests in playmode
</commit_message>
<xml_diff>
--- a/Stories2.docx
+++ b/Stories2.docx
@@ -529,7 +529,13 @@
         <w:rPr>
           <w:lang w:val="en-US"/>
         </w:rPr>
-        <w:t>As a player, if I collect a new weapon, I want to be asked whether I want to equip it directly</w:t>
+        <w:t xml:space="preserve">As a player, if I collect a new weapon, I want to </w:t>
+      </w:r>
+      <w:r>
+        <w:rPr>
+          <w:lang w:val="en-US"/>
+        </w:rPr>
+        <w:t>equip it directly and drop the old one</w:t>
       </w:r>
     </w:p>
     <w:p>
@@ -563,12 +569,14 @@
           <w:lang w:val="en-US"/>
         </w:rPr>
       </w:pPr>
+      <w:proofErr w:type="spellStart"/>
       <w:r>
         <w:rPr>
           <w:lang w:val="en-US"/>
         </w:rPr>
         <w:t>xnnx</w:t>
       </w:r>
+      <w:proofErr w:type="spellEnd"/>
     </w:p>
     <w:p>
       <w:pPr>
@@ -680,7 +688,15 @@
         <w:rPr>
           <w:lang w:val="en-US"/>
         </w:rPr>
-        <w:t>will try to heal another enemy or myself</w:t>
+        <w:t>will try to heal</w:t>
+      </w:r>
+      <w:bookmarkStart w:id="0" w:name="_GoBack"/>
+      <w:bookmarkEnd w:id="0"/>
+      <w:r>
+        <w:rPr>
+          <w:lang w:val="en-US"/>
+        </w:rPr>
+        <w:t xml:space="preserve"> another enemy or myself</w:t>
       </w:r>
       <w:r>
         <w:rPr>
@@ -843,7 +859,15 @@
         <w:ind w:left="360"/>
       </w:pPr>
       <w:r>
-        <w:t>TODO: Die()-Situation (Subklassen müssen erben + Tests) andere Anwendung finden!</w:t>
+        <w:t xml:space="preserve">TODO: </w:t>
+      </w:r>
+      <w:proofErr w:type="gramStart"/>
+      <w:r>
+        <w:t>Die(</w:t>
+      </w:r>
+      <w:proofErr w:type="gramEnd"/>
+      <w:r>
+        <w:t>)-Situation (Subklassen müssen erben + Tests) andere Anwendung finden!</w:t>
       </w:r>
     </w:p>
     <w:p/>
@@ -876,8 +900,13 @@
         </w:numPr>
       </w:pPr>
       <w:r>
-        <w:t>Test vs. UnityTest</w:t>
-      </w:r>
+        <w:t xml:space="preserve">Test vs. </w:t>
+      </w:r>
+      <w:proofErr w:type="spellStart"/>
+      <w:r>
+        <w:t>UnityTest</w:t>
+      </w:r>
+      <w:proofErr w:type="spellEnd"/>
     </w:p>
     <w:p>
       <w:pPr>
@@ -887,8 +916,13 @@
           <w:numId w:val="2"/>
         </w:numPr>
       </w:pPr>
-      <w:r>
-        <w:t>MonoBehavior nicht zu testen? Logik in Klassen auslagern?</w:t>
+      <w:proofErr w:type="spellStart"/>
+      <w:r>
+        <w:t>MonoBehavior</w:t>
+      </w:r>
+      <w:proofErr w:type="spellEnd"/>
+      <w:r>
+        <w:t xml:space="preserve"> nicht zu testen? Logik in Klassen auslagern?</w:t>
       </w:r>
     </w:p>
     <w:p>
@@ -911,14 +945,27 @@
           <w:numId w:val="2"/>
         </w:numPr>
       </w:pPr>
-      <w:r>
-        <w:t xml:space="preserve">Assert.Equals() nur für Objekte? </w:t>
+      <w:proofErr w:type="spellStart"/>
+      <w:r>
+        <w:t>Assert.Equals</w:t>
+      </w:r>
+      <w:proofErr w:type="spellEnd"/>
+      <w:r>
+        <w:t xml:space="preserve">() nur für Objekte? </w:t>
       </w:r>
       <w:r>
         <w:sym w:font="Wingdings" w:char="F0E8"/>
       </w:r>
       <w:r>
-        <w:t xml:space="preserve"> AreEqual für Werte</w:t>
+        <w:t xml:space="preserve"> </w:t>
+      </w:r>
+      <w:proofErr w:type="spellStart"/>
+      <w:r>
+        <w:t>AreEqual</w:t>
+      </w:r>
+      <w:proofErr w:type="spellEnd"/>
+      <w:r>
+        <w:t xml:space="preserve"> für Werte</w:t>
       </w:r>
     </w:p>
     <w:p>
@@ -929,8 +976,13 @@
           <w:numId w:val="2"/>
         </w:numPr>
       </w:pPr>
-      <w:r>
-        <w:t xml:space="preserve">PlayerStats Test sehr einfach zu erstellen. </w:t>
+      <w:proofErr w:type="spellStart"/>
+      <w:r>
+        <w:t>PlayerStats</w:t>
+      </w:r>
+      <w:proofErr w:type="spellEnd"/>
+      <w:r>
+        <w:t xml:space="preserve"> Test sehr einfach zu erstellen. </w:t>
       </w:r>
     </w:p>
     <w:p>
@@ -941,8 +993,29 @@
           <w:numId w:val="2"/>
         </w:numPr>
       </w:pPr>
-      <w:r>
-        <w:t xml:space="preserve">Refactor Idee: maxHealth in PlayerStats variabel machen </w:t>
+      <w:proofErr w:type="spellStart"/>
+      <w:r>
+        <w:t>Refactor</w:t>
+      </w:r>
+      <w:proofErr w:type="spellEnd"/>
+      <w:r>
+        <w:t xml:space="preserve"> Idee: </w:t>
+      </w:r>
+      <w:proofErr w:type="spellStart"/>
+      <w:r>
+        <w:t>maxHealth</w:t>
+      </w:r>
+      <w:proofErr w:type="spellEnd"/>
+      <w:r>
+        <w:t xml:space="preserve"> in </w:t>
+      </w:r>
+      <w:proofErr w:type="spellStart"/>
+      <w:r>
+        <w:t>PlayerStats</w:t>
+      </w:r>
+      <w:proofErr w:type="spellEnd"/>
+      <w:r>
+        <w:t xml:space="preserve"> variabel machen </w:t>
       </w:r>
       <w:r>
         <w:rPr>
@@ -951,10 +1024,23 @@
         <w:sym w:font="Wingdings" w:char="F0E0"/>
       </w:r>
       <w:r>
-        <w:t xml:space="preserve"> so ist es einstellbar durch Spieler oder im Spiel durch Power-Ups</w:t>
-      </w:r>
-      <w:r>
-        <w:t>, Refactor der Tests nötig</w:t>
+        <w:t xml:space="preserve"> so ist es einstellbar durch Spieler oder im Spiel durch Power-</w:t>
+      </w:r>
+      <w:proofErr w:type="spellStart"/>
+      <w:r>
+        <w:t>Ups</w:t>
+      </w:r>
+      <w:proofErr w:type="spellEnd"/>
+      <w:r>
+        <w:t xml:space="preserve">, </w:t>
+      </w:r>
+      <w:proofErr w:type="spellStart"/>
+      <w:r>
+        <w:t>Refactor</w:t>
+      </w:r>
+      <w:proofErr w:type="spellEnd"/>
+      <w:r>
+        <w:t xml:space="preserve"> der Tests nötig</w:t>
       </w:r>
     </w:p>
     <w:p>
@@ -965,14 +1051,56 @@
           <w:numId w:val="2"/>
         </w:numPr>
       </w:pPr>
-      <w:r>
-        <w:t xml:space="preserve">Refactor Idee: ReceiveDamage() und GetHealedBy() zusammenführen </w:t>
+      <w:proofErr w:type="spellStart"/>
+      <w:r>
+        <w:t>Refactor</w:t>
+      </w:r>
+      <w:proofErr w:type="spellEnd"/>
+      <w:r>
+        <w:t xml:space="preserve"> Idee: </w:t>
+      </w:r>
+      <w:proofErr w:type="spellStart"/>
+      <w:proofErr w:type="gramStart"/>
+      <w:r>
+        <w:t>ReceiveDamage</w:t>
+      </w:r>
+      <w:proofErr w:type="spellEnd"/>
+      <w:r>
+        <w:t>(</w:t>
+      </w:r>
+      <w:proofErr w:type="gramEnd"/>
+      <w:r>
+        <w:t xml:space="preserve">) und </w:t>
+      </w:r>
+      <w:proofErr w:type="spellStart"/>
+      <w:r>
+        <w:t>GetHealedBy</w:t>
+      </w:r>
+      <w:proofErr w:type="spellEnd"/>
+      <w:r>
+        <w:t xml:space="preserve">() zusammenführen </w:t>
       </w:r>
       <w:r>
         <w:sym w:font="Wingdings" w:char="F0E0"/>
       </w:r>
       <w:r>
-        <w:t xml:space="preserve"> Refactor! Doch verworfen, damit negatives Heilen usw getestet werden kann</w:t>
+        <w:t xml:space="preserve"> </w:t>
+      </w:r>
+      <w:proofErr w:type="spellStart"/>
+      <w:r>
+        <w:t>Refactor</w:t>
+      </w:r>
+      <w:proofErr w:type="spellEnd"/>
+      <w:r>
+        <w:t xml:space="preserve">! Doch verworfen, damit negatives Heilen </w:t>
+      </w:r>
+      <w:proofErr w:type="spellStart"/>
+      <w:r>
+        <w:t>usw</w:t>
+      </w:r>
+      <w:proofErr w:type="spellEnd"/>
+      <w:r>
+        <w:t xml:space="preserve"> getestet werden kann</w:t>
       </w:r>
     </w:p>
     <w:p>
@@ -996,7 +1124,31 @@
         </w:numPr>
       </w:pPr>
       <w:r>
-        <w:t>Fehler sofort gefunden: Hatte recoveren von Last Breath in Damage Funktion statt Heal Funktion geschrieben</w:t>
+        <w:t xml:space="preserve">Fehler sofort gefunden: Hatte </w:t>
+      </w:r>
+      <w:proofErr w:type="spellStart"/>
+      <w:r>
+        <w:t>recoveren</w:t>
+      </w:r>
+      <w:proofErr w:type="spellEnd"/>
+      <w:r>
+        <w:t xml:space="preserve"> von Last </w:t>
+      </w:r>
+      <w:proofErr w:type="spellStart"/>
+      <w:r>
+        <w:t>Breath</w:t>
+      </w:r>
+      <w:proofErr w:type="spellEnd"/>
+      <w:r>
+        <w:t xml:space="preserve"> in Damage Funktion statt </w:t>
+      </w:r>
+      <w:proofErr w:type="spellStart"/>
+      <w:r>
+        <w:t>Heal</w:t>
+      </w:r>
+      <w:proofErr w:type="spellEnd"/>
+      <w:r>
+        <w:t xml:space="preserve"> Funktion geschrieben</w:t>
       </w:r>
     </w:p>
     <w:p>
@@ -1008,7 +1160,15 @@
         </w:numPr>
       </w:pPr>
       <w:r>
-        <w:t>Tests so unabhängig wie möglich machen: Damage Boost after charge Tests überprüfen, ob der Damage Boost richtig angewendet wurde, indem sie einen Setter anwenden. Ob es nur einen Boost gleichzeitig oder eine Liste gibt, ist den Tests egal und kann unabhängig von ihnen angepasst werden</w:t>
+        <w:t xml:space="preserve">Tests so unabhängig wie möglich machen: Damage Boost after </w:t>
+      </w:r>
+      <w:proofErr w:type="spellStart"/>
+      <w:r>
+        <w:t>charge</w:t>
+      </w:r>
+      <w:proofErr w:type="spellEnd"/>
+      <w:r>
+        <w:t xml:space="preserve"> Tests überprüfen, ob der Damage Boost richtig angewendet wurde, indem sie einen Setter anwenden. Ob es nur einen Boost gleichzeitig oder eine Liste gibt, ist den Tests egal und kann unabhängig von ihnen angepasst werden</w:t>
       </w:r>
       <w:r>
         <w:t>. Sie überprüfen nur die resultierenden Werte und melden, wenn Dinge nicht passen</w:t>
@@ -1023,7 +1183,15 @@
         </w:numPr>
       </w:pPr>
       <w:r>
-        <w:t>Enemy Klasse angefangen: Auffällig, dass viel Code dupliziert wird. Refactor: Eine allgemeine Fighter Klasse, davon erben Player und Enemy</w:t>
+        <w:t xml:space="preserve">Enemy Klasse angefangen: Auffällig, dass viel Code dupliziert wird. </w:t>
+      </w:r>
+      <w:proofErr w:type="spellStart"/>
+      <w:r>
+        <w:t>Refactor</w:t>
+      </w:r>
+      <w:proofErr w:type="spellEnd"/>
+      <w:r>
+        <w:t>: Eine allgemeine Fighter Klasse, davon erben Player und Enemy</w:t>
       </w:r>
     </w:p>
     <w:p>
@@ -1034,8 +1202,13 @@
           <w:numId w:val="2"/>
         </w:numPr>
       </w:pPr>
-      <w:r>
-        <w:t>PlayerInventory für Equipment und Items</w:t>
+      <w:proofErr w:type="spellStart"/>
+      <w:r>
+        <w:t>PlayerInventory</w:t>
+      </w:r>
+      <w:proofErr w:type="spellEnd"/>
+      <w:r>
+        <w:t xml:space="preserve"> für Equipment und Items</w:t>
       </w:r>
     </w:p>
     <w:p>
@@ -1046,14 +1219,56 @@
           <w:numId w:val="2"/>
         </w:numPr>
       </w:pPr>
-      <w:r>
-        <w:t>Refactor der Assert Funktionen, Less, NotEqual</w:t>
-      </w:r>
+      <w:proofErr w:type="spellStart"/>
+      <w:r>
+        <w:t>Refactor</w:t>
+      </w:r>
+      <w:proofErr w:type="spellEnd"/>
+      <w:r>
+        <w:t xml:space="preserve"> der </w:t>
+      </w:r>
+      <w:proofErr w:type="spellStart"/>
+      <w:r>
+        <w:t>Assert</w:t>
+      </w:r>
+      <w:proofErr w:type="spellEnd"/>
+      <w:r>
+        <w:t xml:space="preserve"> Funktionen, </w:t>
+      </w:r>
+      <w:proofErr w:type="spellStart"/>
+      <w:r>
+        <w:t>Less</w:t>
+      </w:r>
+      <w:proofErr w:type="spellEnd"/>
+      <w:r>
+        <w:t xml:space="preserve">, </w:t>
+      </w:r>
+      <w:proofErr w:type="spellStart"/>
+      <w:r>
+        <w:t>NotEqual</w:t>
+      </w:r>
+      <w:proofErr w:type="spellEnd"/>
       <w:r>
         <w:t>, Zero, Positive</w:t>
       </w:r>
       <w:r>
-        <w:t xml:space="preserve"> etc sind interessant + custom Fehlermeldungen</w:t>
+        <w:t xml:space="preserve"> </w:t>
+      </w:r>
+      <w:proofErr w:type="spellStart"/>
+      <w:r>
+        <w:t>etc</w:t>
+      </w:r>
+      <w:proofErr w:type="spellEnd"/>
+      <w:r>
+        <w:t xml:space="preserve"> sind interessant + </w:t>
+      </w:r>
+      <w:proofErr w:type="spellStart"/>
+      <w:r>
+        <w:t>custom</w:t>
+      </w:r>
+      <w:proofErr w:type="spellEnd"/>
+      <w:r>
+        <w:t xml:space="preserve"> Fehlermeldungen</w:t>
       </w:r>
     </w:p>
     <w:p>
@@ -1065,7 +1280,23 @@
         </w:numPr>
       </w:pPr>
       <w:r>
-        <w:t>Problem mit Unity 2018: Test Scripts im Test Folder finden normale Scripte in anderen Ordnern nicht. Von Hand Assembly erstellen und in der Test Assembly referenzieren (</w:t>
+        <w:t xml:space="preserve">Problem mit Unity 2018: Test Scripts im Test Folder finden normale </w:t>
+      </w:r>
+      <w:proofErr w:type="spellStart"/>
+      <w:r>
+        <w:t>Scripte</w:t>
+      </w:r>
+      <w:proofErr w:type="spellEnd"/>
+      <w:r>
+        <w:t xml:space="preserve"> in anderen Ordnern nicht. Von Hand Assembly erstellen und in </w:t>
+      </w:r>
+      <w:proofErr w:type="gramStart"/>
+      <w:r>
+        <w:t>der Test</w:t>
+      </w:r>
+      <w:proofErr w:type="gramEnd"/>
+      <w:r>
+        <w:t xml:space="preserve"> Assembly referenzieren (</w:t>
       </w:r>
       <w:hyperlink r:id="rId5" w:history="1">
         <w:r>
@@ -1091,16 +1322,49 @@
         <w:rPr>
           <w:lang w:val="en-US"/>
         </w:rPr>
-        <w:t>Humble Object Pattern für MonoBehaviors?</w:t>
-      </w:r>
+        <w:t xml:space="preserve">Humble Object Pattern </w:t>
+      </w:r>
+      <w:proofErr w:type="spellStart"/>
+      <w:r>
+        <w:rPr>
+          <w:lang w:val="en-US"/>
+        </w:rPr>
+        <w:t>für</w:t>
+      </w:r>
+      <w:proofErr w:type="spellEnd"/>
       <w:r>
         <w:rPr>
           <w:lang w:val="en-US"/>
         </w:rPr>
         <w:t xml:space="preserve"> </w:t>
       </w:r>
-      <w:r>
-        <w:t>MonoBehavior enthält Referenzen auf ausgelagerte C# Scripts, die die Logik enthalten, ausführen und getestet werden</w:t>
+      <w:proofErr w:type="spellStart"/>
+      <w:r>
+        <w:rPr>
+          <w:lang w:val="en-US"/>
+        </w:rPr>
+        <w:t>MonoBehaviors</w:t>
+      </w:r>
+      <w:proofErr w:type="spellEnd"/>
+      <w:r>
+        <w:rPr>
+          <w:lang w:val="en-US"/>
+        </w:rPr>
+        <w:t>?</w:t>
+      </w:r>
+      <w:r>
+        <w:rPr>
+          <w:lang w:val="en-US"/>
+        </w:rPr>
+        <w:t xml:space="preserve"> </w:t>
+      </w:r>
+      <w:proofErr w:type="spellStart"/>
+      <w:r>
+        <w:t>MonoBehavior</w:t>
+      </w:r>
+      <w:proofErr w:type="spellEnd"/>
+      <w:r>
+        <w:t xml:space="preserve"> enthält Referenzen auf ausgelagerte C# Scripts, die die Logik enthalten, ausführen und getestet werden</w:t>
       </w:r>
     </w:p>
     <w:p>
@@ -1115,7 +1379,15 @@
         <w:t xml:space="preserve"> [Serializable] </w:t>
       </w:r>
       <w:r>
-        <w:t>Attribut über den C# Klassen must have, damit sie im Inspector angezeigt werden</w:t>
+        <w:t xml:space="preserve">Attribut über den C# Klassen must </w:t>
+      </w:r>
+      <w:proofErr w:type="spellStart"/>
+      <w:r>
+        <w:t>have</w:t>
+      </w:r>
+      <w:proofErr w:type="spellEnd"/>
+      <w:r>
+        <w:t>, damit sie im Inspector angezeigt werden</w:t>
       </w:r>
     </w:p>
     <w:p>
@@ -1126,8 +1398,13 @@
           <w:numId w:val="2"/>
         </w:numPr>
       </w:pPr>
-      <w:r>
-        <w:t xml:space="preserve">Active Time Battle? Dann kann Static Time Klasse von Unity umgangen </w:t>
+      <w:proofErr w:type="spellStart"/>
+      <w:r>
+        <w:t>Active</w:t>
+      </w:r>
+      <w:proofErr w:type="spellEnd"/>
+      <w:r>
+        <w:t xml:space="preserve"> Time Battle? Dann kann Static Time Klasse von Unity umgangen </w:t>
       </w:r>
       <w:r>
         <w:t>we</w:t>
@@ -1144,14 +1421,24 @@
           <w:numId w:val="2"/>
         </w:numPr>
       </w:pPr>
+      <w:proofErr w:type="spellStart"/>
       <w:r>
         <w:t>Weapons</w:t>
       </w:r>
+      <w:proofErr w:type="spellEnd"/>
       <w:r>
         <w:t>/Items</w:t>
       </w:r>
       <w:r>
-        <w:t xml:space="preserve"> als ScriptableObjects, dann sind die auch verwendet</w:t>
+        <w:t xml:space="preserve"> als </w:t>
+      </w:r>
+      <w:proofErr w:type="spellStart"/>
+      <w:r>
+        <w:t>ScriptableObjects</w:t>
+      </w:r>
+      <w:proofErr w:type="spellEnd"/>
+      <w:r>
+        <w:t>, dann sind die auch verwendet</w:t>
       </w:r>
     </w:p>
     <w:p>
@@ -1169,7 +1456,17 @@
         <w:t>tot,</w:t>
       </w:r>
       <w:r>
-        <w:t xml:space="preserve"> sondern lastBreath wenn Health = 0 </w:t>
+        <w:t xml:space="preserve"> sondern </w:t>
+      </w:r>
+      <w:proofErr w:type="spellStart"/>
+      <w:proofErr w:type="gramStart"/>
+      <w:r>
+        <w:t>lastBreath</w:t>
+      </w:r>
+      <w:proofErr w:type="spellEnd"/>
+      <w:proofErr w:type="gramEnd"/>
+      <w:r>
+        <w:t xml:space="preserve"> wenn Health = 0 </w:t>
       </w:r>
       <w:r>
         <w:t>nicht gefangen durch Test, weil ich Leben nicht auf 0 sondern negativ gemacht habe. Tests sind nur so schlau wie ihr Autor</w:t>
@@ -1183,8 +1480,21 @@
           <w:numId w:val="2"/>
         </w:numPr>
       </w:pPr>
-      <w:r>
-        <w:t>Humble Object Pattern Grund: MonoBehaviors lassen sich nicht per Script instanziieren und verwenden wie normale Klassen</w:t>
+      <w:proofErr w:type="spellStart"/>
+      <w:r>
+        <w:t>Humble</w:t>
+      </w:r>
+      <w:proofErr w:type="spellEnd"/>
+      <w:r>
+        <w:t xml:space="preserve"> Object Pattern Grund: </w:t>
+      </w:r>
+      <w:proofErr w:type="spellStart"/>
+      <w:r>
+        <w:t>MonoBehaviors</w:t>
+      </w:r>
+      <w:proofErr w:type="spellEnd"/>
+      <w:r>
+        <w:t xml:space="preserve"> lassen sich nicht per Script instanziieren und verwenden wie normale Klassen</w:t>
       </w:r>
     </w:p>
     <w:p>
@@ -1196,11 +1506,59 @@
         </w:numPr>
       </w:pPr>
       <w:r>
-        <w:t xml:space="preserve">Problem Inventar und Stats: Stats liefern den Damage Wert des Spielers. Inventar liefert Damage Wert der ausgerüsteten Waffe. Um das zu kombinieren, müssten entweder beide Dinge zu einer Klasse werden (widerspricht den Prinzipien und würde dem Ganzen seine Übersicht nehmen) oder sich gegenseitig referenzieren (dann wären sie sehr stark gekoppelt, was von der Logik komisch wäre und das Ganze verkompliziert). Wir bleiben daher dabei, dass beide getrennt voneinander im MonoBehavior existieren und verwendet werden. Das MonoBehavior muss nun also in einer eigenen Funktion die Damage Werte aus </w:t>
+        <w:t xml:space="preserve">Problem Inventar und </w:t>
+      </w:r>
+      <w:proofErr w:type="spellStart"/>
+      <w:r>
+        <w:t>Stats</w:t>
+      </w:r>
+      <w:proofErr w:type="spellEnd"/>
+      <w:r>
+        <w:t xml:space="preserve">: </w:t>
+      </w:r>
+      <w:proofErr w:type="spellStart"/>
+      <w:r>
+        <w:t>Stats</w:t>
+      </w:r>
+      <w:proofErr w:type="spellEnd"/>
+      <w:r>
+        <w:t xml:space="preserve"> liefern den Damage Wert des Spielers. Inventar liefert Damage Wert der ausgerüsteten Waffe. Um das zu kombinieren, müssten entweder beide Dinge zu einer Klasse werden (widerspricht den Prinzipien und würde dem Ganzen seine Übersicht nehmen) oder sich gegenseitig referenzieren (dann wären sie sehr stark gekoppelt, was von der Logik komisch wäre und das Ganze verkompliziert). Wir bleiben daher dabei, dass beide getrennt voneinander im </w:t>
+      </w:r>
+      <w:proofErr w:type="spellStart"/>
+      <w:r>
+        <w:t>MonoBehavior</w:t>
+      </w:r>
+      <w:proofErr w:type="spellEnd"/>
+      <w:r>
+        <w:t xml:space="preserve"> existieren und verwendet werden. Das </w:t>
+      </w:r>
+      <w:proofErr w:type="spellStart"/>
+      <w:r>
+        <w:t>MonoBehavior</w:t>
+      </w:r>
+      <w:proofErr w:type="spellEnd"/>
+      <w:r>
+        <w:t xml:space="preserve"> muss nun also in einer eigenen Funktion die Damage Werte aus </w:t>
       </w:r>
       <w:r>
         <w:lastRenderedPageBreak/>
-        <w:t>beiden Teilen nehmen und selber mit der korrekten Rechnung kombinieren. Das hilft unserem Problem nicht, dass wir MonoBehaviors nicht mocken können, um sie zu testen. Daher Lösung: Wir lassen unseren Player ein Interface implementieren, welches die Funktion mit der Rechnung vorgibt.</w:t>
+        <w:t xml:space="preserve">beiden Teilen nehmen und selber mit der korrekten Rechnung kombinieren. Das hilft unserem Problem nicht, dass wir </w:t>
+      </w:r>
+      <w:proofErr w:type="spellStart"/>
+      <w:r>
+        <w:t>MonoBehaviors</w:t>
+      </w:r>
+      <w:proofErr w:type="spellEnd"/>
+      <w:r>
+        <w:t xml:space="preserve"> nicht </w:t>
+      </w:r>
+      <w:proofErr w:type="spellStart"/>
+      <w:r>
+        <w:t>mocken</w:t>
+      </w:r>
+      <w:proofErr w:type="spellEnd"/>
+      <w:r>
+        <w:t xml:space="preserve"> können, um sie zu testen. Daher Lösung: Wir lassen unseren Player ein Interface implementieren, welches die Funktion mit der Rechnung vorgibt.</w:t>
       </w:r>
     </w:p>
     <w:p>
@@ -1212,8 +1570,37 @@
         </w:numPr>
       </w:pPr>
       <w:r>
-        <w:t>Pure Functions? Nein, impure functions, zu testen mit Test Doubles, eben Mock etc</w:t>
-      </w:r>
+        <w:t xml:space="preserve">Pure </w:t>
+      </w:r>
+      <w:proofErr w:type="spellStart"/>
+      <w:r>
+        <w:t>Functions</w:t>
+      </w:r>
+      <w:proofErr w:type="spellEnd"/>
+      <w:r>
+        <w:t xml:space="preserve">? Nein, </w:t>
+      </w:r>
+      <w:proofErr w:type="spellStart"/>
+      <w:r>
+        <w:t>impure</w:t>
+      </w:r>
+      <w:proofErr w:type="spellEnd"/>
+      <w:r>
+        <w:t xml:space="preserve"> </w:t>
+      </w:r>
+      <w:proofErr w:type="spellStart"/>
+      <w:r>
+        <w:t>functions</w:t>
+      </w:r>
+      <w:proofErr w:type="spellEnd"/>
+      <w:r>
+        <w:t xml:space="preserve">, zu testen mit Test Doubles, eben Mock </w:t>
+      </w:r>
+      <w:proofErr w:type="spellStart"/>
+      <w:r>
+        <w:t>etc</w:t>
+      </w:r>
+      <w:proofErr w:type="spellEnd"/>
     </w:p>
     <w:p>
       <w:pPr>
@@ -1223,8 +1610,29 @@
           <w:numId w:val="2"/>
         </w:numPr>
       </w:pPr>
-      <w:r>
-        <w:t xml:space="preserve">NSubstitute runterladen: war mal in den Testing Tools, aber entfernt bei Merge mit Unity? </w:t>
+      <w:proofErr w:type="spellStart"/>
+      <w:r>
+        <w:t>NSubstitute</w:t>
+      </w:r>
+      <w:proofErr w:type="spellEnd"/>
+      <w:r>
+        <w:t xml:space="preserve"> runterladen: war mal in den </w:t>
+      </w:r>
+      <w:proofErr w:type="spellStart"/>
+      <w:r>
+        <w:t>Testing</w:t>
+      </w:r>
+      <w:proofErr w:type="spellEnd"/>
+      <w:r>
+        <w:t xml:space="preserve"> Tools, aber entfernt bei </w:t>
+      </w:r>
+      <w:proofErr w:type="spellStart"/>
+      <w:r>
+        <w:t>Merge</w:t>
+      </w:r>
+      <w:proofErr w:type="spellEnd"/>
+      <w:r>
+        <w:t xml:space="preserve"> mit Unity? </w:t>
       </w:r>
     </w:p>
     <w:p>
@@ -1278,8 +1686,37 @@
           <w:numId w:val="2"/>
         </w:numPr>
       </w:pPr>
-      <w:r>
-        <w:t xml:space="preserve">dll in Unity einfügen, sonst compiled zwar vs aber unity nicht </w:t>
+      <w:proofErr w:type="spellStart"/>
+      <w:r>
+        <w:t>dll</w:t>
+      </w:r>
+      <w:proofErr w:type="spellEnd"/>
+      <w:r>
+        <w:t xml:space="preserve"> in Unity einfügen, sonst </w:t>
+      </w:r>
+      <w:proofErr w:type="spellStart"/>
+      <w:r>
+        <w:t>compiled</w:t>
+      </w:r>
+      <w:proofErr w:type="spellEnd"/>
+      <w:r>
+        <w:t xml:space="preserve"> zwar </w:t>
+      </w:r>
+      <w:proofErr w:type="spellStart"/>
+      <w:r>
+        <w:t>vs</w:t>
+      </w:r>
+      <w:proofErr w:type="spellEnd"/>
+      <w:r>
+        <w:t xml:space="preserve"> aber </w:t>
+      </w:r>
+      <w:proofErr w:type="spellStart"/>
+      <w:r>
+        <w:t>unity</w:t>
+      </w:r>
+      <w:proofErr w:type="spellEnd"/>
+      <w:r>
+        <w:t xml:space="preserve"> nicht </w:t>
       </w:r>
       <w:hyperlink r:id="rId8" w:history="1">
         <w:r>
@@ -1305,7 +1742,55 @@
         <w:t>System.Threading.Tasks.Extensions.dll</w:t>
       </w:r>
       <w:r>
-        <w:t xml:space="preserve"> (sonst ging Substitute.For&lt;&gt; nicht, weil ValueTask&lt;&gt; nicht bekannt war) und CastleCore.dll (weil ohne diese dll NSubstitute Exceptions im Constructor warf, wenn man den Test laufen ließ)</w:t>
+        <w:t xml:space="preserve"> (sonst ging </w:t>
+      </w:r>
+      <w:proofErr w:type="spellStart"/>
+      <w:r>
+        <w:t>Substitute.For</w:t>
+      </w:r>
+      <w:proofErr w:type="spellEnd"/>
+      <w:r>
+        <w:t xml:space="preserve">&lt;&gt; nicht, weil </w:t>
+      </w:r>
+      <w:proofErr w:type="spellStart"/>
+      <w:r>
+        <w:t>ValueTask</w:t>
+      </w:r>
+      <w:proofErr w:type="spellEnd"/>
+      <w:r>
+        <w:t xml:space="preserve">&lt;&gt; nicht bekannt war) und CastleCore.dll (weil ohne diese </w:t>
+      </w:r>
+      <w:proofErr w:type="spellStart"/>
+      <w:r>
+        <w:t>dll</w:t>
+      </w:r>
+      <w:proofErr w:type="spellEnd"/>
+      <w:r>
+        <w:t xml:space="preserve"> </w:t>
+      </w:r>
+      <w:proofErr w:type="spellStart"/>
+      <w:r>
+        <w:t>NSubstitute</w:t>
+      </w:r>
+      <w:proofErr w:type="spellEnd"/>
+      <w:r>
+        <w:t xml:space="preserve"> </w:t>
+      </w:r>
+      <w:proofErr w:type="spellStart"/>
+      <w:r>
+        <w:t>Exceptions</w:t>
+      </w:r>
+      <w:proofErr w:type="spellEnd"/>
+      <w:r>
+        <w:t xml:space="preserve"> im </w:t>
+      </w:r>
+      <w:proofErr w:type="spellStart"/>
+      <w:r>
+        <w:t>Constructor</w:t>
+      </w:r>
+      <w:proofErr w:type="spellEnd"/>
+      <w:r>
+        <w:t xml:space="preserve"> warf, wenn man den Test laufen ließ)</w:t>
       </w:r>
     </w:p>
     <w:p>
@@ -1319,11 +1804,180 @@
       <w:r>
         <w:t xml:space="preserve">LÖSUNG: </w:t>
       </w:r>
-      <w:r>
-        <w:t>stats gibt den CurrentAttackValue aus, ohne die Waffe zu beachten. Das inventory liefert einen Verweis aus der Waffe, von welcher man den Bonus auslesen kann. Die Kombination beider Werte müsste eig im MonoBehavior passieren (die beiden Klassen sollen in keinem Zusammenhang stehen), aber dort könnte man es nicht testen. Daher implementiert das MonoBehavior nun ein Interface, welches die Funktion GetAllAttackBonus() vorgibt. Das MonoBehavior implementiert diese nun so, dass sie die Waffe überprüft und deren AttackBonus ausliest (ggf. noch weitere Boni von anderen Dingen, später). Später wird dann einfach CurrentAttackValue() + Bonus gerechnet. Da wir mit NSubtitute das Interface mocken können, sind wir in der Lage, den Bonus der Waffe zu testen: wir können der GetAllAttackBonus() Funktion des mock Objekts befehlen, für unseren Test den Bonus der Waffe zurückzugeben – wir können hier also eingreifen und unser benötigtes Verhalten erzeugen, ohne das MonoBehavior zu benötigen. Daraufhin können im Test den Schadenswert mit Waffe vergleichen und schauen, ob er wirklich höher ist als ohne Waffe</w:t>
-      </w:r>
-      <w:r>
-        <w:t>. Dies läuft über die stats Klasse, welche einen Verweis auf das Interface hat (im Spiel selber wird dies ein Verweis auf das MonoBehavior sein) und darüber GetAllAttackBonus() direkt in ihrer GetCurrentAttackValue() Funktion verwenden kann</w:t>
+      <w:proofErr w:type="spellStart"/>
+      <w:r>
+        <w:t>stats</w:t>
+      </w:r>
+      <w:proofErr w:type="spellEnd"/>
+      <w:r>
+        <w:t xml:space="preserve"> gibt den </w:t>
+      </w:r>
+      <w:proofErr w:type="spellStart"/>
+      <w:r>
+        <w:t>CurrentAttackValue</w:t>
+      </w:r>
+      <w:proofErr w:type="spellEnd"/>
+      <w:r>
+        <w:t xml:space="preserve"> aus, ohne die Waffe zu beachten. Das </w:t>
+      </w:r>
+      <w:proofErr w:type="spellStart"/>
+      <w:r>
+        <w:t>inventory</w:t>
+      </w:r>
+      <w:proofErr w:type="spellEnd"/>
+      <w:r>
+        <w:t xml:space="preserve"> liefert einen Verweis aus der Waffe, von welcher man den Bonus auslesen kann. Die Kombination beider Werte müsste </w:t>
+      </w:r>
+      <w:proofErr w:type="spellStart"/>
+      <w:r>
+        <w:t>eig</w:t>
+      </w:r>
+      <w:proofErr w:type="spellEnd"/>
+      <w:r>
+        <w:t xml:space="preserve"> im </w:t>
+      </w:r>
+      <w:proofErr w:type="spellStart"/>
+      <w:r>
+        <w:t>MonoBehavior</w:t>
+      </w:r>
+      <w:proofErr w:type="spellEnd"/>
+      <w:r>
+        <w:t xml:space="preserve"> passieren (die beiden Klassen sollen in keinem Zusammenhang stehen), aber dort könnte man es nicht testen. Daher implementiert das </w:t>
+      </w:r>
+      <w:proofErr w:type="spellStart"/>
+      <w:r>
+        <w:t>MonoBehavior</w:t>
+      </w:r>
+      <w:proofErr w:type="spellEnd"/>
+      <w:r>
+        <w:t xml:space="preserve"> nun ein Interface, welches die Funktion </w:t>
+      </w:r>
+      <w:proofErr w:type="spellStart"/>
+      <w:proofErr w:type="gramStart"/>
+      <w:r>
+        <w:t>GetAllAttackBonus</w:t>
+      </w:r>
+      <w:proofErr w:type="spellEnd"/>
+      <w:r>
+        <w:t>(</w:t>
+      </w:r>
+      <w:proofErr w:type="gramEnd"/>
+      <w:r>
+        <w:t xml:space="preserve">) vorgibt. Das </w:t>
+      </w:r>
+      <w:proofErr w:type="spellStart"/>
+      <w:r>
+        <w:t>MonoBehavior</w:t>
+      </w:r>
+      <w:proofErr w:type="spellEnd"/>
+      <w:r>
+        <w:t xml:space="preserve"> implementiert diese nun so, dass sie die Waffe überprüft und deren </w:t>
+      </w:r>
+      <w:proofErr w:type="spellStart"/>
+      <w:r>
+        <w:t>AttackBonus</w:t>
+      </w:r>
+      <w:proofErr w:type="spellEnd"/>
+      <w:r>
+        <w:t xml:space="preserve"> ausliest (ggf. noch weitere Boni von anderen Dingen, später). Später wird dann einfach </w:t>
+      </w:r>
+      <w:proofErr w:type="spellStart"/>
+      <w:proofErr w:type="gramStart"/>
+      <w:r>
+        <w:t>CurrentAttackValue</w:t>
+      </w:r>
+      <w:proofErr w:type="spellEnd"/>
+      <w:r>
+        <w:t>(</w:t>
+      </w:r>
+      <w:proofErr w:type="gramEnd"/>
+      <w:r>
+        <w:t xml:space="preserve">) + Bonus gerechnet. Da wir mit </w:t>
+      </w:r>
+      <w:proofErr w:type="spellStart"/>
+      <w:r>
+        <w:t>NSubtitute</w:t>
+      </w:r>
+      <w:proofErr w:type="spellEnd"/>
+      <w:r>
+        <w:t xml:space="preserve"> das Interface </w:t>
+      </w:r>
+      <w:proofErr w:type="spellStart"/>
+      <w:r>
+        <w:t>mocken</w:t>
+      </w:r>
+      <w:proofErr w:type="spellEnd"/>
+      <w:r>
+        <w:t xml:space="preserve"> können, sind wir in der Lage, den Bonus der Waffe zu testen: wir können der </w:t>
+      </w:r>
+      <w:proofErr w:type="spellStart"/>
+      <w:proofErr w:type="gramStart"/>
+      <w:r>
+        <w:t>GetAllAttackBonus</w:t>
+      </w:r>
+      <w:proofErr w:type="spellEnd"/>
+      <w:r>
+        <w:t>(</w:t>
+      </w:r>
+      <w:proofErr w:type="gramEnd"/>
+      <w:r>
+        <w:t xml:space="preserve">) Funktion des </w:t>
+      </w:r>
+      <w:proofErr w:type="spellStart"/>
+      <w:r>
+        <w:t>mock</w:t>
+      </w:r>
+      <w:proofErr w:type="spellEnd"/>
+      <w:r>
+        <w:t xml:space="preserve"> Objekts befehlen, für unseren Test den Bonus der Waffe zurückzugeben – wir können hier also eingreifen und unser benötigtes Verhalten erzeugen, ohne das </w:t>
+      </w:r>
+      <w:proofErr w:type="spellStart"/>
+      <w:r>
+        <w:t>MonoBehavior</w:t>
+      </w:r>
+      <w:proofErr w:type="spellEnd"/>
+      <w:r>
+        <w:t xml:space="preserve"> zu benötigen. Daraufhin können im Test den Schadenswert mit Waffe vergleichen und schauen, ob er wirklich höher ist als ohne Waffe</w:t>
+      </w:r>
+      <w:r>
+        <w:t xml:space="preserve">. Dies läuft über die </w:t>
+      </w:r>
+      <w:proofErr w:type="spellStart"/>
+      <w:r>
+        <w:t>stats</w:t>
+      </w:r>
+      <w:proofErr w:type="spellEnd"/>
+      <w:r>
+        <w:t xml:space="preserve"> Klasse, welche einen Verweis auf das Interface hat (im Spiel selber wird dies ein Verweis auf das </w:t>
+      </w:r>
+      <w:proofErr w:type="spellStart"/>
+      <w:r>
+        <w:t>MonoBehavior</w:t>
+      </w:r>
+      <w:proofErr w:type="spellEnd"/>
+      <w:r>
+        <w:t xml:space="preserve"> sein) und darüber </w:t>
+      </w:r>
+      <w:proofErr w:type="spellStart"/>
+      <w:proofErr w:type="gramStart"/>
+      <w:r>
+        <w:t>GetAllAttackBonus</w:t>
+      </w:r>
+      <w:proofErr w:type="spellEnd"/>
+      <w:r>
+        <w:t>(</w:t>
+      </w:r>
+      <w:proofErr w:type="gramEnd"/>
+      <w:r>
+        <w:t xml:space="preserve">) direkt in ihrer </w:t>
+      </w:r>
+      <w:proofErr w:type="spellStart"/>
+      <w:r>
+        <w:t>GetCurrentAttackValue</w:t>
+      </w:r>
+      <w:proofErr w:type="spellEnd"/>
+      <w:r>
+        <w:t>() Funktion verwenden kann</w:t>
       </w:r>
     </w:p>
     <w:p>
@@ -1335,7 +1989,31 @@
         </w:numPr>
       </w:pPr>
       <w:r>
-        <w:t>Player Inventar Item Functionality: Sehr vergleichbar mit Conditions etc für mein Quest System</w:t>
+        <w:t xml:space="preserve">Player Inventar Item </w:t>
+      </w:r>
+      <w:proofErr w:type="spellStart"/>
+      <w:r>
+        <w:t>Functionality</w:t>
+      </w:r>
+      <w:proofErr w:type="spellEnd"/>
+      <w:r>
+        <w:t xml:space="preserve">: Sehr vergleichbar mit Conditions </w:t>
+      </w:r>
+      <w:proofErr w:type="spellStart"/>
+      <w:r>
+        <w:t>etc</w:t>
+      </w:r>
+      <w:proofErr w:type="spellEnd"/>
+      <w:r>
+        <w:t xml:space="preserve"> für </w:t>
+      </w:r>
+      <w:proofErr w:type="gramStart"/>
+      <w:r>
+        <w:t>mein Quest</w:t>
+      </w:r>
+      <w:proofErr w:type="gramEnd"/>
+      <w:r>
+        <w:t xml:space="preserve"> System</w:t>
       </w:r>
     </w:p>
     <w:p>
@@ -1346,8 +2024,21 @@
           <w:numId w:val="2"/>
         </w:numPr>
       </w:pPr>
-      <w:r>
-        <w:t>Random.Range() funktioniert in Tests, aber nicht in der Szene? Random.value funktioniert aber</w:t>
+      <w:proofErr w:type="spellStart"/>
+      <w:r>
+        <w:t>Random.Range</w:t>
+      </w:r>
+      <w:proofErr w:type="spellEnd"/>
+      <w:r>
+        <w:t xml:space="preserve">() funktioniert in Tests, aber nicht in der Szene? </w:t>
+      </w:r>
+      <w:proofErr w:type="spellStart"/>
+      <w:r>
+        <w:t>Random.value</w:t>
+      </w:r>
+      <w:proofErr w:type="spellEnd"/>
+      <w:r>
+        <w:t xml:space="preserve"> funktioniert aber</w:t>
       </w:r>
     </w:p>
     <w:p>
@@ -1359,10 +2050,79 @@
         </w:numPr>
       </w:pPr>
       <w:r>
-        <w:t>Fighter können jetzt dodgen + un-dodgeable Attacks</w:t>
-      </w:r>
-      <w:r>
-        <w:t>: so testet man random Sachen: Man will verhindern, dass Tests ein unvorhersehbares Ergebnis haben, sie sollen IMMER zuverlässig aussagen, ob ein Feature noch so funktioniert wie gedacht. Daher muss man den Random Faktor irgendwie umgehen, ihn als Input bestimmbar machen. Hier haben die Stats jeweils eine Wahrscheinlichkeit, mit welcher sie dodgen können. Diese kann für Tests selber gesetzt werden, um z.B. garantiert zu dodgen. Außerdem gibt es die Möglichkeit, nicht zu dodgende Angriffe durchzuführen (maybe nach Chargen?)</w:t>
+        <w:t xml:space="preserve">Fighter können jetzt </w:t>
+      </w:r>
+      <w:proofErr w:type="spellStart"/>
+      <w:r>
+        <w:t>dodgen</w:t>
+      </w:r>
+      <w:proofErr w:type="spellEnd"/>
+      <w:r>
+        <w:t xml:space="preserve"> + </w:t>
+      </w:r>
+      <w:proofErr w:type="spellStart"/>
+      <w:r>
+        <w:t>un-dodgeable</w:t>
+      </w:r>
+      <w:proofErr w:type="spellEnd"/>
+      <w:r>
+        <w:t xml:space="preserve"> </w:t>
+      </w:r>
+      <w:proofErr w:type="spellStart"/>
+      <w:r>
+        <w:t>Attacks</w:t>
+      </w:r>
+      <w:proofErr w:type="spellEnd"/>
+      <w:r>
+        <w:t xml:space="preserve">: so testet man </w:t>
+      </w:r>
+      <w:proofErr w:type="spellStart"/>
+      <w:r>
+        <w:t>random</w:t>
+      </w:r>
+      <w:proofErr w:type="spellEnd"/>
+      <w:r>
+        <w:t xml:space="preserve"> Sachen: Man will verhindern, dass Tests ein unvorhersehbares Ergebnis haben, sie sollen IMMER zuverlässig aussagen, ob ein Feature noch so funktioniert wie gedacht. Daher muss man den Random Faktor irgendwie umgehen, ihn als Input bestimmbar machen. Hier haben die </w:t>
+      </w:r>
+      <w:proofErr w:type="spellStart"/>
+      <w:r>
+        <w:t>Stats</w:t>
+      </w:r>
+      <w:proofErr w:type="spellEnd"/>
+      <w:r>
+        <w:t xml:space="preserve"> jeweils eine Wahrscheinlichkeit, mit welcher sie </w:t>
+      </w:r>
+      <w:proofErr w:type="spellStart"/>
+      <w:r>
+        <w:t>dodgen</w:t>
+      </w:r>
+      <w:proofErr w:type="spellEnd"/>
+      <w:r>
+        <w:t xml:space="preserve"> können. Diese kann für Tests selber gesetzt werden, um z.B. garantiert zu </w:t>
+      </w:r>
+      <w:proofErr w:type="spellStart"/>
+      <w:r>
+        <w:t>dodgen</w:t>
+      </w:r>
+      <w:proofErr w:type="spellEnd"/>
+      <w:r>
+        <w:t xml:space="preserve">. Außerdem gibt es die Möglichkeit, nicht zu </w:t>
+      </w:r>
+      <w:proofErr w:type="spellStart"/>
+      <w:r>
+        <w:t>dodgende</w:t>
+      </w:r>
+      <w:proofErr w:type="spellEnd"/>
+      <w:r>
+        <w:t xml:space="preserve"> Angriffe durchzuführen (</w:t>
+      </w:r>
+      <w:proofErr w:type="spellStart"/>
+      <w:r>
+        <w:t>maybe</w:t>
+      </w:r>
+      <w:proofErr w:type="spellEnd"/>
+      <w:r>
+        <w:t xml:space="preserve"> nach Chargen?)</w:t>
       </w:r>
     </w:p>
     <w:p>
@@ -1374,11 +2134,24 @@
         </w:numPr>
       </w:pPr>
       <w:r>
-        <w:t xml:space="preserve">Test zum Überprüfen, dass Subklassen eine eigene Implementierung für eine Funktion der Parent Klasse haben: Parent Klasse wirft Warning, wenn ihre Funktion aufgerufen wird. Test der Parent Klasse überprüft, ob diese Warnung kommt. Subklassen rufen Funktion jeweils auf sich selber auf und überprüfen mit </w:t>
-      </w:r>
+        <w:t xml:space="preserve">Test zum Überprüfen, dass Subklassen eine eigene Implementierung für eine Funktion der Parent Klasse haben: Parent Klasse wirft </w:t>
+      </w:r>
+      <w:proofErr w:type="spellStart"/>
+      <w:r>
+        <w:t>Warning</w:t>
+      </w:r>
+      <w:proofErr w:type="spellEnd"/>
+      <w:r>
+        <w:t xml:space="preserve">, wenn ihre Funktion aufgerufen wird. Test der Parent Klasse überprüft, ob diese Warnung kommt. Subklassen rufen Funktion jeweils auf sich selber auf und überprüfen mit </w:t>
+      </w:r>
+      <w:proofErr w:type="spellStart"/>
       <w:r>
         <w:lastRenderedPageBreak/>
-        <w:t>LogAssert.NoUnexpectedReceived();</w:t>
+        <w:t>LogAssert.NoUnexpectedReceived</w:t>
+      </w:r>
+      <w:proofErr w:type="spellEnd"/>
+      <w:r>
+        <w:t>();</w:t>
       </w:r>
       <w:r>
         <w:t xml:space="preserve"> dass kein nicht erwarteter Log geschrieben wird, in diesem Fall der aus der Parent Klasse</w:t>
@@ -1390,7 +2163,15 @@
         <w:sym w:font="Wingdings" w:char="F0E8"/>
       </w:r>
       <w:r>
-        <w:t xml:space="preserve"> Nicht mehr nötig! Auskommentiert im Code als Referenz!</w:t>
+        <w:t xml:space="preserve"> </w:t>
+      </w:r>
+      <w:proofErr w:type="spellStart"/>
+      <w:r>
+        <w:t>Nicht</w:t>
+      </w:r>
+      <w:proofErr w:type="spellEnd"/>
+      <w:r>
+        <w:t xml:space="preserve"> mehr nötig! Auskommentiert im Code als Referenz!</w:t>
       </w:r>
     </w:p>
     <w:p>
@@ -1404,8 +2185,6 @@
       <w:r>
         <w:t>Bug fix: hatte vergessen zu verhindern, dass Spieler bereits tote Gegner noch einmal angreifen. War bisher kein Problem, jetzt wo sie aber Punkte geben beim Sterben (und wenn sie tot sind und angegriffen werden, sterben sie noch mal), konnte man so ständig Punkte vom selben Gegner kriegen. Hab Tests dafür eingeführt, damit dieser Bug nicht wieder auftreten kann, ohne dass ich es merke</w:t>
       </w:r>
-      <w:bookmarkStart w:id="0" w:name="_GoBack"/>
-      <w:bookmarkEnd w:id="0"/>
     </w:p>
     <w:sectPr>
       <w:pgSz w:w="11906" w:h="16838"/>

</xml_diff>

<commit_message>
Updated notes, corrected test naming, added missing assert error messages
</commit_message>
<xml_diff>
--- a/Stories2.docx
+++ b/Stories2.docx
@@ -569,12 +569,14 @@
           <w:lang w:val="en-US"/>
         </w:rPr>
       </w:pPr>
+      <w:proofErr w:type="spellStart"/>
       <w:r>
         <w:rPr>
           <w:lang w:val="en-US"/>
         </w:rPr>
         <w:t>xnnx</w:t>
       </w:r>
+      <w:proofErr w:type="spellEnd"/>
     </w:p>
     <w:p>
       <w:pPr>
@@ -849,7 +851,15 @@
         <w:ind w:left="360"/>
       </w:pPr>
       <w:r>
-        <w:t>TODO: Die()-Situation (Subklassen müssen erben + Tests) andere Anwendung finden!</w:t>
+        <w:t xml:space="preserve">TODO: </w:t>
+      </w:r>
+      <w:proofErr w:type="gramStart"/>
+      <w:r>
+        <w:t>Die(</w:t>
+      </w:r>
+      <w:proofErr w:type="gramEnd"/>
+      <w:r>
+        <w:t>)-Situation (Subklassen müssen erben + Tests) andere Anwendung finden!</w:t>
       </w:r>
     </w:p>
     <w:p/>
@@ -882,8 +892,13 @@
         </w:numPr>
       </w:pPr>
       <w:r>
-        <w:t>Test vs. UnityTest</w:t>
-      </w:r>
+        <w:t xml:space="preserve">Test vs. </w:t>
+      </w:r>
+      <w:proofErr w:type="spellStart"/>
+      <w:r>
+        <w:t>UnityTest</w:t>
+      </w:r>
+      <w:proofErr w:type="spellEnd"/>
     </w:p>
     <w:p>
       <w:pPr>
@@ -893,8 +908,13 @@
           <w:numId w:val="2"/>
         </w:numPr>
       </w:pPr>
-      <w:r>
-        <w:t>MonoBehavior nicht zu testen? Logik in Klassen auslagern?</w:t>
+      <w:proofErr w:type="spellStart"/>
+      <w:r>
+        <w:t>MonoBehavior</w:t>
+      </w:r>
+      <w:proofErr w:type="spellEnd"/>
+      <w:r>
+        <w:t xml:space="preserve"> nicht zu testen? Logik in Klassen auslagern?</w:t>
       </w:r>
     </w:p>
     <w:p>
@@ -917,14 +937,27 @@
           <w:numId w:val="2"/>
         </w:numPr>
       </w:pPr>
-      <w:r>
-        <w:t xml:space="preserve">Assert.Equals() nur für Objekte? </w:t>
+      <w:proofErr w:type="spellStart"/>
+      <w:r>
+        <w:t>Assert.Equals</w:t>
+      </w:r>
+      <w:proofErr w:type="spellEnd"/>
+      <w:r>
+        <w:t xml:space="preserve">() nur für Objekte? </w:t>
       </w:r>
       <w:r>
         <w:sym w:font="Wingdings" w:char="F0E8"/>
       </w:r>
       <w:r>
-        <w:t xml:space="preserve"> AreEqual für Werte</w:t>
+        <w:t xml:space="preserve"> </w:t>
+      </w:r>
+      <w:proofErr w:type="spellStart"/>
+      <w:r>
+        <w:t>AreEqual</w:t>
+      </w:r>
+      <w:proofErr w:type="spellEnd"/>
+      <w:r>
+        <w:t xml:space="preserve"> für Werte</w:t>
       </w:r>
     </w:p>
     <w:p>
@@ -935,8 +968,13 @@
           <w:numId w:val="2"/>
         </w:numPr>
       </w:pPr>
-      <w:r>
-        <w:t xml:space="preserve">PlayerStats Test sehr einfach zu erstellen. </w:t>
+      <w:proofErr w:type="spellStart"/>
+      <w:r>
+        <w:t>PlayerStats</w:t>
+      </w:r>
+      <w:proofErr w:type="spellEnd"/>
+      <w:r>
+        <w:t xml:space="preserve"> Test sehr einfach zu erstellen. </w:t>
       </w:r>
     </w:p>
     <w:p>
@@ -947,8 +985,29 @@
           <w:numId w:val="2"/>
         </w:numPr>
       </w:pPr>
-      <w:r>
-        <w:t xml:space="preserve">Refactor Idee: maxHealth in PlayerStats variabel machen </w:t>
+      <w:proofErr w:type="spellStart"/>
+      <w:r>
+        <w:t>Refactor</w:t>
+      </w:r>
+      <w:proofErr w:type="spellEnd"/>
+      <w:r>
+        <w:t xml:space="preserve"> Idee: </w:t>
+      </w:r>
+      <w:proofErr w:type="spellStart"/>
+      <w:r>
+        <w:t>maxHealth</w:t>
+      </w:r>
+      <w:proofErr w:type="spellEnd"/>
+      <w:r>
+        <w:t xml:space="preserve"> in </w:t>
+      </w:r>
+      <w:proofErr w:type="spellStart"/>
+      <w:r>
+        <w:t>PlayerStats</w:t>
+      </w:r>
+      <w:proofErr w:type="spellEnd"/>
+      <w:r>
+        <w:t xml:space="preserve"> variabel machen </w:t>
       </w:r>
       <w:r>
         <w:rPr>
@@ -957,10 +1016,23 @@
         <w:sym w:font="Wingdings" w:char="F0E0"/>
       </w:r>
       <w:r>
-        <w:t xml:space="preserve"> so ist es einstellbar durch Spieler oder im Spiel durch Power-Ups</w:t>
-      </w:r>
-      <w:r>
-        <w:t>, Refactor der Tests nötig</w:t>
+        <w:t xml:space="preserve"> so ist es einstellbar durch Spieler oder im Spiel durch Power-</w:t>
+      </w:r>
+      <w:proofErr w:type="spellStart"/>
+      <w:r>
+        <w:t>Ups</w:t>
+      </w:r>
+      <w:proofErr w:type="spellEnd"/>
+      <w:r>
+        <w:t xml:space="preserve">, </w:t>
+      </w:r>
+      <w:proofErr w:type="spellStart"/>
+      <w:r>
+        <w:t>Refactor</w:t>
+      </w:r>
+      <w:proofErr w:type="spellEnd"/>
+      <w:r>
+        <w:t xml:space="preserve"> der Tests nötig</w:t>
       </w:r>
     </w:p>
     <w:p>
@@ -971,14 +1043,56 @@
           <w:numId w:val="2"/>
         </w:numPr>
       </w:pPr>
-      <w:r>
-        <w:t xml:space="preserve">Refactor Idee: ReceiveDamage() und GetHealedBy() zusammenführen </w:t>
+      <w:proofErr w:type="spellStart"/>
+      <w:r>
+        <w:t>Refactor</w:t>
+      </w:r>
+      <w:proofErr w:type="spellEnd"/>
+      <w:r>
+        <w:t xml:space="preserve"> Idee: </w:t>
+      </w:r>
+      <w:proofErr w:type="spellStart"/>
+      <w:proofErr w:type="gramStart"/>
+      <w:r>
+        <w:t>ReceiveDamage</w:t>
+      </w:r>
+      <w:proofErr w:type="spellEnd"/>
+      <w:r>
+        <w:t>(</w:t>
+      </w:r>
+      <w:proofErr w:type="gramEnd"/>
+      <w:r>
+        <w:t xml:space="preserve">) und </w:t>
+      </w:r>
+      <w:proofErr w:type="spellStart"/>
+      <w:r>
+        <w:t>GetHealedBy</w:t>
+      </w:r>
+      <w:proofErr w:type="spellEnd"/>
+      <w:r>
+        <w:t xml:space="preserve">() zusammenführen </w:t>
       </w:r>
       <w:r>
         <w:sym w:font="Wingdings" w:char="F0E0"/>
       </w:r>
       <w:r>
-        <w:t xml:space="preserve"> Refactor! Doch verworfen, damit negatives Heilen usw getestet werden kann</w:t>
+        <w:t xml:space="preserve"> </w:t>
+      </w:r>
+      <w:proofErr w:type="spellStart"/>
+      <w:r>
+        <w:t>Refactor</w:t>
+      </w:r>
+      <w:proofErr w:type="spellEnd"/>
+      <w:r>
+        <w:t xml:space="preserve">! Doch verworfen, damit negatives Heilen </w:t>
+      </w:r>
+      <w:proofErr w:type="spellStart"/>
+      <w:r>
+        <w:t>usw</w:t>
+      </w:r>
+      <w:proofErr w:type="spellEnd"/>
+      <w:r>
+        <w:t xml:space="preserve"> getestet werden kann</w:t>
       </w:r>
     </w:p>
     <w:p>
@@ -1002,7 +1116,31 @@
         </w:numPr>
       </w:pPr>
       <w:r>
-        <w:t>Fehler sofort gefunden: Hatte recoveren von Last Breath in Damage Funktion statt Heal Funktion geschrieben</w:t>
+        <w:t xml:space="preserve">Fehler sofort gefunden: Hatte </w:t>
+      </w:r>
+      <w:proofErr w:type="spellStart"/>
+      <w:r>
+        <w:t>recoveren</w:t>
+      </w:r>
+      <w:proofErr w:type="spellEnd"/>
+      <w:r>
+        <w:t xml:space="preserve"> von Last </w:t>
+      </w:r>
+      <w:proofErr w:type="spellStart"/>
+      <w:r>
+        <w:t>Breath</w:t>
+      </w:r>
+      <w:proofErr w:type="spellEnd"/>
+      <w:r>
+        <w:t xml:space="preserve"> in Damage Funktion statt </w:t>
+      </w:r>
+      <w:proofErr w:type="spellStart"/>
+      <w:r>
+        <w:t>Heal</w:t>
+      </w:r>
+      <w:proofErr w:type="spellEnd"/>
+      <w:r>
+        <w:t xml:space="preserve"> Funktion geschrieben</w:t>
       </w:r>
     </w:p>
     <w:p>
@@ -1014,7 +1152,15 @@
         </w:numPr>
       </w:pPr>
       <w:r>
-        <w:t>Tests so unabhängig wie möglich machen: Damage Boost after charge Tests überprüfen, ob der Damage Boost richtig angewendet wurde, indem sie einen Setter anwenden. Ob es nur einen Boost gleichzeitig oder eine Liste gibt, ist den Tests egal und kann unabhängig von ihnen angepasst werden</w:t>
+        <w:t xml:space="preserve">Tests so unabhängig wie möglich machen: Damage Boost after </w:t>
+      </w:r>
+      <w:proofErr w:type="spellStart"/>
+      <w:r>
+        <w:t>charge</w:t>
+      </w:r>
+      <w:proofErr w:type="spellEnd"/>
+      <w:r>
+        <w:t xml:space="preserve"> Tests überprüfen, ob der Damage Boost richtig angewendet wurde, indem sie einen Setter anwenden. Ob es nur einen Boost gleichzeitig oder eine Liste gibt, ist den Tests egal und kann unabhängig von ihnen angepasst werden</w:t>
       </w:r>
       <w:r>
         <w:t>. Sie überprüfen nur die resultierenden Werte und melden, wenn Dinge nicht passen</w:t>
@@ -1029,7 +1175,15 @@
         </w:numPr>
       </w:pPr>
       <w:r>
-        <w:t>Enemy Klasse angefangen: Auffällig, dass viel Code dupliziert wird. Refactor: Eine allgemeine Fighter Klasse, davon erben Player und Enemy</w:t>
+        <w:t xml:space="preserve">Enemy Klasse angefangen: Auffällig, dass viel Code dupliziert wird. </w:t>
+      </w:r>
+      <w:proofErr w:type="spellStart"/>
+      <w:r>
+        <w:t>Refactor</w:t>
+      </w:r>
+      <w:proofErr w:type="spellEnd"/>
+      <w:r>
+        <w:t>: Eine allgemeine Fighter Klasse, davon erben Player und Enemy</w:t>
       </w:r>
     </w:p>
     <w:p>
@@ -1040,8 +1194,13 @@
           <w:numId w:val="2"/>
         </w:numPr>
       </w:pPr>
-      <w:r>
-        <w:t>PlayerInventory für Equipment und Items</w:t>
+      <w:proofErr w:type="spellStart"/>
+      <w:r>
+        <w:t>PlayerInventory</w:t>
+      </w:r>
+      <w:proofErr w:type="spellEnd"/>
+      <w:r>
+        <w:t xml:space="preserve"> für Equipment und Items</w:t>
       </w:r>
     </w:p>
     <w:p>
@@ -1052,14 +1211,56 @@
           <w:numId w:val="2"/>
         </w:numPr>
       </w:pPr>
-      <w:r>
-        <w:t>Refactor der Assert Funktionen, Less, NotEqual</w:t>
-      </w:r>
+      <w:proofErr w:type="spellStart"/>
+      <w:r>
+        <w:t>Refactor</w:t>
+      </w:r>
+      <w:proofErr w:type="spellEnd"/>
+      <w:r>
+        <w:t xml:space="preserve"> der </w:t>
+      </w:r>
+      <w:proofErr w:type="spellStart"/>
+      <w:r>
+        <w:t>Assert</w:t>
+      </w:r>
+      <w:proofErr w:type="spellEnd"/>
+      <w:r>
+        <w:t xml:space="preserve"> Funktionen, </w:t>
+      </w:r>
+      <w:proofErr w:type="spellStart"/>
+      <w:r>
+        <w:t>Less</w:t>
+      </w:r>
+      <w:proofErr w:type="spellEnd"/>
+      <w:r>
+        <w:t xml:space="preserve">, </w:t>
+      </w:r>
+      <w:proofErr w:type="spellStart"/>
+      <w:r>
+        <w:t>NotEqual</w:t>
+      </w:r>
+      <w:proofErr w:type="spellEnd"/>
       <w:r>
         <w:t>, Zero, Positive</w:t>
       </w:r>
       <w:r>
-        <w:t xml:space="preserve"> etc sind interessant + custom Fehlermeldungen</w:t>
+        <w:t xml:space="preserve"> </w:t>
+      </w:r>
+      <w:proofErr w:type="spellStart"/>
+      <w:r>
+        <w:t>etc</w:t>
+      </w:r>
+      <w:proofErr w:type="spellEnd"/>
+      <w:r>
+        <w:t xml:space="preserve"> sind interessant + </w:t>
+      </w:r>
+      <w:proofErr w:type="spellStart"/>
+      <w:r>
+        <w:t>custom</w:t>
+      </w:r>
+      <w:proofErr w:type="spellEnd"/>
+      <w:r>
+        <w:t xml:space="preserve"> Fehlermeldungen</w:t>
       </w:r>
     </w:p>
     <w:p>
@@ -1071,7 +1272,23 @@
         </w:numPr>
       </w:pPr>
       <w:r>
-        <w:t>Problem mit Unity 2018: Test Scripts im Test Folder finden normale Scripte in anderen Ordnern nicht. Von Hand Assembly erstellen und in der Test Assembly referenzieren (</w:t>
+        <w:t xml:space="preserve">Problem mit Unity 2018: Test Scripts im Test Folder finden normale </w:t>
+      </w:r>
+      <w:proofErr w:type="spellStart"/>
+      <w:r>
+        <w:t>Scripte</w:t>
+      </w:r>
+      <w:proofErr w:type="spellEnd"/>
+      <w:r>
+        <w:t xml:space="preserve"> in anderen Ordnern nicht. Von Hand Assembly erstellen und in </w:t>
+      </w:r>
+      <w:proofErr w:type="gramStart"/>
+      <w:r>
+        <w:t>der Test</w:t>
+      </w:r>
+      <w:proofErr w:type="gramEnd"/>
+      <w:r>
+        <w:t xml:space="preserve"> Assembly referenzieren (</w:t>
       </w:r>
       <w:hyperlink r:id="rId5" w:history="1">
         <w:r>
@@ -1097,16 +1314,49 @@
         <w:rPr>
           <w:lang w:val="en-US"/>
         </w:rPr>
-        <w:t>Humble Object Pattern für MonoBehaviors?</w:t>
-      </w:r>
+        <w:t xml:space="preserve">Humble Object Pattern </w:t>
+      </w:r>
+      <w:proofErr w:type="spellStart"/>
+      <w:r>
+        <w:rPr>
+          <w:lang w:val="en-US"/>
+        </w:rPr>
+        <w:t>für</w:t>
+      </w:r>
+      <w:proofErr w:type="spellEnd"/>
       <w:r>
         <w:rPr>
           <w:lang w:val="en-US"/>
         </w:rPr>
         <w:t xml:space="preserve"> </w:t>
       </w:r>
-      <w:r>
-        <w:t>MonoBehavior enthält Referenzen auf ausgelagerte C# Scripts, die die Logik enthalten, ausführen und getestet werden</w:t>
+      <w:proofErr w:type="spellStart"/>
+      <w:r>
+        <w:rPr>
+          <w:lang w:val="en-US"/>
+        </w:rPr>
+        <w:t>MonoBehaviors</w:t>
+      </w:r>
+      <w:proofErr w:type="spellEnd"/>
+      <w:r>
+        <w:rPr>
+          <w:lang w:val="en-US"/>
+        </w:rPr>
+        <w:t>?</w:t>
+      </w:r>
+      <w:r>
+        <w:rPr>
+          <w:lang w:val="en-US"/>
+        </w:rPr>
+        <w:t xml:space="preserve"> </w:t>
+      </w:r>
+      <w:proofErr w:type="spellStart"/>
+      <w:r>
+        <w:t>MonoBehavior</w:t>
+      </w:r>
+      <w:proofErr w:type="spellEnd"/>
+      <w:r>
+        <w:t xml:space="preserve"> enthält Referenzen auf ausgelagerte C# Scripts, die die Logik enthalten, ausführen und getestet werden</w:t>
       </w:r>
     </w:p>
     <w:p>
@@ -1121,7 +1371,15 @@
         <w:t xml:space="preserve"> [Serializable] </w:t>
       </w:r>
       <w:r>
-        <w:t>Attribut über den C# Klassen must have, damit sie im Inspector angezeigt werden</w:t>
+        <w:t xml:space="preserve">Attribut über den C# Klassen must </w:t>
+      </w:r>
+      <w:proofErr w:type="spellStart"/>
+      <w:r>
+        <w:t>have</w:t>
+      </w:r>
+      <w:proofErr w:type="spellEnd"/>
+      <w:r>
+        <w:t>, damit sie im Inspector angezeigt werden</w:t>
       </w:r>
     </w:p>
     <w:p>
@@ -1132,8 +1390,13 @@
           <w:numId w:val="2"/>
         </w:numPr>
       </w:pPr>
-      <w:r>
-        <w:t xml:space="preserve">Active Time Battle? Dann kann Static Time Klasse von Unity umgangen </w:t>
+      <w:proofErr w:type="spellStart"/>
+      <w:r>
+        <w:t>Active</w:t>
+      </w:r>
+      <w:proofErr w:type="spellEnd"/>
+      <w:r>
+        <w:t xml:space="preserve"> Time Battle? Dann kann Static Time Klasse von Unity umgangen </w:t>
       </w:r>
       <w:r>
         <w:t>we</w:t>
@@ -1150,14 +1413,24 @@
           <w:numId w:val="2"/>
         </w:numPr>
       </w:pPr>
+      <w:proofErr w:type="spellStart"/>
       <w:r>
         <w:t>Weapons</w:t>
       </w:r>
+      <w:proofErr w:type="spellEnd"/>
       <w:r>
         <w:t>/Items</w:t>
       </w:r>
       <w:r>
-        <w:t xml:space="preserve"> als ScriptableObjects, dann sind die auch verwendet</w:t>
+        <w:t xml:space="preserve"> als </w:t>
+      </w:r>
+      <w:proofErr w:type="spellStart"/>
+      <w:r>
+        <w:t>ScriptableObjects</w:t>
+      </w:r>
+      <w:proofErr w:type="spellEnd"/>
+      <w:r>
+        <w:t>, dann sind die auch verwendet</w:t>
       </w:r>
     </w:p>
     <w:p>
@@ -1175,7 +1448,17 @@
         <w:t>tot,</w:t>
       </w:r>
       <w:r>
-        <w:t xml:space="preserve"> sondern lastBreath wenn Health = 0 </w:t>
+        <w:t xml:space="preserve"> sondern </w:t>
+      </w:r>
+      <w:proofErr w:type="spellStart"/>
+      <w:proofErr w:type="gramStart"/>
+      <w:r>
+        <w:t>lastBreath</w:t>
+      </w:r>
+      <w:proofErr w:type="spellEnd"/>
+      <w:proofErr w:type="gramEnd"/>
+      <w:r>
+        <w:t xml:space="preserve"> wenn Health = 0 </w:t>
       </w:r>
       <w:r>
         <w:t>nicht gefangen durch Test, weil ich Leben nicht auf 0 sondern negativ gemacht habe. Tests sind nur so schlau wie ihr Autor</w:t>
@@ -1189,8 +1472,21 @@
           <w:numId w:val="2"/>
         </w:numPr>
       </w:pPr>
-      <w:r>
-        <w:t>Humble Object Pattern Grund: MonoBehaviors lassen sich nicht per Script instanziieren und verwenden wie normale Klassen</w:t>
+      <w:proofErr w:type="spellStart"/>
+      <w:r>
+        <w:t>Humble</w:t>
+      </w:r>
+      <w:proofErr w:type="spellEnd"/>
+      <w:r>
+        <w:t xml:space="preserve"> Object Pattern Grund: </w:t>
+      </w:r>
+      <w:proofErr w:type="spellStart"/>
+      <w:r>
+        <w:t>MonoBehaviors</w:t>
+      </w:r>
+      <w:proofErr w:type="spellEnd"/>
+      <w:r>
+        <w:t xml:space="preserve"> lassen sich nicht per Script instanziieren und verwenden wie normale Klassen</w:t>
       </w:r>
     </w:p>
     <w:p>
@@ -1202,11 +1498,59 @@
         </w:numPr>
       </w:pPr>
       <w:r>
-        <w:t xml:space="preserve">Problem Inventar und Stats: Stats liefern den Damage Wert des Spielers. Inventar liefert Damage Wert der ausgerüsteten Waffe. Um das zu kombinieren, müssten entweder beide Dinge zu einer Klasse werden (widerspricht den Prinzipien und würde dem Ganzen seine Übersicht nehmen) oder sich gegenseitig referenzieren (dann wären sie sehr stark gekoppelt, was von der Logik komisch wäre und das Ganze verkompliziert). Wir bleiben daher dabei, dass beide getrennt voneinander im MonoBehavior existieren und verwendet werden. Das MonoBehavior muss nun also in einer eigenen Funktion die Damage Werte aus </w:t>
+        <w:t xml:space="preserve">Problem Inventar und </w:t>
+      </w:r>
+      <w:proofErr w:type="spellStart"/>
+      <w:r>
+        <w:t>Stats</w:t>
+      </w:r>
+      <w:proofErr w:type="spellEnd"/>
+      <w:r>
+        <w:t xml:space="preserve">: </w:t>
+      </w:r>
+      <w:proofErr w:type="spellStart"/>
+      <w:r>
+        <w:t>Stats</w:t>
+      </w:r>
+      <w:proofErr w:type="spellEnd"/>
+      <w:r>
+        <w:t xml:space="preserve"> liefern den Damage Wert des Spielers. Inventar liefert Damage Wert der ausgerüsteten Waffe. Um das zu kombinieren, müssten entweder beide Dinge zu einer Klasse werden (widerspricht den Prinzipien und würde dem Ganzen seine Übersicht nehmen) oder sich gegenseitig referenzieren (dann wären sie sehr stark gekoppelt, was von der Logik komisch wäre und das Ganze verkompliziert). Wir bleiben daher dabei, dass beide getrennt voneinander im </w:t>
+      </w:r>
+      <w:proofErr w:type="spellStart"/>
+      <w:r>
+        <w:t>MonoBehavior</w:t>
+      </w:r>
+      <w:proofErr w:type="spellEnd"/>
+      <w:r>
+        <w:t xml:space="preserve"> existieren und verwendet werden. Das </w:t>
+      </w:r>
+      <w:proofErr w:type="spellStart"/>
+      <w:r>
+        <w:t>MonoBehavior</w:t>
+      </w:r>
+      <w:proofErr w:type="spellEnd"/>
+      <w:r>
+        <w:t xml:space="preserve"> muss nun also in einer eigenen Funktion die Damage Werte aus </w:t>
       </w:r>
       <w:r>
         <w:lastRenderedPageBreak/>
-        <w:t>beiden Teilen nehmen und selber mit der korrekten Rechnung kombinieren. Das hilft unserem Problem nicht, dass wir MonoBehaviors nicht mocken können, um sie zu testen. Daher Lösung: Wir lassen unseren Player ein Interface implementieren, welches die Funktion mit der Rechnung vorgibt.</w:t>
+        <w:t xml:space="preserve">beiden Teilen nehmen und selber mit der korrekten Rechnung kombinieren. Das hilft unserem Problem nicht, dass wir </w:t>
+      </w:r>
+      <w:proofErr w:type="spellStart"/>
+      <w:r>
+        <w:t>MonoBehaviors</w:t>
+      </w:r>
+      <w:proofErr w:type="spellEnd"/>
+      <w:r>
+        <w:t xml:space="preserve"> nicht </w:t>
+      </w:r>
+      <w:proofErr w:type="spellStart"/>
+      <w:r>
+        <w:t>mocken</w:t>
+      </w:r>
+      <w:proofErr w:type="spellEnd"/>
+      <w:r>
+        <w:t xml:space="preserve"> können, um sie zu testen. Daher Lösung: Wir lassen unseren Player ein Interface implementieren, welches die Funktion mit der Rechnung vorgibt.</w:t>
       </w:r>
     </w:p>
     <w:p>
@@ -1218,8 +1562,37 @@
         </w:numPr>
       </w:pPr>
       <w:r>
-        <w:t>Pure Functions? Nein, impure functions, zu testen mit Test Doubles, eben Mock etc</w:t>
-      </w:r>
+        <w:t xml:space="preserve">Pure </w:t>
+      </w:r>
+      <w:proofErr w:type="spellStart"/>
+      <w:r>
+        <w:t>Functions</w:t>
+      </w:r>
+      <w:proofErr w:type="spellEnd"/>
+      <w:r>
+        <w:t xml:space="preserve">? Nein, </w:t>
+      </w:r>
+      <w:proofErr w:type="spellStart"/>
+      <w:r>
+        <w:t>impure</w:t>
+      </w:r>
+      <w:proofErr w:type="spellEnd"/>
+      <w:r>
+        <w:t xml:space="preserve"> </w:t>
+      </w:r>
+      <w:proofErr w:type="spellStart"/>
+      <w:r>
+        <w:t>functions</w:t>
+      </w:r>
+      <w:proofErr w:type="spellEnd"/>
+      <w:r>
+        <w:t xml:space="preserve">, zu testen mit Test Doubles, eben Mock </w:t>
+      </w:r>
+      <w:proofErr w:type="spellStart"/>
+      <w:r>
+        <w:t>etc</w:t>
+      </w:r>
+      <w:proofErr w:type="spellEnd"/>
     </w:p>
     <w:p>
       <w:pPr>
@@ -1229,8 +1602,29 @@
           <w:numId w:val="2"/>
         </w:numPr>
       </w:pPr>
-      <w:r>
-        <w:t xml:space="preserve">NSubstitute runterladen: war mal in den Testing Tools, aber entfernt bei Merge mit Unity? </w:t>
+      <w:proofErr w:type="spellStart"/>
+      <w:r>
+        <w:t>NSubstitute</w:t>
+      </w:r>
+      <w:proofErr w:type="spellEnd"/>
+      <w:r>
+        <w:t xml:space="preserve"> runterladen: war mal in den </w:t>
+      </w:r>
+      <w:proofErr w:type="spellStart"/>
+      <w:r>
+        <w:t>Testing</w:t>
+      </w:r>
+      <w:proofErr w:type="spellEnd"/>
+      <w:r>
+        <w:t xml:space="preserve"> Tools, aber entfernt bei </w:t>
+      </w:r>
+      <w:proofErr w:type="spellStart"/>
+      <w:r>
+        <w:t>Merge</w:t>
+      </w:r>
+      <w:proofErr w:type="spellEnd"/>
+      <w:r>
+        <w:t xml:space="preserve"> mit Unity? </w:t>
       </w:r>
     </w:p>
     <w:p>
@@ -1284,8 +1678,37 @@
           <w:numId w:val="2"/>
         </w:numPr>
       </w:pPr>
-      <w:r>
-        <w:t xml:space="preserve">dll in Unity einfügen, sonst compiled zwar vs aber unity nicht </w:t>
+      <w:proofErr w:type="spellStart"/>
+      <w:r>
+        <w:t>dll</w:t>
+      </w:r>
+      <w:proofErr w:type="spellEnd"/>
+      <w:r>
+        <w:t xml:space="preserve"> in Unity einfügen, sonst </w:t>
+      </w:r>
+      <w:proofErr w:type="spellStart"/>
+      <w:r>
+        <w:t>compiled</w:t>
+      </w:r>
+      <w:proofErr w:type="spellEnd"/>
+      <w:r>
+        <w:t xml:space="preserve"> zwar </w:t>
+      </w:r>
+      <w:proofErr w:type="spellStart"/>
+      <w:r>
+        <w:t>vs</w:t>
+      </w:r>
+      <w:proofErr w:type="spellEnd"/>
+      <w:r>
+        <w:t xml:space="preserve"> aber </w:t>
+      </w:r>
+      <w:proofErr w:type="spellStart"/>
+      <w:r>
+        <w:t>unity</w:t>
+      </w:r>
+      <w:proofErr w:type="spellEnd"/>
+      <w:r>
+        <w:t xml:space="preserve"> nicht </w:t>
       </w:r>
       <w:hyperlink r:id="rId8" w:history="1">
         <w:r>
@@ -1311,7 +1734,55 @@
         <w:t>System.Threading.Tasks.Extensions.dll</w:t>
       </w:r>
       <w:r>
-        <w:t xml:space="preserve"> (sonst ging Substitute.For&lt;&gt; nicht, weil ValueTask&lt;&gt; nicht bekannt war) und CastleCore.dll (weil ohne diese dll NSubstitute Exceptions im Constructor warf, wenn man den Test laufen ließ)</w:t>
+        <w:t xml:space="preserve"> (sonst ging </w:t>
+      </w:r>
+      <w:proofErr w:type="spellStart"/>
+      <w:r>
+        <w:t>Substitute.For</w:t>
+      </w:r>
+      <w:proofErr w:type="spellEnd"/>
+      <w:r>
+        <w:t xml:space="preserve">&lt;&gt; nicht, weil </w:t>
+      </w:r>
+      <w:proofErr w:type="spellStart"/>
+      <w:r>
+        <w:t>ValueTask</w:t>
+      </w:r>
+      <w:proofErr w:type="spellEnd"/>
+      <w:r>
+        <w:t xml:space="preserve">&lt;&gt; nicht bekannt war) und CastleCore.dll (weil ohne diese </w:t>
+      </w:r>
+      <w:proofErr w:type="spellStart"/>
+      <w:r>
+        <w:t>dll</w:t>
+      </w:r>
+      <w:proofErr w:type="spellEnd"/>
+      <w:r>
+        <w:t xml:space="preserve"> </w:t>
+      </w:r>
+      <w:proofErr w:type="spellStart"/>
+      <w:r>
+        <w:t>NSubstitute</w:t>
+      </w:r>
+      <w:proofErr w:type="spellEnd"/>
+      <w:r>
+        <w:t xml:space="preserve"> </w:t>
+      </w:r>
+      <w:proofErr w:type="spellStart"/>
+      <w:r>
+        <w:t>Exceptions</w:t>
+      </w:r>
+      <w:proofErr w:type="spellEnd"/>
+      <w:r>
+        <w:t xml:space="preserve"> im </w:t>
+      </w:r>
+      <w:proofErr w:type="spellStart"/>
+      <w:r>
+        <w:t>Constructor</w:t>
+      </w:r>
+      <w:proofErr w:type="spellEnd"/>
+      <w:r>
+        <w:t xml:space="preserve"> warf, wenn man den Test laufen ließ)</w:t>
       </w:r>
     </w:p>
     <w:p>
@@ -1325,11 +1796,180 @@
       <w:r>
         <w:t xml:space="preserve">LÖSUNG: </w:t>
       </w:r>
-      <w:r>
-        <w:t>stats gibt den CurrentAttackValue aus, ohne die Waffe zu beachten. Das inventory liefert einen Verweis aus der Waffe, von welcher man den Bonus auslesen kann. Die Kombination beider Werte müsste eig im MonoBehavior passieren (die beiden Klassen sollen in keinem Zusammenhang stehen), aber dort könnte man es nicht testen. Daher implementiert das MonoBehavior nun ein Interface, welches die Funktion GetAllAttackBonus() vorgibt. Das MonoBehavior implementiert diese nun so, dass sie die Waffe überprüft und deren AttackBonus ausliest (ggf. noch weitere Boni von anderen Dingen, später). Später wird dann einfach CurrentAttackValue() + Bonus gerechnet. Da wir mit NSubtitute das Interface mocken können, sind wir in der Lage, den Bonus der Waffe zu testen: wir können der GetAllAttackBonus() Funktion des mock Objekts befehlen, für unseren Test den Bonus der Waffe zurückzugeben – wir können hier also eingreifen und unser benötigtes Verhalten erzeugen, ohne das MonoBehavior zu benötigen. Daraufhin können im Test den Schadenswert mit Waffe vergleichen und schauen, ob er wirklich höher ist als ohne Waffe</w:t>
-      </w:r>
-      <w:r>
-        <w:t>. Dies läuft über die stats Klasse, welche einen Verweis auf das Interface hat (im Spiel selber wird dies ein Verweis auf das MonoBehavior sein) und darüber GetAllAttackBonus() direkt in ihrer GetCurrentAttackValue() Funktion verwenden kann</w:t>
+      <w:proofErr w:type="spellStart"/>
+      <w:r>
+        <w:t>stats</w:t>
+      </w:r>
+      <w:proofErr w:type="spellEnd"/>
+      <w:r>
+        <w:t xml:space="preserve"> gibt den </w:t>
+      </w:r>
+      <w:proofErr w:type="spellStart"/>
+      <w:r>
+        <w:t>CurrentAttackValue</w:t>
+      </w:r>
+      <w:proofErr w:type="spellEnd"/>
+      <w:r>
+        <w:t xml:space="preserve"> aus, ohne die Waffe zu beachten. Das </w:t>
+      </w:r>
+      <w:proofErr w:type="spellStart"/>
+      <w:r>
+        <w:t>inventory</w:t>
+      </w:r>
+      <w:proofErr w:type="spellEnd"/>
+      <w:r>
+        <w:t xml:space="preserve"> liefert einen Verweis aus der Waffe, von welcher man den Bonus auslesen kann. Die Kombination beider Werte müsste </w:t>
+      </w:r>
+      <w:proofErr w:type="spellStart"/>
+      <w:r>
+        <w:t>eig</w:t>
+      </w:r>
+      <w:proofErr w:type="spellEnd"/>
+      <w:r>
+        <w:t xml:space="preserve"> im </w:t>
+      </w:r>
+      <w:proofErr w:type="spellStart"/>
+      <w:r>
+        <w:t>MonoBehavior</w:t>
+      </w:r>
+      <w:proofErr w:type="spellEnd"/>
+      <w:r>
+        <w:t xml:space="preserve"> passieren (die beiden Klassen sollen in keinem Zusammenhang stehen), aber dort könnte man es nicht testen. Daher implementiert das </w:t>
+      </w:r>
+      <w:proofErr w:type="spellStart"/>
+      <w:r>
+        <w:t>MonoBehavior</w:t>
+      </w:r>
+      <w:proofErr w:type="spellEnd"/>
+      <w:r>
+        <w:t xml:space="preserve"> nun ein Interface, welches die Funktion </w:t>
+      </w:r>
+      <w:proofErr w:type="spellStart"/>
+      <w:proofErr w:type="gramStart"/>
+      <w:r>
+        <w:t>GetAllAttackBonus</w:t>
+      </w:r>
+      <w:proofErr w:type="spellEnd"/>
+      <w:r>
+        <w:t>(</w:t>
+      </w:r>
+      <w:proofErr w:type="gramEnd"/>
+      <w:r>
+        <w:t xml:space="preserve">) vorgibt. Das </w:t>
+      </w:r>
+      <w:proofErr w:type="spellStart"/>
+      <w:r>
+        <w:t>MonoBehavior</w:t>
+      </w:r>
+      <w:proofErr w:type="spellEnd"/>
+      <w:r>
+        <w:t xml:space="preserve"> implementiert diese nun so, dass sie die Waffe überprüft und deren </w:t>
+      </w:r>
+      <w:proofErr w:type="spellStart"/>
+      <w:r>
+        <w:t>AttackBonus</w:t>
+      </w:r>
+      <w:proofErr w:type="spellEnd"/>
+      <w:r>
+        <w:t xml:space="preserve"> ausliest (ggf. noch weitere Boni von anderen Dingen, später). Später wird dann einfach </w:t>
+      </w:r>
+      <w:proofErr w:type="spellStart"/>
+      <w:proofErr w:type="gramStart"/>
+      <w:r>
+        <w:t>CurrentAttackValue</w:t>
+      </w:r>
+      <w:proofErr w:type="spellEnd"/>
+      <w:r>
+        <w:t>(</w:t>
+      </w:r>
+      <w:proofErr w:type="gramEnd"/>
+      <w:r>
+        <w:t xml:space="preserve">) + Bonus gerechnet. Da wir mit </w:t>
+      </w:r>
+      <w:proofErr w:type="spellStart"/>
+      <w:r>
+        <w:t>NSubtitute</w:t>
+      </w:r>
+      <w:proofErr w:type="spellEnd"/>
+      <w:r>
+        <w:t xml:space="preserve"> das Interface </w:t>
+      </w:r>
+      <w:proofErr w:type="spellStart"/>
+      <w:r>
+        <w:t>mocken</w:t>
+      </w:r>
+      <w:proofErr w:type="spellEnd"/>
+      <w:r>
+        <w:t xml:space="preserve"> können, sind wir in der Lage, den Bonus der Waffe zu testen: wir können der </w:t>
+      </w:r>
+      <w:proofErr w:type="spellStart"/>
+      <w:proofErr w:type="gramStart"/>
+      <w:r>
+        <w:t>GetAllAttackBonus</w:t>
+      </w:r>
+      <w:proofErr w:type="spellEnd"/>
+      <w:r>
+        <w:t>(</w:t>
+      </w:r>
+      <w:proofErr w:type="gramEnd"/>
+      <w:r>
+        <w:t xml:space="preserve">) Funktion des </w:t>
+      </w:r>
+      <w:proofErr w:type="spellStart"/>
+      <w:r>
+        <w:t>mock</w:t>
+      </w:r>
+      <w:proofErr w:type="spellEnd"/>
+      <w:r>
+        <w:t xml:space="preserve"> Objekts befehlen, für unseren Test den Bonus der Waffe zurückzugeben – wir können hier also eingreifen und unser benötigtes Verhalten erzeugen, ohne das </w:t>
+      </w:r>
+      <w:proofErr w:type="spellStart"/>
+      <w:r>
+        <w:t>MonoBehavior</w:t>
+      </w:r>
+      <w:proofErr w:type="spellEnd"/>
+      <w:r>
+        <w:t xml:space="preserve"> zu benötigen. Daraufhin können im Test den Schadenswert mit Waffe vergleichen und schauen, ob er wirklich höher ist als ohne Waffe</w:t>
+      </w:r>
+      <w:r>
+        <w:t xml:space="preserve">. Dies läuft über die </w:t>
+      </w:r>
+      <w:proofErr w:type="spellStart"/>
+      <w:r>
+        <w:t>stats</w:t>
+      </w:r>
+      <w:proofErr w:type="spellEnd"/>
+      <w:r>
+        <w:t xml:space="preserve"> Klasse, welche einen Verweis auf das Interface hat (im Spiel selber wird dies ein Verweis auf das </w:t>
+      </w:r>
+      <w:proofErr w:type="spellStart"/>
+      <w:r>
+        <w:t>MonoBehavior</w:t>
+      </w:r>
+      <w:proofErr w:type="spellEnd"/>
+      <w:r>
+        <w:t xml:space="preserve"> sein) und darüber </w:t>
+      </w:r>
+      <w:proofErr w:type="spellStart"/>
+      <w:proofErr w:type="gramStart"/>
+      <w:r>
+        <w:t>GetAllAttackBonus</w:t>
+      </w:r>
+      <w:proofErr w:type="spellEnd"/>
+      <w:r>
+        <w:t>(</w:t>
+      </w:r>
+      <w:proofErr w:type="gramEnd"/>
+      <w:r>
+        <w:t xml:space="preserve">) direkt in ihrer </w:t>
+      </w:r>
+      <w:proofErr w:type="spellStart"/>
+      <w:r>
+        <w:t>GetCurrentAttackValue</w:t>
+      </w:r>
+      <w:proofErr w:type="spellEnd"/>
+      <w:r>
+        <w:t>() Funktion verwenden kann</w:t>
       </w:r>
     </w:p>
     <w:p>
@@ -1341,7 +1981,31 @@
         </w:numPr>
       </w:pPr>
       <w:r>
-        <w:t>Player Inventar Item Functionality: Sehr vergleichbar mit Conditions etc für mein Quest System</w:t>
+        <w:t xml:space="preserve">Player Inventar Item </w:t>
+      </w:r>
+      <w:proofErr w:type="spellStart"/>
+      <w:r>
+        <w:t>Functionality</w:t>
+      </w:r>
+      <w:proofErr w:type="spellEnd"/>
+      <w:r>
+        <w:t xml:space="preserve">: Sehr vergleichbar mit Conditions </w:t>
+      </w:r>
+      <w:proofErr w:type="spellStart"/>
+      <w:r>
+        <w:t>etc</w:t>
+      </w:r>
+      <w:proofErr w:type="spellEnd"/>
+      <w:r>
+        <w:t xml:space="preserve"> für </w:t>
+      </w:r>
+      <w:proofErr w:type="gramStart"/>
+      <w:r>
+        <w:t>mein Quest</w:t>
+      </w:r>
+      <w:proofErr w:type="gramEnd"/>
+      <w:r>
+        <w:t xml:space="preserve"> System</w:t>
       </w:r>
     </w:p>
     <w:p>
@@ -1352,8 +2016,21 @@
           <w:numId w:val="2"/>
         </w:numPr>
       </w:pPr>
-      <w:r>
-        <w:t>Random.Range() funktioniert in Tests, aber nicht in der Szene? Random.value funktioniert aber</w:t>
+      <w:proofErr w:type="spellStart"/>
+      <w:r>
+        <w:t>Random.Range</w:t>
+      </w:r>
+      <w:proofErr w:type="spellEnd"/>
+      <w:r>
+        <w:t xml:space="preserve">() funktioniert in Tests, aber nicht in der Szene? </w:t>
+      </w:r>
+      <w:proofErr w:type="spellStart"/>
+      <w:r>
+        <w:t>Random.value</w:t>
+      </w:r>
+      <w:proofErr w:type="spellEnd"/>
+      <w:r>
+        <w:t xml:space="preserve"> funktioniert aber</w:t>
       </w:r>
     </w:p>
     <w:p>
@@ -1365,10 +2042,79 @@
         </w:numPr>
       </w:pPr>
       <w:r>
-        <w:t>Fighter können jetzt dodgen + un-dodgeable Attacks</w:t>
-      </w:r>
-      <w:r>
-        <w:t>: so testet man random Sachen: Man will verhindern, dass Tests ein unvorhersehbares Ergebnis haben, sie sollen IMMER zuverlässig aussagen, ob ein Feature noch so funktioniert wie gedacht. Daher muss man den Random Faktor irgendwie umgehen, ihn als Input bestimmbar machen. Hier haben die Stats jeweils eine Wahrscheinlichkeit, mit welcher sie dodgen können. Diese kann für Tests selber gesetzt werden, um z.B. garantiert zu dodgen. Außerdem gibt es die Möglichkeit, nicht zu dodgende Angriffe durchzuführen (maybe nach Chargen?)</w:t>
+        <w:t xml:space="preserve">Fighter können jetzt </w:t>
+      </w:r>
+      <w:proofErr w:type="spellStart"/>
+      <w:r>
+        <w:t>dodgen</w:t>
+      </w:r>
+      <w:proofErr w:type="spellEnd"/>
+      <w:r>
+        <w:t xml:space="preserve"> + </w:t>
+      </w:r>
+      <w:proofErr w:type="spellStart"/>
+      <w:r>
+        <w:t>un-dodgeable</w:t>
+      </w:r>
+      <w:proofErr w:type="spellEnd"/>
+      <w:r>
+        <w:t xml:space="preserve"> </w:t>
+      </w:r>
+      <w:proofErr w:type="spellStart"/>
+      <w:r>
+        <w:t>Attacks</w:t>
+      </w:r>
+      <w:proofErr w:type="spellEnd"/>
+      <w:r>
+        <w:t xml:space="preserve">: so testet man </w:t>
+      </w:r>
+      <w:proofErr w:type="spellStart"/>
+      <w:r>
+        <w:t>random</w:t>
+      </w:r>
+      <w:proofErr w:type="spellEnd"/>
+      <w:r>
+        <w:t xml:space="preserve"> Sachen: Man will verhindern, dass Tests ein unvorhersehbares Ergebnis haben, sie sollen IMMER zuverlässig aussagen, ob ein Feature noch so funktioniert wie gedacht. Daher muss man den Random Faktor irgendwie umgehen, ihn als Input bestimmbar machen. Hier haben die </w:t>
+      </w:r>
+      <w:proofErr w:type="spellStart"/>
+      <w:r>
+        <w:t>Stats</w:t>
+      </w:r>
+      <w:proofErr w:type="spellEnd"/>
+      <w:r>
+        <w:t xml:space="preserve"> jeweils eine Wahrscheinlichkeit, mit welcher sie </w:t>
+      </w:r>
+      <w:proofErr w:type="spellStart"/>
+      <w:r>
+        <w:t>dodgen</w:t>
+      </w:r>
+      <w:proofErr w:type="spellEnd"/>
+      <w:r>
+        <w:t xml:space="preserve"> können. Diese kann für Tests selber gesetzt werden, um z.B. garantiert zu </w:t>
+      </w:r>
+      <w:proofErr w:type="spellStart"/>
+      <w:r>
+        <w:t>dodgen</w:t>
+      </w:r>
+      <w:proofErr w:type="spellEnd"/>
+      <w:r>
+        <w:t xml:space="preserve">. Außerdem gibt es die Möglichkeit, nicht zu </w:t>
+      </w:r>
+      <w:proofErr w:type="spellStart"/>
+      <w:r>
+        <w:t>dodgende</w:t>
+      </w:r>
+      <w:proofErr w:type="spellEnd"/>
+      <w:r>
+        <w:t xml:space="preserve"> Angriffe durchzuführen (</w:t>
+      </w:r>
+      <w:proofErr w:type="spellStart"/>
+      <w:r>
+        <w:t>maybe</w:t>
+      </w:r>
+      <w:proofErr w:type="spellEnd"/>
+      <w:r>
+        <w:t xml:space="preserve"> nach Chargen?)</w:t>
       </w:r>
     </w:p>
     <w:p>
@@ -1380,11 +2126,24 @@
         </w:numPr>
       </w:pPr>
       <w:r>
-        <w:t xml:space="preserve">Test zum Überprüfen, dass Subklassen eine eigene Implementierung für eine Funktion der Parent Klasse haben: Parent Klasse wirft Warning, wenn ihre Funktion aufgerufen wird. Test der Parent Klasse überprüft, ob diese Warnung kommt. Subklassen rufen Funktion jeweils auf sich selber auf und überprüfen mit </w:t>
-      </w:r>
+        <w:t xml:space="preserve">Test zum Überprüfen, dass Subklassen eine eigene Implementierung für eine Funktion der Parent Klasse haben: Parent Klasse wirft </w:t>
+      </w:r>
+      <w:proofErr w:type="spellStart"/>
+      <w:r>
+        <w:t>Warning</w:t>
+      </w:r>
+      <w:proofErr w:type="spellEnd"/>
+      <w:r>
+        <w:t xml:space="preserve">, wenn ihre Funktion aufgerufen wird. Test der Parent Klasse überprüft, ob diese Warnung kommt. Subklassen rufen Funktion jeweils auf sich selber auf und überprüfen mit </w:t>
+      </w:r>
+      <w:proofErr w:type="spellStart"/>
       <w:r>
         <w:lastRenderedPageBreak/>
-        <w:t>LogAssert.NoUnexpectedReceived();</w:t>
+        <w:t>LogAssert.NoUnexpectedReceived</w:t>
+      </w:r>
+      <w:proofErr w:type="spellEnd"/>
+      <w:r>
+        <w:t>();</w:t>
       </w:r>
       <w:r>
         <w:t xml:space="preserve"> dass kein nicht erwarteter Log geschrieben wird, in diesem Fall der aus der Parent Klasse</w:t>
@@ -1396,7 +2155,15 @@
         <w:sym w:font="Wingdings" w:char="F0E8"/>
       </w:r>
       <w:r>
-        <w:t xml:space="preserve"> Nicht mehr nötig! Auskommentiert im Code als Referenz!</w:t>
+        <w:t xml:space="preserve"> </w:t>
+      </w:r>
+      <w:proofErr w:type="spellStart"/>
+      <w:r>
+        <w:t>Nicht</w:t>
+      </w:r>
+      <w:proofErr w:type="spellEnd"/>
+      <w:r>
+        <w:t xml:space="preserve"> mehr nötig! Auskommentiert im Code als Referenz!</w:t>
       </w:r>
     </w:p>
     <w:p>
@@ -1420,10 +2187,144 @@
         </w:numPr>
       </w:pPr>
       <w:r>
-        <w:t>Player Movement nun implementiert: Berechnung in PlayerStatsClass, Tests für die Berechnung. Da Abhängigkeit von statischen Klassen Time.deltaTime und Input.GetAxis() nun über Humble Object Pattern + Dependancy Injection ein Service Interface eingebaut, das diese zur Verfügung stellt. Für Tests kann man dies über NSubstitute mocken und ihm sagen, was es returnen soll. So kann man auch im PlayMode testen, ob Input des Spielers durch die Player.cs Klasse erkannt wird und die Position des Objekts ändert</w:t>
+        <w:t xml:space="preserve">Player Movement nun implementiert: Berechnung in </w:t>
+      </w:r>
+      <w:proofErr w:type="spellStart"/>
+      <w:r>
+        <w:t>PlayerStatsClass</w:t>
+      </w:r>
+      <w:proofErr w:type="spellEnd"/>
+      <w:r>
+        <w:t>, Tests für die Berechnung. Da Abhängigkeit von statischen Klass</w:t>
       </w:r>
       <w:bookmarkStart w:id="0" w:name="_GoBack"/>
       <w:bookmarkEnd w:id="0"/>
+      <w:r>
+        <w:t xml:space="preserve">en </w:t>
+      </w:r>
+      <w:proofErr w:type="spellStart"/>
+      <w:r>
+        <w:t>Time.deltaTime</w:t>
+      </w:r>
+      <w:proofErr w:type="spellEnd"/>
+      <w:r>
+        <w:t xml:space="preserve"> und </w:t>
+      </w:r>
+      <w:proofErr w:type="spellStart"/>
+      <w:r>
+        <w:t>Input.GetAxis</w:t>
+      </w:r>
+      <w:proofErr w:type="spellEnd"/>
+      <w:r>
+        <w:t xml:space="preserve">() nun über </w:t>
+      </w:r>
+      <w:proofErr w:type="spellStart"/>
+      <w:r>
+        <w:t>Humble</w:t>
+      </w:r>
+      <w:proofErr w:type="spellEnd"/>
+      <w:r>
+        <w:t xml:space="preserve"> Object Pattern + </w:t>
+      </w:r>
+      <w:proofErr w:type="spellStart"/>
+      <w:r>
+        <w:t>Dependancy</w:t>
+      </w:r>
+      <w:proofErr w:type="spellEnd"/>
+      <w:r>
+        <w:t xml:space="preserve"> </w:t>
+      </w:r>
+      <w:proofErr w:type="spellStart"/>
+      <w:r>
+        <w:t>Injection</w:t>
+      </w:r>
+      <w:proofErr w:type="spellEnd"/>
+      <w:r>
+        <w:t xml:space="preserve"> ein Service Interface eingebaut, das diese zur Verfügung stellt. Für Tests kann man dies über </w:t>
+      </w:r>
+      <w:proofErr w:type="spellStart"/>
+      <w:r>
+        <w:t>NSubstitute</w:t>
+      </w:r>
+      <w:proofErr w:type="spellEnd"/>
+      <w:r>
+        <w:t xml:space="preserve"> </w:t>
+      </w:r>
+      <w:proofErr w:type="spellStart"/>
+      <w:r>
+        <w:t>mocken</w:t>
+      </w:r>
+      <w:proofErr w:type="spellEnd"/>
+      <w:r>
+        <w:t xml:space="preserve"> und ihm sagen, was es </w:t>
+      </w:r>
+      <w:proofErr w:type="spellStart"/>
+      <w:r>
+        <w:t>returnen</w:t>
+      </w:r>
+      <w:proofErr w:type="spellEnd"/>
+      <w:r>
+        <w:t xml:space="preserve"> soll. So kann man auch im </w:t>
+      </w:r>
+      <w:proofErr w:type="spellStart"/>
+      <w:r>
+        <w:t>PlayMode</w:t>
+      </w:r>
+      <w:proofErr w:type="spellEnd"/>
+      <w:r>
+        <w:t xml:space="preserve"> testen, ob Input des Spielers durch die </w:t>
+      </w:r>
+      <w:proofErr w:type="spellStart"/>
+      <w:r>
+        <w:t>Player.cs</w:t>
+      </w:r>
+      <w:proofErr w:type="spellEnd"/>
+      <w:r>
+        <w:t xml:space="preserve"> Klasse erkannt wird und die Position des Objekts ändert</w:t>
+      </w:r>
+    </w:p>
+    <w:p>
+      <w:pPr>
+        <w:pStyle w:val="Listenabsatz"/>
+        <w:numPr>
+          <w:ilvl w:val="0"/>
+          <w:numId w:val="2"/>
+        </w:numPr>
+      </w:pPr>
+      <w:r>
+        <w:t>UI soll man zwar nicht testen, aber trotzdem Idee: überprüfen, ob bestimmte UI Elemente nur zu den Zeiten sichtbar sind, zu denen sie da sein sollen (Lebensbalken nur im Kampf)</w:t>
+      </w:r>
+      <w:r>
+        <w:t xml:space="preserve">. Wie? </w:t>
+      </w:r>
+      <w:proofErr w:type="spellStart"/>
+      <w:r>
+        <w:t>CreateMpckObjectWithName</w:t>
+      </w:r>
+      <w:proofErr w:type="spellEnd"/>
+      <w:r>
+        <w:t xml:space="preserve"> für Battle UI, da sie mit Namen gesucht und kontrolliert wird. Für Objekte, die mit Referenz kontrolliert werden, einfach ein normales </w:t>
+      </w:r>
+      <w:proofErr w:type="spellStart"/>
+      <w:r>
+        <w:t>GameObjekt</w:t>
+      </w:r>
+      <w:proofErr w:type="spellEnd"/>
+      <w:r>
+        <w:t xml:space="preserve"> stattdessen in die Referenz speichern. </w:t>
+      </w:r>
+      <w:r>
+        <w:t>Dieses wird dann stattdessen (de-)aktiviert, kann man also überprüfen (für Lebensbalken gemacht)</w:t>
+      </w:r>
+    </w:p>
+    <w:p>
+      <w:pPr>
+        <w:pStyle w:val="Listenabsatz"/>
+        <w:numPr>
+          <w:ilvl w:val="0"/>
+          <w:numId w:val="2"/>
+        </w:numPr>
+      </w:pPr>
     </w:p>
     <w:sectPr>
       <w:pgSz w:w="11906" w:h="16838"/>

</xml_diff>

<commit_message>
Fighters know when they can attack
</commit_message>
<xml_diff>
--- a/Stories2.docx
+++ b/Stories2.docx
@@ -587,12 +587,14 @@
           <w:lang w:val="en-US"/>
         </w:rPr>
       </w:pPr>
+      <w:proofErr w:type="spellStart"/>
       <w:r>
         <w:rPr>
           <w:lang w:val="en-US"/>
         </w:rPr>
         <w:t>xnnx</w:t>
       </w:r>
+      <w:proofErr w:type="spellEnd"/>
     </w:p>
     <w:p>
       <w:pPr>
@@ -877,7 +879,13 @@
         </w:rPr>
       </w:pPr>
     </w:p>
-    <w:p/>
+    <w:p>
+      <w:pPr>
+        <w:rPr>
+          <w:lang w:val="en-US"/>
+        </w:rPr>
+      </w:pPr>
+    </w:p>
     <w:p>
       <w:pPr>
         <w:pStyle w:val="berschrift1"/>
@@ -908,8 +916,13 @@
         </w:numPr>
       </w:pPr>
       <w:r>
-        <w:t>Test vs. UnityTest</w:t>
-      </w:r>
+        <w:t xml:space="preserve">Test vs. </w:t>
+      </w:r>
+      <w:proofErr w:type="spellStart"/>
+      <w:r>
+        <w:t>UnityTest</w:t>
+      </w:r>
+      <w:proofErr w:type="spellEnd"/>
     </w:p>
     <w:p>
       <w:pPr>
@@ -919,8 +932,13 @@
           <w:numId w:val="2"/>
         </w:numPr>
       </w:pPr>
-      <w:r>
-        <w:t>MonoBehavior nicht zu testen? Logik in Klassen auslagern?</w:t>
+      <w:proofErr w:type="spellStart"/>
+      <w:r>
+        <w:t>MonoBehavior</w:t>
+      </w:r>
+      <w:proofErr w:type="spellEnd"/>
+      <w:r>
+        <w:t xml:space="preserve"> nicht zu testen? Logik in Klassen auslagern?</w:t>
       </w:r>
     </w:p>
     <w:p>
@@ -943,14 +961,27 @@
           <w:numId w:val="2"/>
         </w:numPr>
       </w:pPr>
-      <w:r>
-        <w:t xml:space="preserve">Assert.Equals() nur für Objekte? </w:t>
+      <w:proofErr w:type="spellStart"/>
+      <w:r>
+        <w:t>Assert.Equals</w:t>
+      </w:r>
+      <w:proofErr w:type="spellEnd"/>
+      <w:r>
+        <w:t xml:space="preserve">() nur für Objekte? </w:t>
       </w:r>
       <w:r>
         <w:sym w:font="Wingdings" w:char="F0E8"/>
       </w:r>
       <w:r>
-        <w:t xml:space="preserve"> AreEqual für Werte</w:t>
+        <w:t xml:space="preserve"> </w:t>
+      </w:r>
+      <w:proofErr w:type="spellStart"/>
+      <w:r>
+        <w:t>AreEqual</w:t>
+      </w:r>
+      <w:proofErr w:type="spellEnd"/>
+      <w:r>
+        <w:t xml:space="preserve"> für Werte</w:t>
       </w:r>
     </w:p>
     <w:p>
@@ -961,8 +992,13 @@
           <w:numId w:val="2"/>
         </w:numPr>
       </w:pPr>
-      <w:r>
-        <w:t xml:space="preserve">PlayerStats Test sehr einfach zu erstellen. </w:t>
+      <w:proofErr w:type="spellStart"/>
+      <w:r>
+        <w:t>PlayerStats</w:t>
+      </w:r>
+      <w:proofErr w:type="spellEnd"/>
+      <w:r>
+        <w:t xml:space="preserve"> Test sehr einfach zu erstellen. </w:t>
       </w:r>
     </w:p>
     <w:p>
@@ -973,8 +1009,29 @@
           <w:numId w:val="2"/>
         </w:numPr>
       </w:pPr>
-      <w:r>
-        <w:t xml:space="preserve">Refactor Idee: maxHealth in PlayerStats variabel machen </w:t>
+      <w:proofErr w:type="spellStart"/>
+      <w:r>
+        <w:t>Refactor</w:t>
+      </w:r>
+      <w:proofErr w:type="spellEnd"/>
+      <w:r>
+        <w:t xml:space="preserve"> Idee: </w:t>
+      </w:r>
+      <w:proofErr w:type="spellStart"/>
+      <w:r>
+        <w:t>maxHealth</w:t>
+      </w:r>
+      <w:proofErr w:type="spellEnd"/>
+      <w:r>
+        <w:t xml:space="preserve"> in </w:t>
+      </w:r>
+      <w:proofErr w:type="spellStart"/>
+      <w:r>
+        <w:t>PlayerStats</w:t>
+      </w:r>
+      <w:proofErr w:type="spellEnd"/>
+      <w:r>
+        <w:t xml:space="preserve"> variabel machen </w:t>
       </w:r>
       <w:r>
         <w:rPr>
@@ -983,10 +1040,23 @@
         <w:sym w:font="Wingdings" w:char="F0E0"/>
       </w:r>
       <w:r>
-        <w:t xml:space="preserve"> so ist es einstellbar durch Spieler oder im Spiel durch Power-Ups</w:t>
-      </w:r>
-      <w:r>
-        <w:t>, Refactor der Tests nötig</w:t>
+        <w:t xml:space="preserve"> so ist es einstellbar durch Spieler oder im Spiel durch Power-</w:t>
+      </w:r>
+      <w:proofErr w:type="spellStart"/>
+      <w:r>
+        <w:t>Ups</w:t>
+      </w:r>
+      <w:proofErr w:type="spellEnd"/>
+      <w:r>
+        <w:t xml:space="preserve">, </w:t>
+      </w:r>
+      <w:proofErr w:type="spellStart"/>
+      <w:r>
+        <w:t>Refactor</w:t>
+      </w:r>
+      <w:proofErr w:type="spellEnd"/>
+      <w:r>
+        <w:t xml:space="preserve"> der Tests nötig</w:t>
       </w:r>
     </w:p>
     <w:p>
@@ -997,14 +1067,56 @@
           <w:numId w:val="2"/>
         </w:numPr>
       </w:pPr>
-      <w:r>
-        <w:t xml:space="preserve">Refactor Idee: ReceiveDamage() und GetHealedBy() zusammenführen </w:t>
+      <w:proofErr w:type="spellStart"/>
+      <w:r>
+        <w:t>Refactor</w:t>
+      </w:r>
+      <w:proofErr w:type="spellEnd"/>
+      <w:r>
+        <w:t xml:space="preserve"> Idee: </w:t>
+      </w:r>
+      <w:proofErr w:type="spellStart"/>
+      <w:proofErr w:type="gramStart"/>
+      <w:r>
+        <w:t>ReceiveDamage</w:t>
+      </w:r>
+      <w:proofErr w:type="spellEnd"/>
+      <w:r>
+        <w:t>(</w:t>
+      </w:r>
+      <w:proofErr w:type="gramEnd"/>
+      <w:r>
+        <w:t xml:space="preserve">) und </w:t>
+      </w:r>
+      <w:proofErr w:type="spellStart"/>
+      <w:r>
+        <w:t>GetHealedBy</w:t>
+      </w:r>
+      <w:proofErr w:type="spellEnd"/>
+      <w:r>
+        <w:t xml:space="preserve">() zusammenführen </w:t>
       </w:r>
       <w:r>
         <w:sym w:font="Wingdings" w:char="F0E0"/>
       </w:r>
       <w:r>
-        <w:t xml:space="preserve"> Refactor! Doch verworfen, damit negatives Heilen usw getestet werden kann</w:t>
+        <w:t xml:space="preserve"> </w:t>
+      </w:r>
+      <w:proofErr w:type="spellStart"/>
+      <w:r>
+        <w:t>Refactor</w:t>
+      </w:r>
+      <w:proofErr w:type="spellEnd"/>
+      <w:r>
+        <w:t xml:space="preserve">! Doch verworfen, damit negatives Heilen </w:t>
+      </w:r>
+      <w:proofErr w:type="spellStart"/>
+      <w:r>
+        <w:t>usw</w:t>
+      </w:r>
+      <w:proofErr w:type="spellEnd"/>
+      <w:r>
+        <w:t xml:space="preserve"> getestet werden kann</w:t>
       </w:r>
     </w:p>
     <w:p>
@@ -1028,7 +1140,31 @@
         </w:numPr>
       </w:pPr>
       <w:r>
-        <w:t>Fehler sofort gefunden: Hatte recoveren von Last Breath in Damage Funktion statt Heal Funktion geschrieben</w:t>
+        <w:t xml:space="preserve">Fehler sofort gefunden: Hatte </w:t>
+      </w:r>
+      <w:proofErr w:type="spellStart"/>
+      <w:r>
+        <w:t>recoveren</w:t>
+      </w:r>
+      <w:proofErr w:type="spellEnd"/>
+      <w:r>
+        <w:t xml:space="preserve"> von Last </w:t>
+      </w:r>
+      <w:proofErr w:type="spellStart"/>
+      <w:r>
+        <w:t>Breath</w:t>
+      </w:r>
+      <w:proofErr w:type="spellEnd"/>
+      <w:r>
+        <w:t xml:space="preserve"> in Damage Funktion statt </w:t>
+      </w:r>
+      <w:proofErr w:type="spellStart"/>
+      <w:r>
+        <w:t>Heal</w:t>
+      </w:r>
+      <w:proofErr w:type="spellEnd"/>
+      <w:r>
+        <w:t xml:space="preserve"> Funktion geschrieben</w:t>
       </w:r>
     </w:p>
     <w:p>
@@ -1040,7 +1176,15 @@
         </w:numPr>
       </w:pPr>
       <w:r>
-        <w:t>Tests so unabhängig wie möglich machen: Damage Boost after charge Tests überprüfen, ob der Damage Boost richtig angewendet wurde, indem sie einen Setter anwenden. Ob es nur einen Boost gleichzeitig oder eine Liste gibt, ist den Tests egal und kann unabhängig von ihnen angepasst werden</w:t>
+        <w:t xml:space="preserve">Tests so unabhängig wie möglich machen: Damage Boost after </w:t>
+      </w:r>
+      <w:proofErr w:type="spellStart"/>
+      <w:r>
+        <w:t>charge</w:t>
+      </w:r>
+      <w:proofErr w:type="spellEnd"/>
+      <w:r>
+        <w:t xml:space="preserve"> Tests überprüfen, ob der Damage Boost richtig angewendet wurde, indem sie einen Setter anwenden. Ob es nur einen Boost gleichzeitig oder eine Liste gibt, ist den Tests egal und kann unabhängig von ihnen angepasst werden</w:t>
       </w:r>
       <w:r>
         <w:t>. Sie überprüfen nur die resultierenden Werte und melden, wenn Dinge nicht passen</w:t>
@@ -1055,7 +1199,15 @@
         </w:numPr>
       </w:pPr>
       <w:r>
-        <w:t>Enemy Klasse angefangen: Auffällig, dass viel Code dupliziert wird. Refactor: Eine allgemeine Fighter Klasse, davon erben Player und Enemy</w:t>
+        <w:t xml:space="preserve">Enemy Klasse angefangen: Auffällig, dass viel Code dupliziert wird. </w:t>
+      </w:r>
+      <w:proofErr w:type="spellStart"/>
+      <w:r>
+        <w:t>Refactor</w:t>
+      </w:r>
+      <w:proofErr w:type="spellEnd"/>
+      <w:r>
+        <w:t>: Eine allgemeine Fighter Klasse, davon erben Player und Enemy</w:t>
       </w:r>
     </w:p>
     <w:p>
@@ -1066,8 +1218,13 @@
           <w:numId w:val="2"/>
         </w:numPr>
       </w:pPr>
-      <w:r>
-        <w:t>PlayerInventory für Equipment und Items</w:t>
+      <w:proofErr w:type="spellStart"/>
+      <w:r>
+        <w:t>PlayerInventory</w:t>
+      </w:r>
+      <w:proofErr w:type="spellEnd"/>
+      <w:r>
+        <w:t xml:space="preserve"> für Equipment und Items</w:t>
       </w:r>
     </w:p>
     <w:p>
@@ -1078,14 +1235,56 @@
           <w:numId w:val="2"/>
         </w:numPr>
       </w:pPr>
-      <w:r>
-        <w:t>Refactor der Assert Funktionen, Less, NotEqual</w:t>
-      </w:r>
+      <w:proofErr w:type="spellStart"/>
+      <w:r>
+        <w:t>Refactor</w:t>
+      </w:r>
+      <w:proofErr w:type="spellEnd"/>
+      <w:r>
+        <w:t xml:space="preserve"> der </w:t>
+      </w:r>
+      <w:proofErr w:type="spellStart"/>
+      <w:r>
+        <w:t>Assert</w:t>
+      </w:r>
+      <w:proofErr w:type="spellEnd"/>
+      <w:r>
+        <w:t xml:space="preserve"> Funktionen, </w:t>
+      </w:r>
+      <w:proofErr w:type="spellStart"/>
+      <w:r>
+        <w:t>Less</w:t>
+      </w:r>
+      <w:proofErr w:type="spellEnd"/>
+      <w:r>
+        <w:t xml:space="preserve">, </w:t>
+      </w:r>
+      <w:proofErr w:type="spellStart"/>
+      <w:r>
+        <w:t>NotEqual</w:t>
+      </w:r>
+      <w:proofErr w:type="spellEnd"/>
       <w:r>
         <w:t>, Zero, Positive</w:t>
       </w:r>
       <w:r>
-        <w:t xml:space="preserve"> etc sind interessant + custom Fehlermeldungen</w:t>
+        <w:t xml:space="preserve"> </w:t>
+      </w:r>
+      <w:proofErr w:type="spellStart"/>
+      <w:r>
+        <w:t>etc</w:t>
+      </w:r>
+      <w:proofErr w:type="spellEnd"/>
+      <w:r>
+        <w:t xml:space="preserve"> sind interessant + </w:t>
+      </w:r>
+      <w:proofErr w:type="spellStart"/>
+      <w:r>
+        <w:t>custom</w:t>
+      </w:r>
+      <w:proofErr w:type="spellEnd"/>
+      <w:r>
+        <w:t xml:space="preserve"> Fehlermeldungen</w:t>
       </w:r>
     </w:p>
     <w:p>
@@ -1097,7 +1296,23 @@
         </w:numPr>
       </w:pPr>
       <w:r>
-        <w:t>Problem mit Unity 2018: Test Scripts im Test Folder finden normale Scripte in anderen Ordnern nicht. Von Hand Assembly erstellen und in der Test Assembly referenzieren (</w:t>
+        <w:t xml:space="preserve">Problem mit Unity 2018: Test Scripts im Test Folder finden normale </w:t>
+      </w:r>
+      <w:proofErr w:type="spellStart"/>
+      <w:r>
+        <w:t>Scripte</w:t>
+      </w:r>
+      <w:proofErr w:type="spellEnd"/>
+      <w:r>
+        <w:t xml:space="preserve"> in anderen Ordnern nicht. Von Hand Assembly erstellen und in </w:t>
+      </w:r>
+      <w:proofErr w:type="gramStart"/>
+      <w:r>
+        <w:t>der Test</w:t>
+      </w:r>
+      <w:proofErr w:type="gramEnd"/>
+      <w:r>
+        <w:t xml:space="preserve"> Assembly referenzieren (</w:t>
       </w:r>
       <w:hyperlink r:id="rId5" w:history="1">
         <w:r>
@@ -1123,16 +1338,49 @@
         <w:rPr>
           <w:lang w:val="en-US"/>
         </w:rPr>
-        <w:t>Humble Object Pattern für MonoBehaviors?</w:t>
-      </w:r>
+        <w:t xml:space="preserve">Humble Object Pattern </w:t>
+      </w:r>
+      <w:proofErr w:type="spellStart"/>
+      <w:r>
+        <w:rPr>
+          <w:lang w:val="en-US"/>
+        </w:rPr>
+        <w:t>für</w:t>
+      </w:r>
+      <w:proofErr w:type="spellEnd"/>
       <w:r>
         <w:rPr>
           <w:lang w:val="en-US"/>
         </w:rPr>
         <w:t xml:space="preserve"> </w:t>
       </w:r>
-      <w:r>
-        <w:t>MonoBehavior enthält Referenzen auf ausgelagerte C# Scripts, die die Logik enthalten, ausführen und getestet werden</w:t>
+      <w:proofErr w:type="spellStart"/>
+      <w:r>
+        <w:rPr>
+          <w:lang w:val="en-US"/>
+        </w:rPr>
+        <w:t>MonoBehaviors</w:t>
+      </w:r>
+      <w:proofErr w:type="spellEnd"/>
+      <w:r>
+        <w:rPr>
+          <w:lang w:val="en-US"/>
+        </w:rPr>
+        <w:t>?</w:t>
+      </w:r>
+      <w:r>
+        <w:rPr>
+          <w:lang w:val="en-US"/>
+        </w:rPr>
+        <w:t xml:space="preserve"> </w:t>
+      </w:r>
+      <w:proofErr w:type="spellStart"/>
+      <w:r>
+        <w:t>MonoBehavior</w:t>
+      </w:r>
+      <w:proofErr w:type="spellEnd"/>
+      <w:r>
+        <w:t xml:space="preserve"> enthält Referenzen auf ausgelagerte C# Scripts, die die Logik enthalten, ausführen und getestet werden</w:t>
       </w:r>
     </w:p>
     <w:p>
@@ -1147,7 +1395,15 @@
         <w:t xml:space="preserve"> [Serializable] </w:t>
       </w:r>
       <w:r>
-        <w:t>Attribut über den C# Klassen must have, damit sie im Inspector angezeigt werden</w:t>
+        <w:t xml:space="preserve">Attribut über den C# Klassen must </w:t>
+      </w:r>
+      <w:proofErr w:type="spellStart"/>
+      <w:r>
+        <w:t>have</w:t>
+      </w:r>
+      <w:proofErr w:type="spellEnd"/>
+      <w:r>
+        <w:t>, damit sie im Inspector angezeigt werden</w:t>
       </w:r>
     </w:p>
     <w:p>
@@ -1158,8 +1414,13 @@
           <w:numId w:val="2"/>
         </w:numPr>
       </w:pPr>
-      <w:r>
-        <w:t xml:space="preserve">Active Time Battle? Dann kann Static Time Klasse von Unity umgangen </w:t>
+      <w:proofErr w:type="spellStart"/>
+      <w:r>
+        <w:t>Active</w:t>
+      </w:r>
+      <w:proofErr w:type="spellEnd"/>
+      <w:r>
+        <w:t xml:space="preserve"> Time Battle? Dann kann Static Time Klasse von Unity umgangen </w:t>
       </w:r>
       <w:r>
         <w:t>we</w:t>
@@ -1176,14 +1437,24 @@
           <w:numId w:val="2"/>
         </w:numPr>
       </w:pPr>
+      <w:proofErr w:type="spellStart"/>
       <w:r>
         <w:t>Weapons</w:t>
       </w:r>
+      <w:proofErr w:type="spellEnd"/>
       <w:r>
         <w:t>/Items</w:t>
       </w:r>
       <w:r>
-        <w:t xml:space="preserve"> als ScriptableObjects, dann sind die auch verwendet</w:t>
+        <w:t xml:space="preserve"> als </w:t>
+      </w:r>
+      <w:proofErr w:type="spellStart"/>
+      <w:r>
+        <w:t>ScriptableObjects</w:t>
+      </w:r>
+      <w:proofErr w:type="spellEnd"/>
+      <w:r>
+        <w:t>, dann sind die auch verwendet</w:t>
       </w:r>
     </w:p>
     <w:p>
@@ -1201,7 +1472,17 @@
         <w:t>tot,</w:t>
       </w:r>
       <w:r>
-        <w:t xml:space="preserve"> sondern lastBreath wenn Health = 0 </w:t>
+        <w:t xml:space="preserve"> sondern </w:t>
+      </w:r>
+      <w:proofErr w:type="spellStart"/>
+      <w:proofErr w:type="gramStart"/>
+      <w:r>
+        <w:t>lastBreath</w:t>
+      </w:r>
+      <w:proofErr w:type="spellEnd"/>
+      <w:proofErr w:type="gramEnd"/>
+      <w:r>
+        <w:t xml:space="preserve"> wenn Health = 0 </w:t>
       </w:r>
       <w:r>
         <w:t>nicht gefangen durch Test, weil ich Leben nicht auf 0 sondern negativ gemacht habe. Tests sind nur so schlau wie ihr Autor</w:t>
@@ -1215,8 +1496,21 @@
           <w:numId w:val="2"/>
         </w:numPr>
       </w:pPr>
-      <w:r>
-        <w:t>Humble Object Pattern Grund: MonoBehaviors lassen sich nicht per Script instanziieren und verwenden wie normale Klassen</w:t>
+      <w:proofErr w:type="spellStart"/>
+      <w:r>
+        <w:t>Humble</w:t>
+      </w:r>
+      <w:proofErr w:type="spellEnd"/>
+      <w:r>
+        <w:t xml:space="preserve"> Object Pattern Grund: </w:t>
+      </w:r>
+      <w:proofErr w:type="spellStart"/>
+      <w:r>
+        <w:t>MonoBehaviors</w:t>
+      </w:r>
+      <w:proofErr w:type="spellEnd"/>
+      <w:r>
+        <w:t xml:space="preserve"> lassen sich nicht per Script instanziieren und verwenden wie normale Klassen</w:t>
       </w:r>
     </w:p>
     <w:p>
@@ -1228,7 +1522,55 @@
         </w:numPr>
       </w:pPr>
       <w:r>
-        <w:t xml:space="preserve">Problem Inventar und Stats: Stats liefern den Damage Wert des Spielers. Inventar liefert Damage Wert der ausgerüsteten Waffe. Um das zu kombinieren, müssten entweder beide Dinge zu einer Klasse werden (widerspricht den Prinzipien und würde dem Ganzen seine Übersicht nehmen) oder sich gegenseitig referenzieren (dann wären sie sehr stark gekoppelt, was von der Logik komisch wäre und das Ganze verkompliziert). Wir bleiben daher dabei, dass beide getrennt voneinander im MonoBehavior existieren und verwendet werden. Das MonoBehavior muss nun also in einer eigenen Funktion die Damage Werte aus beiden Teilen nehmen und selber mit der korrekten Rechnung kombinieren. Das hilft unserem Problem nicht, dass wir MonoBehaviors nicht mocken können, um </w:t>
+        <w:t xml:space="preserve">Problem Inventar und </w:t>
+      </w:r>
+      <w:proofErr w:type="spellStart"/>
+      <w:r>
+        <w:t>Stats</w:t>
+      </w:r>
+      <w:proofErr w:type="spellEnd"/>
+      <w:r>
+        <w:t xml:space="preserve">: </w:t>
+      </w:r>
+      <w:proofErr w:type="spellStart"/>
+      <w:r>
+        <w:t>Stats</w:t>
+      </w:r>
+      <w:proofErr w:type="spellEnd"/>
+      <w:r>
+        <w:t xml:space="preserve"> liefern den Damage Wert des Spielers. Inventar liefert Damage Wert der ausgerüsteten Waffe. Um das zu kombinieren, müssten entweder beide Dinge zu einer Klasse werden (widerspricht den Prinzipien und würde dem Ganzen seine Übersicht nehmen) oder sich gegenseitig referenzieren (dann wären sie sehr stark gekoppelt, was von der Logik komisch wäre und das Ganze verkompliziert). Wir bleiben daher dabei, dass beide getrennt voneinander im </w:t>
+      </w:r>
+      <w:proofErr w:type="spellStart"/>
+      <w:r>
+        <w:t>MonoBehavior</w:t>
+      </w:r>
+      <w:proofErr w:type="spellEnd"/>
+      <w:r>
+        <w:t xml:space="preserve"> existieren und verwendet werden. Das </w:t>
+      </w:r>
+      <w:proofErr w:type="spellStart"/>
+      <w:r>
+        <w:t>MonoBehavior</w:t>
+      </w:r>
+      <w:proofErr w:type="spellEnd"/>
+      <w:r>
+        <w:t xml:space="preserve"> muss nun also in einer eigenen Funktion die Damage Werte aus beiden Teilen nehmen und selber mit der korrekten Rechnung kombinieren. Das hilft unserem Problem nicht, dass wir </w:t>
+      </w:r>
+      <w:proofErr w:type="spellStart"/>
+      <w:r>
+        <w:t>MonoBehaviors</w:t>
+      </w:r>
+      <w:proofErr w:type="spellEnd"/>
+      <w:r>
+        <w:t xml:space="preserve"> nicht </w:t>
+      </w:r>
+      <w:proofErr w:type="spellStart"/>
+      <w:r>
+        <w:t>mocken</w:t>
+      </w:r>
+      <w:proofErr w:type="spellEnd"/>
+      <w:r>
+        <w:t xml:space="preserve"> können, um </w:t>
       </w:r>
       <w:r>
         <w:lastRenderedPageBreak/>
@@ -1244,8 +1586,37 @@
         </w:numPr>
       </w:pPr>
       <w:r>
-        <w:t>Pure Functions? Nein, impure functions, zu testen mit Test Doubles, eben Mock etc</w:t>
-      </w:r>
+        <w:t xml:space="preserve">Pure </w:t>
+      </w:r>
+      <w:proofErr w:type="spellStart"/>
+      <w:r>
+        <w:t>Functions</w:t>
+      </w:r>
+      <w:proofErr w:type="spellEnd"/>
+      <w:r>
+        <w:t xml:space="preserve">? Nein, </w:t>
+      </w:r>
+      <w:proofErr w:type="spellStart"/>
+      <w:r>
+        <w:t>impure</w:t>
+      </w:r>
+      <w:proofErr w:type="spellEnd"/>
+      <w:r>
+        <w:t xml:space="preserve"> </w:t>
+      </w:r>
+      <w:proofErr w:type="spellStart"/>
+      <w:r>
+        <w:t>functions</w:t>
+      </w:r>
+      <w:proofErr w:type="spellEnd"/>
+      <w:r>
+        <w:t xml:space="preserve">, zu testen mit Test Doubles, eben Mock </w:t>
+      </w:r>
+      <w:proofErr w:type="spellStart"/>
+      <w:r>
+        <w:t>etc</w:t>
+      </w:r>
+      <w:proofErr w:type="spellEnd"/>
     </w:p>
     <w:p>
       <w:pPr>
@@ -1255,8 +1626,29 @@
           <w:numId w:val="2"/>
         </w:numPr>
       </w:pPr>
-      <w:r>
-        <w:t xml:space="preserve">NSubstitute runterladen: war mal in den Testing Tools, aber entfernt bei Merge mit Unity? </w:t>
+      <w:proofErr w:type="spellStart"/>
+      <w:r>
+        <w:t>NSubstitute</w:t>
+      </w:r>
+      <w:proofErr w:type="spellEnd"/>
+      <w:r>
+        <w:t xml:space="preserve"> runterladen: war mal in den </w:t>
+      </w:r>
+      <w:proofErr w:type="spellStart"/>
+      <w:r>
+        <w:t>Testing</w:t>
+      </w:r>
+      <w:proofErr w:type="spellEnd"/>
+      <w:r>
+        <w:t xml:space="preserve"> Tools, aber entfernt bei </w:t>
+      </w:r>
+      <w:proofErr w:type="spellStart"/>
+      <w:r>
+        <w:t>Merge</w:t>
+      </w:r>
+      <w:proofErr w:type="spellEnd"/>
+      <w:r>
+        <w:t xml:space="preserve"> mit Unity? </w:t>
       </w:r>
     </w:p>
     <w:p>
@@ -1310,8 +1702,37 @@
           <w:numId w:val="2"/>
         </w:numPr>
       </w:pPr>
-      <w:r>
-        <w:t xml:space="preserve">dll in Unity einfügen, sonst compiled zwar vs aber unity nicht </w:t>
+      <w:proofErr w:type="spellStart"/>
+      <w:r>
+        <w:t>dll</w:t>
+      </w:r>
+      <w:proofErr w:type="spellEnd"/>
+      <w:r>
+        <w:t xml:space="preserve"> in Unity einfügen, sonst </w:t>
+      </w:r>
+      <w:proofErr w:type="spellStart"/>
+      <w:r>
+        <w:t>compiled</w:t>
+      </w:r>
+      <w:proofErr w:type="spellEnd"/>
+      <w:r>
+        <w:t xml:space="preserve"> zwar </w:t>
+      </w:r>
+      <w:proofErr w:type="spellStart"/>
+      <w:r>
+        <w:t>vs</w:t>
+      </w:r>
+      <w:proofErr w:type="spellEnd"/>
+      <w:r>
+        <w:t xml:space="preserve"> aber </w:t>
+      </w:r>
+      <w:proofErr w:type="spellStart"/>
+      <w:r>
+        <w:t>unity</w:t>
+      </w:r>
+      <w:proofErr w:type="spellEnd"/>
+      <w:r>
+        <w:t xml:space="preserve"> nicht </w:t>
       </w:r>
       <w:hyperlink r:id="rId8" w:history="1">
         <w:r>
@@ -1337,7 +1758,55 @@
         <w:t>System.Threading.Tasks.Extensions.dll</w:t>
       </w:r>
       <w:r>
-        <w:t xml:space="preserve"> (sonst ging Substitute.For&lt;&gt; nicht, weil ValueTask&lt;&gt; nicht bekannt war) und CastleCore.dll (weil ohne diese dll NSubstitute Exceptions im Constructor warf, wenn man den Test laufen ließ)</w:t>
+        <w:t xml:space="preserve"> (sonst ging </w:t>
+      </w:r>
+      <w:proofErr w:type="spellStart"/>
+      <w:r>
+        <w:t>Substitute.For</w:t>
+      </w:r>
+      <w:proofErr w:type="spellEnd"/>
+      <w:r>
+        <w:t xml:space="preserve">&lt;&gt; nicht, weil </w:t>
+      </w:r>
+      <w:proofErr w:type="spellStart"/>
+      <w:r>
+        <w:t>ValueTask</w:t>
+      </w:r>
+      <w:proofErr w:type="spellEnd"/>
+      <w:r>
+        <w:t xml:space="preserve">&lt;&gt; nicht bekannt war) und CastleCore.dll (weil ohne diese </w:t>
+      </w:r>
+      <w:proofErr w:type="spellStart"/>
+      <w:r>
+        <w:t>dll</w:t>
+      </w:r>
+      <w:proofErr w:type="spellEnd"/>
+      <w:r>
+        <w:t xml:space="preserve"> </w:t>
+      </w:r>
+      <w:proofErr w:type="spellStart"/>
+      <w:r>
+        <w:t>NSubstitute</w:t>
+      </w:r>
+      <w:proofErr w:type="spellEnd"/>
+      <w:r>
+        <w:t xml:space="preserve"> </w:t>
+      </w:r>
+      <w:proofErr w:type="spellStart"/>
+      <w:r>
+        <w:t>Exceptions</w:t>
+      </w:r>
+      <w:proofErr w:type="spellEnd"/>
+      <w:r>
+        <w:t xml:space="preserve"> im </w:t>
+      </w:r>
+      <w:proofErr w:type="spellStart"/>
+      <w:r>
+        <w:t>Constructor</w:t>
+      </w:r>
+      <w:proofErr w:type="spellEnd"/>
+      <w:r>
+        <w:t xml:space="preserve"> warf, wenn man den Test laufen ließ)</w:t>
       </w:r>
     </w:p>
     <w:p>
@@ -1351,11 +1820,180 @@
       <w:r>
         <w:t xml:space="preserve">LÖSUNG: </w:t>
       </w:r>
-      <w:r>
-        <w:t>stats gibt den CurrentAttackValue aus, ohne die Waffe zu beachten. Das inventory liefert einen Verweis aus der Waffe, von welcher man den Bonus auslesen kann. Die Kombination beider Werte müsste eig im MonoBehavior passieren (die beiden Klassen sollen in keinem Zusammenhang stehen), aber dort könnte man es nicht testen. Daher implementiert das MonoBehavior nun ein Interface, welches die Funktion GetAllAttackBonus() vorgibt. Das MonoBehavior implementiert diese nun so, dass sie die Waffe überprüft und deren AttackBonus ausliest (ggf. noch weitere Boni von anderen Dingen, später). Später wird dann einfach CurrentAttackValue() + Bonus gerechnet. Da wir mit NSubtitute das Interface mocken können, sind wir in der Lage, den Bonus der Waffe zu testen: wir können der GetAllAttackBonus() Funktion des mock Objekts befehlen, für unseren Test den Bonus der Waffe zurückzugeben – wir können hier also eingreifen und unser benötigtes Verhalten erzeugen, ohne das MonoBehavior zu benötigen. Daraufhin können im Test den Schadenswert mit Waffe vergleichen und schauen, ob er wirklich höher ist als ohne Waffe</w:t>
-      </w:r>
-      <w:r>
-        <w:t>. Dies läuft über die stats Klasse, welche einen Verweis auf das Interface hat (im Spiel selber wird dies ein Verweis auf das MonoBehavior sein) und darüber GetAllAttackBonus() direkt in ihrer GetCurrentAttackValue() Funktion verwenden kann</w:t>
+      <w:proofErr w:type="spellStart"/>
+      <w:r>
+        <w:t>stats</w:t>
+      </w:r>
+      <w:proofErr w:type="spellEnd"/>
+      <w:r>
+        <w:t xml:space="preserve"> gibt den </w:t>
+      </w:r>
+      <w:proofErr w:type="spellStart"/>
+      <w:r>
+        <w:t>CurrentAttackValue</w:t>
+      </w:r>
+      <w:proofErr w:type="spellEnd"/>
+      <w:r>
+        <w:t xml:space="preserve"> aus, ohne die Waffe zu beachten. Das </w:t>
+      </w:r>
+      <w:proofErr w:type="spellStart"/>
+      <w:r>
+        <w:t>inventory</w:t>
+      </w:r>
+      <w:proofErr w:type="spellEnd"/>
+      <w:r>
+        <w:t xml:space="preserve"> liefert einen Verweis aus der Waffe, von welcher man den Bonus auslesen kann. Die Kombination beider Werte müsste </w:t>
+      </w:r>
+      <w:proofErr w:type="spellStart"/>
+      <w:r>
+        <w:t>eig</w:t>
+      </w:r>
+      <w:proofErr w:type="spellEnd"/>
+      <w:r>
+        <w:t xml:space="preserve"> im </w:t>
+      </w:r>
+      <w:proofErr w:type="spellStart"/>
+      <w:r>
+        <w:t>MonoBehavior</w:t>
+      </w:r>
+      <w:proofErr w:type="spellEnd"/>
+      <w:r>
+        <w:t xml:space="preserve"> passieren (die beiden Klassen sollen in keinem Zusammenhang stehen), aber dort könnte man es nicht testen. Daher implementiert das </w:t>
+      </w:r>
+      <w:proofErr w:type="spellStart"/>
+      <w:r>
+        <w:t>MonoBehavior</w:t>
+      </w:r>
+      <w:proofErr w:type="spellEnd"/>
+      <w:r>
+        <w:t xml:space="preserve"> nun ein Interface, welches die Funktion </w:t>
+      </w:r>
+      <w:proofErr w:type="spellStart"/>
+      <w:proofErr w:type="gramStart"/>
+      <w:r>
+        <w:t>GetAllAttackBonus</w:t>
+      </w:r>
+      <w:proofErr w:type="spellEnd"/>
+      <w:r>
+        <w:t>(</w:t>
+      </w:r>
+      <w:proofErr w:type="gramEnd"/>
+      <w:r>
+        <w:t xml:space="preserve">) vorgibt. Das </w:t>
+      </w:r>
+      <w:proofErr w:type="spellStart"/>
+      <w:r>
+        <w:t>MonoBehavior</w:t>
+      </w:r>
+      <w:proofErr w:type="spellEnd"/>
+      <w:r>
+        <w:t xml:space="preserve"> implementiert diese nun so, dass sie die Waffe überprüft und deren </w:t>
+      </w:r>
+      <w:proofErr w:type="spellStart"/>
+      <w:r>
+        <w:t>AttackBonus</w:t>
+      </w:r>
+      <w:proofErr w:type="spellEnd"/>
+      <w:r>
+        <w:t xml:space="preserve"> ausliest (ggf. noch weitere Boni von anderen Dingen, später). Später wird dann einfach </w:t>
+      </w:r>
+      <w:proofErr w:type="spellStart"/>
+      <w:proofErr w:type="gramStart"/>
+      <w:r>
+        <w:t>CurrentAttackValue</w:t>
+      </w:r>
+      <w:proofErr w:type="spellEnd"/>
+      <w:r>
+        <w:t>(</w:t>
+      </w:r>
+      <w:proofErr w:type="gramEnd"/>
+      <w:r>
+        <w:t xml:space="preserve">) + Bonus gerechnet. Da wir mit </w:t>
+      </w:r>
+      <w:proofErr w:type="spellStart"/>
+      <w:r>
+        <w:t>NSubtitute</w:t>
+      </w:r>
+      <w:proofErr w:type="spellEnd"/>
+      <w:r>
+        <w:t xml:space="preserve"> das Interface </w:t>
+      </w:r>
+      <w:proofErr w:type="spellStart"/>
+      <w:r>
+        <w:t>mocken</w:t>
+      </w:r>
+      <w:proofErr w:type="spellEnd"/>
+      <w:r>
+        <w:t xml:space="preserve"> können, sind wir in der Lage, den Bonus der Waffe zu testen: wir können der </w:t>
+      </w:r>
+      <w:proofErr w:type="spellStart"/>
+      <w:proofErr w:type="gramStart"/>
+      <w:r>
+        <w:t>GetAllAttackBonus</w:t>
+      </w:r>
+      <w:proofErr w:type="spellEnd"/>
+      <w:r>
+        <w:t>(</w:t>
+      </w:r>
+      <w:proofErr w:type="gramEnd"/>
+      <w:r>
+        <w:t xml:space="preserve">) Funktion des </w:t>
+      </w:r>
+      <w:proofErr w:type="spellStart"/>
+      <w:r>
+        <w:t>mock</w:t>
+      </w:r>
+      <w:proofErr w:type="spellEnd"/>
+      <w:r>
+        <w:t xml:space="preserve"> Objekts befehlen, für unseren Test den Bonus der Waffe zurückzugeben – wir können hier also eingreifen und unser benötigtes Verhalten erzeugen, ohne das </w:t>
+      </w:r>
+      <w:proofErr w:type="spellStart"/>
+      <w:r>
+        <w:t>MonoBehavior</w:t>
+      </w:r>
+      <w:proofErr w:type="spellEnd"/>
+      <w:r>
+        <w:t xml:space="preserve"> zu benötigen. Daraufhin können im Test den Schadenswert mit Waffe vergleichen und schauen, ob er wirklich höher ist als ohne Waffe</w:t>
+      </w:r>
+      <w:r>
+        <w:t xml:space="preserve">. Dies läuft über die </w:t>
+      </w:r>
+      <w:proofErr w:type="spellStart"/>
+      <w:r>
+        <w:t>stats</w:t>
+      </w:r>
+      <w:proofErr w:type="spellEnd"/>
+      <w:r>
+        <w:t xml:space="preserve"> Klasse, welche einen Verweis auf das Interface hat (im Spiel selber wird dies ein Verweis auf das </w:t>
+      </w:r>
+      <w:proofErr w:type="spellStart"/>
+      <w:r>
+        <w:t>MonoBehavior</w:t>
+      </w:r>
+      <w:proofErr w:type="spellEnd"/>
+      <w:r>
+        <w:t xml:space="preserve"> sein) und darüber </w:t>
+      </w:r>
+      <w:proofErr w:type="spellStart"/>
+      <w:proofErr w:type="gramStart"/>
+      <w:r>
+        <w:t>GetAllAttackBonus</w:t>
+      </w:r>
+      <w:proofErr w:type="spellEnd"/>
+      <w:r>
+        <w:t>(</w:t>
+      </w:r>
+      <w:proofErr w:type="gramEnd"/>
+      <w:r>
+        <w:t xml:space="preserve">) direkt in ihrer </w:t>
+      </w:r>
+      <w:proofErr w:type="spellStart"/>
+      <w:r>
+        <w:t>GetCurrentAttackValue</w:t>
+      </w:r>
+      <w:proofErr w:type="spellEnd"/>
+      <w:r>
+        <w:t>() Funktion verwenden kann</w:t>
       </w:r>
     </w:p>
     <w:p>
@@ -1367,7 +2005,31 @@
         </w:numPr>
       </w:pPr>
       <w:r>
-        <w:t>Player Inventar Item Functionality: Sehr vergleichbar mit Conditions etc für mein Quest System</w:t>
+        <w:t xml:space="preserve">Player Inventar Item </w:t>
+      </w:r>
+      <w:proofErr w:type="spellStart"/>
+      <w:r>
+        <w:t>Functionality</w:t>
+      </w:r>
+      <w:proofErr w:type="spellEnd"/>
+      <w:r>
+        <w:t xml:space="preserve">: Sehr vergleichbar mit Conditions </w:t>
+      </w:r>
+      <w:proofErr w:type="spellStart"/>
+      <w:r>
+        <w:t>etc</w:t>
+      </w:r>
+      <w:proofErr w:type="spellEnd"/>
+      <w:r>
+        <w:t xml:space="preserve"> für </w:t>
+      </w:r>
+      <w:proofErr w:type="gramStart"/>
+      <w:r>
+        <w:t>mein Quest</w:t>
+      </w:r>
+      <w:proofErr w:type="gramEnd"/>
+      <w:r>
+        <w:t xml:space="preserve"> System</w:t>
       </w:r>
     </w:p>
     <w:p>
@@ -1378,8 +2040,21 @@
           <w:numId w:val="2"/>
         </w:numPr>
       </w:pPr>
-      <w:r>
-        <w:t>Random.Range() funktioniert in Tests, aber nicht in der Szene? Random.value funktioniert aber</w:t>
+      <w:proofErr w:type="spellStart"/>
+      <w:r>
+        <w:t>Random.Range</w:t>
+      </w:r>
+      <w:proofErr w:type="spellEnd"/>
+      <w:r>
+        <w:t xml:space="preserve">() funktioniert in Tests, aber nicht in der Szene? </w:t>
+      </w:r>
+      <w:proofErr w:type="spellStart"/>
+      <w:r>
+        <w:t>Random.value</w:t>
+      </w:r>
+      <w:proofErr w:type="spellEnd"/>
+      <w:r>
+        <w:t xml:space="preserve"> funktioniert aber</w:t>
       </w:r>
     </w:p>
     <w:p>
@@ -1391,10 +2066,79 @@
         </w:numPr>
       </w:pPr>
       <w:r>
-        <w:t>Fighter können jetzt dodgen + un-dodgeable Attacks</w:t>
-      </w:r>
-      <w:r>
-        <w:t>: so testet man random Sachen: Man will verhindern, dass Tests ein unvorhersehbares Ergebnis haben, sie sollen IMMER zuverlässig aussagen, ob ein Feature noch so funktioniert wie gedacht. Daher muss man den Random Faktor irgendwie umgehen, ihn als Input bestimmbar machen. Hier haben die Stats jeweils eine Wahrscheinlichkeit, mit welcher sie dodgen können. Diese kann für Tests selber gesetzt werden, um z.B. garantiert zu dodgen. Außerdem gibt es die Möglichkeit, nicht zu dodgende Angriffe durchzuführen (maybe nach Chargen?)</w:t>
+        <w:t xml:space="preserve">Fighter können jetzt </w:t>
+      </w:r>
+      <w:proofErr w:type="spellStart"/>
+      <w:r>
+        <w:t>dodgen</w:t>
+      </w:r>
+      <w:proofErr w:type="spellEnd"/>
+      <w:r>
+        <w:t xml:space="preserve"> + </w:t>
+      </w:r>
+      <w:proofErr w:type="spellStart"/>
+      <w:r>
+        <w:t>un-dodgeable</w:t>
+      </w:r>
+      <w:proofErr w:type="spellEnd"/>
+      <w:r>
+        <w:t xml:space="preserve"> </w:t>
+      </w:r>
+      <w:proofErr w:type="spellStart"/>
+      <w:r>
+        <w:t>Attacks</w:t>
+      </w:r>
+      <w:proofErr w:type="spellEnd"/>
+      <w:r>
+        <w:t xml:space="preserve">: so testet man </w:t>
+      </w:r>
+      <w:proofErr w:type="spellStart"/>
+      <w:r>
+        <w:t>random</w:t>
+      </w:r>
+      <w:proofErr w:type="spellEnd"/>
+      <w:r>
+        <w:t xml:space="preserve"> Sachen: Man will verhindern, dass Tests ein unvorhersehbares Ergebnis haben, sie sollen IMMER zuverlässig aussagen, ob ein Feature noch so funktioniert wie gedacht. Daher muss man den Random Faktor irgendwie umgehen, ihn als Input bestimmbar machen. Hier haben die </w:t>
+      </w:r>
+      <w:proofErr w:type="spellStart"/>
+      <w:r>
+        <w:t>Stats</w:t>
+      </w:r>
+      <w:proofErr w:type="spellEnd"/>
+      <w:r>
+        <w:t xml:space="preserve"> jeweils eine Wahrscheinlichkeit, mit welcher sie </w:t>
+      </w:r>
+      <w:proofErr w:type="spellStart"/>
+      <w:r>
+        <w:t>dodgen</w:t>
+      </w:r>
+      <w:proofErr w:type="spellEnd"/>
+      <w:r>
+        <w:t xml:space="preserve"> können. Diese kann für Tests selber gesetzt werden, um z.B. garantiert zu </w:t>
+      </w:r>
+      <w:proofErr w:type="spellStart"/>
+      <w:r>
+        <w:t>dodgen</w:t>
+      </w:r>
+      <w:proofErr w:type="spellEnd"/>
+      <w:r>
+        <w:t xml:space="preserve">. Außerdem gibt es die Möglichkeit, nicht zu </w:t>
+      </w:r>
+      <w:proofErr w:type="spellStart"/>
+      <w:r>
+        <w:t>dodgende</w:t>
+      </w:r>
+      <w:proofErr w:type="spellEnd"/>
+      <w:r>
+        <w:t xml:space="preserve"> Angriffe durchzuführen (</w:t>
+      </w:r>
+      <w:proofErr w:type="spellStart"/>
+      <w:r>
+        <w:t>maybe</w:t>
+      </w:r>
+      <w:proofErr w:type="spellEnd"/>
+      <w:r>
+        <w:t xml:space="preserve"> nach Chargen?)</w:t>
       </w:r>
     </w:p>
     <w:p>
@@ -1406,10 +2150,23 @@
         </w:numPr>
       </w:pPr>
       <w:r>
-        <w:t xml:space="preserve">Test zum Überprüfen, dass Subklassen eine eigene Implementierung für eine Funktion der Parent Klasse haben: Parent Klasse wirft Warning, wenn ihre Funktion aufgerufen wird. Test der Parent Klasse überprüft, ob diese Warnung kommt. Subklassen rufen Funktion jeweils auf sich selber auf und überprüfen mit </w:t>
-      </w:r>
-      <w:r>
-        <w:t>LogAssert.NoUnexpectedReceived();</w:t>
+        <w:t xml:space="preserve">Test zum Überprüfen, dass Subklassen eine eigene Implementierung für eine Funktion der Parent Klasse haben: Parent Klasse wirft </w:t>
+      </w:r>
+      <w:proofErr w:type="spellStart"/>
+      <w:r>
+        <w:t>Warning</w:t>
+      </w:r>
+      <w:proofErr w:type="spellEnd"/>
+      <w:r>
+        <w:t xml:space="preserve">, wenn ihre Funktion aufgerufen wird. Test der Parent Klasse überprüft, ob diese Warnung kommt. Subklassen rufen Funktion jeweils auf sich selber auf und überprüfen mit </w:t>
+      </w:r>
+      <w:proofErr w:type="spellStart"/>
+      <w:r>
+        <w:t>LogAssert.NoUnexpectedReceived</w:t>
+      </w:r>
+      <w:proofErr w:type="spellEnd"/>
+      <w:r>
+        <w:t>();</w:t>
       </w:r>
       <w:r>
         <w:t xml:space="preserve"> dass kein nicht erwarteter Log geschrieben </w:t>
@@ -1425,16 +2182,45 @@
         <w:sym w:font="Wingdings" w:char="F0E8"/>
       </w:r>
       <w:r>
-        <w:t xml:space="preserve"> Nicht mehr nötig! Auskommentiert im Code als Referenz!</w:t>
-      </w:r>
-      <w:r>
         <w:t xml:space="preserve"> </w:t>
       </w:r>
+      <w:proofErr w:type="spellStart"/>
+      <w:r>
+        <w:t>Nicht</w:t>
+      </w:r>
+      <w:proofErr w:type="spellEnd"/>
+      <w:r>
+        <w:t xml:space="preserve"> mehr nötig! Auskommentiert im Code als Referenz!</w:t>
+      </w:r>
+      <w:r>
+        <w:t xml:space="preserve"> </w:t>
+      </w:r>
       <w:r>
         <w:sym w:font="Wingdings" w:char="F0E8"/>
       </w:r>
       <w:r>
-        <w:t xml:space="preserve"> Back again für ShowDodge()</w:t>
+        <w:t xml:space="preserve"> Back </w:t>
+      </w:r>
+      <w:proofErr w:type="spellStart"/>
+      <w:r>
+        <w:t>again</w:t>
+      </w:r>
+      <w:proofErr w:type="spellEnd"/>
+      <w:r>
+        <w:t xml:space="preserve"> für </w:t>
+      </w:r>
+      <w:proofErr w:type="spellStart"/>
+      <w:proofErr w:type="gramStart"/>
+      <w:r>
+        <w:t>ShowDodge</w:t>
+      </w:r>
+      <w:proofErr w:type="spellEnd"/>
+      <w:r>
+        <w:t>(</w:t>
+      </w:r>
+      <w:proofErr w:type="gramEnd"/>
+      <w:r>
+        <w:t>)</w:t>
       </w:r>
     </w:p>
     <w:p>
@@ -1458,7 +2244,95 @@
         </w:numPr>
       </w:pPr>
       <w:r>
-        <w:t>Player Movement nun implementiert: Berechnung in PlayerStatsClass, Tests für die Berechnung. Da Abhängigkeit von statischen Klassen Time.deltaTime und Input.GetAxis() nun über Humble Object Pattern + Dependancy Injection ein Service Interface eingebaut, das diese zur Verfügung stellt. Für Tests kann man dies über NSubstitute mocken und ihm sagen, was es returnen soll. So kann man auch im PlayMode testen, ob Input des Spielers durch die Player.cs Klasse erkannt wird und die Position des Objekts ändert</w:t>
+        <w:t xml:space="preserve">Player Movement nun implementiert: Berechnung in </w:t>
+      </w:r>
+      <w:proofErr w:type="spellStart"/>
+      <w:r>
+        <w:t>PlayerStatsClass</w:t>
+      </w:r>
+      <w:proofErr w:type="spellEnd"/>
+      <w:r>
+        <w:t xml:space="preserve">, Tests für die Berechnung. Da Abhängigkeit von statischen Klassen </w:t>
+      </w:r>
+      <w:proofErr w:type="spellStart"/>
+      <w:r>
+        <w:t>Time.deltaTime</w:t>
+      </w:r>
+      <w:proofErr w:type="spellEnd"/>
+      <w:r>
+        <w:t xml:space="preserve"> und </w:t>
+      </w:r>
+      <w:proofErr w:type="spellStart"/>
+      <w:r>
+        <w:t>Input.GetAxis</w:t>
+      </w:r>
+      <w:proofErr w:type="spellEnd"/>
+      <w:r>
+        <w:t xml:space="preserve">() nun über </w:t>
+      </w:r>
+      <w:proofErr w:type="spellStart"/>
+      <w:r>
+        <w:t>Humble</w:t>
+      </w:r>
+      <w:proofErr w:type="spellEnd"/>
+      <w:r>
+        <w:t xml:space="preserve"> Object Pattern + </w:t>
+      </w:r>
+      <w:proofErr w:type="spellStart"/>
+      <w:r>
+        <w:t>Dependancy</w:t>
+      </w:r>
+      <w:proofErr w:type="spellEnd"/>
+      <w:r>
+        <w:t xml:space="preserve"> </w:t>
+      </w:r>
+      <w:proofErr w:type="spellStart"/>
+      <w:r>
+        <w:t>Injection</w:t>
+      </w:r>
+      <w:proofErr w:type="spellEnd"/>
+      <w:r>
+        <w:t xml:space="preserve"> ein Service Interface eingebaut, das diese zur Verfügung stellt. Für Tests kann man dies über </w:t>
+      </w:r>
+      <w:proofErr w:type="spellStart"/>
+      <w:r>
+        <w:t>NSubstitute</w:t>
+      </w:r>
+      <w:proofErr w:type="spellEnd"/>
+      <w:r>
+        <w:t xml:space="preserve"> </w:t>
+      </w:r>
+      <w:proofErr w:type="spellStart"/>
+      <w:r>
+        <w:t>mocken</w:t>
+      </w:r>
+      <w:proofErr w:type="spellEnd"/>
+      <w:r>
+        <w:t xml:space="preserve"> und ihm sagen, was es </w:t>
+      </w:r>
+      <w:proofErr w:type="spellStart"/>
+      <w:r>
+        <w:t>returnen</w:t>
+      </w:r>
+      <w:proofErr w:type="spellEnd"/>
+      <w:r>
+        <w:t xml:space="preserve"> soll. So kann man auch im </w:t>
+      </w:r>
+      <w:proofErr w:type="spellStart"/>
+      <w:r>
+        <w:t>PlayMode</w:t>
+      </w:r>
+      <w:proofErr w:type="spellEnd"/>
+      <w:r>
+        <w:t xml:space="preserve"> testen, ob Input des Spielers durch die </w:t>
+      </w:r>
+      <w:proofErr w:type="spellStart"/>
+      <w:r>
+        <w:t>Player.cs</w:t>
+      </w:r>
+      <w:proofErr w:type="spellEnd"/>
+      <w:r>
+        <w:t xml:space="preserve"> Klasse erkannt wird und die Position des Objekts ändert</w:t>
       </w:r>
     </w:p>
     <w:p>
@@ -1473,10 +2347,26 @@
         <w:t>UI soll man zwar nicht testen, aber trotzdem Idee: überprüfen, ob bestimmte UI Elemente nur zu den Zeiten sichtbar sind, zu denen sie da sein sollen (Lebensbalken nur im Kampf)</w:t>
       </w:r>
       <w:r>
-        <w:t>. Wie? CreateMo</w:t>
-      </w:r>
-      <w:r>
-        <w:t xml:space="preserve">ckObjectWithName für Battle UI, da sie mit Namen gesucht und kontrolliert wird. Für Objekte, die mit Referenz kontrolliert werden, einfach ein normales GameObjekt stattdessen in die Referenz speichern. </w:t>
+        <w:t xml:space="preserve">. Wie? </w:t>
+      </w:r>
+      <w:proofErr w:type="spellStart"/>
+      <w:r>
+        <w:t>CreateMo</w:t>
+      </w:r>
+      <w:r>
+        <w:t>ckObjectWithName</w:t>
+      </w:r>
+      <w:proofErr w:type="spellEnd"/>
+      <w:r>
+        <w:t xml:space="preserve"> für Battle UI, da sie mit Namen gesucht und kontrolliert wird. Für Objekte, die mit Referenz kontrolliert werden, einfach ein normales </w:t>
+      </w:r>
+      <w:proofErr w:type="spellStart"/>
+      <w:r>
+        <w:t>GameObjekt</w:t>
+      </w:r>
+      <w:proofErr w:type="spellEnd"/>
+      <w:r>
+        <w:t xml:space="preserve"> stattdessen in die Referenz speichern. </w:t>
       </w:r>
       <w:r>
         <w:t>Dieses wird dann stattdessen (de-)aktiviert, kann man also überprüfen (für Lebensbalken gemacht)</w:t>
@@ -1490,9 +2380,113 @@
           <w:numId w:val="2"/>
         </w:numPr>
       </w:pPr>
-      <w:r>
-        <w:t>Important Lesson: TearDown für PlayMode Tests unbedingt notwendig! Nach jedem Run die Szene  aufräumen und alle Objekte des Tests löschen, da diese sonst in nachfolgenden Tests noch existieren und für unerklärliches Verhalten sorgen können!!!</w:t>
-      </w:r>
+      <w:proofErr w:type="spellStart"/>
+      <w:r>
+        <w:t>Important</w:t>
+      </w:r>
+      <w:proofErr w:type="spellEnd"/>
+      <w:r>
+        <w:t xml:space="preserve"> </w:t>
+      </w:r>
+      <w:proofErr w:type="spellStart"/>
+      <w:r>
+        <w:t>Lesson</w:t>
+      </w:r>
+      <w:proofErr w:type="spellEnd"/>
+      <w:r>
+        <w:t xml:space="preserve">: </w:t>
+      </w:r>
+      <w:proofErr w:type="spellStart"/>
+      <w:r>
+        <w:t>TearDown</w:t>
+      </w:r>
+      <w:proofErr w:type="spellEnd"/>
+      <w:r>
+        <w:t xml:space="preserve"> für </w:t>
+      </w:r>
+      <w:proofErr w:type="spellStart"/>
+      <w:r>
+        <w:t>PlayMode</w:t>
+      </w:r>
+      <w:proofErr w:type="spellEnd"/>
+      <w:r>
+        <w:t xml:space="preserve"> Tests unbedingt notwendig! Nach jedem Run die </w:t>
+      </w:r>
+      <w:proofErr w:type="gramStart"/>
+      <w:r>
+        <w:t>Szene  aufräumen</w:t>
+      </w:r>
+      <w:proofErr w:type="gramEnd"/>
+      <w:r>
+        <w:t xml:space="preserve"> und alle Objekte des Tests löschen, da diese sonst in nachfolgenden Tests noch existieren und für unerklärliches Verhalten sorgen können!!!</w:t>
+      </w:r>
+    </w:p>
+    <w:p>
+      <w:pPr>
+        <w:pStyle w:val="Listenabsatz"/>
+        <w:numPr>
+          <w:ilvl w:val="0"/>
+          <w:numId w:val="2"/>
+        </w:numPr>
+      </w:pPr>
+      <w:r>
+        <w:t xml:space="preserve">Wozu Hilfsklasse für Unity Static </w:t>
+      </w:r>
+      <w:proofErr w:type="spellStart"/>
+      <w:r>
+        <w:t>Serive</w:t>
+      </w:r>
+      <w:proofErr w:type="spellEnd"/>
+      <w:r>
+        <w:t xml:space="preserve">? Man kann in </w:t>
+      </w:r>
+      <w:proofErr w:type="spellStart"/>
+      <w:r>
+        <w:t>PlaymodeTests</w:t>
+      </w:r>
+      <w:proofErr w:type="spellEnd"/>
+      <w:r>
+        <w:t xml:space="preserve"> für bestimmte Sekunden warten oder man nutzt den Service und gibt vor, was er für </w:t>
+      </w:r>
+      <w:proofErr w:type="spellStart"/>
+      <w:r>
+        <w:t>deltaTime</w:t>
+      </w:r>
+      <w:proofErr w:type="spellEnd"/>
+      <w:r>
+        <w:t xml:space="preserve"> </w:t>
+      </w:r>
+      <w:proofErr w:type="spellStart"/>
+      <w:r>
+        <w:t>returnen</w:t>
+      </w:r>
+      <w:proofErr w:type="spellEnd"/>
+      <w:r>
+        <w:t xml:space="preserve"> soll. Dann muss man nur einen Frame warten und nicht tatsächlich die Sekundenzahl!</w:t>
+      </w:r>
+      <w:r>
+        <w:t xml:space="preserve"> Beides funktioniert, so kann man Zeit sparen!</w:t>
+      </w:r>
+      <w:r>
+        <w:t xml:space="preserve"> Test </w:t>
+      </w:r>
+      <w:proofErr w:type="spellStart"/>
+      <w:r>
+        <w:t>Suites</w:t>
+      </w:r>
+      <w:proofErr w:type="spellEnd"/>
+      <w:r>
+        <w:t xml:space="preserve"> sollen so schnell wie möglich durchlaufen, damit sie oft durchgeführt werden</w:t>
+      </w:r>
+    </w:p>
+    <w:p>
+      <w:pPr>
+        <w:pStyle w:val="Listenabsatz"/>
+        <w:numPr>
+          <w:ilvl w:val="0"/>
+          <w:numId w:val="2"/>
+        </w:numPr>
+      </w:pPr>
       <w:bookmarkStart w:id="0" w:name="_GoBack"/>
       <w:bookmarkEnd w:id="0"/>
     </w:p>

</xml_diff>

<commit_message>
Tests for turn time ui + fix for old tests that did not know about turn time
</commit_message>
<xml_diff>
--- a/Stories2.docx
+++ b/Stories2.docx
@@ -587,14 +587,12 @@
           <w:lang w:val="en-US"/>
         </w:rPr>
       </w:pPr>
-      <w:proofErr w:type="spellStart"/>
       <w:r>
         <w:rPr>
           <w:lang w:val="en-US"/>
         </w:rPr>
         <w:t>xnnx</w:t>
       </w:r>
-      <w:proofErr w:type="spellEnd"/>
     </w:p>
     <w:p>
       <w:pPr>
@@ -916,29 +914,19 @@
         </w:numPr>
       </w:pPr>
       <w:r>
-        <w:t xml:space="preserve">Test vs. </w:t>
-      </w:r>
-      <w:proofErr w:type="spellStart"/>
-      <w:r>
-        <w:t>UnityTest</w:t>
-      </w:r>
-      <w:proofErr w:type="spellEnd"/>
-    </w:p>
-    <w:p>
-      <w:pPr>
-        <w:pStyle w:val="Listenabsatz"/>
-        <w:numPr>
-          <w:ilvl w:val="0"/>
-          <w:numId w:val="2"/>
-        </w:numPr>
-      </w:pPr>
-      <w:proofErr w:type="spellStart"/>
-      <w:r>
-        <w:t>MonoBehavior</w:t>
-      </w:r>
-      <w:proofErr w:type="spellEnd"/>
-      <w:r>
-        <w:t xml:space="preserve"> nicht zu testen? Logik in Klassen auslagern?</w:t>
+        <w:t>Test vs. UnityTest</w:t>
+      </w:r>
+    </w:p>
+    <w:p>
+      <w:pPr>
+        <w:pStyle w:val="Listenabsatz"/>
+        <w:numPr>
+          <w:ilvl w:val="0"/>
+          <w:numId w:val="2"/>
+        </w:numPr>
+      </w:pPr>
+      <w:r>
+        <w:t>MonoBehavior nicht zu testen? Logik in Klassen auslagern?</w:t>
       </w:r>
     </w:p>
     <w:p>
@@ -961,77 +949,38 @@
           <w:numId w:val="2"/>
         </w:numPr>
       </w:pPr>
-      <w:proofErr w:type="spellStart"/>
-      <w:r>
-        <w:t>Assert.Equals</w:t>
-      </w:r>
-      <w:proofErr w:type="spellEnd"/>
-      <w:r>
-        <w:t xml:space="preserve">() nur für Objekte? </w:t>
+      <w:r>
+        <w:t xml:space="preserve">Assert.Equals() nur für Objekte? </w:t>
       </w:r>
       <w:r>
         <w:sym w:font="Wingdings" w:char="F0E8"/>
       </w:r>
       <w:r>
-        <w:t xml:space="preserve"> </w:t>
-      </w:r>
-      <w:proofErr w:type="spellStart"/>
-      <w:r>
-        <w:t>AreEqual</w:t>
-      </w:r>
-      <w:proofErr w:type="spellEnd"/>
-      <w:r>
-        <w:t xml:space="preserve"> für Werte</w:t>
-      </w:r>
-    </w:p>
-    <w:p>
-      <w:pPr>
-        <w:pStyle w:val="Listenabsatz"/>
-        <w:numPr>
-          <w:ilvl w:val="0"/>
-          <w:numId w:val="2"/>
-        </w:numPr>
-      </w:pPr>
-      <w:proofErr w:type="spellStart"/>
-      <w:r>
-        <w:t>PlayerStats</w:t>
-      </w:r>
-      <w:proofErr w:type="spellEnd"/>
-      <w:r>
-        <w:t xml:space="preserve"> Test sehr einfach zu erstellen. </w:t>
-      </w:r>
-    </w:p>
-    <w:p>
-      <w:pPr>
-        <w:pStyle w:val="Listenabsatz"/>
-        <w:numPr>
-          <w:ilvl w:val="0"/>
-          <w:numId w:val="2"/>
-        </w:numPr>
-      </w:pPr>
-      <w:proofErr w:type="spellStart"/>
-      <w:r>
-        <w:t>Refactor</w:t>
-      </w:r>
-      <w:proofErr w:type="spellEnd"/>
-      <w:r>
-        <w:t xml:space="preserve"> Idee: </w:t>
-      </w:r>
-      <w:proofErr w:type="spellStart"/>
-      <w:r>
-        <w:t>maxHealth</w:t>
-      </w:r>
-      <w:proofErr w:type="spellEnd"/>
-      <w:r>
-        <w:t xml:space="preserve"> in </w:t>
-      </w:r>
-      <w:proofErr w:type="spellStart"/>
-      <w:r>
-        <w:t>PlayerStats</w:t>
-      </w:r>
-      <w:proofErr w:type="spellEnd"/>
-      <w:r>
-        <w:t xml:space="preserve"> variabel machen </w:t>
+        <w:t xml:space="preserve"> AreEqual für Werte</w:t>
+      </w:r>
+    </w:p>
+    <w:p>
+      <w:pPr>
+        <w:pStyle w:val="Listenabsatz"/>
+        <w:numPr>
+          <w:ilvl w:val="0"/>
+          <w:numId w:val="2"/>
+        </w:numPr>
+      </w:pPr>
+      <w:r>
+        <w:t xml:space="preserve">PlayerStats Test sehr einfach zu erstellen. </w:t>
+      </w:r>
+    </w:p>
+    <w:p>
+      <w:pPr>
+        <w:pStyle w:val="Listenabsatz"/>
+        <w:numPr>
+          <w:ilvl w:val="0"/>
+          <w:numId w:val="2"/>
+        </w:numPr>
+      </w:pPr>
+      <w:r>
+        <w:t xml:space="preserve">Refactor Idee: maxHealth in PlayerStats variabel machen </w:t>
       </w:r>
       <w:r>
         <w:rPr>
@@ -1040,83 +989,28 @@
         <w:sym w:font="Wingdings" w:char="F0E0"/>
       </w:r>
       <w:r>
-        <w:t xml:space="preserve"> so ist es einstellbar durch Spieler oder im Spiel durch Power-</w:t>
-      </w:r>
-      <w:proofErr w:type="spellStart"/>
-      <w:r>
-        <w:t>Ups</w:t>
-      </w:r>
-      <w:proofErr w:type="spellEnd"/>
-      <w:r>
-        <w:t xml:space="preserve">, </w:t>
-      </w:r>
-      <w:proofErr w:type="spellStart"/>
-      <w:r>
-        <w:t>Refactor</w:t>
-      </w:r>
-      <w:proofErr w:type="spellEnd"/>
-      <w:r>
-        <w:t xml:space="preserve"> der Tests nötig</w:t>
-      </w:r>
-    </w:p>
-    <w:p>
-      <w:pPr>
-        <w:pStyle w:val="Listenabsatz"/>
-        <w:numPr>
-          <w:ilvl w:val="0"/>
-          <w:numId w:val="2"/>
-        </w:numPr>
-      </w:pPr>
-      <w:proofErr w:type="spellStart"/>
-      <w:r>
-        <w:t>Refactor</w:t>
-      </w:r>
-      <w:proofErr w:type="spellEnd"/>
-      <w:r>
-        <w:t xml:space="preserve"> Idee: </w:t>
-      </w:r>
-      <w:proofErr w:type="spellStart"/>
-      <w:proofErr w:type="gramStart"/>
-      <w:r>
-        <w:t>ReceiveDamage</w:t>
-      </w:r>
-      <w:proofErr w:type="spellEnd"/>
-      <w:r>
-        <w:t>(</w:t>
-      </w:r>
-      <w:proofErr w:type="gramEnd"/>
-      <w:r>
-        <w:t xml:space="preserve">) und </w:t>
-      </w:r>
-      <w:proofErr w:type="spellStart"/>
-      <w:r>
-        <w:t>GetHealedBy</w:t>
-      </w:r>
-      <w:proofErr w:type="spellEnd"/>
-      <w:r>
-        <w:t xml:space="preserve">() zusammenführen </w:t>
+        <w:t xml:space="preserve"> so ist es einstellbar durch Spieler oder im Spiel durch Power-Ups</w:t>
+      </w:r>
+      <w:r>
+        <w:t>, Refactor der Tests nötig</w:t>
+      </w:r>
+    </w:p>
+    <w:p>
+      <w:pPr>
+        <w:pStyle w:val="Listenabsatz"/>
+        <w:numPr>
+          <w:ilvl w:val="0"/>
+          <w:numId w:val="2"/>
+        </w:numPr>
+      </w:pPr>
+      <w:r>
+        <w:t xml:space="preserve">Refactor Idee: ReceiveDamage() und GetHealedBy() zusammenführen </w:t>
       </w:r>
       <w:r>
         <w:sym w:font="Wingdings" w:char="F0E0"/>
       </w:r>
       <w:r>
-        <w:t xml:space="preserve"> </w:t>
-      </w:r>
-      <w:proofErr w:type="spellStart"/>
-      <w:r>
-        <w:t>Refactor</w:t>
-      </w:r>
-      <w:proofErr w:type="spellEnd"/>
-      <w:r>
-        <w:t xml:space="preserve">! Doch verworfen, damit negatives Heilen </w:t>
-      </w:r>
-      <w:proofErr w:type="spellStart"/>
-      <w:r>
-        <w:t>usw</w:t>
-      </w:r>
-      <w:proofErr w:type="spellEnd"/>
-      <w:r>
-        <w:t xml:space="preserve"> getestet werden kann</w:t>
+        <w:t xml:space="preserve"> Refactor! Doch verworfen, damit negatives Heilen usw getestet werden kann</w:t>
       </w:r>
     </w:p>
     <w:p>
@@ -1140,51 +1034,19 @@
         </w:numPr>
       </w:pPr>
       <w:r>
-        <w:t xml:space="preserve">Fehler sofort gefunden: Hatte </w:t>
-      </w:r>
-      <w:proofErr w:type="spellStart"/>
-      <w:r>
-        <w:t>recoveren</w:t>
-      </w:r>
-      <w:proofErr w:type="spellEnd"/>
-      <w:r>
-        <w:t xml:space="preserve"> von Last </w:t>
-      </w:r>
-      <w:proofErr w:type="spellStart"/>
-      <w:r>
-        <w:t>Breath</w:t>
-      </w:r>
-      <w:proofErr w:type="spellEnd"/>
-      <w:r>
-        <w:t xml:space="preserve"> in Damage Funktion statt </w:t>
-      </w:r>
-      <w:proofErr w:type="spellStart"/>
-      <w:r>
-        <w:t>Heal</w:t>
-      </w:r>
-      <w:proofErr w:type="spellEnd"/>
-      <w:r>
-        <w:t xml:space="preserve"> Funktion geschrieben</w:t>
-      </w:r>
-    </w:p>
-    <w:p>
-      <w:pPr>
-        <w:pStyle w:val="Listenabsatz"/>
-        <w:numPr>
-          <w:ilvl w:val="0"/>
-          <w:numId w:val="2"/>
-        </w:numPr>
-      </w:pPr>
-      <w:r>
-        <w:t xml:space="preserve">Tests so unabhängig wie möglich machen: Damage Boost after </w:t>
-      </w:r>
-      <w:proofErr w:type="spellStart"/>
-      <w:r>
-        <w:t>charge</w:t>
-      </w:r>
-      <w:proofErr w:type="spellEnd"/>
-      <w:r>
-        <w:t xml:space="preserve"> Tests überprüfen, ob der Damage Boost richtig angewendet wurde, indem sie einen Setter anwenden. Ob es nur einen Boost gleichzeitig oder eine Liste gibt, ist den Tests egal und kann unabhängig von ihnen angepasst werden</w:t>
+        <w:t>Fehler sofort gefunden: Hatte recoveren von Last Breath in Damage Funktion statt Heal Funktion geschrieben</w:t>
+      </w:r>
+    </w:p>
+    <w:p>
+      <w:pPr>
+        <w:pStyle w:val="Listenabsatz"/>
+        <w:numPr>
+          <w:ilvl w:val="0"/>
+          <w:numId w:val="2"/>
+        </w:numPr>
+      </w:pPr>
+      <w:r>
+        <w:t>Tests so unabhängig wie möglich machen: Damage Boost after charge Tests überprüfen, ob der Damage Boost richtig angewendet wurde, indem sie einen Setter anwenden. Ob es nur einen Boost gleichzeitig oder eine Liste gibt, ist den Tests egal und kann unabhängig von ihnen angepasst werden</w:t>
       </w:r>
       <w:r>
         <w:t>. Sie überprüfen nur die resultierenden Werte und melden, wenn Dinge nicht passen</w:t>
@@ -1199,120 +1061,49 @@
         </w:numPr>
       </w:pPr>
       <w:r>
-        <w:t xml:space="preserve">Enemy Klasse angefangen: Auffällig, dass viel Code dupliziert wird. </w:t>
-      </w:r>
-      <w:proofErr w:type="spellStart"/>
-      <w:r>
-        <w:t>Refactor</w:t>
-      </w:r>
-      <w:proofErr w:type="spellEnd"/>
-      <w:r>
-        <w:t>: Eine allgemeine Fighter Klasse, davon erben Player und Enemy</w:t>
-      </w:r>
-    </w:p>
-    <w:p>
-      <w:pPr>
-        <w:pStyle w:val="Listenabsatz"/>
-        <w:numPr>
-          <w:ilvl w:val="0"/>
-          <w:numId w:val="2"/>
-        </w:numPr>
-      </w:pPr>
-      <w:proofErr w:type="spellStart"/>
-      <w:r>
-        <w:t>PlayerInventory</w:t>
-      </w:r>
-      <w:proofErr w:type="spellEnd"/>
-      <w:r>
-        <w:t xml:space="preserve"> für Equipment und Items</w:t>
-      </w:r>
-    </w:p>
-    <w:p>
-      <w:pPr>
-        <w:pStyle w:val="Listenabsatz"/>
-        <w:numPr>
-          <w:ilvl w:val="0"/>
-          <w:numId w:val="2"/>
-        </w:numPr>
-      </w:pPr>
-      <w:proofErr w:type="spellStart"/>
-      <w:r>
-        <w:t>Refactor</w:t>
-      </w:r>
-      <w:proofErr w:type="spellEnd"/>
-      <w:r>
-        <w:t xml:space="preserve"> der </w:t>
-      </w:r>
-      <w:proofErr w:type="spellStart"/>
-      <w:r>
-        <w:t>Assert</w:t>
-      </w:r>
-      <w:proofErr w:type="spellEnd"/>
-      <w:r>
-        <w:t xml:space="preserve"> Funktionen, </w:t>
-      </w:r>
-      <w:proofErr w:type="spellStart"/>
-      <w:r>
-        <w:t>Less</w:t>
-      </w:r>
-      <w:proofErr w:type="spellEnd"/>
-      <w:r>
-        <w:t xml:space="preserve">, </w:t>
-      </w:r>
-      <w:proofErr w:type="spellStart"/>
-      <w:r>
-        <w:t>NotEqual</w:t>
-      </w:r>
-      <w:proofErr w:type="spellEnd"/>
+        <w:t>Enemy Klasse angefangen: Auffällig, dass viel Code dupliziert wird. Refactor: Eine allgemeine Fighter Klasse, davon erben Player und Enemy</w:t>
+      </w:r>
+    </w:p>
+    <w:p>
+      <w:pPr>
+        <w:pStyle w:val="Listenabsatz"/>
+        <w:numPr>
+          <w:ilvl w:val="0"/>
+          <w:numId w:val="2"/>
+        </w:numPr>
+      </w:pPr>
+      <w:r>
+        <w:t>PlayerInventory für Equipment und Items</w:t>
+      </w:r>
+    </w:p>
+    <w:p>
+      <w:pPr>
+        <w:pStyle w:val="Listenabsatz"/>
+        <w:numPr>
+          <w:ilvl w:val="0"/>
+          <w:numId w:val="2"/>
+        </w:numPr>
+      </w:pPr>
+      <w:r>
+        <w:t>Refactor der Assert Funktionen, Less, NotEqual</w:t>
+      </w:r>
       <w:r>
         <w:t>, Zero, Positive</w:t>
       </w:r>
       <w:r>
-        <w:t xml:space="preserve"> </w:t>
-      </w:r>
-      <w:proofErr w:type="spellStart"/>
-      <w:r>
-        <w:t>etc</w:t>
-      </w:r>
-      <w:proofErr w:type="spellEnd"/>
-      <w:r>
-        <w:t xml:space="preserve"> sind interessant + </w:t>
-      </w:r>
-      <w:proofErr w:type="spellStart"/>
-      <w:r>
-        <w:t>custom</w:t>
-      </w:r>
-      <w:proofErr w:type="spellEnd"/>
-      <w:r>
-        <w:t xml:space="preserve"> Fehlermeldungen</w:t>
-      </w:r>
-    </w:p>
-    <w:p>
-      <w:pPr>
-        <w:pStyle w:val="Listenabsatz"/>
-        <w:numPr>
-          <w:ilvl w:val="0"/>
-          <w:numId w:val="2"/>
-        </w:numPr>
-      </w:pPr>
-      <w:r>
-        <w:t xml:space="preserve">Problem mit Unity 2018: Test Scripts im Test Folder finden normale </w:t>
-      </w:r>
-      <w:proofErr w:type="spellStart"/>
-      <w:r>
-        <w:t>Scripte</w:t>
-      </w:r>
-      <w:proofErr w:type="spellEnd"/>
-      <w:r>
-        <w:t xml:space="preserve"> in anderen Ordnern nicht. Von Hand Assembly erstellen und in </w:t>
-      </w:r>
-      <w:proofErr w:type="gramStart"/>
-      <w:r>
-        <w:t>der Test</w:t>
-      </w:r>
-      <w:proofErr w:type="gramEnd"/>
-      <w:r>
-        <w:t xml:space="preserve"> Assembly referenzieren (</w:t>
+        <w:t xml:space="preserve"> etc sind interessant + custom Fehlermeldungen</w:t>
+      </w:r>
+    </w:p>
+    <w:p>
+      <w:pPr>
+        <w:pStyle w:val="Listenabsatz"/>
+        <w:numPr>
+          <w:ilvl w:val="0"/>
+          <w:numId w:val="2"/>
+        </w:numPr>
+      </w:pPr>
+      <w:r>
+        <w:t>Problem mit Unity 2018: Test Scripts im Test Folder finden normale Scripte in anderen Ordnern nicht. Von Hand Assembly erstellen und in der Test Assembly referenzieren (</w:t>
       </w:r>
       <w:hyperlink r:id="rId5" w:history="1">
         <w:r>
@@ -1338,49 +1129,16 @@
         <w:rPr>
           <w:lang w:val="en-US"/>
         </w:rPr>
-        <w:t xml:space="preserve">Humble Object Pattern </w:t>
-      </w:r>
-      <w:proofErr w:type="spellStart"/>
-      <w:r>
-        <w:rPr>
-          <w:lang w:val="en-US"/>
-        </w:rPr>
-        <w:t>für</w:t>
-      </w:r>
-      <w:proofErr w:type="spellEnd"/>
+        <w:t>Humble Object Pattern für MonoBehaviors?</w:t>
+      </w:r>
       <w:r>
         <w:rPr>
           <w:lang w:val="en-US"/>
         </w:rPr>
         <w:t xml:space="preserve"> </w:t>
       </w:r>
-      <w:proofErr w:type="spellStart"/>
-      <w:r>
-        <w:rPr>
-          <w:lang w:val="en-US"/>
-        </w:rPr>
-        <w:t>MonoBehaviors</w:t>
-      </w:r>
-      <w:proofErr w:type="spellEnd"/>
-      <w:r>
-        <w:rPr>
-          <w:lang w:val="en-US"/>
-        </w:rPr>
-        <w:t>?</w:t>
-      </w:r>
-      <w:r>
-        <w:rPr>
-          <w:lang w:val="en-US"/>
-        </w:rPr>
-        <w:t xml:space="preserve"> </w:t>
-      </w:r>
-      <w:proofErr w:type="spellStart"/>
-      <w:r>
-        <w:t>MonoBehavior</w:t>
-      </w:r>
-      <w:proofErr w:type="spellEnd"/>
-      <w:r>
-        <w:t xml:space="preserve"> enthält Referenzen auf ausgelagerte C# Scripts, die die Logik enthalten, ausführen und getestet werden</w:t>
+      <w:r>
+        <w:t>MonoBehavior enthält Referenzen auf ausgelagerte C# Scripts, die die Logik enthalten, ausführen und getestet werden</w:t>
       </w:r>
     </w:p>
     <w:p>
@@ -1395,32 +1153,19 @@
         <w:t xml:space="preserve"> [Serializable] </w:t>
       </w:r>
       <w:r>
-        <w:t xml:space="preserve">Attribut über den C# Klassen must </w:t>
-      </w:r>
-      <w:proofErr w:type="spellStart"/>
-      <w:r>
-        <w:t>have</w:t>
-      </w:r>
-      <w:proofErr w:type="spellEnd"/>
-      <w:r>
-        <w:t>, damit sie im Inspector angezeigt werden</w:t>
-      </w:r>
-    </w:p>
-    <w:p>
-      <w:pPr>
-        <w:pStyle w:val="Listenabsatz"/>
-        <w:numPr>
-          <w:ilvl w:val="0"/>
-          <w:numId w:val="2"/>
-        </w:numPr>
-      </w:pPr>
-      <w:proofErr w:type="spellStart"/>
-      <w:r>
-        <w:t>Active</w:t>
-      </w:r>
-      <w:proofErr w:type="spellEnd"/>
-      <w:r>
-        <w:t xml:space="preserve"> Time Battle? Dann kann Static Time Klasse von Unity umgangen </w:t>
+        <w:t>Attribut über den C# Klassen must have, damit sie im Inspector angezeigt werden</w:t>
+      </w:r>
+    </w:p>
+    <w:p>
+      <w:pPr>
+        <w:pStyle w:val="Listenabsatz"/>
+        <w:numPr>
+          <w:ilvl w:val="0"/>
+          <w:numId w:val="2"/>
+        </w:numPr>
+      </w:pPr>
+      <w:r>
+        <w:t xml:space="preserve">Active Time Battle? Dann kann Static Time Klasse von Unity umgangen </w:t>
       </w:r>
       <w:r>
         <w:t>we</w:t>
@@ -1437,24 +1182,14 @@
           <w:numId w:val="2"/>
         </w:numPr>
       </w:pPr>
-      <w:proofErr w:type="spellStart"/>
       <w:r>
         <w:t>Weapons</w:t>
       </w:r>
-      <w:proofErr w:type="spellEnd"/>
       <w:r>
         <w:t>/Items</w:t>
       </w:r>
       <w:r>
-        <w:t xml:space="preserve"> als </w:t>
-      </w:r>
-      <w:proofErr w:type="spellStart"/>
-      <w:r>
-        <w:t>ScriptableObjects</w:t>
-      </w:r>
-      <w:proofErr w:type="spellEnd"/>
-      <w:r>
-        <w:t>, dann sind die auch verwendet</w:t>
+        <w:t xml:space="preserve"> als ScriptableObjects, dann sind die auch verwendet</w:t>
       </w:r>
     </w:p>
     <w:p>
@@ -1472,17 +1207,7 @@
         <w:t>tot,</w:t>
       </w:r>
       <w:r>
-        <w:t xml:space="preserve"> sondern </w:t>
-      </w:r>
-      <w:proofErr w:type="spellStart"/>
-      <w:proofErr w:type="gramStart"/>
-      <w:r>
-        <w:t>lastBreath</w:t>
-      </w:r>
-      <w:proofErr w:type="spellEnd"/>
-      <w:proofErr w:type="gramEnd"/>
-      <w:r>
-        <w:t xml:space="preserve"> wenn Health = 0 </w:t>
+        <w:t xml:space="preserve"> sondern lastBreath wenn Health = 0 </w:t>
       </w:r>
       <w:r>
         <w:t>nicht gefangen durch Test, weil ich Leben nicht auf 0 sondern negativ gemacht habe. Tests sind nur so schlau wie ihr Autor</w:t>
@@ -1496,81 +1221,20 @@
           <w:numId w:val="2"/>
         </w:numPr>
       </w:pPr>
-      <w:proofErr w:type="spellStart"/>
-      <w:r>
-        <w:t>Humble</w:t>
-      </w:r>
-      <w:proofErr w:type="spellEnd"/>
-      <w:r>
-        <w:t xml:space="preserve"> Object Pattern Grund: </w:t>
-      </w:r>
-      <w:proofErr w:type="spellStart"/>
-      <w:r>
-        <w:t>MonoBehaviors</w:t>
-      </w:r>
-      <w:proofErr w:type="spellEnd"/>
-      <w:r>
-        <w:t xml:space="preserve"> lassen sich nicht per Script instanziieren und verwenden wie normale Klassen</w:t>
-      </w:r>
-    </w:p>
-    <w:p>
-      <w:pPr>
-        <w:pStyle w:val="Listenabsatz"/>
-        <w:numPr>
-          <w:ilvl w:val="0"/>
-          <w:numId w:val="2"/>
-        </w:numPr>
-      </w:pPr>
-      <w:r>
-        <w:t xml:space="preserve">Problem Inventar und </w:t>
-      </w:r>
-      <w:proofErr w:type="spellStart"/>
-      <w:r>
-        <w:t>Stats</w:t>
-      </w:r>
-      <w:proofErr w:type="spellEnd"/>
-      <w:r>
-        <w:t xml:space="preserve">: </w:t>
-      </w:r>
-      <w:proofErr w:type="spellStart"/>
-      <w:r>
-        <w:t>Stats</w:t>
-      </w:r>
-      <w:proofErr w:type="spellEnd"/>
-      <w:r>
-        <w:t xml:space="preserve"> liefern den Damage Wert des Spielers. Inventar liefert Damage Wert der ausgerüsteten Waffe. Um das zu kombinieren, müssten entweder beide Dinge zu einer Klasse werden (widerspricht den Prinzipien und würde dem Ganzen seine Übersicht nehmen) oder sich gegenseitig referenzieren (dann wären sie sehr stark gekoppelt, was von der Logik komisch wäre und das Ganze verkompliziert). Wir bleiben daher dabei, dass beide getrennt voneinander im </w:t>
-      </w:r>
-      <w:proofErr w:type="spellStart"/>
-      <w:r>
-        <w:t>MonoBehavior</w:t>
-      </w:r>
-      <w:proofErr w:type="spellEnd"/>
-      <w:r>
-        <w:t xml:space="preserve"> existieren und verwendet werden. Das </w:t>
-      </w:r>
-      <w:proofErr w:type="spellStart"/>
-      <w:r>
-        <w:t>MonoBehavior</w:t>
-      </w:r>
-      <w:proofErr w:type="spellEnd"/>
-      <w:r>
-        <w:t xml:space="preserve"> muss nun also in einer eigenen Funktion die Damage Werte aus beiden Teilen nehmen und selber mit der korrekten Rechnung kombinieren. Das hilft unserem Problem nicht, dass wir </w:t>
-      </w:r>
-      <w:proofErr w:type="spellStart"/>
-      <w:r>
-        <w:t>MonoBehaviors</w:t>
-      </w:r>
-      <w:proofErr w:type="spellEnd"/>
-      <w:r>
-        <w:t xml:space="preserve"> nicht </w:t>
-      </w:r>
-      <w:proofErr w:type="spellStart"/>
-      <w:r>
-        <w:t>mocken</w:t>
-      </w:r>
-      <w:proofErr w:type="spellEnd"/>
-      <w:r>
-        <w:t xml:space="preserve"> können, um </w:t>
+      <w:r>
+        <w:t>Humble Object Pattern Grund: MonoBehaviors lassen sich nicht per Script instanziieren und verwenden wie normale Klassen</w:t>
+      </w:r>
+    </w:p>
+    <w:p>
+      <w:pPr>
+        <w:pStyle w:val="Listenabsatz"/>
+        <w:numPr>
+          <w:ilvl w:val="0"/>
+          <w:numId w:val="2"/>
+        </w:numPr>
+      </w:pPr>
+      <w:r>
+        <w:t xml:space="preserve">Problem Inventar und Stats: Stats liefern den Damage Wert des Spielers. Inventar liefert Damage Wert der ausgerüsteten Waffe. Um das zu kombinieren, müssten entweder beide Dinge zu einer Klasse werden (widerspricht den Prinzipien und würde dem Ganzen seine Übersicht nehmen) oder sich gegenseitig referenzieren (dann wären sie sehr stark gekoppelt, was von der Logik komisch wäre und das Ganze verkompliziert). Wir bleiben daher dabei, dass beide getrennt voneinander im MonoBehavior existieren und verwendet werden. Das MonoBehavior muss nun also in einer eigenen Funktion die Damage Werte aus beiden Teilen nehmen und selber mit der korrekten Rechnung kombinieren. Das hilft unserem Problem nicht, dass wir MonoBehaviors nicht mocken können, um </w:t>
       </w:r>
       <w:r>
         <w:lastRenderedPageBreak/>
@@ -1586,69 +1250,19 @@
         </w:numPr>
       </w:pPr>
       <w:r>
-        <w:t xml:space="preserve">Pure </w:t>
-      </w:r>
-      <w:proofErr w:type="spellStart"/>
-      <w:r>
-        <w:t>Functions</w:t>
-      </w:r>
-      <w:proofErr w:type="spellEnd"/>
-      <w:r>
-        <w:t xml:space="preserve">? Nein, </w:t>
-      </w:r>
-      <w:proofErr w:type="spellStart"/>
-      <w:r>
-        <w:t>impure</w:t>
-      </w:r>
-      <w:proofErr w:type="spellEnd"/>
-      <w:r>
-        <w:t xml:space="preserve"> </w:t>
-      </w:r>
-      <w:proofErr w:type="spellStart"/>
-      <w:r>
-        <w:t>functions</w:t>
-      </w:r>
-      <w:proofErr w:type="spellEnd"/>
-      <w:r>
-        <w:t xml:space="preserve">, zu testen mit Test Doubles, eben Mock </w:t>
-      </w:r>
-      <w:proofErr w:type="spellStart"/>
-      <w:r>
-        <w:t>etc</w:t>
-      </w:r>
-      <w:proofErr w:type="spellEnd"/>
-    </w:p>
-    <w:p>
-      <w:pPr>
-        <w:pStyle w:val="Listenabsatz"/>
-        <w:numPr>
-          <w:ilvl w:val="0"/>
-          <w:numId w:val="2"/>
-        </w:numPr>
-      </w:pPr>
-      <w:proofErr w:type="spellStart"/>
-      <w:r>
-        <w:t>NSubstitute</w:t>
-      </w:r>
-      <w:proofErr w:type="spellEnd"/>
-      <w:r>
-        <w:t xml:space="preserve"> runterladen: war mal in den </w:t>
-      </w:r>
-      <w:proofErr w:type="spellStart"/>
-      <w:r>
-        <w:t>Testing</w:t>
-      </w:r>
-      <w:proofErr w:type="spellEnd"/>
-      <w:r>
-        <w:t xml:space="preserve"> Tools, aber entfernt bei </w:t>
-      </w:r>
-      <w:proofErr w:type="spellStart"/>
-      <w:r>
-        <w:t>Merge</w:t>
-      </w:r>
-      <w:proofErr w:type="spellEnd"/>
-      <w:r>
-        <w:t xml:space="preserve"> mit Unity? </w:t>
+        <w:t>Pure Functions? Nein, impure functions, zu testen mit Test Doubles, eben Mock etc</w:t>
+      </w:r>
+    </w:p>
+    <w:p>
+      <w:pPr>
+        <w:pStyle w:val="Listenabsatz"/>
+        <w:numPr>
+          <w:ilvl w:val="0"/>
+          <w:numId w:val="2"/>
+        </w:numPr>
+      </w:pPr>
+      <w:r>
+        <w:t xml:space="preserve">NSubstitute runterladen: war mal in den Testing Tools, aber entfernt bei Merge mit Unity? </w:t>
       </w:r>
     </w:p>
     <w:p>
@@ -1702,37 +1316,8 @@
           <w:numId w:val="2"/>
         </w:numPr>
       </w:pPr>
-      <w:proofErr w:type="spellStart"/>
-      <w:r>
-        <w:t>dll</w:t>
-      </w:r>
-      <w:proofErr w:type="spellEnd"/>
-      <w:r>
-        <w:t xml:space="preserve"> in Unity einfügen, sonst </w:t>
-      </w:r>
-      <w:proofErr w:type="spellStart"/>
-      <w:r>
-        <w:t>compiled</w:t>
-      </w:r>
-      <w:proofErr w:type="spellEnd"/>
-      <w:r>
-        <w:t xml:space="preserve"> zwar </w:t>
-      </w:r>
-      <w:proofErr w:type="spellStart"/>
-      <w:r>
-        <w:t>vs</w:t>
-      </w:r>
-      <w:proofErr w:type="spellEnd"/>
-      <w:r>
-        <w:t xml:space="preserve"> aber </w:t>
-      </w:r>
-      <w:proofErr w:type="spellStart"/>
-      <w:r>
-        <w:t>unity</w:t>
-      </w:r>
-      <w:proofErr w:type="spellEnd"/>
-      <w:r>
-        <w:t xml:space="preserve"> nicht </w:t>
+      <w:r>
+        <w:t xml:space="preserve">dll in Unity einfügen, sonst compiled zwar vs aber unity nicht </w:t>
       </w:r>
       <w:hyperlink r:id="rId8" w:history="1">
         <w:r>
@@ -1758,55 +1343,7 @@
         <w:t>System.Threading.Tasks.Extensions.dll</w:t>
       </w:r>
       <w:r>
-        <w:t xml:space="preserve"> (sonst ging </w:t>
-      </w:r>
-      <w:proofErr w:type="spellStart"/>
-      <w:r>
-        <w:t>Substitute.For</w:t>
-      </w:r>
-      <w:proofErr w:type="spellEnd"/>
-      <w:r>
-        <w:t xml:space="preserve">&lt;&gt; nicht, weil </w:t>
-      </w:r>
-      <w:proofErr w:type="spellStart"/>
-      <w:r>
-        <w:t>ValueTask</w:t>
-      </w:r>
-      <w:proofErr w:type="spellEnd"/>
-      <w:r>
-        <w:t xml:space="preserve">&lt;&gt; nicht bekannt war) und CastleCore.dll (weil ohne diese </w:t>
-      </w:r>
-      <w:proofErr w:type="spellStart"/>
-      <w:r>
-        <w:t>dll</w:t>
-      </w:r>
-      <w:proofErr w:type="spellEnd"/>
-      <w:r>
-        <w:t xml:space="preserve"> </w:t>
-      </w:r>
-      <w:proofErr w:type="spellStart"/>
-      <w:r>
-        <w:t>NSubstitute</w:t>
-      </w:r>
-      <w:proofErr w:type="spellEnd"/>
-      <w:r>
-        <w:t xml:space="preserve"> </w:t>
-      </w:r>
-      <w:proofErr w:type="spellStart"/>
-      <w:r>
-        <w:t>Exceptions</w:t>
-      </w:r>
-      <w:proofErr w:type="spellEnd"/>
-      <w:r>
-        <w:t xml:space="preserve"> im </w:t>
-      </w:r>
-      <w:proofErr w:type="spellStart"/>
-      <w:r>
-        <w:t>Constructor</w:t>
-      </w:r>
-      <w:proofErr w:type="spellEnd"/>
-      <w:r>
-        <w:t xml:space="preserve"> warf, wenn man den Test laufen ließ)</w:t>
+        <w:t xml:space="preserve"> (sonst ging Substitute.For&lt;&gt; nicht, weil ValueTask&lt;&gt; nicht bekannt war) und CastleCore.dll (weil ohne diese dll NSubstitute Exceptions im Constructor warf, wenn man den Test laufen ließ)</w:t>
       </w:r>
     </w:p>
     <w:p>
@@ -1820,353 +1357,65 @@
       <w:r>
         <w:t xml:space="preserve">LÖSUNG: </w:t>
       </w:r>
-      <w:proofErr w:type="spellStart"/>
-      <w:r>
-        <w:t>stats</w:t>
-      </w:r>
-      <w:proofErr w:type="spellEnd"/>
-      <w:r>
-        <w:t xml:space="preserve"> gibt den </w:t>
-      </w:r>
-      <w:proofErr w:type="spellStart"/>
-      <w:r>
-        <w:t>CurrentAttackValue</w:t>
-      </w:r>
-      <w:proofErr w:type="spellEnd"/>
-      <w:r>
-        <w:t xml:space="preserve"> aus, ohne die Waffe zu beachten. Das </w:t>
-      </w:r>
-      <w:proofErr w:type="spellStart"/>
-      <w:r>
-        <w:t>inventory</w:t>
-      </w:r>
-      <w:proofErr w:type="spellEnd"/>
-      <w:r>
-        <w:t xml:space="preserve"> liefert einen Verweis aus der Waffe, von welcher man den Bonus auslesen kann. Die Kombination beider Werte müsste </w:t>
-      </w:r>
-      <w:proofErr w:type="spellStart"/>
-      <w:r>
-        <w:t>eig</w:t>
-      </w:r>
-      <w:proofErr w:type="spellEnd"/>
-      <w:r>
-        <w:t xml:space="preserve"> im </w:t>
-      </w:r>
-      <w:proofErr w:type="spellStart"/>
-      <w:r>
-        <w:t>MonoBehavior</w:t>
-      </w:r>
-      <w:proofErr w:type="spellEnd"/>
-      <w:r>
-        <w:t xml:space="preserve"> passieren (die beiden Klassen sollen in keinem Zusammenhang stehen), aber dort könnte man es nicht testen. Daher implementiert das </w:t>
-      </w:r>
-      <w:proofErr w:type="spellStart"/>
-      <w:r>
-        <w:t>MonoBehavior</w:t>
-      </w:r>
-      <w:proofErr w:type="spellEnd"/>
-      <w:r>
-        <w:t xml:space="preserve"> nun ein Interface, welches die Funktion </w:t>
-      </w:r>
-      <w:proofErr w:type="spellStart"/>
-      <w:proofErr w:type="gramStart"/>
-      <w:r>
-        <w:t>GetAllAttackBonus</w:t>
-      </w:r>
-      <w:proofErr w:type="spellEnd"/>
-      <w:r>
-        <w:t>(</w:t>
-      </w:r>
-      <w:proofErr w:type="gramEnd"/>
-      <w:r>
-        <w:t xml:space="preserve">) vorgibt. Das </w:t>
-      </w:r>
-      <w:proofErr w:type="spellStart"/>
-      <w:r>
-        <w:t>MonoBehavior</w:t>
-      </w:r>
-      <w:proofErr w:type="spellEnd"/>
-      <w:r>
-        <w:t xml:space="preserve"> implementiert diese nun so, dass sie die Waffe überprüft und deren </w:t>
-      </w:r>
-      <w:proofErr w:type="spellStart"/>
-      <w:r>
-        <w:t>AttackBonus</w:t>
-      </w:r>
-      <w:proofErr w:type="spellEnd"/>
-      <w:r>
-        <w:t xml:space="preserve"> ausliest (ggf. noch weitere Boni von anderen Dingen, später). Später wird dann einfach </w:t>
-      </w:r>
-      <w:proofErr w:type="spellStart"/>
-      <w:proofErr w:type="gramStart"/>
-      <w:r>
-        <w:t>CurrentAttackValue</w:t>
-      </w:r>
-      <w:proofErr w:type="spellEnd"/>
-      <w:r>
-        <w:t>(</w:t>
-      </w:r>
-      <w:proofErr w:type="gramEnd"/>
-      <w:r>
-        <w:t xml:space="preserve">) + Bonus gerechnet. Da wir mit </w:t>
-      </w:r>
-      <w:proofErr w:type="spellStart"/>
-      <w:r>
-        <w:t>NSubtitute</w:t>
-      </w:r>
-      <w:proofErr w:type="spellEnd"/>
-      <w:r>
-        <w:t xml:space="preserve"> das Interface </w:t>
-      </w:r>
-      <w:proofErr w:type="spellStart"/>
-      <w:r>
-        <w:t>mocken</w:t>
-      </w:r>
-      <w:proofErr w:type="spellEnd"/>
-      <w:r>
-        <w:t xml:space="preserve"> können, sind wir in der Lage, den Bonus der Waffe zu testen: wir können der </w:t>
-      </w:r>
-      <w:proofErr w:type="spellStart"/>
-      <w:proofErr w:type="gramStart"/>
-      <w:r>
-        <w:t>GetAllAttackBonus</w:t>
-      </w:r>
-      <w:proofErr w:type="spellEnd"/>
-      <w:r>
-        <w:t>(</w:t>
-      </w:r>
-      <w:proofErr w:type="gramEnd"/>
-      <w:r>
-        <w:t xml:space="preserve">) Funktion des </w:t>
-      </w:r>
-      <w:proofErr w:type="spellStart"/>
-      <w:r>
-        <w:t>mock</w:t>
-      </w:r>
-      <w:proofErr w:type="spellEnd"/>
-      <w:r>
-        <w:t xml:space="preserve"> Objekts befehlen, für unseren Test den Bonus der Waffe zurückzugeben – wir können hier also eingreifen und unser benötigtes Verhalten erzeugen, ohne das </w:t>
-      </w:r>
-      <w:proofErr w:type="spellStart"/>
-      <w:r>
-        <w:t>MonoBehavior</w:t>
-      </w:r>
-      <w:proofErr w:type="spellEnd"/>
-      <w:r>
-        <w:t xml:space="preserve"> zu benötigen. Daraufhin können im Test den Schadenswert mit Waffe vergleichen und schauen, ob er wirklich höher ist als ohne Waffe</w:t>
-      </w:r>
-      <w:r>
-        <w:t xml:space="preserve">. Dies läuft über die </w:t>
-      </w:r>
-      <w:proofErr w:type="spellStart"/>
-      <w:r>
-        <w:t>stats</w:t>
-      </w:r>
-      <w:proofErr w:type="spellEnd"/>
-      <w:r>
-        <w:t xml:space="preserve"> Klasse, welche einen Verweis auf das Interface hat (im Spiel selber wird dies ein Verweis auf das </w:t>
-      </w:r>
-      <w:proofErr w:type="spellStart"/>
-      <w:r>
-        <w:t>MonoBehavior</w:t>
-      </w:r>
-      <w:proofErr w:type="spellEnd"/>
-      <w:r>
-        <w:t xml:space="preserve"> sein) und darüber </w:t>
-      </w:r>
-      <w:proofErr w:type="spellStart"/>
-      <w:proofErr w:type="gramStart"/>
-      <w:r>
-        <w:t>GetAllAttackBonus</w:t>
-      </w:r>
-      <w:proofErr w:type="spellEnd"/>
-      <w:r>
-        <w:t>(</w:t>
-      </w:r>
-      <w:proofErr w:type="gramEnd"/>
-      <w:r>
-        <w:t xml:space="preserve">) direkt in ihrer </w:t>
-      </w:r>
-      <w:proofErr w:type="spellStart"/>
-      <w:r>
-        <w:t>GetCurrentAttackValue</w:t>
-      </w:r>
-      <w:proofErr w:type="spellEnd"/>
-      <w:r>
-        <w:t>() Funktion verwenden kann</w:t>
-      </w:r>
-    </w:p>
-    <w:p>
-      <w:pPr>
-        <w:pStyle w:val="Listenabsatz"/>
-        <w:numPr>
-          <w:ilvl w:val="0"/>
-          <w:numId w:val="2"/>
-        </w:numPr>
-      </w:pPr>
-      <w:r>
-        <w:t xml:space="preserve">Player Inventar Item </w:t>
-      </w:r>
-      <w:proofErr w:type="spellStart"/>
-      <w:r>
-        <w:t>Functionality</w:t>
-      </w:r>
-      <w:proofErr w:type="spellEnd"/>
-      <w:r>
-        <w:t xml:space="preserve">: Sehr vergleichbar mit Conditions </w:t>
-      </w:r>
-      <w:proofErr w:type="spellStart"/>
-      <w:r>
-        <w:t>etc</w:t>
-      </w:r>
-      <w:proofErr w:type="spellEnd"/>
-      <w:r>
-        <w:t xml:space="preserve"> für </w:t>
-      </w:r>
-      <w:proofErr w:type="gramStart"/>
-      <w:r>
-        <w:t>mein Quest</w:t>
-      </w:r>
-      <w:proofErr w:type="gramEnd"/>
-      <w:r>
-        <w:t xml:space="preserve"> System</w:t>
-      </w:r>
-    </w:p>
-    <w:p>
-      <w:pPr>
-        <w:pStyle w:val="Listenabsatz"/>
-        <w:numPr>
-          <w:ilvl w:val="0"/>
-          <w:numId w:val="2"/>
-        </w:numPr>
-      </w:pPr>
-      <w:proofErr w:type="spellStart"/>
-      <w:r>
-        <w:t>Random.Range</w:t>
-      </w:r>
-      <w:proofErr w:type="spellEnd"/>
-      <w:r>
-        <w:t xml:space="preserve">() funktioniert in Tests, aber nicht in der Szene? </w:t>
-      </w:r>
-      <w:proofErr w:type="spellStart"/>
-      <w:r>
-        <w:t>Random.value</w:t>
-      </w:r>
-      <w:proofErr w:type="spellEnd"/>
-      <w:r>
-        <w:t xml:space="preserve"> funktioniert aber</w:t>
-      </w:r>
-    </w:p>
-    <w:p>
-      <w:pPr>
-        <w:pStyle w:val="Listenabsatz"/>
-        <w:numPr>
-          <w:ilvl w:val="0"/>
-          <w:numId w:val="2"/>
-        </w:numPr>
-      </w:pPr>
-      <w:r>
-        <w:t xml:space="preserve">Fighter können jetzt </w:t>
-      </w:r>
-      <w:proofErr w:type="spellStart"/>
-      <w:r>
-        <w:t>dodgen</w:t>
-      </w:r>
-      <w:proofErr w:type="spellEnd"/>
-      <w:r>
-        <w:t xml:space="preserve"> + </w:t>
-      </w:r>
-      <w:proofErr w:type="spellStart"/>
-      <w:r>
-        <w:t>un-dodgeable</w:t>
-      </w:r>
-      <w:proofErr w:type="spellEnd"/>
-      <w:r>
-        <w:t xml:space="preserve"> </w:t>
-      </w:r>
-      <w:proofErr w:type="spellStart"/>
-      <w:r>
-        <w:t>Attacks</w:t>
-      </w:r>
-      <w:proofErr w:type="spellEnd"/>
-      <w:r>
-        <w:t xml:space="preserve">: so testet man </w:t>
-      </w:r>
-      <w:proofErr w:type="spellStart"/>
-      <w:r>
-        <w:t>random</w:t>
-      </w:r>
-      <w:proofErr w:type="spellEnd"/>
-      <w:r>
-        <w:t xml:space="preserve"> Sachen: Man will verhindern, dass Tests ein unvorhersehbares Ergebnis haben, sie sollen IMMER zuverlässig aussagen, ob ein Feature noch so funktioniert wie gedacht. Daher muss man den Random Faktor irgendwie umgehen, ihn als Input bestimmbar machen. Hier haben die </w:t>
-      </w:r>
-      <w:proofErr w:type="spellStart"/>
-      <w:r>
-        <w:t>Stats</w:t>
-      </w:r>
-      <w:proofErr w:type="spellEnd"/>
-      <w:r>
-        <w:t xml:space="preserve"> jeweils eine Wahrscheinlichkeit, mit welcher sie </w:t>
-      </w:r>
-      <w:proofErr w:type="spellStart"/>
-      <w:r>
-        <w:t>dodgen</w:t>
-      </w:r>
-      <w:proofErr w:type="spellEnd"/>
-      <w:r>
-        <w:t xml:space="preserve"> können. Diese kann für Tests selber gesetzt werden, um z.B. garantiert zu </w:t>
-      </w:r>
-      <w:proofErr w:type="spellStart"/>
-      <w:r>
-        <w:t>dodgen</w:t>
-      </w:r>
-      <w:proofErr w:type="spellEnd"/>
-      <w:r>
-        <w:t xml:space="preserve">. Außerdem gibt es die Möglichkeit, nicht zu </w:t>
-      </w:r>
-      <w:proofErr w:type="spellStart"/>
-      <w:r>
-        <w:t>dodgende</w:t>
-      </w:r>
-      <w:proofErr w:type="spellEnd"/>
-      <w:r>
-        <w:t xml:space="preserve"> Angriffe durchzuführen (</w:t>
-      </w:r>
-      <w:proofErr w:type="spellStart"/>
-      <w:r>
-        <w:t>maybe</w:t>
-      </w:r>
-      <w:proofErr w:type="spellEnd"/>
-      <w:r>
-        <w:t xml:space="preserve"> nach Chargen?)</w:t>
-      </w:r>
-    </w:p>
-    <w:p>
-      <w:pPr>
-        <w:pStyle w:val="Listenabsatz"/>
-        <w:numPr>
-          <w:ilvl w:val="0"/>
-          <w:numId w:val="2"/>
-        </w:numPr>
-      </w:pPr>
-      <w:r>
-        <w:t xml:space="preserve">Test zum Überprüfen, dass Subklassen eine eigene Implementierung für eine Funktion der Parent Klasse haben: Parent Klasse wirft </w:t>
-      </w:r>
-      <w:proofErr w:type="spellStart"/>
-      <w:r>
-        <w:t>Warning</w:t>
-      </w:r>
-      <w:proofErr w:type="spellEnd"/>
-      <w:r>
-        <w:t xml:space="preserve">, wenn ihre Funktion aufgerufen wird. Test der Parent Klasse überprüft, ob diese Warnung kommt. Subklassen rufen Funktion jeweils auf sich selber auf und überprüfen mit </w:t>
-      </w:r>
-      <w:proofErr w:type="spellStart"/>
-      <w:r>
-        <w:t>LogAssert.NoUnexpectedReceived</w:t>
-      </w:r>
-      <w:proofErr w:type="spellEnd"/>
-      <w:r>
-        <w:t>();</w:t>
+      <w:r>
+        <w:t>stats gibt den CurrentAttackValue aus, ohne die Waffe zu beachten. Das inventory liefert einen Verweis aus der Waffe, von welcher man den Bonus auslesen kann. Die Kombination beider Werte müsste eig im MonoBehavior passieren (die beiden Klassen sollen in keinem Zusammenhang stehen), aber dort könnte man es nicht testen. Daher implementiert das MonoBehavior nun ein Interface, welches die Funktion GetAllAttackBonus() vorgibt. Das MonoBehavior implementiert diese nun so, dass sie die Waffe überprüft und deren AttackBonus ausliest (ggf. noch weitere Boni von anderen Dingen, später). Später wird dann einfach CurrentAttackValue() + Bonus gerechnet. Da wir mit NSubtitute das Interface mocken können, sind wir in der Lage, den Bonus der Waffe zu testen: wir können der GetAllAttackBonus() Funktion des mock Objekts befehlen, für unseren Test den Bonus der Waffe zurückzugeben – wir können hier also eingreifen und unser benötigtes Verhalten erzeugen, ohne das MonoBehavior zu benötigen. Daraufhin können im Test den Schadenswert mit Waffe vergleichen und schauen, ob er wirklich höher ist als ohne Waffe</w:t>
+      </w:r>
+      <w:r>
+        <w:t>. Dies läuft über die stats Klasse, welche einen Verweis auf das Interface hat (im Spiel selber wird dies ein Verweis auf das MonoBehavior sein) und darüber GetAllAttackBonus() direkt in ihrer GetCurrentAttackValue() Funktion verwenden kann</w:t>
+      </w:r>
+    </w:p>
+    <w:p>
+      <w:pPr>
+        <w:pStyle w:val="Listenabsatz"/>
+        <w:numPr>
+          <w:ilvl w:val="0"/>
+          <w:numId w:val="2"/>
+        </w:numPr>
+      </w:pPr>
+      <w:r>
+        <w:t>Player Inventar Item Functionality: Sehr vergleichbar mit Conditions etc für mein Quest System</w:t>
+      </w:r>
+    </w:p>
+    <w:p>
+      <w:pPr>
+        <w:pStyle w:val="Listenabsatz"/>
+        <w:numPr>
+          <w:ilvl w:val="0"/>
+          <w:numId w:val="2"/>
+        </w:numPr>
+      </w:pPr>
+      <w:r>
+        <w:t>Random.Range() funktioniert in Tests, aber nicht in der Szene? Random.value funktioniert aber</w:t>
+      </w:r>
+    </w:p>
+    <w:p>
+      <w:pPr>
+        <w:pStyle w:val="Listenabsatz"/>
+        <w:numPr>
+          <w:ilvl w:val="0"/>
+          <w:numId w:val="2"/>
+        </w:numPr>
+      </w:pPr>
+      <w:r>
+        <w:t>Fighter können jetzt dodgen + un-dodgeable Attacks</w:t>
+      </w:r>
+      <w:r>
+        <w:t>: so testet man random Sachen: Man will verhindern, dass Tests ein unvorhersehbares Ergebnis haben, sie sollen IMMER zuverlässig aussagen, ob ein Feature noch so funktioniert wie gedacht. Daher muss man den Random Faktor irgendwie umgehen, ihn als Input bestimmbar machen. Hier haben die Stats jeweils eine Wahrscheinlichkeit, mit welcher sie dodgen können. Diese kann für Tests selber gesetzt werden, um z.B. garantiert zu dodgen. Außerdem gibt es die Möglichkeit, nicht zu dodgende Angriffe durchzuführen (maybe nach Chargen?)</w:t>
+      </w:r>
+    </w:p>
+    <w:p>
+      <w:pPr>
+        <w:pStyle w:val="Listenabsatz"/>
+        <w:numPr>
+          <w:ilvl w:val="0"/>
+          <w:numId w:val="2"/>
+        </w:numPr>
+      </w:pPr>
+      <w:r>
+        <w:t xml:space="preserve">Test zum Überprüfen, dass Subklassen eine eigene Implementierung für eine Funktion der Parent Klasse haben: Parent Klasse wirft Warning, wenn ihre Funktion aufgerufen wird. Test der Parent Klasse überprüft, ob diese Warnung kommt. Subklassen rufen Funktion jeweils auf sich selber auf und überprüfen mit </w:t>
+      </w:r>
+      <w:r>
+        <w:t>LogAssert.NoUnexpectedReceived();</w:t>
       </w:r>
       <w:r>
         <w:t xml:space="preserve"> dass kein nicht erwarteter Log geschrieben </w:t>
@@ -2182,45 +1431,16 @@
         <w:sym w:font="Wingdings" w:char="F0E8"/>
       </w:r>
       <w:r>
+        <w:t xml:space="preserve"> Nicht mehr nötig! Auskommentiert im Code als Referenz!</w:t>
+      </w:r>
+      <w:r>
         <w:t xml:space="preserve"> </w:t>
       </w:r>
-      <w:proofErr w:type="spellStart"/>
-      <w:r>
-        <w:t>Nicht</w:t>
-      </w:r>
-      <w:proofErr w:type="spellEnd"/>
-      <w:r>
-        <w:t xml:space="preserve"> mehr nötig! Auskommentiert im Code als Referenz!</w:t>
-      </w:r>
-      <w:r>
-        <w:t xml:space="preserve"> </w:t>
-      </w:r>
       <w:r>
         <w:sym w:font="Wingdings" w:char="F0E8"/>
       </w:r>
       <w:r>
-        <w:t xml:space="preserve"> Back </w:t>
-      </w:r>
-      <w:proofErr w:type="spellStart"/>
-      <w:r>
-        <w:t>again</w:t>
-      </w:r>
-      <w:proofErr w:type="spellEnd"/>
-      <w:r>
-        <w:t xml:space="preserve"> für </w:t>
-      </w:r>
-      <w:proofErr w:type="spellStart"/>
-      <w:proofErr w:type="gramStart"/>
-      <w:r>
-        <w:t>ShowDodge</w:t>
-      </w:r>
-      <w:proofErr w:type="spellEnd"/>
-      <w:r>
-        <w:t>(</w:t>
-      </w:r>
-      <w:proofErr w:type="gramEnd"/>
-      <w:r>
-        <w:t>)</w:t>
+        <w:t xml:space="preserve"> Back again für ShowDodge()</w:t>
       </w:r>
     </w:p>
     <w:p>
@@ -2244,95 +1464,7 @@
         </w:numPr>
       </w:pPr>
       <w:r>
-        <w:t xml:space="preserve">Player Movement nun implementiert: Berechnung in </w:t>
-      </w:r>
-      <w:proofErr w:type="spellStart"/>
-      <w:r>
-        <w:t>PlayerStatsClass</w:t>
-      </w:r>
-      <w:proofErr w:type="spellEnd"/>
-      <w:r>
-        <w:t xml:space="preserve">, Tests für die Berechnung. Da Abhängigkeit von statischen Klassen </w:t>
-      </w:r>
-      <w:proofErr w:type="spellStart"/>
-      <w:r>
-        <w:t>Time.deltaTime</w:t>
-      </w:r>
-      <w:proofErr w:type="spellEnd"/>
-      <w:r>
-        <w:t xml:space="preserve"> und </w:t>
-      </w:r>
-      <w:proofErr w:type="spellStart"/>
-      <w:r>
-        <w:t>Input.GetAxis</w:t>
-      </w:r>
-      <w:proofErr w:type="spellEnd"/>
-      <w:r>
-        <w:t xml:space="preserve">() nun über </w:t>
-      </w:r>
-      <w:proofErr w:type="spellStart"/>
-      <w:r>
-        <w:t>Humble</w:t>
-      </w:r>
-      <w:proofErr w:type="spellEnd"/>
-      <w:r>
-        <w:t xml:space="preserve"> Object Pattern + </w:t>
-      </w:r>
-      <w:proofErr w:type="spellStart"/>
-      <w:r>
-        <w:t>Dependancy</w:t>
-      </w:r>
-      <w:proofErr w:type="spellEnd"/>
-      <w:r>
-        <w:t xml:space="preserve"> </w:t>
-      </w:r>
-      <w:proofErr w:type="spellStart"/>
-      <w:r>
-        <w:t>Injection</w:t>
-      </w:r>
-      <w:proofErr w:type="spellEnd"/>
-      <w:r>
-        <w:t xml:space="preserve"> ein Service Interface eingebaut, das diese zur Verfügung stellt. Für Tests kann man dies über </w:t>
-      </w:r>
-      <w:proofErr w:type="spellStart"/>
-      <w:r>
-        <w:t>NSubstitute</w:t>
-      </w:r>
-      <w:proofErr w:type="spellEnd"/>
-      <w:r>
-        <w:t xml:space="preserve"> </w:t>
-      </w:r>
-      <w:proofErr w:type="spellStart"/>
-      <w:r>
-        <w:t>mocken</w:t>
-      </w:r>
-      <w:proofErr w:type="spellEnd"/>
-      <w:r>
-        <w:t xml:space="preserve"> und ihm sagen, was es </w:t>
-      </w:r>
-      <w:proofErr w:type="spellStart"/>
-      <w:r>
-        <w:t>returnen</w:t>
-      </w:r>
-      <w:proofErr w:type="spellEnd"/>
-      <w:r>
-        <w:t xml:space="preserve"> soll. So kann man auch im </w:t>
-      </w:r>
-      <w:proofErr w:type="spellStart"/>
-      <w:r>
-        <w:t>PlayMode</w:t>
-      </w:r>
-      <w:proofErr w:type="spellEnd"/>
-      <w:r>
-        <w:t xml:space="preserve"> testen, ob Input des Spielers durch die </w:t>
-      </w:r>
-      <w:proofErr w:type="spellStart"/>
-      <w:r>
-        <w:t>Player.cs</w:t>
-      </w:r>
-      <w:proofErr w:type="spellEnd"/>
-      <w:r>
-        <w:t xml:space="preserve"> Klasse erkannt wird und die Position des Objekts ändert</w:t>
+        <w:t>Player Movement nun implementiert: Berechnung in PlayerStatsClass, Tests für die Berechnung. Da Abhängigkeit von statischen Klassen Time.deltaTime und Input.GetAxis() nun über Humble Object Pattern + Dependancy Injection ein Service Interface eingebaut, das diese zur Verfügung stellt. Für Tests kann man dies über NSubstitute mocken und ihm sagen, was es returnen soll. So kann man auch im PlayMode testen, ob Input des Spielers durch die Player.cs Klasse erkannt wird und die Position des Objekts ändert</w:t>
       </w:r>
     </w:p>
     <w:p>
@@ -2347,26 +1479,10 @@
         <w:t>UI soll man zwar nicht testen, aber trotzdem Idee: überprüfen, ob bestimmte UI Elemente nur zu den Zeiten sichtbar sind, zu denen sie da sein sollen (Lebensbalken nur im Kampf)</w:t>
       </w:r>
       <w:r>
-        <w:t xml:space="preserve">. Wie? </w:t>
-      </w:r>
-      <w:proofErr w:type="spellStart"/>
-      <w:r>
-        <w:t>CreateMo</w:t>
-      </w:r>
-      <w:r>
-        <w:t>ckObjectWithName</w:t>
-      </w:r>
-      <w:proofErr w:type="spellEnd"/>
-      <w:r>
-        <w:t xml:space="preserve"> für Battle UI, da sie mit Namen gesucht und kontrolliert wird. Für Objekte, die mit Referenz kontrolliert werden, einfach ein normales </w:t>
-      </w:r>
-      <w:proofErr w:type="spellStart"/>
-      <w:r>
-        <w:t>GameObjekt</w:t>
-      </w:r>
-      <w:proofErr w:type="spellEnd"/>
-      <w:r>
-        <w:t xml:space="preserve"> stattdessen in die Referenz speichern. </w:t>
+        <w:t>. Wie? CreateMo</w:t>
+      </w:r>
+      <w:r>
+        <w:t xml:space="preserve">ckObjectWithName für Battle UI, da sie mit Namen gesucht und kontrolliert wird. Für Objekte, die mit Referenz kontrolliert werden, einfach ein normales GameObjekt stattdessen in die Referenz speichern. </w:t>
       </w:r>
       <w:r>
         <w:t>Dieses wird dann stattdessen (de-)aktiviert, kann man also überprüfen (für Lebensbalken gemacht)</w:t>
@@ -2380,115 +1496,56 @@
           <w:numId w:val="2"/>
         </w:numPr>
       </w:pPr>
-      <w:proofErr w:type="spellStart"/>
-      <w:r>
-        <w:t>Important</w:t>
-      </w:r>
-      <w:proofErr w:type="spellEnd"/>
-      <w:r>
-        <w:t xml:space="preserve"> </w:t>
-      </w:r>
-      <w:proofErr w:type="spellStart"/>
-      <w:r>
-        <w:t>Lesson</w:t>
-      </w:r>
-      <w:proofErr w:type="spellEnd"/>
-      <w:r>
-        <w:t xml:space="preserve">: </w:t>
-      </w:r>
-      <w:proofErr w:type="spellStart"/>
-      <w:r>
-        <w:t>TearDown</w:t>
-      </w:r>
-      <w:proofErr w:type="spellEnd"/>
-      <w:r>
-        <w:t xml:space="preserve"> für </w:t>
-      </w:r>
-      <w:proofErr w:type="spellStart"/>
-      <w:r>
-        <w:t>PlayMode</w:t>
-      </w:r>
-      <w:proofErr w:type="spellEnd"/>
-      <w:r>
-        <w:t xml:space="preserve"> Tests unbedingt notwendig! Nach jedem Run die </w:t>
-      </w:r>
-      <w:proofErr w:type="gramStart"/>
-      <w:r>
-        <w:t>Szene  aufräumen</w:t>
-      </w:r>
-      <w:proofErr w:type="gramEnd"/>
-      <w:r>
-        <w:t xml:space="preserve"> und alle Objekte des Tests löschen, da diese sonst in nachfolgenden Tests noch existieren und für unerklärliches Verhalten sorgen können!!!</w:t>
-      </w:r>
-    </w:p>
-    <w:p>
-      <w:pPr>
-        <w:pStyle w:val="Listenabsatz"/>
-        <w:numPr>
-          <w:ilvl w:val="0"/>
-          <w:numId w:val="2"/>
-        </w:numPr>
-      </w:pPr>
-      <w:r>
-        <w:t xml:space="preserve">Wozu Hilfsklasse für Unity Static </w:t>
-      </w:r>
-      <w:proofErr w:type="spellStart"/>
-      <w:r>
-        <w:t>Serive</w:t>
-      </w:r>
-      <w:proofErr w:type="spellEnd"/>
-      <w:r>
-        <w:t xml:space="preserve">? Man kann in </w:t>
-      </w:r>
-      <w:proofErr w:type="spellStart"/>
-      <w:r>
-        <w:t>PlaymodeTests</w:t>
-      </w:r>
-      <w:proofErr w:type="spellEnd"/>
-      <w:r>
-        <w:t xml:space="preserve"> für bestimmte Sekunden warten oder man nutzt den Service und gibt vor, was er für </w:t>
-      </w:r>
-      <w:proofErr w:type="spellStart"/>
-      <w:r>
-        <w:t>deltaTime</w:t>
-      </w:r>
-      <w:proofErr w:type="spellEnd"/>
-      <w:r>
-        <w:t xml:space="preserve"> </w:t>
-      </w:r>
-      <w:proofErr w:type="spellStart"/>
-      <w:r>
-        <w:t>returnen</w:t>
-      </w:r>
-      <w:proofErr w:type="spellEnd"/>
-      <w:r>
-        <w:t xml:space="preserve"> soll. Dann muss man nur einen Frame warten und nicht tatsächlich die Sekundenzahl!</w:t>
+      <w:r>
+        <w:t>Important Lesson: TearDown für PlayMode Tests unbedingt notwendig! Nach jedem Run die Szene  aufräumen und alle Objekte des Tests löschen, da diese sonst in nachfolgenden Tests noch existieren und für unerklärliches Verhalten sorgen können!!!</w:t>
+      </w:r>
+    </w:p>
+    <w:p>
+      <w:pPr>
+        <w:pStyle w:val="Listenabsatz"/>
+        <w:numPr>
+          <w:ilvl w:val="0"/>
+          <w:numId w:val="2"/>
+        </w:numPr>
+      </w:pPr>
+      <w:r>
+        <w:t>Wozu Hilfsklasse für Unity Static Serive? Man kann in PlaymodeTests für bestimmte Sekunden warten oder man nutzt den Service und gibt vor, was er für deltaTime returnen soll. Dann muss man nur einen Frame warten und nicht tatsächlich die Sekundenzahl!</w:t>
       </w:r>
       <w:r>
         <w:t xml:space="preserve"> Beides funktioniert, so kann man Zeit sparen!</w:t>
       </w:r>
       <w:r>
-        <w:t xml:space="preserve"> Test </w:t>
-      </w:r>
-      <w:proofErr w:type="spellStart"/>
-      <w:r>
-        <w:t>Suites</w:t>
-      </w:r>
-      <w:proofErr w:type="spellEnd"/>
-      <w:r>
-        <w:t xml:space="preserve"> sollen so schnell wie möglich durchlaufen, damit sie oft durchgeführt werden</w:t>
-      </w:r>
-    </w:p>
-    <w:p>
-      <w:pPr>
-        <w:pStyle w:val="Listenabsatz"/>
-        <w:numPr>
-          <w:ilvl w:val="0"/>
-          <w:numId w:val="2"/>
-        </w:numPr>
-      </w:pPr>
+        <w:t xml:space="preserve"> Test Suites sollen so schnell wie möglich durchlaufen, damit sie oft durchgeführt werden</w:t>
+      </w:r>
+    </w:p>
+    <w:p>
+      <w:pPr>
+        <w:pStyle w:val="Listenabsatz"/>
+        <w:numPr>
+          <w:ilvl w:val="0"/>
+          <w:numId w:val="2"/>
+        </w:numPr>
+      </w:pPr>
+      <w:r>
+        <w:t>Zu beachten: ganze viele Nullpointer Checks! Man will in Tests nicht immer ALLE Bestandteile des zu testenden Objekts zusammensetzen müssen, um nur einen Teil davon zu testen!</w:t>
+      </w:r>
+    </w:p>
+    <w:p>
+      <w:pPr>
+        <w:pStyle w:val="Listenabsatz"/>
+        <w:numPr>
+          <w:ilvl w:val="0"/>
+          <w:numId w:val="2"/>
+        </w:numPr>
+      </w:pPr>
+      <w:r>
+        <w:t>Manchmal zerbricht man sich den Kopf, wieso ein Test nicht läuft. Lösung: einfach ein klein wenig länger warten, manchmal brauchen Dinge länger als man erwartet</w:t>
+      </w:r>
       <w:bookmarkStart w:id="0" w:name="_GoBack"/>
       <w:bookmarkEnd w:id="0"/>
+      <w:r>
+        <w:t xml:space="preserve"> </w:t>
+      </w:r>
     </w:p>
     <w:sectPr>
       <w:pgSz w:w="11906" w:h="16838"/>

</xml_diff>

<commit_message>
Enemies now attack the player + player can die + game over
</commit_message>
<xml_diff>
--- a/Stories2.docx
+++ b/Stories2.docx
@@ -1539,12 +1539,24 @@
         </w:numPr>
       </w:pPr>
       <w:r>
-        <w:t>Manchmal zerbricht man sich den Kopf, wieso ein Test nicht läuft. Lösung: einfach ein klein wenig länger warten, manchmal brauchen Dinge länger als man erwartet</w:t>
+        <w:t xml:space="preserve">Manchmal zerbricht man sich den Kopf, wieso ein Test nicht läuft. Lösung: einfach ein klein wenig länger warten, manchmal brauchen Dinge länger als man erwartet </w:t>
+      </w:r>
+    </w:p>
+    <w:p>
+      <w:pPr>
+        <w:pStyle w:val="Listenabsatz"/>
+        <w:numPr>
+          <w:ilvl w:val="0"/>
+          <w:numId w:val="2"/>
+        </w:numPr>
+      </w:pPr>
+      <w:r>
+        <w:t xml:space="preserve">PlaymodeTests: </w:t>
       </w:r>
       <w:bookmarkStart w:id="0" w:name="_GoBack"/>
       <w:bookmarkEnd w:id="0"/>
       <w:r>
-        <w:t xml:space="preserve"> </w:t>
+        <w:t>Wenn Player in Test stirbt und Timescale auf 0 gesetzt wird, muss TearDown sie wieder auf 1 setzen, sonst geht es im nächsten Test nicht weiter!</w:t>
       </w:r>
     </w:p>
     <w:sectPr>

</xml_diff>

<commit_message>
Charge UI tests + play mode tests use autoAttack boolean for enemies
</commit_message>
<xml_diff>
--- a/Stories2.docx
+++ b/Stories2.docx
@@ -1551,12 +1551,115 @@
         </w:numPr>
       </w:pPr>
       <w:r>
-        <w:t xml:space="preserve">PlaymodeTests: </w:t>
+        <w:t>PlaymodeTests: Wenn Player in Test stirbt und Timescale auf 0 gesetzt wird, muss TearDown sie wieder auf 1 setzen, sonst geht es im nächsten Test nicht weiter!</w:t>
+      </w:r>
+    </w:p>
+    <w:p>
+      <w:pPr>
+        <w:pStyle w:val="Listenabsatz"/>
+        <w:numPr>
+          <w:ilvl w:val="0"/>
+          <w:numId w:val="2"/>
+        </w:numPr>
+      </w:pPr>
+      <w:r>
+        <w:t>Enemy auto attack in Update() ließ plötzlich vereinzelt einen Test failen -&gt; HandleDodge() trat manchmal auf, wenn Spieler einem Auto Angriff auswich, und warf eine Exception, weil das GameObject, welches in HandleDodge() ein-/ausgeblendet wird, nicht im Test existiert. Daher MÜSSEN alle Play Mode Tests zur Sicherheit definieren, ob Enemies in ihnen automatisch angreifen sollen oder nicht</w:t>
+      </w:r>
+    </w:p>
+    <w:p>
+      <w:pPr>
+        <w:pStyle w:val="Listenabsatz"/>
+        <w:numPr>
+          <w:ilvl w:val="0"/>
+          <w:numId w:val="2"/>
+        </w:numPr>
+      </w:pPr>
+      <w:r>
+        <w:t>Tests zwingen einen praktisch dazu, jegliche Nullreference checks einzubauen, da man wirklich nicht immer jedes kleinste Objekt erstellen und verknüpfen möchte, sondern nur die nötigen. Code wird dadurch sicherer!</w:t>
+      </w:r>
+    </w:p>
+    <w:p>
+      <w:pPr>
+        <w:pStyle w:val="Listenabsatz"/>
+        <w:numPr>
+          <w:ilvl w:val="0"/>
+          <w:numId w:val="2"/>
+        </w:numPr>
+      </w:pPr>
+      <w:r>
+        <w:t xml:space="preserve">So wenig Zahlen wie möglich in den Tests hard-coden (also Clear Code Prinzip widersprechen!), denn wenn sich z.B. die MaxAmountOfChargings im Player </w:t>
+      </w:r>
+      <w:r>
+        <w:lastRenderedPageBreak/>
+        <w:t>ändert, möchte man nicht alle Tests ändern, die damit verknüpftes Verhalten überprüfen!</w:t>
+      </w:r>
+    </w:p>
+    <w:p>
+      <w:pPr>
+        <w:pStyle w:val="Listenabsatz"/>
+        <w:numPr>
+          <w:ilvl w:val="0"/>
+          <w:numId w:val="2"/>
+        </w:numPr>
+      </w:pPr>
+      <w:r>
+        <w:t>Für manche Tests (hier UI – ChargeBtn, AttackBtn) muss man manchmal 2 Frames hintereinander warten, um sicherzustellen, dass eine andere Klasse auch tatsächlich die UI angepasst hat. Dies ist viiieeel performanter als eine feste Zeit zu warten!</w:t>
+      </w:r>
+    </w:p>
+    <w:p>
+      <w:pPr>
+        <w:pStyle w:val="Listenabsatz"/>
+        <w:numPr>
+          <w:ilvl w:val="0"/>
+          <w:numId w:val="2"/>
+        </w:numPr>
+      </w:pPr>
+      <w:r>
+        <w:t xml:space="preserve">Man kann zwar über StaticUnityServices dafür sorgen, dass man z.B. 3 Sekunden warten in einem Frame abhandeln kann, dies funktioniert jedoch nicht immer: Möchte ich 3 Sek warten, um einen bestimmten Zustand herzustellen, dann den Zustand wieder </w:t>
+      </w:r>
+      <w:r>
+        <w:t>rückgängig machen</w:t>
+      </w:r>
+      <w:r>
+        <w:t xml:space="preserve"> und im nächsten F</w:t>
+      </w:r>
+      <w:r>
+        <w:t>rame überprüfen, ob die UI darauf reagiert</w:t>
+      </w:r>
+      <w:r>
+        <w:t xml:space="preserve"> hat, darf ich StaticUnityServices so nicht verwenden</w:t>
+      </w:r>
+      <w:r>
+        <w:t>. I</w:t>
+      </w:r>
+      <w:r>
+        <w:t xml:space="preserve">ch </w:t>
+      </w:r>
+      <w:r>
+        <w:t xml:space="preserve">würde dann </w:t>
+      </w:r>
+      <w:r>
+        <w:t>deltaTime pro Frame auf 3 ändern</w:t>
+      </w:r>
+      <w:r>
+        <w:t xml:space="preserve"> </w:t>
+      </w:r>
+      <w:r>
+        <w:t>– warte ich also einen Frame, um die UI zu überprüfen, hat sich in diesem Frame über deltaTime = 3 de</w:t>
+      </w:r>
+      <w:r>
+        <w:t xml:space="preserve">r Zustand schon erneut </w:t>
+      </w:r>
+      <w:r>
+        <w:t xml:space="preserve">hergestellt! Ich wollte die UI aber überprüfen, </w:t>
+      </w:r>
+      <w:r>
+        <w:t xml:space="preserve">direkt </w:t>
       </w:r>
       <w:bookmarkStart w:id="0" w:name="_GoBack"/>
       <w:bookmarkEnd w:id="0"/>
       <w:r>
-        <w:t>Wenn Player in Test stirbt und Timescale auf 0 gesetzt wird, muss TearDown sie wieder auf 1 setzen, sonst geht es im nächsten Test nicht weiter!</w:t>
+        <w:t>nachdem der Zustand von wahr auf falsch ging</w:t>
       </w:r>
     </w:p>
     <w:sectPr>

</xml_diff>

<commit_message>
Added player teleport to basement and back
</commit_message>
<xml_diff>
--- a/Stories2.docx
+++ b/Stories2.docx
@@ -1674,8 +1674,6 @@
       <w:r>
         <w:t xml:space="preserve">es </w:t>
       </w:r>
-      <w:bookmarkStart w:id="0" w:name="_GoBack"/>
-      <w:bookmarkEnd w:id="0"/>
       <w:r>
         <w:t xml:space="preserve">tun soll, wenn Function X aufgerufen wird </w:t>
       </w:r>
@@ -1696,16 +1694,15 @@
           <w:ilvl w:val="0"/>
           <w:numId w:val="2"/>
         </w:numPr>
-        <w:rPr>
-          <w:lang w:val="en-US"/>
-        </w:rPr>
-      </w:pPr>
-      <w:r>
-        <w:rPr>
-          <w:lang w:val="en-US"/>
-        </w:rPr>
-        <w:t>dksbckjadnc</w:t>
-      </w:r>
+      </w:pPr>
+      <w:r>
+        <w:t xml:space="preserve">CrossFadeAlpha ändert </w:t>
+      </w:r>
+      <w:r>
+        <w:t>alpha des CanvasRenderer, nicht der Color des Images! daher image.canvasRenderer.GetAlpha() testen, wenn man Fading testen will</w:t>
+      </w:r>
+      <w:bookmarkStart w:id="0" w:name="_GoBack"/>
+      <w:bookmarkEnd w:id="0"/>
     </w:p>
     <w:sectPr>
       <w:pgSz w:w="11906" w:h="16838"/>

</xml_diff>